<commit_message>
Doku II Voralage Fertig
TODO bearbeiten der Abschnitte
</commit_message>
<xml_diff>
--- a/Doku.docx
+++ b/Doku.docx
@@ -8,31 +8,17 @@
       </w:pPr>
       <w:bookmarkStart w:id="0" w:name="_Hlk517810642"/>
       <w:r>
-        <w:t>Wintersemester</w:t>
-      </w:r>
-      <w:r>
-        <w:t xml:space="preserve"> 2018</w:t>
-      </w:r>
-      <w:r>
-        <w:t>/19</w:t>
-      </w:r>
-    </w:p>
-    <w:p>
-      <w:pPr>
-        <w:spacing w:after="0"/>
-      </w:pPr>
-      <w:r>
         <w:rPr>
           <w:noProof/>
         </w:rPr>
         <w:drawing>
-          <wp:anchor distT="0" distB="0" distL="114300" distR="114300" simplePos="0" relativeHeight="251658240" behindDoc="1" locked="0" layoutInCell="1" allowOverlap="1" wp14:anchorId="40C6C9C6" wp14:editId="4B0C9D46">
+          <wp:anchor distT="0" distB="0" distL="114300" distR="114300" simplePos="0" relativeHeight="251658240" behindDoc="1" locked="0" layoutInCell="1" allowOverlap="1" wp14:anchorId="40C6C9C6" wp14:editId="49A85F2E">
             <wp:simplePos x="0" y="0"/>
-            <wp:positionH relativeFrom="margin">
-              <wp:posOffset>2719705</wp:posOffset>
+            <wp:positionH relativeFrom="page">
+              <wp:align>right</wp:align>
             </wp:positionH>
             <wp:positionV relativeFrom="paragraph">
-              <wp:posOffset>0</wp:posOffset>
+              <wp:posOffset>17145</wp:posOffset>
             </wp:positionV>
             <wp:extent cx="3743325" cy="2065655"/>
             <wp:effectExtent l="0" t="0" r="0" b="0"/>
@@ -52,9 +38,9 @@
                 <wp:lineTo x="5716" y="18924"/>
                 <wp:lineTo x="9563" y="19522"/>
                 <wp:lineTo x="13081" y="19522"/>
-                <wp:lineTo x="19017" y="18924"/>
-                <wp:lineTo x="19127" y="17928"/>
-                <wp:lineTo x="17808" y="17330"/>
+                <wp:lineTo x="18907" y="18924"/>
+                <wp:lineTo x="19017" y="17928"/>
+                <wp:lineTo x="17918" y="17330"/>
                 <wp:lineTo x="10773" y="15338"/>
                 <wp:lineTo x="16269" y="15338"/>
                 <wp:lineTo x="18907" y="14342"/>
@@ -82,7 +68,7 @@
                     </pic:cNvPicPr>
                   </pic:nvPicPr>
                   <pic:blipFill>
-                    <a:blip r:embed="rId6" cstate="print">
+                    <a:blip r:embed="rId8" cstate="print">
                       <a:extLst>
                         <a:ext uri="{28A0092B-C50C-407E-A947-70E740481C1C}">
                           <a14:useLocalDpi xmlns:a14="http://schemas.microsoft.com/office/drawing/2010/main" val="0"/>
@@ -119,6 +105,19 @@
           </wp:anchor>
         </w:drawing>
       </w:r>
+    </w:p>
+    <w:p>
+      <w:pPr>
+        <w:spacing w:after="0"/>
+      </w:pPr>
+      <w:r>
+        <w:t>Wintersemester 2018/19</w:t>
+      </w:r>
+    </w:p>
+    <w:p>
+      <w:pPr>
+        <w:spacing w:after="0"/>
+      </w:pPr>
       <w:r>
         <w:t>Fachbereich 4</w:t>
       </w:r>
@@ -300,6 +299,12 @@
         <w:tblStyle w:val="Tabellenraster"/>
         <w:tblW w:w="0" w:type="auto"/>
         <w:jc w:val="center"/>
+        <w:tblBorders>
+          <w:top w:val="none" w:sz="0" w:space="0" w:color="auto"/>
+          <w:left w:val="none" w:sz="0" w:space="0" w:color="auto"/>
+          <w:bottom w:val="none" w:sz="0" w:space="0" w:color="auto"/>
+          <w:right w:val="none" w:sz="0" w:space="0" w:color="auto"/>
+        </w:tblBorders>
         <w:tblLook w:val="04A0" w:firstRow="1" w:lastRow="0" w:firstColumn="1" w:lastColumn="0" w:noHBand="0" w:noVBand="1"/>
       </w:tblPr>
       <w:tblGrid>
@@ -383,31 +388,8 @@
                 <w:rFonts w:cs="Calibri"/>
                 <w:sz w:val="24"/>
               </w:rPr>
-              <w:t xml:space="preserve">Moritz </w:t>
-            </w:r>
-            <w:r>
-              <w:rPr>
-                <w:rFonts w:cs="Calibri"/>
-                <w:sz w:val="24"/>
-              </w:rPr>
-              <w:t>F</w:t>
-            </w:r>
-            <w:r>
-              <w:rPr>
-                <w:rFonts w:cs="Calibri"/>
-                <w:sz w:val="24"/>
-              </w:rPr>
-              <w:t xml:space="preserve">abian </w:t>
-            </w:r>
-            <w:proofErr w:type="spellStart"/>
-            <w:r>
-              <w:rPr>
-                <w:rFonts w:cs="Calibri"/>
-                <w:sz w:val="24"/>
-              </w:rPr>
-              <w:t>Engers</w:t>
-            </w:r>
-            <w:proofErr w:type="spellEnd"/>
+              <w:t>Moritz Fabian Engers</w:t>
+            </w:r>
           </w:p>
         </w:tc>
         <w:tc>
@@ -623,7 +605,7 @@
     <w:bookmarkEnd w:id="0" w:displacedByCustomXml="next"/>
     <w:sdt>
       <w:sdtPr>
-        <w:id w:val="99607415"/>
+        <w:id w:val="213864018"/>
         <w:docPartObj>
           <w:docPartGallery w:val="Table of Contents"/>
           <w:docPartUnique/>
@@ -646,41 +628,1934 @@
             <w:pStyle w:val="Inhaltsverzeichnisberschrift"/>
           </w:pPr>
           <w:r>
-            <w:t>Inhaltsverzeichnis</w:t>
+            <w:t>Inhalt</w:t>
           </w:r>
+        </w:p>
+        <w:p>
+          <w:pPr>
+            <w:pStyle w:val="Verzeichnis1"/>
+            <w:tabs>
+              <w:tab w:val="right" w:pos="9060"/>
+            </w:tabs>
+            <w:rPr>
+              <w:rFonts w:eastAsiaTheme="minorEastAsia" w:cstheme="minorBidi"/>
+              <w:b w:val="0"/>
+              <w:bCs w:val="0"/>
+              <w:noProof/>
+              <w:sz w:val="22"/>
+              <w:szCs w:val="22"/>
+              <w:lang w:eastAsia="de-DE"/>
+            </w:rPr>
+          </w:pPr>
+          <w:r>
+            <w:fldChar w:fldCharType="begin"/>
+          </w:r>
+          <w:r>
+            <w:instrText xml:space="preserve"> TOC \o "1-4" \h \z \u </w:instrText>
+          </w:r>
+          <w:r>
+            <w:fldChar w:fldCharType="separate"/>
+          </w:r>
+          <w:hyperlink w:anchor="_Toc534990348" w:history="1">
+            <w:r>
+              <w:rPr>
+                <w:rStyle w:val="Hyperlink"/>
+                <w:noProof/>
+              </w:rPr>
+              <w:t>Interaktives Modellhaus – Idee</w:t>
+            </w:r>
+            <w:r>
+              <w:rPr>
+                <w:noProof/>
+                <w:webHidden/>
+              </w:rPr>
+              <w:tab/>
+            </w:r>
+            <w:r>
+              <w:rPr>
+                <w:noProof/>
+                <w:webHidden/>
+              </w:rPr>
+              <w:fldChar w:fldCharType="begin"/>
+            </w:r>
+            <w:r>
+              <w:rPr>
+                <w:noProof/>
+                <w:webHidden/>
+              </w:rPr>
+              <w:instrText xml:space="preserve"> PAGEREF _Toc534990348 \h </w:instrText>
+            </w:r>
+            <w:r>
+              <w:rPr>
+                <w:noProof/>
+                <w:webHidden/>
+              </w:rPr>
+            </w:r>
+            <w:r>
+              <w:rPr>
+                <w:noProof/>
+                <w:webHidden/>
+              </w:rPr>
+              <w:fldChar w:fldCharType="separate"/>
+            </w:r>
+            <w:r>
+              <w:rPr>
+                <w:noProof/>
+                <w:webHidden/>
+              </w:rPr>
+              <w:t>2</w:t>
+            </w:r>
+            <w:r>
+              <w:rPr>
+                <w:noProof/>
+                <w:webHidden/>
+              </w:rPr>
+              <w:fldChar w:fldCharType="end"/>
+            </w:r>
+          </w:hyperlink>
+        </w:p>
+        <w:p>
+          <w:pPr>
+            <w:pStyle w:val="Verzeichnis1"/>
+            <w:tabs>
+              <w:tab w:val="right" w:pos="9060"/>
+            </w:tabs>
+            <w:rPr>
+              <w:rFonts w:eastAsiaTheme="minorEastAsia" w:cstheme="minorBidi"/>
+              <w:b w:val="0"/>
+              <w:bCs w:val="0"/>
+              <w:noProof/>
+              <w:sz w:val="22"/>
+              <w:szCs w:val="22"/>
+              <w:lang w:eastAsia="de-DE"/>
+            </w:rPr>
+          </w:pPr>
+          <w:hyperlink w:anchor="_Toc534990349" w:history="1">
+            <w:r>
+              <w:rPr>
+                <w:rStyle w:val="Hyperlink"/>
+                <w:noProof/>
+              </w:rPr>
+              <w:t>Systembuild</w:t>
+            </w:r>
+            <w:r>
+              <w:rPr>
+                <w:noProof/>
+                <w:webHidden/>
+              </w:rPr>
+              <w:tab/>
+            </w:r>
+            <w:r>
+              <w:rPr>
+                <w:noProof/>
+                <w:webHidden/>
+              </w:rPr>
+              <w:fldChar w:fldCharType="begin"/>
+            </w:r>
+            <w:r>
+              <w:rPr>
+                <w:noProof/>
+                <w:webHidden/>
+              </w:rPr>
+              <w:instrText xml:space="preserve"> PAGEREF _Toc534990349 \h </w:instrText>
+            </w:r>
+            <w:r>
+              <w:rPr>
+                <w:noProof/>
+                <w:webHidden/>
+              </w:rPr>
+            </w:r>
+            <w:r>
+              <w:rPr>
+                <w:noProof/>
+                <w:webHidden/>
+              </w:rPr>
+              <w:fldChar w:fldCharType="separate"/>
+            </w:r>
+            <w:r>
+              <w:rPr>
+                <w:noProof/>
+                <w:webHidden/>
+              </w:rPr>
+              <w:t>2</w:t>
+            </w:r>
+            <w:r>
+              <w:rPr>
+                <w:noProof/>
+                <w:webHidden/>
+              </w:rPr>
+              <w:fldChar w:fldCharType="end"/>
+            </w:r>
+          </w:hyperlink>
+        </w:p>
+        <w:p>
+          <w:pPr>
+            <w:pStyle w:val="Verzeichnis2"/>
+            <w:tabs>
+              <w:tab w:val="right" w:pos="9060"/>
+            </w:tabs>
+            <w:rPr>
+              <w:rFonts w:eastAsiaTheme="minorEastAsia" w:cstheme="minorBidi"/>
+              <w:i w:val="0"/>
+              <w:iCs w:val="0"/>
+              <w:noProof/>
+              <w:sz w:val="22"/>
+              <w:szCs w:val="22"/>
+              <w:lang w:eastAsia="de-DE"/>
+            </w:rPr>
+          </w:pPr>
+          <w:hyperlink w:anchor="_Toc534990350" w:history="1">
+            <w:r>
+              <w:rPr>
+                <w:rStyle w:val="Hyperlink"/>
+                <w:noProof/>
+              </w:rPr>
+              <w:t>Handgesten</w:t>
+            </w:r>
+            <w:r>
+              <w:rPr>
+                <w:noProof/>
+                <w:webHidden/>
+              </w:rPr>
+              <w:tab/>
+            </w:r>
+            <w:r>
+              <w:rPr>
+                <w:noProof/>
+                <w:webHidden/>
+              </w:rPr>
+              <w:fldChar w:fldCharType="begin"/>
+            </w:r>
+            <w:r>
+              <w:rPr>
+                <w:noProof/>
+                <w:webHidden/>
+              </w:rPr>
+              <w:instrText xml:space="preserve"> PAGEREF _Toc534990350 \h </w:instrText>
+            </w:r>
+            <w:r>
+              <w:rPr>
+                <w:noProof/>
+                <w:webHidden/>
+              </w:rPr>
+            </w:r>
+            <w:r>
+              <w:rPr>
+                <w:noProof/>
+                <w:webHidden/>
+              </w:rPr>
+              <w:fldChar w:fldCharType="separate"/>
+            </w:r>
+            <w:r>
+              <w:rPr>
+                <w:noProof/>
+                <w:webHidden/>
+              </w:rPr>
+              <w:t>2</w:t>
+            </w:r>
+            <w:r>
+              <w:rPr>
+                <w:noProof/>
+                <w:webHidden/>
+              </w:rPr>
+              <w:fldChar w:fldCharType="end"/>
+            </w:r>
+          </w:hyperlink>
+        </w:p>
+        <w:p>
+          <w:pPr>
+            <w:pStyle w:val="Verzeichnis3"/>
+            <w:tabs>
+              <w:tab w:val="right" w:pos="9060"/>
+            </w:tabs>
+            <w:rPr>
+              <w:rFonts w:eastAsiaTheme="minorEastAsia" w:cstheme="minorBidi"/>
+              <w:noProof/>
+              <w:sz w:val="22"/>
+              <w:szCs w:val="22"/>
+              <w:lang w:eastAsia="de-DE"/>
+            </w:rPr>
+          </w:pPr>
+          <w:hyperlink w:anchor="_Toc534990351" w:history="1">
+            <w:r>
+              <w:rPr>
+                <w:rStyle w:val="Hyperlink"/>
+                <w:noProof/>
+              </w:rPr>
+              <w:t>Kamera Positionen ändern</w:t>
+            </w:r>
+            <w:r>
+              <w:rPr>
+                <w:noProof/>
+                <w:webHidden/>
+              </w:rPr>
+              <w:tab/>
+            </w:r>
+            <w:r>
+              <w:rPr>
+                <w:noProof/>
+                <w:webHidden/>
+              </w:rPr>
+              <w:fldChar w:fldCharType="begin"/>
+            </w:r>
+            <w:r>
+              <w:rPr>
+                <w:noProof/>
+                <w:webHidden/>
+              </w:rPr>
+              <w:instrText xml:space="preserve"> PAGEREF _Toc534990351 \h </w:instrText>
+            </w:r>
+            <w:r>
+              <w:rPr>
+                <w:noProof/>
+                <w:webHidden/>
+              </w:rPr>
+            </w:r>
+            <w:r>
+              <w:rPr>
+                <w:noProof/>
+                <w:webHidden/>
+              </w:rPr>
+              <w:fldChar w:fldCharType="separate"/>
+            </w:r>
+            <w:r>
+              <w:rPr>
+                <w:noProof/>
+                <w:webHidden/>
+              </w:rPr>
+              <w:t>2</w:t>
+            </w:r>
+            <w:r>
+              <w:rPr>
+                <w:noProof/>
+                <w:webHidden/>
+              </w:rPr>
+              <w:fldChar w:fldCharType="end"/>
+            </w:r>
+          </w:hyperlink>
+        </w:p>
+        <w:p>
+          <w:pPr>
+            <w:pStyle w:val="Verzeichnis3"/>
+            <w:tabs>
+              <w:tab w:val="right" w:pos="9060"/>
+            </w:tabs>
+            <w:rPr>
+              <w:rFonts w:eastAsiaTheme="minorEastAsia" w:cstheme="minorBidi"/>
+              <w:noProof/>
+              <w:sz w:val="22"/>
+              <w:szCs w:val="22"/>
+              <w:lang w:eastAsia="de-DE"/>
+            </w:rPr>
+          </w:pPr>
+          <w:hyperlink w:anchor="_Toc534990352" w:history="1">
+            <w:r>
+              <w:rPr>
+                <w:rStyle w:val="Hyperlink"/>
+                <w:noProof/>
+              </w:rPr>
+              <w:t>Regen aktivieren</w:t>
+            </w:r>
+            <w:r>
+              <w:rPr>
+                <w:noProof/>
+                <w:webHidden/>
+              </w:rPr>
+              <w:tab/>
+            </w:r>
+            <w:r>
+              <w:rPr>
+                <w:noProof/>
+                <w:webHidden/>
+              </w:rPr>
+              <w:fldChar w:fldCharType="begin"/>
+            </w:r>
+            <w:r>
+              <w:rPr>
+                <w:noProof/>
+                <w:webHidden/>
+              </w:rPr>
+              <w:instrText xml:space="preserve"> PAGEREF _Toc534990352 \h </w:instrText>
+            </w:r>
+            <w:r>
+              <w:rPr>
+                <w:noProof/>
+                <w:webHidden/>
+              </w:rPr>
+            </w:r>
+            <w:r>
+              <w:rPr>
+                <w:noProof/>
+                <w:webHidden/>
+              </w:rPr>
+              <w:fldChar w:fldCharType="separate"/>
+            </w:r>
+            <w:r>
+              <w:rPr>
+                <w:noProof/>
+                <w:webHidden/>
+              </w:rPr>
+              <w:t>2</w:t>
+            </w:r>
+            <w:r>
+              <w:rPr>
+                <w:noProof/>
+                <w:webHidden/>
+              </w:rPr>
+              <w:fldChar w:fldCharType="end"/>
+            </w:r>
+          </w:hyperlink>
+        </w:p>
+        <w:p>
+          <w:pPr>
+            <w:pStyle w:val="Verzeichnis2"/>
+            <w:tabs>
+              <w:tab w:val="right" w:pos="9060"/>
+            </w:tabs>
+            <w:rPr>
+              <w:rFonts w:eastAsiaTheme="minorEastAsia" w:cstheme="minorBidi"/>
+              <w:i w:val="0"/>
+              <w:iCs w:val="0"/>
+              <w:noProof/>
+              <w:sz w:val="22"/>
+              <w:szCs w:val="22"/>
+              <w:lang w:eastAsia="de-DE"/>
+            </w:rPr>
+          </w:pPr>
+          <w:hyperlink w:anchor="_Toc534990353" w:history="1">
+            <w:r>
+              <w:rPr>
+                <w:rStyle w:val="Hyperlink"/>
+                <w:noProof/>
+              </w:rPr>
+              <w:t>Serielle Schnittstelle</w:t>
+            </w:r>
+            <w:r>
+              <w:rPr>
+                <w:noProof/>
+                <w:webHidden/>
+              </w:rPr>
+              <w:tab/>
+            </w:r>
+            <w:r>
+              <w:rPr>
+                <w:noProof/>
+                <w:webHidden/>
+              </w:rPr>
+              <w:fldChar w:fldCharType="begin"/>
+            </w:r>
+            <w:r>
+              <w:rPr>
+                <w:noProof/>
+                <w:webHidden/>
+              </w:rPr>
+              <w:instrText xml:space="preserve"> PAGEREF _Toc534990353 \h </w:instrText>
+            </w:r>
+            <w:r>
+              <w:rPr>
+                <w:noProof/>
+                <w:webHidden/>
+              </w:rPr>
+            </w:r>
+            <w:r>
+              <w:rPr>
+                <w:noProof/>
+                <w:webHidden/>
+              </w:rPr>
+              <w:fldChar w:fldCharType="separate"/>
+            </w:r>
+            <w:r>
+              <w:rPr>
+                <w:noProof/>
+                <w:webHidden/>
+              </w:rPr>
+              <w:t>3</w:t>
+            </w:r>
+            <w:r>
+              <w:rPr>
+                <w:noProof/>
+                <w:webHidden/>
+              </w:rPr>
+              <w:fldChar w:fldCharType="end"/>
+            </w:r>
+          </w:hyperlink>
+        </w:p>
+        <w:p>
+          <w:pPr>
+            <w:pStyle w:val="Verzeichnis3"/>
+            <w:tabs>
+              <w:tab w:val="right" w:pos="9060"/>
+            </w:tabs>
+            <w:rPr>
+              <w:rFonts w:eastAsiaTheme="minorEastAsia" w:cstheme="minorBidi"/>
+              <w:noProof/>
+              <w:sz w:val="22"/>
+              <w:szCs w:val="22"/>
+              <w:lang w:eastAsia="de-DE"/>
+            </w:rPr>
+          </w:pPr>
+          <w:hyperlink w:anchor="_Toc534990354" w:history="1">
+            <w:r>
+              <w:rPr>
+                <w:rStyle w:val="Hyperlink"/>
+                <w:noProof/>
+              </w:rPr>
+              <w:t>Sendende und Empfangende Struktur vom Arduino</w:t>
+            </w:r>
+            <w:r>
+              <w:rPr>
+                <w:noProof/>
+                <w:webHidden/>
+              </w:rPr>
+              <w:tab/>
+            </w:r>
+            <w:r>
+              <w:rPr>
+                <w:noProof/>
+                <w:webHidden/>
+              </w:rPr>
+              <w:fldChar w:fldCharType="begin"/>
+            </w:r>
+            <w:r>
+              <w:rPr>
+                <w:noProof/>
+                <w:webHidden/>
+              </w:rPr>
+              <w:instrText xml:space="preserve"> PAGEREF _Toc534990354 \h </w:instrText>
+            </w:r>
+            <w:r>
+              <w:rPr>
+                <w:noProof/>
+                <w:webHidden/>
+              </w:rPr>
+            </w:r>
+            <w:r>
+              <w:rPr>
+                <w:noProof/>
+                <w:webHidden/>
+              </w:rPr>
+              <w:fldChar w:fldCharType="separate"/>
+            </w:r>
+            <w:r>
+              <w:rPr>
+                <w:noProof/>
+                <w:webHidden/>
+              </w:rPr>
+              <w:t>3</w:t>
+            </w:r>
+            <w:r>
+              <w:rPr>
+                <w:noProof/>
+                <w:webHidden/>
+              </w:rPr>
+              <w:fldChar w:fldCharType="end"/>
+            </w:r>
+          </w:hyperlink>
+        </w:p>
+        <w:p>
+          <w:pPr>
+            <w:pStyle w:val="Verzeichnis4"/>
+            <w:tabs>
+              <w:tab w:val="right" w:pos="9060"/>
+            </w:tabs>
+            <w:rPr>
+              <w:rFonts w:eastAsiaTheme="minorEastAsia" w:cstheme="minorBidi"/>
+              <w:noProof/>
+              <w:sz w:val="22"/>
+              <w:szCs w:val="22"/>
+              <w:lang w:eastAsia="de-DE"/>
+            </w:rPr>
+          </w:pPr>
+          <w:hyperlink w:anchor="_Toc534990355" w:history="1">
+            <w:r>
+              <w:rPr>
+                <w:rStyle w:val="Hyperlink"/>
+                <w:noProof/>
+              </w:rPr>
+              <w:t>Sendet Arduino zu Unity</w:t>
+            </w:r>
+            <w:r>
+              <w:rPr>
+                <w:noProof/>
+                <w:webHidden/>
+              </w:rPr>
+              <w:tab/>
+            </w:r>
+            <w:r>
+              <w:rPr>
+                <w:noProof/>
+                <w:webHidden/>
+              </w:rPr>
+              <w:fldChar w:fldCharType="begin"/>
+            </w:r>
+            <w:r>
+              <w:rPr>
+                <w:noProof/>
+                <w:webHidden/>
+              </w:rPr>
+              <w:instrText xml:space="preserve"> PAGEREF _Toc534990355 \h </w:instrText>
+            </w:r>
+            <w:r>
+              <w:rPr>
+                <w:noProof/>
+                <w:webHidden/>
+              </w:rPr>
+            </w:r>
+            <w:r>
+              <w:rPr>
+                <w:noProof/>
+                <w:webHidden/>
+              </w:rPr>
+              <w:fldChar w:fldCharType="separate"/>
+            </w:r>
+            <w:r>
+              <w:rPr>
+                <w:noProof/>
+                <w:webHidden/>
+              </w:rPr>
+              <w:t>3</w:t>
+            </w:r>
+            <w:r>
+              <w:rPr>
+                <w:noProof/>
+                <w:webHidden/>
+              </w:rPr>
+              <w:fldChar w:fldCharType="end"/>
+            </w:r>
+          </w:hyperlink>
+        </w:p>
+        <w:p>
+          <w:pPr>
+            <w:pStyle w:val="Verzeichnis4"/>
+            <w:tabs>
+              <w:tab w:val="right" w:pos="9060"/>
+            </w:tabs>
+            <w:rPr>
+              <w:rFonts w:eastAsiaTheme="minorEastAsia" w:cstheme="minorBidi"/>
+              <w:noProof/>
+              <w:sz w:val="22"/>
+              <w:szCs w:val="22"/>
+              <w:lang w:eastAsia="de-DE"/>
+            </w:rPr>
+          </w:pPr>
+          <w:hyperlink w:anchor="_Toc534990356" w:history="1">
+            <w:r>
+              <w:rPr>
+                <w:rStyle w:val="Hyperlink"/>
+                <w:noProof/>
+              </w:rPr>
+              <w:t>Empfängt Arduino von Unity</w:t>
+            </w:r>
+            <w:r>
+              <w:rPr>
+                <w:noProof/>
+                <w:webHidden/>
+              </w:rPr>
+              <w:tab/>
+            </w:r>
+            <w:r>
+              <w:rPr>
+                <w:noProof/>
+                <w:webHidden/>
+              </w:rPr>
+              <w:fldChar w:fldCharType="begin"/>
+            </w:r>
+            <w:r>
+              <w:rPr>
+                <w:noProof/>
+                <w:webHidden/>
+              </w:rPr>
+              <w:instrText xml:space="preserve"> PAGEREF _Toc534990356 \h </w:instrText>
+            </w:r>
+            <w:r>
+              <w:rPr>
+                <w:noProof/>
+                <w:webHidden/>
+              </w:rPr>
+            </w:r>
+            <w:r>
+              <w:rPr>
+                <w:noProof/>
+                <w:webHidden/>
+              </w:rPr>
+              <w:fldChar w:fldCharType="separate"/>
+            </w:r>
+            <w:r>
+              <w:rPr>
+                <w:noProof/>
+                <w:webHidden/>
+              </w:rPr>
+              <w:t>3</w:t>
+            </w:r>
+            <w:r>
+              <w:rPr>
+                <w:noProof/>
+                <w:webHidden/>
+              </w:rPr>
+              <w:fldChar w:fldCharType="end"/>
+            </w:r>
+          </w:hyperlink>
+        </w:p>
+        <w:p>
+          <w:pPr>
+            <w:pStyle w:val="Verzeichnis1"/>
+            <w:tabs>
+              <w:tab w:val="right" w:pos="9060"/>
+            </w:tabs>
+            <w:rPr>
+              <w:rFonts w:eastAsiaTheme="minorEastAsia" w:cstheme="minorBidi"/>
+              <w:b w:val="0"/>
+              <w:bCs w:val="0"/>
+              <w:noProof/>
+              <w:sz w:val="22"/>
+              <w:szCs w:val="22"/>
+              <w:lang w:eastAsia="de-DE"/>
+            </w:rPr>
+          </w:pPr>
+          <w:hyperlink w:anchor="_Toc534990357" w:history="1">
+            <w:r>
+              <w:rPr>
+                <w:rStyle w:val="Hyperlink"/>
+                <w:noProof/>
+              </w:rPr>
+              <w:t>Umsetzung</w:t>
+            </w:r>
+            <w:r>
+              <w:rPr>
+                <w:noProof/>
+                <w:webHidden/>
+              </w:rPr>
+              <w:tab/>
+            </w:r>
+            <w:r>
+              <w:rPr>
+                <w:noProof/>
+                <w:webHidden/>
+              </w:rPr>
+              <w:fldChar w:fldCharType="begin"/>
+            </w:r>
+            <w:r>
+              <w:rPr>
+                <w:noProof/>
+                <w:webHidden/>
+              </w:rPr>
+              <w:instrText xml:space="preserve"> PAGEREF _Toc534990357 \h </w:instrText>
+            </w:r>
+            <w:r>
+              <w:rPr>
+                <w:noProof/>
+                <w:webHidden/>
+              </w:rPr>
+            </w:r>
+            <w:r>
+              <w:rPr>
+                <w:noProof/>
+                <w:webHidden/>
+              </w:rPr>
+              <w:fldChar w:fldCharType="separate"/>
+            </w:r>
+            <w:r>
+              <w:rPr>
+                <w:noProof/>
+                <w:webHidden/>
+              </w:rPr>
+              <w:t>3</w:t>
+            </w:r>
+            <w:r>
+              <w:rPr>
+                <w:noProof/>
+                <w:webHidden/>
+              </w:rPr>
+              <w:fldChar w:fldCharType="end"/>
+            </w:r>
+          </w:hyperlink>
+        </w:p>
+        <w:p>
+          <w:pPr>
+            <w:pStyle w:val="Verzeichnis2"/>
+            <w:tabs>
+              <w:tab w:val="right" w:pos="9060"/>
+            </w:tabs>
+            <w:rPr>
+              <w:rFonts w:eastAsiaTheme="minorEastAsia" w:cstheme="minorBidi"/>
+              <w:i w:val="0"/>
+              <w:iCs w:val="0"/>
+              <w:noProof/>
+              <w:sz w:val="22"/>
+              <w:szCs w:val="22"/>
+              <w:lang w:eastAsia="de-DE"/>
+            </w:rPr>
+          </w:pPr>
+          <w:hyperlink w:anchor="_Toc534990358" w:history="1">
+            <w:r>
+              <w:rPr>
+                <w:rStyle w:val="Hyperlink"/>
+                <w:noProof/>
+              </w:rPr>
+              <w:t xml:space="preserve">Erstellung des </w:t>
+            </w:r>
+            <w:r>
+              <w:rPr>
+                <w:rStyle w:val="Hyperlink"/>
+                <w:noProof/>
+              </w:rPr>
+              <w:t>R</w:t>
+            </w:r>
+            <w:r>
+              <w:rPr>
+                <w:rStyle w:val="Hyperlink"/>
+                <w:noProof/>
+              </w:rPr>
+              <w:t>ealen Modellhauses</w:t>
+            </w:r>
+            <w:r>
+              <w:rPr>
+                <w:noProof/>
+                <w:webHidden/>
+              </w:rPr>
+              <w:tab/>
+            </w:r>
+            <w:r>
+              <w:rPr>
+                <w:noProof/>
+                <w:webHidden/>
+              </w:rPr>
+              <w:fldChar w:fldCharType="begin"/>
+            </w:r>
+            <w:r>
+              <w:rPr>
+                <w:noProof/>
+                <w:webHidden/>
+              </w:rPr>
+              <w:instrText xml:space="preserve"> PAGEREF _Toc534990358 \h </w:instrText>
+            </w:r>
+            <w:r>
+              <w:rPr>
+                <w:noProof/>
+                <w:webHidden/>
+              </w:rPr>
+            </w:r>
+            <w:r>
+              <w:rPr>
+                <w:noProof/>
+                <w:webHidden/>
+              </w:rPr>
+              <w:fldChar w:fldCharType="separate"/>
+            </w:r>
+            <w:r>
+              <w:rPr>
+                <w:noProof/>
+                <w:webHidden/>
+              </w:rPr>
+              <w:t>3</w:t>
+            </w:r>
+            <w:r>
+              <w:rPr>
+                <w:noProof/>
+                <w:webHidden/>
+              </w:rPr>
+              <w:fldChar w:fldCharType="end"/>
+            </w:r>
+          </w:hyperlink>
+        </w:p>
+        <w:p>
+          <w:pPr>
+            <w:pStyle w:val="Verzeichnis3"/>
+            <w:tabs>
+              <w:tab w:val="right" w:pos="9060"/>
+            </w:tabs>
+            <w:rPr>
+              <w:rFonts w:eastAsiaTheme="minorEastAsia" w:cstheme="minorBidi"/>
+              <w:noProof/>
+              <w:sz w:val="22"/>
+              <w:szCs w:val="22"/>
+              <w:lang w:eastAsia="de-DE"/>
+            </w:rPr>
+          </w:pPr>
+          <w:hyperlink w:anchor="_Toc534990359" w:history="1">
+            <w:r>
+              <w:rPr>
+                <w:rStyle w:val="Hyperlink"/>
+                <w:noProof/>
+              </w:rPr>
+              <w:t>Aufbau des Hauses</w:t>
+            </w:r>
+            <w:r>
+              <w:rPr>
+                <w:noProof/>
+                <w:webHidden/>
+              </w:rPr>
+              <w:tab/>
+            </w:r>
+            <w:r>
+              <w:rPr>
+                <w:noProof/>
+                <w:webHidden/>
+              </w:rPr>
+              <w:fldChar w:fldCharType="begin"/>
+            </w:r>
+            <w:r>
+              <w:rPr>
+                <w:noProof/>
+                <w:webHidden/>
+              </w:rPr>
+              <w:instrText xml:space="preserve"> PAGEREF _Toc534990359 \h </w:instrText>
+            </w:r>
+            <w:r>
+              <w:rPr>
+                <w:noProof/>
+                <w:webHidden/>
+              </w:rPr>
+            </w:r>
+            <w:r>
+              <w:rPr>
+                <w:noProof/>
+                <w:webHidden/>
+              </w:rPr>
+              <w:fldChar w:fldCharType="separate"/>
+            </w:r>
+            <w:r>
+              <w:rPr>
+                <w:noProof/>
+                <w:webHidden/>
+              </w:rPr>
+              <w:t>3</w:t>
+            </w:r>
+            <w:r>
+              <w:rPr>
+                <w:noProof/>
+                <w:webHidden/>
+              </w:rPr>
+              <w:fldChar w:fldCharType="end"/>
+            </w:r>
+          </w:hyperlink>
+        </w:p>
+        <w:p>
+          <w:pPr>
+            <w:pStyle w:val="Verzeichnis3"/>
+            <w:tabs>
+              <w:tab w:val="right" w:pos="9060"/>
+            </w:tabs>
+            <w:rPr>
+              <w:rFonts w:eastAsiaTheme="minorEastAsia" w:cstheme="minorBidi"/>
+              <w:noProof/>
+              <w:sz w:val="22"/>
+              <w:szCs w:val="22"/>
+              <w:lang w:eastAsia="de-DE"/>
+            </w:rPr>
+          </w:pPr>
+          <w:hyperlink w:anchor="_Toc534990360" w:history="1">
+            <w:r>
+              <w:rPr>
+                <w:rStyle w:val="Hyperlink"/>
+                <w:noProof/>
+              </w:rPr>
+              <w:t>Programmierung des Arduinos</w:t>
+            </w:r>
+            <w:r>
+              <w:rPr>
+                <w:noProof/>
+                <w:webHidden/>
+              </w:rPr>
+              <w:tab/>
+            </w:r>
+            <w:r>
+              <w:rPr>
+                <w:noProof/>
+                <w:webHidden/>
+              </w:rPr>
+              <w:fldChar w:fldCharType="begin"/>
+            </w:r>
+            <w:r>
+              <w:rPr>
+                <w:noProof/>
+                <w:webHidden/>
+              </w:rPr>
+              <w:instrText xml:space="preserve"> PAGEREF _Toc534990360 \h </w:instrText>
+            </w:r>
+            <w:r>
+              <w:rPr>
+                <w:noProof/>
+                <w:webHidden/>
+              </w:rPr>
+            </w:r>
+            <w:r>
+              <w:rPr>
+                <w:noProof/>
+                <w:webHidden/>
+              </w:rPr>
+              <w:fldChar w:fldCharType="separate"/>
+            </w:r>
+            <w:r>
+              <w:rPr>
+                <w:noProof/>
+                <w:webHidden/>
+              </w:rPr>
+              <w:t>4</w:t>
+            </w:r>
+            <w:r>
+              <w:rPr>
+                <w:noProof/>
+                <w:webHidden/>
+              </w:rPr>
+              <w:fldChar w:fldCharType="end"/>
+            </w:r>
+          </w:hyperlink>
+        </w:p>
+        <w:p>
+          <w:pPr>
+            <w:pStyle w:val="Verzeichnis2"/>
+            <w:tabs>
+              <w:tab w:val="right" w:pos="9060"/>
+            </w:tabs>
+            <w:rPr>
+              <w:rFonts w:eastAsiaTheme="minorEastAsia" w:cstheme="minorBidi"/>
+              <w:i w:val="0"/>
+              <w:iCs w:val="0"/>
+              <w:noProof/>
+              <w:sz w:val="22"/>
+              <w:szCs w:val="22"/>
+              <w:lang w:eastAsia="de-DE"/>
+            </w:rPr>
+          </w:pPr>
+          <w:hyperlink w:anchor="_Toc534990361" w:history="1">
+            <w:r>
+              <w:rPr>
+                <w:rStyle w:val="Hyperlink"/>
+                <w:noProof/>
+              </w:rPr>
+              <w:t>Erstellung des virtuellen Modellhauses in Unity</w:t>
+            </w:r>
+            <w:r>
+              <w:rPr>
+                <w:noProof/>
+                <w:webHidden/>
+              </w:rPr>
+              <w:tab/>
+            </w:r>
+            <w:r>
+              <w:rPr>
+                <w:noProof/>
+                <w:webHidden/>
+              </w:rPr>
+              <w:fldChar w:fldCharType="begin"/>
+            </w:r>
+            <w:r>
+              <w:rPr>
+                <w:noProof/>
+                <w:webHidden/>
+              </w:rPr>
+              <w:instrText xml:space="preserve"> PAGEREF _Toc534990361 \h </w:instrText>
+            </w:r>
+            <w:r>
+              <w:rPr>
+                <w:noProof/>
+                <w:webHidden/>
+              </w:rPr>
+            </w:r>
+            <w:r>
+              <w:rPr>
+                <w:noProof/>
+                <w:webHidden/>
+              </w:rPr>
+              <w:fldChar w:fldCharType="separate"/>
+            </w:r>
+            <w:r>
+              <w:rPr>
+                <w:noProof/>
+                <w:webHidden/>
+              </w:rPr>
+              <w:t>4</w:t>
+            </w:r>
+            <w:r>
+              <w:rPr>
+                <w:noProof/>
+                <w:webHidden/>
+              </w:rPr>
+              <w:fldChar w:fldCharType="end"/>
+            </w:r>
+          </w:hyperlink>
+        </w:p>
+        <w:p>
+          <w:pPr>
+            <w:pStyle w:val="Verzeichnis3"/>
+            <w:tabs>
+              <w:tab w:val="right" w:pos="9060"/>
+            </w:tabs>
+            <w:rPr>
+              <w:rFonts w:eastAsiaTheme="minorEastAsia" w:cstheme="minorBidi"/>
+              <w:noProof/>
+              <w:sz w:val="22"/>
+              <w:szCs w:val="22"/>
+              <w:lang w:eastAsia="de-DE"/>
+            </w:rPr>
+          </w:pPr>
+          <w:hyperlink w:anchor="_Toc534990362" w:history="1">
+            <w:r>
+              <w:rPr>
+                <w:rStyle w:val="Hyperlink"/>
+                <w:noProof/>
+              </w:rPr>
+              <w:t>Erstellung eines 3D Modells</w:t>
+            </w:r>
+            <w:r>
+              <w:rPr>
+                <w:noProof/>
+                <w:webHidden/>
+              </w:rPr>
+              <w:tab/>
+            </w:r>
+            <w:r>
+              <w:rPr>
+                <w:noProof/>
+                <w:webHidden/>
+              </w:rPr>
+              <w:fldChar w:fldCharType="begin"/>
+            </w:r>
+            <w:r>
+              <w:rPr>
+                <w:noProof/>
+                <w:webHidden/>
+              </w:rPr>
+              <w:instrText xml:space="preserve"> PAGEREF _Toc534990362 \h </w:instrText>
+            </w:r>
+            <w:r>
+              <w:rPr>
+                <w:noProof/>
+                <w:webHidden/>
+              </w:rPr>
+            </w:r>
+            <w:r>
+              <w:rPr>
+                <w:noProof/>
+                <w:webHidden/>
+              </w:rPr>
+              <w:fldChar w:fldCharType="separate"/>
+            </w:r>
+            <w:r>
+              <w:rPr>
+                <w:noProof/>
+                <w:webHidden/>
+              </w:rPr>
+              <w:t>4</w:t>
+            </w:r>
+            <w:r>
+              <w:rPr>
+                <w:noProof/>
+                <w:webHidden/>
+              </w:rPr>
+              <w:fldChar w:fldCharType="end"/>
+            </w:r>
+          </w:hyperlink>
+        </w:p>
+        <w:p>
+          <w:pPr>
+            <w:pStyle w:val="Verzeichnis3"/>
+            <w:tabs>
+              <w:tab w:val="right" w:pos="9060"/>
+            </w:tabs>
+            <w:rPr>
+              <w:rFonts w:eastAsiaTheme="minorEastAsia" w:cstheme="minorBidi"/>
+              <w:noProof/>
+              <w:sz w:val="22"/>
+              <w:szCs w:val="22"/>
+              <w:lang w:eastAsia="de-DE"/>
+            </w:rPr>
+          </w:pPr>
+          <w:hyperlink w:anchor="_Toc534990363" w:history="1">
+            <w:r>
+              <w:rPr>
+                <w:rStyle w:val="Hyperlink"/>
+                <w:noProof/>
+              </w:rPr>
+              <w:t>Auswirkungen auf das 3D Modell erstellen</w:t>
+            </w:r>
+            <w:r>
+              <w:rPr>
+                <w:noProof/>
+                <w:webHidden/>
+              </w:rPr>
+              <w:tab/>
+            </w:r>
+            <w:r>
+              <w:rPr>
+                <w:noProof/>
+                <w:webHidden/>
+              </w:rPr>
+              <w:fldChar w:fldCharType="begin"/>
+            </w:r>
+            <w:r>
+              <w:rPr>
+                <w:noProof/>
+                <w:webHidden/>
+              </w:rPr>
+              <w:instrText xml:space="preserve"> PAGEREF _Toc534990363 \h </w:instrText>
+            </w:r>
+            <w:r>
+              <w:rPr>
+                <w:noProof/>
+                <w:webHidden/>
+              </w:rPr>
+            </w:r>
+            <w:r>
+              <w:rPr>
+                <w:noProof/>
+                <w:webHidden/>
+              </w:rPr>
+              <w:fldChar w:fldCharType="separate"/>
+            </w:r>
+            <w:r>
+              <w:rPr>
+                <w:noProof/>
+                <w:webHidden/>
+              </w:rPr>
+              <w:t>4</w:t>
+            </w:r>
+            <w:r>
+              <w:rPr>
+                <w:noProof/>
+                <w:webHidden/>
+              </w:rPr>
+              <w:fldChar w:fldCharType="end"/>
+            </w:r>
+          </w:hyperlink>
+        </w:p>
+        <w:p>
+          <w:pPr>
+            <w:pStyle w:val="Verzeichnis4"/>
+            <w:tabs>
+              <w:tab w:val="right" w:pos="9060"/>
+            </w:tabs>
+            <w:rPr>
+              <w:rFonts w:eastAsiaTheme="minorEastAsia" w:cstheme="minorBidi"/>
+              <w:noProof/>
+              <w:sz w:val="22"/>
+              <w:szCs w:val="22"/>
+              <w:lang w:eastAsia="de-DE"/>
+            </w:rPr>
+          </w:pPr>
+          <w:hyperlink w:anchor="_Toc534990364" w:history="1">
+            <w:r>
+              <w:rPr>
+                <w:rStyle w:val="Hyperlink"/>
+                <w:noProof/>
+              </w:rPr>
+              <w:t>Bewegung im/am Haus</w:t>
+            </w:r>
+            <w:r>
+              <w:rPr>
+                <w:noProof/>
+                <w:webHidden/>
+              </w:rPr>
+              <w:tab/>
+            </w:r>
+            <w:r>
+              <w:rPr>
+                <w:noProof/>
+                <w:webHidden/>
+              </w:rPr>
+              <w:fldChar w:fldCharType="begin"/>
+            </w:r>
+            <w:r>
+              <w:rPr>
+                <w:noProof/>
+                <w:webHidden/>
+              </w:rPr>
+              <w:instrText xml:space="preserve"> PAGEREF _Toc534990364 \h </w:instrText>
+            </w:r>
+            <w:r>
+              <w:rPr>
+                <w:noProof/>
+                <w:webHidden/>
+              </w:rPr>
+            </w:r>
+            <w:r>
+              <w:rPr>
+                <w:noProof/>
+                <w:webHidden/>
+              </w:rPr>
+              <w:fldChar w:fldCharType="separate"/>
+            </w:r>
+            <w:r>
+              <w:rPr>
+                <w:noProof/>
+                <w:webHidden/>
+              </w:rPr>
+              <w:t>4</w:t>
+            </w:r>
+            <w:r>
+              <w:rPr>
+                <w:noProof/>
+                <w:webHidden/>
+              </w:rPr>
+              <w:fldChar w:fldCharType="end"/>
+            </w:r>
+          </w:hyperlink>
+        </w:p>
+        <w:p>
+          <w:pPr>
+            <w:pStyle w:val="Verzeichnis4"/>
+            <w:tabs>
+              <w:tab w:val="right" w:pos="9060"/>
+            </w:tabs>
+            <w:rPr>
+              <w:rFonts w:eastAsiaTheme="minorEastAsia" w:cstheme="minorBidi"/>
+              <w:noProof/>
+              <w:sz w:val="22"/>
+              <w:szCs w:val="22"/>
+              <w:lang w:eastAsia="de-DE"/>
+            </w:rPr>
+          </w:pPr>
+          <w:hyperlink w:anchor="_Toc534990365" w:history="1">
+            <w:r>
+              <w:rPr>
+                <w:rStyle w:val="Hyperlink"/>
+                <w:noProof/>
+              </w:rPr>
+              <w:t>Veränderndes Wetter</w:t>
+            </w:r>
+            <w:r>
+              <w:rPr>
+                <w:noProof/>
+                <w:webHidden/>
+              </w:rPr>
+              <w:tab/>
+            </w:r>
+            <w:r>
+              <w:rPr>
+                <w:noProof/>
+                <w:webHidden/>
+              </w:rPr>
+              <w:fldChar w:fldCharType="begin"/>
+            </w:r>
+            <w:r>
+              <w:rPr>
+                <w:noProof/>
+                <w:webHidden/>
+              </w:rPr>
+              <w:instrText xml:space="preserve"> PAGEREF _Toc534990365 \h </w:instrText>
+            </w:r>
+            <w:r>
+              <w:rPr>
+                <w:noProof/>
+                <w:webHidden/>
+              </w:rPr>
+            </w:r>
+            <w:r>
+              <w:rPr>
+                <w:noProof/>
+                <w:webHidden/>
+              </w:rPr>
+              <w:fldChar w:fldCharType="separate"/>
+            </w:r>
+            <w:r>
+              <w:rPr>
+                <w:noProof/>
+                <w:webHidden/>
+              </w:rPr>
+              <w:t>4</w:t>
+            </w:r>
+            <w:r>
+              <w:rPr>
+                <w:noProof/>
+                <w:webHidden/>
+              </w:rPr>
+              <w:fldChar w:fldCharType="end"/>
+            </w:r>
+          </w:hyperlink>
+        </w:p>
+        <w:p>
+          <w:pPr>
+            <w:pStyle w:val="Verzeichnis4"/>
+            <w:tabs>
+              <w:tab w:val="right" w:pos="9060"/>
+            </w:tabs>
+            <w:rPr>
+              <w:rFonts w:eastAsiaTheme="minorEastAsia" w:cstheme="minorBidi"/>
+              <w:noProof/>
+              <w:sz w:val="22"/>
+              <w:szCs w:val="22"/>
+              <w:lang w:eastAsia="de-DE"/>
+            </w:rPr>
+          </w:pPr>
+          <w:hyperlink w:anchor="_Toc534990366" w:history="1">
+            <w:r>
+              <w:rPr>
+                <w:rStyle w:val="Hyperlink"/>
+                <w:noProof/>
+              </w:rPr>
+              <w:t>Kamera Wechsel</w:t>
+            </w:r>
+            <w:r>
+              <w:rPr>
+                <w:noProof/>
+                <w:webHidden/>
+              </w:rPr>
+              <w:tab/>
+            </w:r>
+            <w:r>
+              <w:rPr>
+                <w:noProof/>
+                <w:webHidden/>
+              </w:rPr>
+              <w:fldChar w:fldCharType="begin"/>
+            </w:r>
+            <w:r>
+              <w:rPr>
+                <w:noProof/>
+                <w:webHidden/>
+              </w:rPr>
+              <w:instrText xml:space="preserve"> PAGEREF _Toc534990366 \h </w:instrText>
+            </w:r>
+            <w:r>
+              <w:rPr>
+                <w:noProof/>
+                <w:webHidden/>
+              </w:rPr>
+            </w:r>
+            <w:r>
+              <w:rPr>
+                <w:noProof/>
+                <w:webHidden/>
+              </w:rPr>
+              <w:fldChar w:fldCharType="separate"/>
+            </w:r>
+            <w:r>
+              <w:rPr>
+                <w:noProof/>
+                <w:webHidden/>
+              </w:rPr>
+              <w:t>4</w:t>
+            </w:r>
+            <w:r>
+              <w:rPr>
+                <w:noProof/>
+                <w:webHidden/>
+              </w:rPr>
+              <w:fldChar w:fldCharType="end"/>
+            </w:r>
+          </w:hyperlink>
+        </w:p>
+        <w:p>
+          <w:pPr>
+            <w:pStyle w:val="Verzeichnis3"/>
+            <w:tabs>
+              <w:tab w:val="right" w:pos="9060"/>
+            </w:tabs>
+            <w:rPr>
+              <w:rFonts w:eastAsiaTheme="minorEastAsia" w:cstheme="minorBidi"/>
+              <w:noProof/>
+              <w:sz w:val="22"/>
+              <w:szCs w:val="22"/>
+              <w:lang w:eastAsia="de-DE"/>
+            </w:rPr>
+          </w:pPr>
+          <w:hyperlink w:anchor="_Toc534990367" w:history="1">
+            <w:r>
+              <w:rPr>
+                <w:rStyle w:val="Hyperlink"/>
+                <w:noProof/>
+              </w:rPr>
+              <w:t>Erfassung der Leap Motion Gesten</w:t>
+            </w:r>
+            <w:r>
+              <w:rPr>
+                <w:noProof/>
+                <w:webHidden/>
+              </w:rPr>
+              <w:tab/>
+            </w:r>
+            <w:r>
+              <w:rPr>
+                <w:noProof/>
+                <w:webHidden/>
+              </w:rPr>
+              <w:fldChar w:fldCharType="begin"/>
+            </w:r>
+            <w:r>
+              <w:rPr>
+                <w:noProof/>
+                <w:webHidden/>
+              </w:rPr>
+              <w:instrText xml:space="preserve"> PAGEREF _Toc534990367 \h </w:instrText>
+            </w:r>
+            <w:r>
+              <w:rPr>
+                <w:noProof/>
+                <w:webHidden/>
+              </w:rPr>
+            </w:r>
+            <w:r>
+              <w:rPr>
+                <w:noProof/>
+                <w:webHidden/>
+              </w:rPr>
+              <w:fldChar w:fldCharType="separate"/>
+            </w:r>
+            <w:r>
+              <w:rPr>
+                <w:noProof/>
+                <w:webHidden/>
+              </w:rPr>
+              <w:t>4</w:t>
+            </w:r>
+            <w:r>
+              <w:rPr>
+                <w:noProof/>
+                <w:webHidden/>
+              </w:rPr>
+              <w:fldChar w:fldCharType="end"/>
+            </w:r>
+          </w:hyperlink>
+        </w:p>
+        <w:p>
+          <w:pPr>
+            <w:pStyle w:val="Verzeichnis3"/>
+            <w:tabs>
+              <w:tab w:val="right" w:pos="9060"/>
+            </w:tabs>
+            <w:rPr>
+              <w:rFonts w:eastAsiaTheme="minorEastAsia" w:cstheme="minorBidi"/>
+              <w:noProof/>
+              <w:sz w:val="22"/>
+              <w:szCs w:val="22"/>
+              <w:lang w:eastAsia="de-DE"/>
+            </w:rPr>
+          </w:pPr>
+          <w:hyperlink w:anchor="_Toc534990368" w:history="1">
+            <w:r>
+              <w:rPr>
+                <w:rStyle w:val="Hyperlink"/>
+                <w:noProof/>
+              </w:rPr>
+              <w:t>Controller: Der alles Verbindet</w:t>
+            </w:r>
+            <w:r>
+              <w:rPr>
+                <w:noProof/>
+                <w:webHidden/>
+              </w:rPr>
+              <w:tab/>
+            </w:r>
+            <w:r>
+              <w:rPr>
+                <w:noProof/>
+                <w:webHidden/>
+              </w:rPr>
+              <w:fldChar w:fldCharType="begin"/>
+            </w:r>
+            <w:r>
+              <w:rPr>
+                <w:noProof/>
+                <w:webHidden/>
+              </w:rPr>
+              <w:instrText xml:space="preserve"> PAGEREF _Toc534990368 \h </w:instrText>
+            </w:r>
+            <w:r>
+              <w:rPr>
+                <w:noProof/>
+                <w:webHidden/>
+              </w:rPr>
+            </w:r>
+            <w:r>
+              <w:rPr>
+                <w:noProof/>
+                <w:webHidden/>
+              </w:rPr>
+              <w:fldChar w:fldCharType="separate"/>
+            </w:r>
+            <w:r>
+              <w:rPr>
+                <w:noProof/>
+                <w:webHidden/>
+              </w:rPr>
+              <w:t>5</w:t>
+            </w:r>
+            <w:r>
+              <w:rPr>
+                <w:noProof/>
+                <w:webHidden/>
+              </w:rPr>
+              <w:fldChar w:fldCharType="end"/>
+            </w:r>
+          </w:hyperlink>
+        </w:p>
+        <w:p>
+          <w:pPr>
+            <w:pStyle w:val="Verzeichnis1"/>
+            <w:tabs>
+              <w:tab w:val="right" w:pos="9060"/>
+            </w:tabs>
+            <w:rPr>
+              <w:rFonts w:eastAsiaTheme="minorEastAsia" w:cstheme="minorBidi"/>
+              <w:b w:val="0"/>
+              <w:bCs w:val="0"/>
+              <w:noProof/>
+              <w:sz w:val="22"/>
+              <w:szCs w:val="22"/>
+              <w:lang w:eastAsia="de-DE"/>
+            </w:rPr>
+          </w:pPr>
+          <w:hyperlink w:anchor="_Toc534990369" w:history="1">
+            <w:r>
+              <w:rPr>
+                <w:rStyle w:val="Hyperlink"/>
+                <w:noProof/>
+              </w:rPr>
+              <w:t>Aufgetretene Probleme</w:t>
+            </w:r>
+            <w:r>
+              <w:rPr>
+                <w:noProof/>
+                <w:webHidden/>
+              </w:rPr>
+              <w:tab/>
+            </w:r>
+            <w:r>
+              <w:rPr>
+                <w:noProof/>
+                <w:webHidden/>
+              </w:rPr>
+              <w:fldChar w:fldCharType="begin"/>
+            </w:r>
+            <w:r>
+              <w:rPr>
+                <w:noProof/>
+                <w:webHidden/>
+              </w:rPr>
+              <w:instrText xml:space="preserve"> PAGEREF _Toc534990369 \h </w:instrText>
+            </w:r>
+            <w:r>
+              <w:rPr>
+                <w:noProof/>
+                <w:webHidden/>
+              </w:rPr>
+            </w:r>
+            <w:r>
+              <w:rPr>
+                <w:noProof/>
+                <w:webHidden/>
+              </w:rPr>
+              <w:fldChar w:fldCharType="separate"/>
+            </w:r>
+            <w:r>
+              <w:rPr>
+                <w:noProof/>
+                <w:webHidden/>
+              </w:rPr>
+              <w:t>5</w:t>
+            </w:r>
+            <w:r>
+              <w:rPr>
+                <w:noProof/>
+                <w:webHidden/>
+              </w:rPr>
+              <w:fldChar w:fldCharType="end"/>
+            </w:r>
+          </w:hyperlink>
+        </w:p>
+        <w:p>
+          <w:pPr>
+            <w:pStyle w:val="Verzeichnis2"/>
+            <w:tabs>
+              <w:tab w:val="right" w:pos="9060"/>
+            </w:tabs>
+            <w:rPr>
+              <w:rFonts w:eastAsiaTheme="minorEastAsia" w:cstheme="minorBidi"/>
+              <w:i w:val="0"/>
+              <w:iCs w:val="0"/>
+              <w:noProof/>
+              <w:sz w:val="22"/>
+              <w:szCs w:val="22"/>
+              <w:lang w:eastAsia="de-DE"/>
+            </w:rPr>
+          </w:pPr>
+          <w:hyperlink w:anchor="_Toc534990370" w:history="1">
+            <w:r>
+              <w:rPr>
+                <w:rStyle w:val="Hyperlink"/>
+                <w:noProof/>
+              </w:rPr>
+              <w:t>Gyroskop</w:t>
+            </w:r>
+            <w:r>
+              <w:rPr>
+                <w:noProof/>
+                <w:webHidden/>
+              </w:rPr>
+              <w:tab/>
+            </w:r>
+            <w:r>
+              <w:rPr>
+                <w:noProof/>
+                <w:webHidden/>
+              </w:rPr>
+              <w:fldChar w:fldCharType="begin"/>
+            </w:r>
+            <w:r>
+              <w:rPr>
+                <w:noProof/>
+                <w:webHidden/>
+              </w:rPr>
+              <w:instrText xml:space="preserve"> PAGEREF _Toc534990370 \h </w:instrText>
+            </w:r>
+            <w:r>
+              <w:rPr>
+                <w:noProof/>
+                <w:webHidden/>
+              </w:rPr>
+            </w:r>
+            <w:r>
+              <w:rPr>
+                <w:noProof/>
+                <w:webHidden/>
+              </w:rPr>
+              <w:fldChar w:fldCharType="separate"/>
+            </w:r>
+            <w:r>
+              <w:rPr>
+                <w:noProof/>
+                <w:webHidden/>
+              </w:rPr>
+              <w:t>5</w:t>
+            </w:r>
+            <w:r>
+              <w:rPr>
+                <w:noProof/>
+                <w:webHidden/>
+              </w:rPr>
+              <w:fldChar w:fldCharType="end"/>
+            </w:r>
+          </w:hyperlink>
+        </w:p>
+        <w:p>
+          <w:pPr>
+            <w:pStyle w:val="Verzeichnis2"/>
+            <w:tabs>
+              <w:tab w:val="right" w:pos="9060"/>
+            </w:tabs>
+            <w:rPr>
+              <w:rFonts w:eastAsiaTheme="minorEastAsia" w:cstheme="minorBidi"/>
+              <w:i w:val="0"/>
+              <w:iCs w:val="0"/>
+              <w:noProof/>
+              <w:sz w:val="22"/>
+              <w:szCs w:val="22"/>
+              <w:lang w:eastAsia="de-DE"/>
+            </w:rPr>
+          </w:pPr>
+          <w:hyperlink w:anchor="_Toc534990371" w:history="1">
+            <w:r>
+              <w:rPr>
+                <w:rStyle w:val="Hyperlink"/>
+                <w:noProof/>
+              </w:rPr>
+              <w:t>Git</w:t>
+            </w:r>
+            <w:r>
+              <w:rPr>
+                <w:noProof/>
+                <w:webHidden/>
+              </w:rPr>
+              <w:tab/>
+            </w:r>
+            <w:r>
+              <w:rPr>
+                <w:noProof/>
+                <w:webHidden/>
+              </w:rPr>
+              <w:fldChar w:fldCharType="begin"/>
+            </w:r>
+            <w:r>
+              <w:rPr>
+                <w:noProof/>
+                <w:webHidden/>
+              </w:rPr>
+              <w:instrText xml:space="preserve"> PAGEREF _Toc534990371 \h </w:instrText>
+            </w:r>
+            <w:r>
+              <w:rPr>
+                <w:noProof/>
+                <w:webHidden/>
+              </w:rPr>
+            </w:r>
+            <w:r>
+              <w:rPr>
+                <w:noProof/>
+                <w:webHidden/>
+              </w:rPr>
+              <w:fldChar w:fldCharType="separate"/>
+            </w:r>
+            <w:r>
+              <w:rPr>
+                <w:noProof/>
+                <w:webHidden/>
+              </w:rPr>
+              <w:t>5</w:t>
+            </w:r>
+            <w:r>
+              <w:rPr>
+                <w:noProof/>
+                <w:webHidden/>
+              </w:rPr>
+              <w:fldChar w:fldCharType="end"/>
+            </w:r>
+          </w:hyperlink>
+        </w:p>
+        <w:p>
+          <w:pPr>
+            <w:pStyle w:val="Verzeichnis2"/>
+            <w:tabs>
+              <w:tab w:val="right" w:pos="9060"/>
+            </w:tabs>
+            <w:rPr>
+              <w:rFonts w:eastAsiaTheme="minorEastAsia" w:cstheme="minorBidi"/>
+              <w:i w:val="0"/>
+              <w:iCs w:val="0"/>
+              <w:noProof/>
+              <w:sz w:val="22"/>
+              <w:szCs w:val="22"/>
+              <w:lang w:eastAsia="de-DE"/>
+            </w:rPr>
+          </w:pPr>
+          <w:hyperlink w:anchor="_Toc534990372" w:history="1">
+            <w:r>
+              <w:rPr>
+                <w:rStyle w:val="Hyperlink"/>
+                <w:noProof/>
+              </w:rPr>
+              <w:t>Problemeeee</w:t>
+            </w:r>
+            <w:r>
+              <w:rPr>
+                <w:noProof/>
+                <w:webHidden/>
+              </w:rPr>
+              <w:tab/>
+            </w:r>
+            <w:r>
+              <w:rPr>
+                <w:noProof/>
+                <w:webHidden/>
+              </w:rPr>
+              <w:fldChar w:fldCharType="begin"/>
+            </w:r>
+            <w:r>
+              <w:rPr>
+                <w:noProof/>
+                <w:webHidden/>
+              </w:rPr>
+              <w:instrText xml:space="preserve"> PAGEREF _Toc534990372 \h </w:instrText>
+            </w:r>
+            <w:r>
+              <w:rPr>
+                <w:noProof/>
+                <w:webHidden/>
+              </w:rPr>
+            </w:r>
+            <w:r>
+              <w:rPr>
+                <w:noProof/>
+                <w:webHidden/>
+              </w:rPr>
+              <w:fldChar w:fldCharType="separate"/>
+            </w:r>
+            <w:r>
+              <w:rPr>
+                <w:noProof/>
+                <w:webHidden/>
+              </w:rPr>
+              <w:t>5</w:t>
+            </w:r>
+            <w:r>
+              <w:rPr>
+                <w:noProof/>
+                <w:webHidden/>
+              </w:rPr>
+              <w:fldChar w:fldCharType="end"/>
+            </w:r>
+          </w:hyperlink>
+        </w:p>
+        <w:p>
+          <w:pPr>
+            <w:pStyle w:val="Verzeichnis1"/>
+            <w:tabs>
+              <w:tab w:val="right" w:pos="9060"/>
+            </w:tabs>
+            <w:rPr>
+              <w:rFonts w:eastAsiaTheme="minorEastAsia" w:cstheme="minorBidi"/>
+              <w:b w:val="0"/>
+              <w:bCs w:val="0"/>
+              <w:noProof/>
+              <w:sz w:val="22"/>
+              <w:szCs w:val="22"/>
+              <w:lang w:eastAsia="de-DE"/>
+            </w:rPr>
+          </w:pPr>
+          <w:hyperlink w:anchor="_Toc534990373" w:history="1">
+            <w:r>
+              <w:rPr>
+                <w:rStyle w:val="Hyperlink"/>
+                <w:noProof/>
+              </w:rPr>
+              <w:t>Quellen</w:t>
+            </w:r>
+            <w:r>
+              <w:rPr>
+                <w:noProof/>
+                <w:webHidden/>
+              </w:rPr>
+              <w:tab/>
+            </w:r>
+            <w:r>
+              <w:rPr>
+                <w:noProof/>
+                <w:webHidden/>
+              </w:rPr>
+              <w:fldChar w:fldCharType="begin"/>
+            </w:r>
+            <w:r>
+              <w:rPr>
+                <w:noProof/>
+                <w:webHidden/>
+              </w:rPr>
+              <w:instrText xml:space="preserve"> PAGEREF _Toc534990373 \h </w:instrText>
+            </w:r>
+            <w:r>
+              <w:rPr>
+                <w:noProof/>
+                <w:webHidden/>
+              </w:rPr>
+            </w:r>
+            <w:r>
+              <w:rPr>
+                <w:noProof/>
+                <w:webHidden/>
+              </w:rPr>
+              <w:fldChar w:fldCharType="separate"/>
+            </w:r>
+            <w:r>
+              <w:rPr>
+                <w:noProof/>
+                <w:webHidden/>
+              </w:rPr>
+              <w:t>6</w:t>
+            </w:r>
+            <w:r>
+              <w:rPr>
+                <w:noProof/>
+                <w:webHidden/>
+              </w:rPr>
+              <w:fldChar w:fldCharType="end"/>
+            </w:r>
+          </w:hyperlink>
         </w:p>
         <w:p>
           <w:r>
             <w:rPr>
-              <w:b/>
-              <w:bCs/>
-            </w:rPr>
-            <w:fldChar w:fldCharType="begin"/>
-          </w:r>
-          <w:r>
-            <w:rPr>
-              <w:b/>
-              <w:bCs/>
-            </w:rPr>
-            <w:instrText xml:space="preserve"> TOC \o "1-3" \h \z \u </w:instrText>
-          </w:r>
-          <w:r>
-            <w:rPr>
-              <w:b/>
-              <w:bCs/>
-            </w:rPr>
-            <w:fldChar w:fldCharType="separate"/>
-          </w:r>
-          <w:r>
-            <w:rPr>
-              <w:noProof/>
-            </w:rPr>
-            <w:t>Es wurden keine Einträge für das Inhaltsverzeichnis gefunden.</w:t>
-          </w:r>
-          <w:r>
-            <w:rPr>
-              <w:b/>
-              <w:bCs/>
+              <w:rFonts w:asciiTheme="minorHAnsi" w:hAnsiTheme="minorHAnsi" w:cstheme="minorHAnsi"/>
+              <w:sz w:val="20"/>
+              <w:szCs w:val="20"/>
             </w:rPr>
             <w:fldChar w:fldCharType="end"/>
           </w:r>
@@ -708,20 +2583,24 @@
       <w:pPr>
         <w:pStyle w:val="berschrift1"/>
       </w:pPr>
+      <w:bookmarkStart w:id="5" w:name="_Toc534990348"/>
       <w:r>
         <w:lastRenderedPageBreak/>
         <w:t>Interaktives Modellhaus – Idee</w:t>
       </w:r>
+      <w:bookmarkEnd w:id="5"/>
     </w:p>
     <w:p/>
     <w:p>
       <w:pPr>
         <w:pStyle w:val="berschrift1"/>
       </w:pPr>
+      <w:bookmarkStart w:id="6" w:name="_Toc534990349"/>
       <w:proofErr w:type="spellStart"/>
       <w:r>
         <w:t>Systembuild</w:t>
       </w:r>
+      <w:bookmarkEnd w:id="6"/>
       <w:proofErr w:type="spellEnd"/>
     </w:p>
     <w:p>
@@ -765,7 +2644,7 @@
                           </pic:cNvPicPr>
                         </pic:nvPicPr>
                         <pic:blipFill>
-                          <a:blip r:embed="rId10" cstate="print">
+                          <a:blip r:embed="rId12" cstate="print">
                             <a:extLst>
                               <a:ext uri="{28A0092B-C50C-407E-A947-70E740481C1C}">
                                 <a14:useLocalDpi xmlns:a14="http://schemas.microsoft.com/office/drawing/2010/main" val="0"/>
@@ -799,7 +2678,7 @@
                           </pic:cNvPicPr>
                         </pic:nvPicPr>
                         <pic:blipFill rotWithShape="1">
-                          <a:blip r:embed="rId11" cstate="print">
+                          <a:blip r:embed="rId13" cstate="print">
                             <a:extLst>
                               <a:ext uri="{28A0092B-C50C-407E-A947-70E740481C1C}">
                                 <a14:useLocalDpi xmlns:a14="http://schemas.microsoft.com/office/drawing/2010/main" val="0"/>
@@ -836,7 +2715,7 @@
                           </pic:cNvPicPr>
                         </pic:nvPicPr>
                         <pic:blipFill>
-                          <a:blip r:embed="rId12" cstate="print">
+                          <a:blip r:embed="rId14" cstate="print">
                             <a:extLst>
                               <a:ext uri="{28A0092B-C50C-407E-A947-70E740481C1C}">
                                 <a14:useLocalDpi xmlns:a14="http://schemas.microsoft.com/office/drawing/2010/main" val="0"/>
@@ -870,7 +2749,7 @@
                           </pic:cNvPicPr>
                         </pic:nvPicPr>
                         <pic:blipFill>
-                          <a:blip r:embed="rId13" cstate="print">
+                          <a:blip r:embed="rId15" cstate="print">
                             <a:extLst>
                               <a:ext uri="{28A0092B-C50C-407E-A947-70E740481C1C}">
                                 <a14:useLocalDpi xmlns:a14="http://schemas.microsoft.com/office/drawing/2010/main" val="0"/>
@@ -1064,16 +2943,16 @@
                   <o:lock v:ext="edit" aspectratio="t"/>
                 </v:shapetype>
                 <v:shape id="Grafik 9" o:spid="_x0000_s1027" type="#_x0000_t75" alt="https://lh6.googleusercontent.com/dfkB2dsEldOf_I0M9ZQ9hucWc86KL-cxwi4ZOhYMIkbbRIYTOcex4XenYJOvgyQmNi34MlR4ZVUitCeEKJNROjW2I2G5kj9kzemCH2v9dX8H6WZOZJ-V28iaGZCtPDiTmNwksTzedrM" style="position:absolute;left:9990;width:18707;height:8966;visibility:visible;mso-wrap-style:square" o:gfxdata="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">
-                  <v:imagedata r:id="rId14" o:title="dfkB2dsEldOf_I0M9ZQ9hucWc86KL-cxwi4ZOhYMIkbbRIYTOcex4XenYJOvgyQmNi34MlR4ZVUitCeEKJNROjW2I2G5kj9kzemCH2v9dX8H6WZOZJ-V28iaGZCtPDiTmNwksTzedrM"/>
+                  <v:imagedata r:id="rId16" o:title="dfkB2dsEldOf_I0M9ZQ9hucWc86KL-cxwi4ZOhYMIkbbRIYTOcex4XenYJOvgyQmNi34MlR4ZVUitCeEKJNROjW2I2G5kj9kzemCH2v9dX8H6WZOZJ-V28iaGZCtPDiTmNwksTzedrM"/>
                 </v:shape>
                 <v:shape id="Grafik 10" o:spid="_x0000_s1028" type="#_x0000_t75" style="position:absolute;top:9736;width:26860;height:20390;visibility:visible;mso-wrap-style:square" o:gfxdata="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">
-                  <v:imagedata r:id="rId15" o:title="WhatsApp Image 2018-12-10 at 14.28.09" cropleft="8908f" cropright="8054f"/>
+                  <v:imagedata r:id="rId17" o:title="WhatsApp Image 2018-12-10 at 14.28.09" cropleft="8908f" cropright="8054f"/>
                 </v:shape>
                 <v:shape id="Grafik 7" o:spid="_x0000_s1029" type="#_x0000_t75" alt="https://lh4.googleusercontent.com/5i8zHScWFk5ri19ZYRuSpNZQsmJM-tfxp2Z_X79eXgsswgf2mbYDdYYjIdgx4OVI84SijW-jJhjx2zKWoe11VJ-ULuqDIQDpIZyW74uryocwWWEvWstPSR2jFio4tTrKEHoEofgnp10" style="position:absolute;left:37168;top:15155;width:27921;height:10160;visibility:visible;mso-wrap-style:square" o:gfxdata="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">
-                  <v:imagedata r:id="rId16" o:title="5i8zHScWFk5ri19ZYRuSpNZQsmJM-tfxp2Z_X79eXgsswgf2mbYDdYYjIdgx4OVI84SijW-jJhjx2zKWoe11VJ-ULuqDIQDpIZyW74uryocwWWEvWstPSR2jFio4tTrKEHoEofgnp10"/>
+                  <v:imagedata r:id="rId18" o:title="5i8zHScWFk5ri19ZYRuSpNZQsmJM-tfxp2Z_X79eXgsswgf2mbYDdYYjIdgx4OVI84SijW-jJhjx2zKWoe11VJ-ULuqDIQDpIZyW74uryocwWWEvWstPSR2jFio4tTrKEHoEofgnp10"/>
                 </v:shape>
                 <v:shape id="Grafik 6" o:spid="_x0000_s1030" type="#_x0000_t75" alt="https://lh6.googleusercontent.com/Io-V1n5xUWvzsjlRI5MaZEaX5LEy_eHF7GC92Vhn5mH5aI4-EvJFg-T37gVesWRx6vlh8qMyLWIm6x-mef27gWF_-p3F9AE5d0livAdF74eJJDyvvAWDOAc__7Qo4YHX_iJfyNnMUnQ" style="position:absolute;left:12022;top:30141;width:13062;height:13036;visibility:visible;mso-wrap-style:square" o:gfxdata="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">
-                  <v:imagedata r:id="rId17" o:title="Io-V1n5xUWvzsjlRI5MaZEaX5LEy_eHF7GC92Vhn5mH5aI4-EvJFg-T37gVesWRx6vlh8qMyLWIm6x-mef27gWF_-p3F9AE5d0livAdF74eJJDyvvAWDOAc__7Qo4YHX_iJfyNnMUnQ"/>
+                  <v:imagedata r:id="rId19" o:title="Io-V1n5xUWvzsjlRI5MaZEaX5LEy_eHF7GC92Vhn5mH5aI4-EvJFg-T37gVesWRx6vlh8qMyLWIm6x-mef27gWF_-p3F9AE5d0livAdF74eJJDyvvAWDOAc__7Qo4YHX_iJfyNnMUnQ"/>
                 </v:shape>
                 <v:shapetype id="_x0000_t32" coordsize="21600,21600" o:spt="32" o:oned="t" path="m,l21600,21600e" filled="f">
                   <v:path arrowok="t" fillok="f" o:connecttype="none"/>
@@ -1134,9 +3013,11 @@
       <w:pPr>
         <w:pStyle w:val="berschrift2"/>
       </w:pPr>
+      <w:bookmarkStart w:id="7" w:name="_Toc534990350"/>
       <w:r>
         <w:t>Handgesten</w:t>
       </w:r>
+      <w:bookmarkEnd w:id="7"/>
     </w:p>
     <w:p>
       <w:r>
@@ -1158,9 +3039,11 @@
       <w:pPr>
         <w:pStyle w:val="berschrift3"/>
       </w:pPr>
+      <w:bookmarkStart w:id="8" w:name="_Toc534990351"/>
       <w:r>
         <w:t>Kamera Positionen ändern</w:t>
       </w:r>
+      <w:bookmarkEnd w:id="8"/>
     </w:p>
     <w:p>
       <w:r>
@@ -1171,9 +3054,11 @@
       <w:pPr>
         <w:pStyle w:val="berschrift3"/>
       </w:pPr>
+      <w:bookmarkStart w:id="9" w:name="_Toc534990352"/>
       <w:r>
         <w:t>Regen aktivieren</w:t>
       </w:r>
+      <w:bookmarkEnd w:id="9"/>
     </w:p>
     <w:p>
       <w:r>
@@ -1184,10 +3069,12 @@
       <w:pPr>
         <w:pStyle w:val="berschrift2"/>
       </w:pPr>
+      <w:bookmarkStart w:id="10" w:name="_Toc534990353"/>
       <w:r>
         <w:lastRenderedPageBreak/>
         <w:t>Serielle Schnittstelle</w:t>
       </w:r>
+      <w:bookmarkEnd w:id="10"/>
     </w:p>
     <w:p>
       <w:pPr>
@@ -1398,11 +3285,12 @@
           <w:numId w:val="6"/>
         </w:numPr>
       </w:pPr>
-      <w:proofErr w:type="spellStart"/>
       <w:r>
         <w:t>Gyro</w:t>
       </w:r>
-      <w:proofErr w:type="spellEnd"/>
+      <w:r>
+        <w:t>skop</w:t>
+      </w:r>
       <w:r>
         <w:tab/>
       </w:r>
@@ -1459,20 +3347,24 @@
       <w:pPr>
         <w:pStyle w:val="berschrift3"/>
       </w:pPr>
+      <w:bookmarkStart w:id="11" w:name="_Toc534990354"/>
       <w:r>
         <w:t xml:space="preserve">Sendende und Empfangende Struktur vom </w:t>
       </w:r>
       <w:r>
         <w:t>Arduino</w:t>
       </w:r>
+      <w:bookmarkEnd w:id="11"/>
     </w:p>
     <w:p>
       <w:pPr>
         <w:pStyle w:val="berschrift4"/>
       </w:pPr>
+      <w:bookmarkStart w:id="12" w:name="_Toc534990355"/>
       <w:r>
         <w:t>Sendet Arduino zu Unity</w:t>
       </w:r>
+      <w:bookmarkEnd w:id="12"/>
     </w:p>
     <w:p>
       <w:pPr>
@@ -1557,9 +3449,11 @@
       <w:pPr>
         <w:pStyle w:val="berschrift4"/>
       </w:pPr>
+      <w:bookmarkStart w:id="13" w:name="_Toc534990356"/>
       <w:r>
         <w:t>Empfängt Arduino von Unity</w:t>
       </w:r>
+      <w:bookmarkEnd w:id="13"/>
     </w:p>
     <w:p>
       <w:pPr>
@@ -1580,13 +3474,27 @@
       <w:pPr>
         <w:pStyle w:val="berschrift1"/>
       </w:pPr>
+      <w:bookmarkStart w:id="14" w:name="_Toc534990357"/>
       <w:r>
         <w:t>Umsetzung</w:t>
       </w:r>
-    </w:p>
-    <w:p>
-      <w:r>
-        <w:t xml:space="preserve">Um unser Projekt zu verwirklichen haben wir es untereilt um Produktiv in der Gruppe daran Arbeiten zu können. Dazu haben wir das Projekt </w:t>
+      <w:bookmarkEnd w:id="14"/>
+    </w:p>
+    <w:p>
+      <w:r>
+        <w:t>Um unser Projekt zu verwirklichen haben wir es untereilt um</w:t>
+      </w:r>
+      <w:r>
+        <w:t>so</w:t>
+      </w:r>
+      <w:r>
+        <w:t xml:space="preserve"> </w:t>
+      </w:r>
+      <w:r>
+        <w:t>p</w:t>
+      </w:r>
+      <w:r>
+        <w:t xml:space="preserve">roduktiv in der Gruppe daran Arbeiten zu können. Dazu haben wir das Projekt </w:t>
       </w:r>
       <w:proofErr w:type="gramStart"/>
       <w:r>
@@ -1601,34 +3509,404 @@
       <w:pPr>
         <w:pStyle w:val="berschrift2"/>
       </w:pPr>
+      <w:bookmarkStart w:id="15" w:name="_Toc534990358"/>
       <w:r>
         <w:t>Erstellung des Realen Modellhauses</w:t>
       </w:r>
-    </w:p>
-    <w:p>
-      <w:r>
-        <w:t xml:space="preserve">Hierzu </w:t>
-      </w:r>
-      <w:bookmarkStart w:id="5" w:name="_GoBack"/>
-      <w:bookmarkEnd w:id="5"/>
+      <w:bookmarkEnd w:id="15"/>
+    </w:p>
+    <w:p>
+      <w:pPr>
+        <w:pStyle w:val="berschrift3"/>
+      </w:pPr>
+      <w:bookmarkStart w:id="16" w:name="_Toc534990359"/>
+      <w:r>
+        <w:t>Aufbau des Hauses</w:t>
+      </w:r>
+      <w:bookmarkEnd w:id="16"/>
+    </w:p>
+    <w:p>
+      <w:r>
+        <w:t xml:space="preserve">Nachdem wir uns klar gemacht haben, welche Funktionen das Haus haben soll, planten wir wie wir das Umsetzten können und welche Sensoren und Motoren wir dafür bräuchten. Außerdem mussten wir uns noch entscheiden, aus welchem Material wir unser Haus fertigen wollen. Zur Diskussion standen Holz, Pape und Lego. Wir haben uns dann für Lego entschieden, da wir das Material zum einen </w:t>
+      </w:r>
+      <w:r>
+        <w:lastRenderedPageBreak/>
+        <w:t>Vorrätig hatten, außerdem zeichnet es sich durch seine leichte Verarbeitbarkeit und Vielseitigkeit aus.</w:t>
+      </w:r>
+    </w:p>
+    <w:p>
+      <w:r>
+        <w:t>Nachdem alles Benötigte organisiert war, begannen wir das Haus aus Lego zu bauen und dabei versuchten wir bestmöglich die Sensoren</w:t>
+      </w:r>
+      <w:r>
+        <w:t>,</w:t>
+      </w:r>
+      <w:r>
+        <w:t xml:space="preserve"> </w:t>
+      </w:r>
+      <w:r>
+        <w:t>den</w:t>
+      </w:r>
+      <w:r>
+        <w:t xml:space="preserve"> </w:t>
+      </w:r>
+      <w:proofErr w:type="spellStart"/>
+      <w:r>
+        <w:t>Servo</w:t>
+      </w:r>
+      <w:proofErr w:type="spellEnd"/>
+      <w:r>
+        <w:t xml:space="preserve"> und die </w:t>
+      </w:r>
+      <w:proofErr w:type="spellStart"/>
+      <w:r>
+        <w:t>Leap</w:t>
+      </w:r>
+      <w:proofErr w:type="spellEnd"/>
+      <w:r>
+        <w:t xml:space="preserve"> einzubauen. Nachdem wir dann auch noch alle Sensoren und den </w:t>
+      </w:r>
+      <w:proofErr w:type="spellStart"/>
+      <w:r>
+        <w:t>Servo</w:t>
+      </w:r>
+      <w:proofErr w:type="spellEnd"/>
+      <w:r>
+        <w:t xml:space="preserve"> and den Arduino angeschlossen hatten und die Verkabelung dokumentiert hatten, begannen wir den Arduino zu programmieren.</w:t>
+      </w:r>
+    </w:p>
+    <w:p>
+      <w:pPr>
+        <w:pStyle w:val="berschrift3"/>
+      </w:pPr>
+      <w:bookmarkStart w:id="17" w:name="_Toc534990360"/>
+      <w:r>
+        <w:t>Programmierung des Arduinos</w:t>
+      </w:r>
+      <w:bookmarkEnd w:id="17"/>
+    </w:p>
+    <w:p>
+      <w:r>
+        <w:t xml:space="preserve">Diese verlief relativ reibungslos und schneller als erwartet. Dies lag unter anderem daran, dass in dem von uns bestelltem Sensor-Kit bereits Beispielcode zu jedem Bauteil beilag. Nach einiger Anpassung lief das meiste recht schnell und wir konnten wie in dem SL gelernt über die serielle Schnittstelle die Sensordaten an zunächst die Konsole und schließlich auch an Unity </w:t>
+      </w:r>
+      <w:commentRangeStart w:id="18"/>
+      <w:r>
+        <w:t>senden</w:t>
+      </w:r>
+      <w:commentRangeEnd w:id="18"/>
+      <w:r>
+        <w:rPr>
+          <w:rStyle w:val="Kommentarzeichen"/>
+        </w:rPr>
+        <w:commentReference w:id="18"/>
+      </w:r>
+      <w:r>
+        <w:t>.</w:t>
+      </w:r>
     </w:p>
     <w:p>
       <w:pPr>
         <w:pStyle w:val="berschrift2"/>
       </w:pPr>
+      <w:bookmarkStart w:id="19" w:name="_Toc534990361"/>
       <w:r>
         <w:t>Erstellung des virtuellen Modellhauses in Unity</w:t>
       </w:r>
+      <w:bookmarkEnd w:id="19"/>
+    </w:p>
+    <w:p>
+      <w:pPr>
+        <w:pStyle w:val="berschrift3"/>
+      </w:pPr>
+      <w:bookmarkStart w:id="20" w:name="_Toc534990362"/>
+      <w:r>
+        <w:t>Erstellung eines 3D Modells</w:t>
+      </w:r>
+      <w:bookmarkEnd w:id="20"/>
+    </w:p>
+    <w:p>
+      <w:r>
+        <w:t xml:space="preserve">Nachdem das Haus aufgebaut war, konnten wir eine 3D Modell in </w:t>
+      </w:r>
+      <w:commentRangeStart w:id="21"/>
+      <w:r>
+        <w:t>[Programm einfügen]</w:t>
+      </w:r>
+      <w:commentRangeEnd w:id="21"/>
+      <w:r>
+        <w:rPr>
+          <w:rStyle w:val="Kommentarzeichen"/>
+        </w:rPr>
+        <w:commentReference w:id="21"/>
+      </w:r>
+    </w:p>
+    <w:p>
+      <w:pPr>
+        <w:pStyle w:val="berschrift3"/>
+      </w:pPr>
+      <w:bookmarkStart w:id="22" w:name="_Toc534990363"/>
+      <w:r>
+        <w:t xml:space="preserve">Auswirkungen auf das 3D Modell </w:t>
+      </w:r>
+      <w:r>
+        <w:t>erstellen</w:t>
+      </w:r>
+      <w:bookmarkEnd w:id="22"/>
+    </w:p>
+    <w:p>
+      <w:r>
+        <w:t>Nachdem das 3D Haus in Unity importiert war mussten wir noch die Umgebung auf den Userinput reagieren lassen. Dazu haben wir zunächst die Auswirkungen erschaffen, die der User auf das 3D Modell haben kann.</w:t>
+      </w:r>
+    </w:p>
+    <w:p>
+      <w:pPr>
+        <w:pStyle w:val="berschrift4"/>
+      </w:pPr>
+      <w:bookmarkStart w:id="23" w:name="_Toc534990364"/>
+      <w:r>
+        <w:t xml:space="preserve">Bewegung im/am </w:t>
+      </w:r>
+      <w:commentRangeStart w:id="24"/>
+      <w:r>
+        <w:t>Haus</w:t>
+      </w:r>
+      <w:commentRangeEnd w:id="24"/>
+      <w:r>
+        <w:rPr>
+          <w:rStyle w:val="Kommentarzeichen"/>
+          <w:rFonts w:ascii="Bookman Old Style" w:eastAsiaTheme="minorHAnsi" w:hAnsi="Bookman Old Style" w:cstheme="minorBidi"/>
+          <w:i w:val="0"/>
+          <w:iCs w:val="0"/>
+          <w:color w:val="auto"/>
+        </w:rPr>
+        <w:commentReference w:id="24"/>
+      </w:r>
+      <w:bookmarkEnd w:id="23"/>
     </w:p>
     <w:p/>
+    <w:p>
+      <w:pPr>
+        <w:pStyle w:val="berschrift4"/>
+      </w:pPr>
+      <w:bookmarkStart w:id="25" w:name="_Toc534990365"/>
+      <w:r>
+        <w:t xml:space="preserve">Veränderndes </w:t>
+      </w:r>
+      <w:commentRangeStart w:id="26"/>
+      <w:r>
+        <w:t>Wetter</w:t>
+      </w:r>
+      <w:commentRangeEnd w:id="26"/>
+      <w:r>
+        <w:rPr>
+          <w:rStyle w:val="Kommentarzeichen"/>
+          <w:rFonts w:ascii="Bookman Old Style" w:eastAsiaTheme="minorHAnsi" w:hAnsi="Bookman Old Style" w:cstheme="minorBidi"/>
+          <w:i w:val="0"/>
+          <w:iCs w:val="0"/>
+          <w:color w:val="auto"/>
+        </w:rPr>
+        <w:commentReference w:id="26"/>
+      </w:r>
+      <w:bookmarkEnd w:id="25"/>
+    </w:p>
     <w:p/>
+    <w:p>
+      <w:pPr>
+        <w:pStyle w:val="berschrift4"/>
+      </w:pPr>
+      <w:bookmarkStart w:id="27" w:name="_Toc534990366"/>
+      <w:r>
+        <w:t xml:space="preserve">Kamera </w:t>
+      </w:r>
+      <w:commentRangeStart w:id="28"/>
+      <w:r>
+        <w:t>Wechsel</w:t>
+      </w:r>
+      <w:commentRangeEnd w:id="28"/>
+      <w:r>
+        <w:rPr>
+          <w:rStyle w:val="Kommentarzeichen"/>
+          <w:rFonts w:ascii="Bookman Old Style" w:eastAsiaTheme="minorHAnsi" w:hAnsi="Bookman Old Style" w:cstheme="minorBidi"/>
+          <w:i w:val="0"/>
+          <w:iCs w:val="0"/>
+          <w:color w:val="auto"/>
+        </w:rPr>
+        <w:commentReference w:id="28"/>
+      </w:r>
+      <w:bookmarkEnd w:id="27"/>
+    </w:p>
     <w:p/>
     <w:p>
       <w:pPr>
-        <w:spacing w:line="259" w:lineRule="auto"/>
-      </w:pPr>
+        <w:pStyle w:val="berschrift3"/>
+      </w:pPr>
+      <w:bookmarkStart w:id="29" w:name="_Toc534990367"/>
+      <w:r>
+        <w:t xml:space="preserve">Erfassung der </w:t>
+      </w:r>
+      <w:proofErr w:type="spellStart"/>
+      <w:r>
+        <w:t>Leap</w:t>
+      </w:r>
+      <w:proofErr w:type="spellEnd"/>
+      <w:r>
+        <w:t xml:space="preserve"> Motion Gesten</w:t>
+      </w:r>
+      <w:bookmarkEnd w:id="29"/>
+    </w:p>
+    <w:p>
+      <w:r>
+        <w:t xml:space="preserve">Nun mussten wir uns noch darum kümmern, dass die Hände über dem reellen Hause erfasst </w:t>
+      </w:r>
+      <w:commentRangeStart w:id="30"/>
+      <w:r>
+        <w:t>werden</w:t>
+      </w:r>
+      <w:commentRangeEnd w:id="30"/>
+      <w:r>
+        <w:rPr>
+          <w:rStyle w:val="Kommentarzeichen"/>
+        </w:rPr>
+        <w:commentReference w:id="30"/>
+      </w:r>
+      <w:r>
+        <w:t xml:space="preserve">. </w:t>
+      </w:r>
+    </w:p>
+    <w:p>
+      <w:pPr>
+        <w:pStyle w:val="berschrift3"/>
+      </w:pPr>
+      <w:bookmarkStart w:id="31" w:name="_Toc534990368"/>
       <w:r>
         <w:lastRenderedPageBreak/>
+        <w:t>Controller: Der alles Verbindet</w:t>
+      </w:r>
+      <w:bookmarkEnd w:id="31"/>
+    </w:p>
+    <w:p>
+      <w:r>
+        <w:t xml:space="preserve">Damit </w:t>
+      </w:r>
+      <w:r>
+        <w:t xml:space="preserve">bei einer Eingabe auch was passiert, müssen wir nun noch die passende Eingabe mit der dazu gehörigen Auswirkung Logisch in Unity verbinden. </w:t>
+      </w:r>
+      <w:commentRangeStart w:id="32"/>
+      <w:r>
+        <w:t>Dazu</w:t>
+      </w:r>
+      <w:commentRangeEnd w:id="32"/>
+      <w:r>
+        <w:rPr>
+          <w:rStyle w:val="Kommentarzeichen"/>
+        </w:rPr>
+        <w:commentReference w:id="32"/>
+      </w:r>
+      <w:r>
+        <w:t>…</w:t>
+      </w:r>
+    </w:p>
+    <w:p>
+      <w:pPr>
+        <w:pStyle w:val="berschrift1"/>
+      </w:pPr>
+      <w:bookmarkStart w:id="33" w:name="_Toc534990369"/>
+      <w:r>
+        <w:t>Aufgetretene Probleme</w:t>
+      </w:r>
+      <w:bookmarkEnd w:id="33"/>
+    </w:p>
+    <w:p>
+      <w:pPr>
+        <w:pStyle w:val="berschrift2"/>
+      </w:pPr>
+      <w:bookmarkStart w:id="34" w:name="_Toc534990370"/>
+      <w:r>
+        <w:t>Gyroskop</w:t>
+      </w:r>
+      <w:bookmarkEnd w:id="34"/>
+    </w:p>
+    <w:p>
+      <w:r>
+        <w:t xml:space="preserve">Zunächst ließ sich das Gyroskop nicht auffinden in dem von uns bestellten </w:t>
+      </w:r>
+      <w:proofErr w:type="spellStart"/>
+      <w:r>
+        <w:t>Sensorkit</w:t>
+      </w:r>
+      <w:proofErr w:type="spellEnd"/>
+      <w:r>
+        <w:t>, da dieser ungünstig Positioniert war, sodass wir ihn erst eine Woche später als eigentliches Gyroskop identifizieren konnten und einbauen konnte. Da das Bauteil schließlich doch noch gefunden wurde, war es ein eher kleineres Problem.</w:t>
+      </w:r>
+    </w:p>
+    <w:p>
+      <w:r>
+        <w:t xml:space="preserve">Das größere war die Programmierung des Arduinos zum auslesen der Daten </w:t>
+      </w:r>
+      <w:proofErr w:type="gramStart"/>
+      <w:r>
+        <w:t>vom Gyroskop</w:t>
+      </w:r>
+      <w:proofErr w:type="gramEnd"/>
+      <w:r>
+        <w:t>.</w:t>
+      </w:r>
+    </w:p>
+    <w:p>
+      <w:pPr>
+        <w:pStyle w:val="berschrift2"/>
+      </w:pPr>
+      <w:bookmarkStart w:id="35" w:name="_Toc534990371"/>
+      <w:proofErr w:type="spellStart"/>
+      <w:r>
+        <w:t>Git</w:t>
+      </w:r>
+      <w:bookmarkEnd w:id="35"/>
+      <w:proofErr w:type="spellEnd"/>
+    </w:p>
+    <w:p>
+      <w:r>
+        <w:t xml:space="preserve">Wir hatten uns für GitHub entschieden um unseren Fortschritt uns gegenseitig zu teilen. Da wir alle noch recht unbewandert waren mit </w:t>
+      </w:r>
+      <w:proofErr w:type="spellStart"/>
+      <w:r>
+        <w:t>Git</w:t>
+      </w:r>
+      <w:proofErr w:type="spellEnd"/>
+      <w:r>
+        <w:t xml:space="preserve">, hat uns das uns ein paar Mal ein paar Steine in den Weg geworfen. Wir konnten uns jedoch immer noch </w:t>
+      </w:r>
+      <w:proofErr w:type="gramStart"/>
+      <w:r>
+        <w:t>weiter helfen</w:t>
+      </w:r>
+      <w:proofErr w:type="gramEnd"/>
+      <w:r>
+        <w:t>.</w:t>
+      </w:r>
+    </w:p>
+    <w:p>
+      <w:pPr>
+        <w:pStyle w:val="berschrift2"/>
+      </w:pPr>
+      <w:bookmarkStart w:id="36" w:name="_Toc534990372"/>
+      <w:commentRangeStart w:id="37"/>
+      <w:proofErr w:type="spellStart"/>
+      <w:r>
+        <w:t>Problemeeee</w:t>
+      </w:r>
+      <w:commentRangeEnd w:id="37"/>
+      <w:proofErr w:type="spellEnd"/>
+      <w:r>
+        <w:rPr>
+          <w:rStyle w:val="Kommentarzeichen"/>
+          <w:rFonts w:ascii="Bookman Old Style" w:eastAsiaTheme="minorHAnsi" w:hAnsi="Bookman Old Style" w:cstheme="minorBidi"/>
+          <w:color w:val="auto"/>
+        </w:rPr>
+        <w:commentReference w:id="37"/>
+      </w:r>
+      <w:bookmarkEnd w:id="36"/>
+      <w:r>
         <w:br w:type="page"/>
       </w:r>
     </w:p>
@@ -1636,13 +3914,214 @@
       <w:pPr>
         <w:pStyle w:val="berschrift1"/>
       </w:pPr>
+      <w:bookmarkStart w:id="38" w:name="_Toc534990373"/>
       <w:r>
         <w:lastRenderedPageBreak/>
         <w:t>Quellen</w:t>
       </w:r>
+      <w:bookmarkEnd w:id="38"/>
+    </w:p>
+    <w:tbl>
+      <w:tblPr>
+        <w:tblStyle w:val="Tabellenraster"/>
+        <w:tblW w:w="9209" w:type="dxa"/>
+        <w:tblLook w:val="04A0" w:firstRow="1" w:lastRow="0" w:firstColumn="1" w:lastColumn="0" w:noHBand="0" w:noVBand="1"/>
+      </w:tblPr>
+      <w:tblGrid>
+        <w:gridCol w:w="1599"/>
+        <w:gridCol w:w="5484"/>
+        <w:gridCol w:w="2126"/>
+      </w:tblGrid>
+      <w:tr>
+        <w:tc>
+          <w:tcPr>
+            <w:tcW w:w="1599" w:type="dxa"/>
+          </w:tcPr>
+          <w:p>
+            <w:r>
+              <w:t>Bezeichnung</w:t>
+            </w:r>
+          </w:p>
+        </w:tc>
+        <w:tc>
+          <w:tcPr>
+            <w:tcW w:w="5484" w:type="dxa"/>
+          </w:tcPr>
+          <w:p>
+            <w:commentRangeStart w:id="39"/>
+            <w:r>
+              <w:t>Link</w:t>
+            </w:r>
+            <w:commentRangeEnd w:id="39"/>
+            <w:r>
+              <w:rPr>
+                <w:rStyle w:val="Kommentarzeichen"/>
+              </w:rPr>
+              <w:commentReference w:id="39"/>
+            </w:r>
+          </w:p>
+        </w:tc>
+        <w:tc>
+          <w:tcPr>
+            <w:tcW w:w="2126" w:type="dxa"/>
+          </w:tcPr>
+          <w:p>
+            <w:r>
+              <w:t>Für was benutzt?</w:t>
+            </w:r>
+          </w:p>
+        </w:tc>
+      </w:tr>
+      <w:tr>
+        <w:tc>
+          <w:tcPr>
+            <w:tcW w:w="1599" w:type="dxa"/>
+          </w:tcPr>
+          <w:p/>
+        </w:tc>
+        <w:tc>
+          <w:tcPr>
+            <w:tcW w:w="5484" w:type="dxa"/>
+          </w:tcPr>
+          <w:p/>
+        </w:tc>
+        <w:tc>
+          <w:tcPr>
+            <w:tcW w:w="2126" w:type="dxa"/>
+          </w:tcPr>
+          <w:p/>
+        </w:tc>
+      </w:tr>
+      <w:tr>
+        <w:tc>
+          <w:tcPr>
+            <w:tcW w:w="1599" w:type="dxa"/>
+          </w:tcPr>
+          <w:p/>
+        </w:tc>
+        <w:tc>
+          <w:tcPr>
+            <w:tcW w:w="5484" w:type="dxa"/>
+          </w:tcPr>
+          <w:p/>
+        </w:tc>
+        <w:tc>
+          <w:tcPr>
+            <w:tcW w:w="2126" w:type="dxa"/>
+          </w:tcPr>
+          <w:p/>
+        </w:tc>
+      </w:tr>
+      <w:tr>
+        <w:tc>
+          <w:tcPr>
+            <w:tcW w:w="1599" w:type="dxa"/>
+          </w:tcPr>
+          <w:p/>
+        </w:tc>
+        <w:tc>
+          <w:tcPr>
+            <w:tcW w:w="5484" w:type="dxa"/>
+          </w:tcPr>
+          <w:p/>
+        </w:tc>
+        <w:tc>
+          <w:tcPr>
+            <w:tcW w:w="2126" w:type="dxa"/>
+          </w:tcPr>
+          <w:p/>
+        </w:tc>
+      </w:tr>
+      <w:tr>
+        <w:tc>
+          <w:tcPr>
+            <w:tcW w:w="1599" w:type="dxa"/>
+          </w:tcPr>
+          <w:p/>
+        </w:tc>
+        <w:tc>
+          <w:tcPr>
+            <w:tcW w:w="5484" w:type="dxa"/>
+          </w:tcPr>
+          <w:p/>
+        </w:tc>
+        <w:tc>
+          <w:tcPr>
+            <w:tcW w:w="2126" w:type="dxa"/>
+          </w:tcPr>
+          <w:p/>
+        </w:tc>
+      </w:tr>
+      <w:tr>
+        <w:tc>
+          <w:tcPr>
+            <w:tcW w:w="1599" w:type="dxa"/>
+          </w:tcPr>
+          <w:p/>
+        </w:tc>
+        <w:tc>
+          <w:tcPr>
+            <w:tcW w:w="5484" w:type="dxa"/>
+          </w:tcPr>
+          <w:p/>
+        </w:tc>
+        <w:tc>
+          <w:tcPr>
+            <w:tcW w:w="2126" w:type="dxa"/>
+          </w:tcPr>
+          <w:p/>
+        </w:tc>
+      </w:tr>
+      <w:tr>
+        <w:tc>
+          <w:tcPr>
+            <w:tcW w:w="1599" w:type="dxa"/>
+          </w:tcPr>
+          <w:p/>
+        </w:tc>
+        <w:tc>
+          <w:tcPr>
+            <w:tcW w:w="5484" w:type="dxa"/>
+          </w:tcPr>
+          <w:p/>
+        </w:tc>
+        <w:tc>
+          <w:tcPr>
+            <w:tcW w:w="2126" w:type="dxa"/>
+          </w:tcPr>
+          <w:p/>
+        </w:tc>
+      </w:tr>
+    </w:tbl>
+    <w:p/>
+    <w:p>
+      <w:commentRangeStart w:id="40"/>
+      <w:commentRangeEnd w:id="40"/>
+      <w:r>
+        <w:rPr>
+          <w:rStyle w:val="Kommentarzeichen"/>
+        </w:rPr>
+        <w:commentReference w:id="40"/>
+      </w:r>
+      <w:commentRangeStart w:id="41"/>
+      <w:commentRangeEnd w:id="41"/>
+      <w:r>
+        <w:rPr>
+          <w:rStyle w:val="Kommentarzeichen"/>
+        </w:rPr>
+        <w:commentReference w:id="41"/>
+      </w:r>
+      <w:commentRangeStart w:id="42"/>
+      <w:commentRangeEnd w:id="42"/>
+      <w:r>
+        <w:rPr>
+          <w:rStyle w:val="Kommentarzeichen"/>
+        </w:rPr>
+        <w:commentReference w:id="42"/>
+      </w:r>
     </w:p>
     <w:sectPr>
-      <w:footerReference w:type="default" r:id="rId18"/>
+      <w:footerReference w:type="default" r:id="rId20"/>
       <w:pgSz w:w="11906" w:h="16838" w:code="9"/>
       <w:pgMar w:top="1418" w:right="1418" w:bottom="1418" w:left="1418" w:header="709" w:footer="709" w:gutter="0"/>
       <w:pgNumType w:start="0"/>
@@ -1667,6 +4146,14 @@
         </w:rPr>
         <w:annotationRef/>
       </w:r>
+      <w:r>
+        <w:t>An Rico</w:t>
+      </w:r>
+    </w:p>
+    <w:p>
+      <w:pPr>
+        <w:pStyle w:val="Kommentartext"/>
+      </w:pPr>
       <w:proofErr w:type="spellStart"/>
       <w:r>
         <w:t>Matr</w:t>
@@ -1693,6 +4180,14 @@
         </w:rPr>
         <w:annotationRef/>
       </w:r>
+      <w:r>
+        <w:t>An Johann</w:t>
+      </w:r>
+    </w:p>
+    <w:p>
+      <w:pPr>
+        <w:pStyle w:val="Kommentartext"/>
+      </w:pPr>
       <w:proofErr w:type="spellStart"/>
       <w:r>
         <w:t>Matr</w:t>
@@ -1719,6 +4214,14 @@
         </w:rPr>
         <w:annotationRef/>
       </w:r>
+      <w:r>
+        <w:t>An Tony</w:t>
+      </w:r>
+    </w:p>
+    <w:p>
+      <w:pPr>
+        <w:pStyle w:val="Kommentartext"/>
+      </w:pPr>
       <w:proofErr w:type="spellStart"/>
       <w:r>
         <w:t>Matr</w:t>
@@ -1746,8 +4249,383 @@
         <w:annotationRef/>
       </w:r>
       <w:r>
+        <w:t>An den Letzten der das Dokument hochlädt!!!</w:t>
+      </w:r>
+    </w:p>
+    <w:p>
+      <w:pPr>
+        <w:pStyle w:val="Kommentartext"/>
+      </w:pPr>
+      <w:r>
         <w:t>Datum der Abgabe</w:t>
       </w:r>
+    </w:p>
+  </w:comment>
+  <w:comment w:id="18" w:author="Moritz Engers" w:date="2019-01-11T16:50:00Z" w:initials="ME">
+    <w:p>
+      <w:pPr>
+        <w:pStyle w:val="Kommentartext"/>
+      </w:pPr>
+      <w:r>
+        <w:rPr>
+          <w:rStyle w:val="Kommentarzeichen"/>
+        </w:rPr>
+        <w:annotationRef/>
+      </w:r>
+      <w:r>
+        <w:t>An Johann</w:t>
+      </w:r>
+    </w:p>
+    <w:p>
+      <w:pPr>
+        <w:pStyle w:val="Kommentartext"/>
+      </w:pPr>
+      <w:r>
+        <w:t>Ich bin mit dem Abschnitt selbst eher unzufrieden. Kannst du nochmal drüber schauen und eventuell es genauer machen? Wie du meinst.</w:t>
+      </w:r>
+    </w:p>
+  </w:comment>
+  <w:comment w:id="21" w:author="Moritz Engers" w:date="2019-01-11T16:53:00Z" w:initials="ME">
+    <w:p>
+      <w:pPr>
+        <w:pStyle w:val="Kommentartext"/>
+      </w:pPr>
+      <w:r>
+        <w:t>An Rico:</w:t>
+      </w:r>
+      <w:r>
+        <w:br/>
+      </w:r>
+      <w:r>
+        <w:rPr>
+          <w:rStyle w:val="Kommentarzeichen"/>
+        </w:rPr>
+        <w:annotationRef/>
+      </w:r>
+      <w:r>
+        <w:t>Mit was hast du das gemacht?</w:t>
+      </w:r>
+    </w:p>
+    <w:p>
+      <w:pPr>
+        <w:pStyle w:val="Kommentartext"/>
+      </w:pPr>
+      <w:r>
+        <w:t>Und was hast du da sonst noch so gemacht….</w:t>
+      </w:r>
+    </w:p>
+  </w:comment>
+  <w:comment w:id="24" w:author="Moritz Engers" w:date="2019-01-11T17:09:00Z" w:initials="ME">
+    <w:p>
+      <w:pPr>
+        <w:pStyle w:val="Kommentartext"/>
+        <w:rPr>
+          <w:lang w:val="en-GB"/>
+        </w:rPr>
+      </w:pPr>
+      <w:r>
+        <w:rPr>
+          <w:rStyle w:val="Kommentarzeichen"/>
+        </w:rPr>
+        <w:annotationRef/>
+      </w:r>
+      <w:proofErr w:type="gramStart"/>
+      <w:r>
+        <w:rPr>
+          <w:lang w:val="en-GB"/>
+        </w:rPr>
+        <w:t>An</w:t>
+      </w:r>
+      <w:proofErr w:type="gramEnd"/>
+      <w:r>
+        <w:rPr>
+          <w:lang w:val="en-GB"/>
+        </w:rPr>
+        <w:t xml:space="preserve"> Rico:</w:t>
+      </w:r>
+    </w:p>
+    <w:p>
+      <w:pPr>
+        <w:pStyle w:val="Kommentartext"/>
+      </w:pPr>
+      <w:r>
+        <w:t>Wie hast du das U</w:t>
+      </w:r>
+      <w:r>
+        <w:t>mgesetzt</w:t>
+      </w:r>
+    </w:p>
+  </w:comment>
+  <w:comment w:id="26" w:author="Moritz Engers" w:date="2019-01-11T17:09:00Z" w:initials="ME">
+    <w:p>
+      <w:pPr>
+        <w:pStyle w:val="Kommentartext"/>
+      </w:pPr>
+      <w:r>
+        <w:rPr>
+          <w:rStyle w:val="Kommentarzeichen"/>
+        </w:rPr>
+        <w:annotationRef/>
+      </w:r>
+      <w:r>
+        <w:t>An Rico:</w:t>
+      </w:r>
+    </w:p>
+    <w:p>
+      <w:pPr>
+        <w:pStyle w:val="Kommentartext"/>
+      </w:pPr>
+      <w:r>
+        <w:t xml:space="preserve">Wie hast du das </w:t>
+      </w:r>
+      <w:proofErr w:type="spellStart"/>
+      <w:r>
+        <w:t>Umgestzt</w:t>
+      </w:r>
+      <w:proofErr w:type="spellEnd"/>
+    </w:p>
+  </w:comment>
+  <w:comment w:id="28" w:author="Moritz Engers" w:date="2019-01-11T17:10:00Z" w:initials="ME">
+    <w:p>
+      <w:pPr>
+        <w:pStyle w:val="Kommentartext"/>
+      </w:pPr>
+      <w:r>
+        <w:rPr>
+          <w:rStyle w:val="Kommentarzeichen"/>
+        </w:rPr>
+        <w:annotationRef/>
+      </w:r>
+      <w:r>
+        <w:t>TODO:</w:t>
+      </w:r>
+    </w:p>
+    <w:p>
+      <w:pPr>
+        <w:pStyle w:val="Kommentartext"/>
+      </w:pPr>
+      <w:r>
+        <w:t xml:space="preserve">Sollten wir mit als letztes machen, wenn alles andere </w:t>
+      </w:r>
+      <w:proofErr w:type="spellStart"/>
+      <w:proofErr w:type="gramStart"/>
+      <w:r>
+        <w:t>funzt</w:t>
+      </w:r>
+      <w:proofErr w:type="spellEnd"/>
+      <w:proofErr w:type="gramEnd"/>
+      <w:r>
+        <w:t xml:space="preserve"> oder?</w:t>
+      </w:r>
+    </w:p>
+  </w:comment>
+  <w:comment w:id="30" w:author="Moritz Engers" w:date="2019-01-11T16:58:00Z" w:initials="ME">
+    <w:p>
+      <w:pPr>
+        <w:pStyle w:val="Kommentartext"/>
+      </w:pPr>
+      <w:r>
+        <w:rPr>
+          <w:rStyle w:val="Kommentarzeichen"/>
+        </w:rPr>
+        <w:annotationRef/>
+      </w:r>
+      <w:r>
+        <w:t>An Tony:</w:t>
+      </w:r>
+    </w:p>
+    <w:p>
+      <w:pPr>
+        <w:pStyle w:val="Kommentartext"/>
+      </w:pPr>
+      <w:r>
+        <w:t>Was hast du wie g</w:t>
+      </w:r>
+      <w:r>
+        <w:t>emacht?</w:t>
+      </w:r>
+    </w:p>
+  </w:comment>
+  <w:comment w:id="32" w:author="Moritz Engers" w:date="2019-01-11T17:06:00Z" w:initials="ME">
+    <w:p>
+      <w:pPr>
+        <w:pStyle w:val="Kommentartext"/>
+      </w:pPr>
+      <w:r>
+        <w:rPr>
+          <w:rStyle w:val="Kommentarzeichen"/>
+        </w:rPr>
+        <w:annotationRef/>
+      </w:r>
+      <w:r>
+        <w:t>TODO:</w:t>
+      </w:r>
+      <w:r>
+        <w:br/>
+        <w:t>sollten wir in der Gruppe machen, damit wir am Leichtesten die einzelnen Komponenten verbinden können.</w:t>
+      </w:r>
+    </w:p>
+  </w:comment>
+  <w:comment w:id="37" w:author="Moritz Engers" w:date="2019-01-11T16:56:00Z" w:initials="ME">
+    <w:p>
+      <w:pPr>
+        <w:pStyle w:val="Kommentartext"/>
+      </w:pPr>
+      <w:r>
+        <w:rPr>
+          <w:rStyle w:val="Kommentarzeichen"/>
+        </w:rPr>
+        <w:annotationRef/>
+      </w:r>
+      <w:r>
+        <w:t>An Alle:</w:t>
+      </w:r>
+    </w:p>
+    <w:p>
+      <w:pPr>
+        <w:pStyle w:val="Kommentartext"/>
+      </w:pPr>
+      <w:r>
+        <w:t>Gab’s sonst noch Probleme bei euch?</w:t>
+      </w:r>
+    </w:p>
+    <w:p>
+      <w:pPr>
+        <w:pStyle w:val="Kommentartext"/>
+      </w:pPr>
+    </w:p>
+  </w:comment>
+  <w:comment w:id="39" w:author="Moritz Engers" w:date="2019-01-11T17:12:00Z" w:initials="ME">
+    <w:p>
+      <w:pPr>
+        <w:pStyle w:val="Kommentartext"/>
+      </w:pPr>
+      <w:r>
+        <w:t>An Alle:</w:t>
+      </w:r>
+    </w:p>
+    <w:p>
+      <w:pPr>
+        <w:pStyle w:val="Kommentartext"/>
+      </w:pPr>
+      <w:r>
+        <w:rPr>
+          <w:rStyle w:val="Kommentarzeichen"/>
+        </w:rPr>
+        <w:annotationRef/>
+      </w:r>
+      <w:r>
+        <w:t>Falls ihr noch Quellen habt, die ihr benutzt habt.</w:t>
+      </w:r>
+    </w:p>
+  </w:comment>
+  <w:comment w:id="40" w:author="Moritz Engers" w:date="2019-01-11T17:13:00Z" w:initials="ME">
+    <w:p>
+      <w:pPr>
+        <w:pStyle w:val="Kommentartext"/>
+      </w:pPr>
+      <w:r>
+        <w:rPr>
+          <w:rStyle w:val="Kommentarzeichen"/>
+        </w:rPr>
+        <w:annotationRef/>
+      </w:r>
+      <w:r>
+        <w:t>An Moritz:</w:t>
+      </w:r>
+    </w:p>
+    <w:p>
+      <w:pPr>
+        <w:pStyle w:val="Kommentartext"/>
+      </w:pPr>
+      <w:r>
+        <w:t xml:space="preserve">Bilder: Am Schluss hole ich mir dann noch ein Paar aus </w:t>
+      </w:r>
+      <w:r>
+        <w:t>WhatsApp</w:t>
+      </w:r>
+      <w:r>
+        <w:t xml:space="preserve"> und mach sie so ins Dokument, dass es alles Passt, ist aber </w:t>
+      </w:r>
+      <w:proofErr w:type="gramStart"/>
+      <w:r>
+        <w:t>leichter</w:t>
+      </w:r>
+      <w:proofErr w:type="gramEnd"/>
+      <w:r>
+        <w:t xml:space="preserve"> wenn es </w:t>
+      </w:r>
+      <w:proofErr w:type="spellStart"/>
+      <w:r>
+        <w:t>Fertig</w:t>
+      </w:r>
+      <w:proofErr w:type="spellEnd"/>
+      <w:r>
+        <w:t xml:space="preserve"> ist.</w:t>
+      </w:r>
+    </w:p>
+  </w:comment>
+  <w:comment w:id="41" w:author="Moritz Engers" w:date="2019-01-11T17:14:00Z" w:initials="ME">
+    <w:p>
+      <w:pPr>
+        <w:pStyle w:val="Kommentartext"/>
+      </w:pPr>
+      <w:r>
+        <w:rPr>
+          <w:rStyle w:val="Kommentarzeichen"/>
+        </w:rPr>
+        <w:annotationRef/>
+      </w:r>
+      <w:r>
+        <w:t>An Alle:</w:t>
+      </w:r>
+    </w:p>
+    <w:p>
+      <w:pPr>
+        <w:pStyle w:val="Kommentartext"/>
+      </w:pPr>
+      <w:r>
+        <w:t xml:space="preserve">Wenn ihr noch ein Paar Bilder drin haben wollt, dann bei </w:t>
+      </w:r>
+      <w:r>
+        <w:t>WhatsApp</w:t>
+      </w:r>
+      <w:r>
+        <w:t xml:space="preserve"> bitte in die Gruppe schicken.</w:t>
+      </w:r>
+    </w:p>
+  </w:comment>
+  <w:comment w:id="42" w:author="Moritz Engers" w:date="2019-01-11T17:19:00Z" w:initials="ME">
+    <w:p>
+      <w:pPr>
+        <w:pStyle w:val="Kommentartext"/>
+      </w:pPr>
+      <w:r>
+        <w:rPr>
+          <w:rStyle w:val="Kommentarzeichen"/>
+        </w:rPr>
+        <w:annotationRef/>
+      </w:r>
+      <w:r>
+        <w:t>An Alle:</w:t>
+      </w:r>
+      <w:r>
+        <w:br/>
+        <w:t xml:space="preserve">Bin nicht der Beste im </w:t>
+      </w:r>
+      <w:proofErr w:type="spellStart"/>
+      <w:r>
+        <w:t>schreiben</w:t>
+      </w:r>
+      <w:proofErr w:type="spellEnd"/>
+      <w:r>
+        <w:t xml:space="preserve">. Wenn ihr was geändert haben wollt gern könnt ihr das machen. </w:t>
+      </w:r>
+      <w:r>
+        <w:t>Vor allem bei Rechtschreibung und Grammatik.</w:t>
+      </w:r>
+      <w:bookmarkStart w:id="43" w:name="_GoBack"/>
+      <w:bookmarkEnd w:id="43"/>
     </w:p>
   </w:comment>
 </w:comments>
@@ -1759,6 +4637,18 @@
   <w15:commentEx w15:paraId="09BC89A5" w15:done="0"/>
   <w15:commentEx w15:paraId="37A89C1D" w15:done="0"/>
   <w15:commentEx w15:paraId="333132F0" w15:done="0"/>
+  <w15:commentEx w15:paraId="548D44FC" w15:done="0"/>
+  <w15:commentEx w15:paraId="68F735BA" w15:done="0"/>
+  <w15:commentEx w15:paraId="022ACCEE" w15:done="0"/>
+  <w15:commentEx w15:paraId="79BBF793" w15:done="0"/>
+  <w15:commentEx w15:paraId="135665C6" w15:done="0"/>
+  <w15:commentEx w15:paraId="5F3F644A" w15:done="0"/>
+  <w15:commentEx w15:paraId="079B58F2" w15:done="0"/>
+  <w15:commentEx w15:paraId="26ADF0B5" w15:done="0"/>
+  <w15:commentEx w15:paraId="33916255" w15:done="0"/>
+  <w15:commentEx w15:paraId="1F631E46" w15:done="0"/>
+  <w15:commentEx w15:paraId="0F1897E4" w15:done="0"/>
+  <w15:commentEx w15:paraId="0637CD29" w15:done="0"/>
 </w15:commentsEx>
 </file>
 
@@ -1768,7 +4658,44 @@
   <w16cid:commentId w16cid:paraId="09BC89A5" w16cid:durableId="1FDDD9AB"/>
   <w16cid:commentId w16cid:paraId="37A89C1D" w16cid:durableId="1FDDD9B1"/>
   <w16cid:commentId w16cid:paraId="333132F0" w16cid:durableId="1FDDD95A"/>
+  <w16cid:commentId w16cid:paraId="548D44FC" w16cid:durableId="1FE347D0"/>
+  <w16cid:commentId w16cid:paraId="68F735BA" w16cid:durableId="1FE34890"/>
+  <w16cid:commentId w16cid:paraId="022ACCEE" w16cid:durableId="1FE34C52"/>
+  <w16cid:commentId w16cid:paraId="79BBF793" w16cid:durableId="1FE34C63"/>
+  <w16cid:commentId w16cid:paraId="135665C6" w16cid:durableId="1FE34C72"/>
+  <w16cid:commentId w16cid:paraId="5F3F644A" w16cid:durableId="1FE349C4"/>
+  <w16cid:commentId w16cid:paraId="079B58F2" w16cid:durableId="1FE34B91"/>
+  <w16cid:commentId w16cid:paraId="26ADF0B5" w16cid:durableId="1FE3494A"/>
+  <w16cid:commentId w16cid:paraId="33916255" w16cid:durableId="1FE34CEC"/>
+  <w16cid:commentId w16cid:paraId="1F631E46" w16cid:durableId="1FE34D1C"/>
+  <w16cid:commentId w16cid:paraId="0F1897E4" w16cid:durableId="1FE34D8E"/>
+  <w16cid:commentId w16cid:paraId="0637CD29" w16cid:durableId="1FE34EB8"/>
 </w16cid:commentsIds>
+</file>
+
+<file path=word/endnotes.xml><?xml version="1.0" encoding="utf-8"?>
+<w:endnotes xmlns:wpc="http://schemas.microsoft.com/office/word/2010/wordprocessingCanvas" xmlns:cx="http://schemas.microsoft.com/office/drawing/2014/chartex" xmlns:cx1="http://schemas.microsoft.com/office/drawing/2015/9/8/chartex" xmlns:cx2="http://schemas.microsoft.com/office/drawing/2015/10/21/chartex" xmlns:cx3="http://schemas.microsoft.com/office/drawing/2016/5/9/chartex" xmlns:cx4="http://schemas.microsoft.com/office/drawing/2016/5/10/chartex" xmlns:cx5="http://schemas.microsoft.com/office/drawing/2016/5/11/chartex" xmlns:cx6="http://schemas.microsoft.com/office/drawing/2016/5/12/chartex" xmlns:cx7="http://schemas.microsoft.com/office/drawing/2016/5/13/chartex" xmlns:cx8="http://schemas.microsoft.com/office/drawing/2016/5/14/chartex" xmlns:mc="http://schemas.openxmlformats.org/markup-compatibility/2006" xmlns:aink="http://schemas.microsoft.com/office/drawing/2016/ink" xmlns:am3d="http://schemas.microsoft.com/office/drawing/2017/model3d" xmlns:o="urn:schemas-microsoft-com:office:office" xmlns:r="http://schemas.openxmlformats.org/officeDocument/2006/relationships" xmlns:m="http://schemas.openxmlformats.org/officeDocument/2006/math" xmlns:v="urn:schemas-microsoft-com:vml" xmlns:wp14="http://schemas.microsoft.com/office/word/2010/wordprocessingDrawing" xmlns:wp="http://schemas.openxmlformats.org/drawingml/2006/wordprocessingDrawing" xmlns:w10="urn:schemas-microsoft-com:office:word" xmlns:w="http://schemas.openxmlformats.org/wordprocessingml/2006/main" xmlns:w14="http://schemas.microsoft.com/office/word/2010/wordml" xmlns:w15="http://schemas.microsoft.com/office/word/2012/wordml" xmlns:w16cid="http://schemas.microsoft.com/office/word/2016/wordml/cid" xmlns:w16se="http://schemas.microsoft.com/office/word/2015/wordml/symex" xmlns:wpg="http://schemas.microsoft.com/office/word/2010/wordprocessingGroup" xmlns:wpi="http://schemas.microsoft.com/office/word/2010/wordprocessingInk" xmlns:wne="http://schemas.microsoft.com/office/word/2006/wordml" xmlns:wps="http://schemas.microsoft.com/office/word/2010/wordprocessingShape" mc:Ignorable="w14 w15 w16se w16cid wp14">
+  <w:endnote w:type="separator" w:id="-1">
+    <w:p>
+      <w:pPr>
+        <w:spacing w:after="0" w:line="240" w:lineRule="auto"/>
+      </w:pPr>
+      <w:r>
+        <w:separator/>
+      </w:r>
+    </w:p>
+  </w:endnote>
+  <w:endnote w:type="continuationSeparator" w:id="0">
+    <w:p>
+      <w:pPr>
+        <w:spacing w:after="0" w:line="240" w:lineRule="auto"/>
+      </w:pPr>
+      <w:r>
+        <w:continuationSeparator/>
+      </w:r>
+    </w:p>
+  </w:endnote>
+</w:endnotes>
 </file>
 
 <file path=word/footer1.xml><?xml version="1.0" encoding="utf-8"?>
@@ -1817,6 +4744,31 @@
 </w:ftr>
 </file>
 
+<file path=word/footnotes.xml><?xml version="1.0" encoding="utf-8"?>
+<w:footnotes xmlns:wpc="http://schemas.microsoft.com/office/word/2010/wordprocessingCanvas" xmlns:cx="http://schemas.microsoft.com/office/drawing/2014/chartex" xmlns:cx1="http://schemas.microsoft.com/office/drawing/2015/9/8/chartex" xmlns:cx2="http://schemas.microsoft.com/office/drawing/2015/10/21/chartex" xmlns:cx3="http://schemas.microsoft.com/office/drawing/2016/5/9/chartex" xmlns:cx4="http://schemas.microsoft.com/office/drawing/2016/5/10/chartex" xmlns:cx5="http://schemas.microsoft.com/office/drawing/2016/5/11/chartex" xmlns:cx6="http://schemas.microsoft.com/office/drawing/2016/5/12/chartex" xmlns:cx7="http://schemas.microsoft.com/office/drawing/2016/5/13/chartex" xmlns:cx8="http://schemas.microsoft.com/office/drawing/2016/5/14/chartex" xmlns:mc="http://schemas.openxmlformats.org/markup-compatibility/2006" xmlns:aink="http://schemas.microsoft.com/office/drawing/2016/ink" xmlns:am3d="http://schemas.microsoft.com/office/drawing/2017/model3d" xmlns:o="urn:schemas-microsoft-com:office:office" xmlns:r="http://schemas.openxmlformats.org/officeDocument/2006/relationships" xmlns:m="http://schemas.openxmlformats.org/officeDocument/2006/math" xmlns:v="urn:schemas-microsoft-com:vml" xmlns:wp14="http://schemas.microsoft.com/office/word/2010/wordprocessingDrawing" xmlns:wp="http://schemas.openxmlformats.org/drawingml/2006/wordprocessingDrawing" xmlns:w10="urn:schemas-microsoft-com:office:word" xmlns:w="http://schemas.openxmlformats.org/wordprocessingml/2006/main" xmlns:w14="http://schemas.microsoft.com/office/word/2010/wordml" xmlns:w15="http://schemas.microsoft.com/office/word/2012/wordml" xmlns:w16cid="http://schemas.microsoft.com/office/word/2016/wordml/cid" xmlns:w16se="http://schemas.microsoft.com/office/word/2015/wordml/symex" xmlns:wpg="http://schemas.microsoft.com/office/word/2010/wordprocessingGroup" xmlns:wpi="http://schemas.microsoft.com/office/word/2010/wordprocessingInk" xmlns:wne="http://schemas.microsoft.com/office/word/2006/wordml" xmlns:wps="http://schemas.microsoft.com/office/word/2010/wordprocessingShape" mc:Ignorable="w14 w15 w16se w16cid wp14">
+  <w:footnote w:type="separator" w:id="-1">
+    <w:p>
+      <w:pPr>
+        <w:spacing w:after="0" w:line="240" w:lineRule="auto"/>
+      </w:pPr>
+      <w:r>
+        <w:separator/>
+      </w:r>
+    </w:p>
+  </w:footnote>
+  <w:footnote w:type="continuationSeparator" w:id="0">
+    <w:p>
+      <w:pPr>
+        <w:spacing w:after="0" w:line="240" w:lineRule="auto"/>
+      </w:pPr>
+      <w:r>
+        <w:continuationSeparator/>
+      </w:r>
+    </w:p>
+  </w:footnote>
+</w:footnotes>
+</file>
+
 <file path=word/numbering.xml><?xml version="1.0" encoding="utf-8"?>
 <w:numbering xmlns:wpc="http://schemas.microsoft.com/office/word/2010/wordprocessingCanvas" xmlns:cx="http://schemas.microsoft.com/office/drawing/2014/chartex" xmlns:cx1="http://schemas.microsoft.com/office/drawing/2015/9/8/chartex" xmlns:cx2="http://schemas.microsoft.com/office/drawing/2015/10/21/chartex" xmlns:cx3="http://schemas.microsoft.com/office/drawing/2016/5/9/chartex" xmlns:cx4="http://schemas.microsoft.com/office/drawing/2016/5/10/chartex" xmlns:cx5="http://schemas.microsoft.com/office/drawing/2016/5/11/chartex" xmlns:cx6="http://schemas.microsoft.com/office/drawing/2016/5/12/chartex" xmlns:cx7="http://schemas.microsoft.com/office/drawing/2016/5/13/chartex" xmlns:cx8="http://schemas.microsoft.com/office/drawing/2016/5/14/chartex" xmlns:mc="http://schemas.openxmlformats.org/markup-compatibility/2006" xmlns:aink="http://schemas.microsoft.com/office/drawing/2016/ink" xmlns:am3d="http://schemas.microsoft.com/office/drawing/2017/model3d" xmlns:o="urn:schemas-microsoft-com:office:office" xmlns:r="http://schemas.openxmlformats.org/officeDocument/2006/relationships" xmlns:m="http://schemas.openxmlformats.org/officeDocument/2006/math" xmlns:v="urn:schemas-microsoft-com:vml" xmlns:wp14="http://schemas.microsoft.com/office/word/2010/wordprocessingDrawing" xmlns:wp="http://schemas.openxmlformats.org/drawingml/2006/wordprocessingDrawing" xmlns:w10="urn:schemas-microsoft-com:office:word" xmlns:w="http://schemas.openxmlformats.org/wordprocessingml/2006/main" xmlns:w14="http://schemas.microsoft.com/office/word/2010/wordml" xmlns:w15="http://schemas.microsoft.com/office/word/2012/wordml" xmlns:w16cid="http://schemas.microsoft.com/office/word/2016/wordml/cid" xmlns:w16se="http://schemas.microsoft.com/office/word/2015/wordml/symex" xmlns:wpg="http://schemas.microsoft.com/office/word/2010/wordprocessingGroup" xmlns:wpi="http://schemas.microsoft.com/office/word/2010/wordprocessingInk" xmlns:wne="http://schemas.microsoft.com/office/word/2006/wordml" xmlns:wps="http://schemas.microsoft.com/office/word/2010/wordprocessingShape" mc:Ignorable="w14 w15 w16se w16cid wp14">
   <w:abstractNum w:abstractNumId="0" w15:restartNumberingAfterBreak="0">
@@ -2611,6 +5563,9 @@
 <w15:people xmlns:wpc="http://schemas.microsoft.com/office/word/2010/wordprocessingCanvas" xmlns:cx="http://schemas.microsoft.com/office/drawing/2014/chartex" xmlns:cx1="http://schemas.microsoft.com/office/drawing/2015/9/8/chartex" xmlns:cx2="http://schemas.microsoft.com/office/drawing/2015/10/21/chartex" xmlns:cx3="http://schemas.microsoft.com/office/drawing/2016/5/9/chartex" xmlns:cx4="http://schemas.microsoft.com/office/drawing/2016/5/10/chartex" xmlns:cx5="http://schemas.microsoft.com/office/drawing/2016/5/11/chartex" xmlns:cx6="http://schemas.microsoft.com/office/drawing/2016/5/12/chartex" xmlns:cx7="http://schemas.microsoft.com/office/drawing/2016/5/13/chartex" xmlns:cx8="http://schemas.microsoft.com/office/drawing/2016/5/14/chartex" xmlns:mc="http://schemas.openxmlformats.org/markup-compatibility/2006" xmlns:aink="http://schemas.microsoft.com/office/drawing/2016/ink" xmlns:am3d="http://schemas.microsoft.com/office/drawing/2017/model3d" xmlns:o="urn:schemas-microsoft-com:office:office" xmlns:r="http://schemas.openxmlformats.org/officeDocument/2006/relationships" xmlns:m="http://schemas.openxmlformats.org/officeDocument/2006/math" xmlns:v="urn:schemas-microsoft-com:vml" xmlns:wp14="http://schemas.microsoft.com/office/word/2010/wordprocessingDrawing" xmlns:wp="http://schemas.openxmlformats.org/drawingml/2006/wordprocessingDrawing" xmlns:w10="urn:schemas-microsoft-com:office:word" xmlns:w="http://schemas.openxmlformats.org/wordprocessingml/2006/main" xmlns:w14="http://schemas.microsoft.com/office/word/2010/wordml" xmlns:w15="http://schemas.microsoft.com/office/word/2012/wordml" xmlns:w16cid="http://schemas.microsoft.com/office/word/2016/wordml/cid" xmlns:w16se="http://schemas.microsoft.com/office/word/2015/wordml/symex" xmlns:wpg="http://schemas.microsoft.com/office/word/2010/wordprocessingGroup" xmlns:wpi="http://schemas.microsoft.com/office/word/2010/wordprocessingInk" xmlns:wne="http://schemas.microsoft.com/office/word/2006/wordml" xmlns:wps="http://schemas.microsoft.com/office/word/2010/wordprocessingShape" mc:Ignorable="w14 w15 w16se w16cid wp14">
   <w15:person w15:author="Momo">
     <w15:presenceInfo w15:providerId="None" w15:userId="Momo"/>
+  </w15:person>
+  <w15:person w15:author="Moritz Engers">
+    <w15:presenceInfo w15:providerId="None" w15:userId="Moritz Engers"/>
   </w15:person>
 </w15:people>
 </file>
@@ -3314,9 +6269,14 @@
     <w:unhideWhenUsed/>
     <w:rsid w:val="00DF72D4"/>
     <w:pPr>
-      <w:spacing w:after="100"/>
+      <w:spacing w:after="0"/>
       <w:ind w:left="440"/>
     </w:pPr>
+    <w:rPr>
+      <w:rFonts w:asciiTheme="minorHAnsi" w:hAnsiTheme="minorHAnsi" w:cstheme="minorHAnsi"/>
+      <w:sz w:val="20"/>
+      <w:szCs w:val="20"/>
+    </w:rPr>
   </w:style>
   <w:style w:type="paragraph" w:styleId="Verzeichnis2">
     <w:name w:val="toc 2"/>
@@ -3327,9 +6287,16 @@
     <w:unhideWhenUsed/>
     <w:rsid w:val="00DF72D4"/>
     <w:pPr>
-      <w:spacing w:after="100"/>
+      <w:spacing w:before="120" w:after="0"/>
       <w:ind w:left="220"/>
     </w:pPr>
+    <w:rPr>
+      <w:rFonts w:asciiTheme="minorHAnsi" w:hAnsiTheme="minorHAnsi" w:cstheme="minorHAnsi"/>
+      <w:i/>
+      <w:iCs/>
+      <w:sz w:val="20"/>
+      <w:szCs w:val="20"/>
+    </w:rPr>
   </w:style>
   <w:style w:type="paragraph" w:styleId="Verzeichnis1">
     <w:name w:val="toc 1"/>
@@ -3340,8 +6307,15 @@
     <w:unhideWhenUsed/>
     <w:rsid w:val="00DF72D4"/>
     <w:pPr>
-      <w:spacing w:after="100"/>
+      <w:spacing w:before="240" w:after="120"/>
     </w:pPr>
+    <w:rPr>
+      <w:rFonts w:asciiTheme="minorHAnsi" w:hAnsiTheme="minorHAnsi" w:cstheme="minorHAnsi"/>
+      <w:b/>
+      <w:bCs/>
+      <w:sz w:val="20"/>
+      <w:szCs w:val="20"/>
+    </w:rPr>
   </w:style>
   <w:style w:type="paragraph" w:styleId="Abbildungsverzeichnis">
     <w:name w:val="table of figures"/>
@@ -3516,6 +6490,126 @@
       <w:rFonts w:ascii="Segoe UI" w:hAnsi="Segoe UI" w:cs="Segoe UI"/>
       <w:sz w:val="18"/>
       <w:szCs w:val="18"/>
+    </w:rPr>
+  </w:style>
+  <w:style w:type="paragraph" w:styleId="Verzeichnis4">
+    <w:name w:val="toc 4"/>
+    <w:basedOn w:val="Standard"/>
+    <w:next w:val="Standard"/>
+    <w:autoRedefine/>
+    <w:uiPriority w:val="39"/>
+    <w:unhideWhenUsed/>
+    <w:rsid w:val="00695D3B"/>
+    <w:pPr>
+      <w:spacing w:after="0"/>
+      <w:ind w:left="660"/>
+    </w:pPr>
+    <w:rPr>
+      <w:rFonts w:asciiTheme="minorHAnsi" w:hAnsiTheme="minorHAnsi" w:cstheme="minorHAnsi"/>
+      <w:sz w:val="20"/>
+      <w:szCs w:val="20"/>
+    </w:rPr>
+  </w:style>
+  <w:style w:type="paragraph" w:styleId="Verzeichnis5">
+    <w:name w:val="toc 5"/>
+    <w:basedOn w:val="Standard"/>
+    <w:next w:val="Standard"/>
+    <w:autoRedefine/>
+    <w:uiPriority w:val="39"/>
+    <w:unhideWhenUsed/>
+    <w:rsid w:val="00695D3B"/>
+    <w:pPr>
+      <w:spacing w:after="0"/>
+      <w:ind w:left="880"/>
+    </w:pPr>
+    <w:rPr>
+      <w:rFonts w:asciiTheme="minorHAnsi" w:hAnsiTheme="minorHAnsi" w:cstheme="minorHAnsi"/>
+      <w:sz w:val="20"/>
+      <w:szCs w:val="20"/>
+    </w:rPr>
+  </w:style>
+  <w:style w:type="paragraph" w:styleId="Verzeichnis6">
+    <w:name w:val="toc 6"/>
+    <w:basedOn w:val="Standard"/>
+    <w:next w:val="Standard"/>
+    <w:autoRedefine/>
+    <w:uiPriority w:val="39"/>
+    <w:unhideWhenUsed/>
+    <w:rsid w:val="00695D3B"/>
+    <w:pPr>
+      <w:spacing w:after="0"/>
+      <w:ind w:left="1100"/>
+    </w:pPr>
+    <w:rPr>
+      <w:rFonts w:asciiTheme="minorHAnsi" w:hAnsiTheme="minorHAnsi" w:cstheme="minorHAnsi"/>
+      <w:sz w:val="20"/>
+      <w:szCs w:val="20"/>
+    </w:rPr>
+  </w:style>
+  <w:style w:type="paragraph" w:styleId="Verzeichnis7">
+    <w:name w:val="toc 7"/>
+    <w:basedOn w:val="Standard"/>
+    <w:next w:val="Standard"/>
+    <w:autoRedefine/>
+    <w:uiPriority w:val="39"/>
+    <w:unhideWhenUsed/>
+    <w:rsid w:val="00695D3B"/>
+    <w:pPr>
+      <w:spacing w:after="0"/>
+      <w:ind w:left="1320"/>
+    </w:pPr>
+    <w:rPr>
+      <w:rFonts w:asciiTheme="minorHAnsi" w:hAnsiTheme="minorHAnsi" w:cstheme="minorHAnsi"/>
+      <w:sz w:val="20"/>
+      <w:szCs w:val="20"/>
+    </w:rPr>
+  </w:style>
+  <w:style w:type="paragraph" w:styleId="Verzeichnis8">
+    <w:name w:val="toc 8"/>
+    <w:basedOn w:val="Standard"/>
+    <w:next w:val="Standard"/>
+    <w:autoRedefine/>
+    <w:uiPriority w:val="39"/>
+    <w:unhideWhenUsed/>
+    <w:rsid w:val="00695D3B"/>
+    <w:pPr>
+      <w:spacing w:after="0"/>
+      <w:ind w:left="1540"/>
+    </w:pPr>
+    <w:rPr>
+      <w:rFonts w:asciiTheme="minorHAnsi" w:hAnsiTheme="minorHAnsi" w:cstheme="minorHAnsi"/>
+      <w:sz w:val="20"/>
+      <w:szCs w:val="20"/>
+    </w:rPr>
+  </w:style>
+  <w:style w:type="paragraph" w:styleId="Verzeichnis9">
+    <w:name w:val="toc 9"/>
+    <w:basedOn w:val="Standard"/>
+    <w:next w:val="Standard"/>
+    <w:autoRedefine/>
+    <w:uiPriority w:val="39"/>
+    <w:unhideWhenUsed/>
+    <w:rsid w:val="00695D3B"/>
+    <w:pPr>
+      <w:spacing w:after="0"/>
+      <w:ind w:left="1760"/>
+    </w:pPr>
+    <w:rPr>
+      <w:rFonts w:asciiTheme="minorHAnsi" w:hAnsiTheme="minorHAnsi" w:cstheme="minorHAnsi"/>
+      <w:sz w:val="20"/>
+      <w:szCs w:val="20"/>
+    </w:rPr>
+  </w:style>
+  <w:style w:type="character" w:styleId="BesuchterLink">
+    <w:name w:val="FollowedHyperlink"/>
+    <w:basedOn w:val="Absatz-Standardschriftart"/>
+    <w:uiPriority w:val="99"/>
+    <w:semiHidden/>
+    <w:unhideWhenUsed/>
+    <w:rsid w:val="00C023E8"/>
+    <w:rPr>
+      <w:color w:val="954F72" w:themeColor="followedHyperlink"/>
+      <w:u w:val="single"/>
     </w:rPr>
   </w:style>
 </w:styles>
@@ -3821,7 +6915,7 @@
 </file>
 
 <file path=customXml/itemProps1.xml><?xml version="1.0" encoding="utf-8"?>
-<ds:datastoreItem xmlns:ds="http://schemas.openxmlformats.org/officeDocument/2006/customXml" ds:itemID="{D80F0E21-551D-4CA7-B3FD-C2459D313527}">
+<ds:datastoreItem xmlns:ds="http://schemas.openxmlformats.org/officeDocument/2006/customXml" ds:itemID="{38D94C60-4A36-4D8E-B709-7A76783CF6F1}">
   <ds:schemaRefs>
     <ds:schemaRef ds:uri="http://schemas.openxmlformats.org/officeDocument/2006/bibliography"/>
   </ds:schemaRefs>

</xml_diff>

<commit_message>
Doku: Mehr über Unity Arduino Kommunikation geschrieben
</commit_message>
<xml_diff>
--- a/Doku.docx
+++ b/Doku.docx
@@ -469,6 +469,14 @@
                 <w:sz w:val="24"/>
               </w:rPr>
             </w:pPr>
+            <w:r>
+              <w:rPr>
+                <w:rFonts w:cs="Calibri"/>
+                <w:color w:val="000000" w:themeColor="text1"/>
+                <w:sz w:val="24"/>
+              </w:rPr>
+              <w:t>S0559832</w:t>
+            </w:r>
           </w:p>
         </w:tc>
       </w:tr>
@@ -605,6 +613,13 @@
     <w:bookmarkEnd w:id="0" w:displacedByCustomXml="next"/>
     <w:sdt>
       <w:sdtPr>
+        <w:rPr>
+          <w:rFonts w:ascii="Bookman Old Style" w:eastAsiaTheme="minorHAnsi" w:hAnsi="Bookman Old Style" w:cstheme="minorBidi"/>
+          <w:color w:val="auto"/>
+          <w:sz w:val="22"/>
+          <w:szCs w:val="22"/>
+          <w:lang w:eastAsia="en-US"/>
+        </w:rPr>
         <w:id w:val="213864018"/>
         <w:docPartObj>
           <w:docPartGallery w:val="Table of Contents"/>
@@ -613,13 +628,8 @@
       </w:sdtPr>
       <w:sdtEndPr>
         <w:rPr>
-          <w:rFonts w:ascii="Bookman Old Style" w:eastAsiaTheme="minorHAnsi" w:hAnsi="Bookman Old Style" w:cstheme="minorBidi"/>
           <w:b/>
           <w:bCs/>
-          <w:color w:val="auto"/>
-          <w:sz w:val="22"/>
-          <w:szCs w:val="22"/>
-          <w:lang w:eastAsia="en-US"/>
         </w:rPr>
       </w:sdtEndPr>
       <w:sdtContent>
@@ -1392,21 +1402,7 @@
                 <w:rStyle w:val="Hyperlink"/>
                 <w:noProof/>
               </w:rPr>
-              <w:t xml:space="preserve">Erstellung des </w:t>
-            </w:r>
-            <w:r>
-              <w:rPr>
-                <w:rStyle w:val="Hyperlink"/>
-                <w:noProof/>
-              </w:rPr>
-              <w:t>R</w:t>
-            </w:r>
-            <w:r>
-              <w:rPr>
-                <w:rStyle w:val="Hyperlink"/>
-                <w:noProof/>
-              </w:rPr>
-              <w:t>ealen Modellhauses</w:t>
+              <w:t>Erstellung des Realen Modellhauses</w:t>
             </w:r>
             <w:r>
               <w:rPr>
@@ -3407,21 +3403,24 @@
         <w:t xml:space="preserve"> </w:t>
       </w:r>
       <w:proofErr w:type="spellStart"/>
-      <w:proofErr w:type="gramStart"/>
       <w:r>
         <w:t>i</w:t>
       </w:r>
       <w:r>
         <w:t>sAlarm</w:t>
       </w:r>
+      <w:proofErr w:type="spellEnd"/>
       <w:r>
         <w:t>,</w:t>
       </w:r>
       <w:r>
+        <w:t xml:space="preserve"> </w:t>
+      </w:r>
+      <w:proofErr w:type="spellStart"/>
+      <w:r>
         <w:t>magnetState</w:t>
       </w:r>
       <w:proofErr w:type="spellEnd"/>
-      <w:proofErr w:type="gramEnd"/>
       <w:r>
         <w:t>,</w:t>
       </w:r>
@@ -3587,9 +3586,17 @@
     </w:p>
     <w:p>
       <w:r>
-        <w:t xml:space="preserve">Diese verlief relativ reibungslos und schneller als erwartet. Dies lag unter anderem daran, dass in dem von uns bestelltem Sensor-Kit bereits Beispielcode zu jedem Bauteil beilag. Nach einiger Anpassung lief das meiste recht schnell und wir konnten wie in dem SL gelernt über die serielle Schnittstelle die Sensordaten an zunächst die Konsole und schließlich auch an Unity </w:t>
+        <w:t xml:space="preserve">Diese verlief relativ reibungslos und schneller als erwartet. Dies lag unter anderem daran, dass in dem von uns bestelltem Sensor-Kit bereits Beispielcode zu jedem Bauteil beilag. Nach einiger Anpassung lief das meiste recht schnell und wir konnten wie in dem SL gelernt über die serielle Schnittstelle die Sensordaten </w:t>
+      </w:r>
+      <w:r>
+        <w:t>über die Serielle Konsole</w:t>
+      </w:r>
+      <w:r>
+        <w:t xml:space="preserve"> </w:t>
       </w:r>
       <w:commentRangeStart w:id="18"/>
+      <w:commentRangeStart w:id="19"/>
+      <w:commentRangeStart w:id="20"/>
       <w:r>
         <w:t>senden</w:t>
       </w:r>
@@ -3600,58 +3607,142 @@
         </w:rPr>
         <w:commentReference w:id="18"/>
       </w:r>
+      <w:commentRangeEnd w:id="19"/>
+      <w:r>
+        <w:rPr>
+          <w:rStyle w:val="Kommentarzeichen"/>
+        </w:rPr>
+        <w:commentReference w:id="19"/>
+      </w:r>
+      <w:commentRangeEnd w:id="20"/>
+      <w:r>
+        <w:rPr>
+          <w:rStyle w:val="Kommentarzeichen"/>
+        </w:rPr>
+        <w:commentReference w:id="20"/>
+      </w:r>
       <w:r>
         <w:t>.</w:t>
       </w:r>
+      <w:r>
+        <w:t xml:space="preserve"> Unity empfängt und verarbeitet diese dann um die Änderungen am Modellhaus in Unity darzustellen.</w:t>
+      </w:r>
+    </w:p>
+    <w:p>
+      <w:pPr>
+        <w:pStyle w:val="berschrift3"/>
+      </w:pPr>
+      <w:r>
+        <w:t>Empfang und Verarbeitung der Daten in Unity</w:t>
+      </w:r>
+    </w:p>
+    <w:p>
+      <w:r>
+        <w:t xml:space="preserve">Da der serielle Empfang einen blockierenden Aufruf enthält, haben wir uns dazu entschlossen die serielle Kommunikation in einem eigenen Thread durchzuführen. So können wir sicherstellen, dass eine hohe FPS gewährleistet bleibt. </w:t>
+      </w:r>
+      <w:r>
+        <w:t xml:space="preserve">Außerdem wird der Haupt Unity Thread nicht blockiert, wenn die Serielle Verbindung abbricht. Die gesamte serielle Kommunikation lagern wir in ein </w:t>
+      </w:r>
+      <w:proofErr w:type="spellStart"/>
+      <w:r>
+        <w:t>Script</w:t>
+      </w:r>
+      <w:proofErr w:type="spellEnd"/>
+      <w:r>
+        <w:t xml:space="preserve"> aus welches wir dem </w:t>
+      </w:r>
+      <w:proofErr w:type="spellStart"/>
+      <w:r>
+        <w:t>GameObject</w:t>
+      </w:r>
+      <w:proofErr w:type="spellEnd"/>
+      <w:r>
+        <w:t xml:space="preserve"> „</w:t>
+      </w:r>
+      <w:proofErr w:type="spellStart"/>
+      <w:r>
+        <w:t>SerialCommunicator</w:t>
+      </w:r>
+      <w:proofErr w:type="spellEnd"/>
+      <w:r>
+        <w:t xml:space="preserve">“ hinzufügen. Dieses </w:t>
+      </w:r>
+      <w:proofErr w:type="spellStart"/>
+      <w:r>
+        <w:t>GameObject</w:t>
+      </w:r>
+      <w:proofErr w:type="spellEnd"/>
+      <w:r>
+        <w:t xml:space="preserve"> existiert nur einmal und kann von anderen Komponenten für die Kommunikation genutzt werden. Innerhalb des Scripts benutzen wir das C# </w:t>
+      </w:r>
+      <w:r>
+        <w:t>volatile</w:t>
+      </w:r>
+      <w:r>
+        <w:t xml:space="preserve"> Keyword. Da wir auf die Attribute der Klasse von mehreren Threads aus zugreifen.</w:t>
+      </w:r>
+      <w:r>
+        <w:t xml:space="preserve"> Jede </w:t>
+      </w:r>
+      <w:r>
+        <w:t>Zeile,</w:t>
+      </w:r>
+      <w:r>
+        <w:t xml:space="preserve"> welche vom Arduino über die Serielle Schnittstelle übertragen wird, liefert den gesamten State des Modellhauses. Diese Komma-Separierte Zeile wird aufgeteilt und die </w:t>
+      </w:r>
+      <w:r>
+        <w:t>jeweiligen Werte werden aktualisiert.</w:t>
+      </w:r>
     </w:p>
     <w:p>
       <w:pPr>
         <w:pStyle w:val="berschrift2"/>
       </w:pPr>
-      <w:bookmarkStart w:id="19" w:name="_Toc534990361"/>
+      <w:bookmarkStart w:id="21" w:name="_Toc534990361"/>
       <w:r>
         <w:t>Erstellung des virtuellen Modellhauses in Unity</w:t>
       </w:r>
-      <w:bookmarkEnd w:id="19"/>
+      <w:bookmarkEnd w:id="21"/>
     </w:p>
     <w:p>
       <w:pPr>
         <w:pStyle w:val="berschrift3"/>
       </w:pPr>
-      <w:bookmarkStart w:id="20" w:name="_Toc534990362"/>
+      <w:bookmarkStart w:id="22" w:name="_Toc534990362"/>
       <w:r>
         <w:t>Erstellung eines 3D Modells</w:t>
       </w:r>
-      <w:bookmarkEnd w:id="20"/>
+      <w:bookmarkEnd w:id="22"/>
     </w:p>
     <w:p>
       <w:r>
         <w:t xml:space="preserve">Nachdem das Haus aufgebaut war, konnten wir eine 3D Modell in </w:t>
       </w:r>
-      <w:commentRangeStart w:id="21"/>
+      <w:commentRangeStart w:id="23"/>
       <w:r>
         <w:t>[Programm einfügen]</w:t>
       </w:r>
-      <w:commentRangeEnd w:id="21"/>
+      <w:commentRangeEnd w:id="23"/>
       <w:r>
         <w:rPr>
           <w:rStyle w:val="Kommentarzeichen"/>
         </w:rPr>
-        <w:commentReference w:id="21"/>
+        <w:commentReference w:id="23"/>
       </w:r>
     </w:p>
     <w:p>
       <w:pPr>
         <w:pStyle w:val="berschrift3"/>
       </w:pPr>
-      <w:bookmarkStart w:id="22" w:name="_Toc534990363"/>
-      <w:r>
+      <w:bookmarkStart w:id="24" w:name="_Toc534990363"/>
+      <w:r>
+        <w:lastRenderedPageBreak/>
         <w:t xml:space="preserve">Auswirkungen auf das 3D Modell </w:t>
       </w:r>
       <w:r>
         <w:t>erstellen</w:t>
       </w:r>
-      <w:bookmarkEnd w:id="22"/>
+      <w:bookmarkEnd w:id="24"/>
     </w:p>
     <w:p>
       <w:r>
@@ -3662,15 +3753,15 @@
       <w:pPr>
         <w:pStyle w:val="berschrift4"/>
       </w:pPr>
-      <w:bookmarkStart w:id="23" w:name="_Toc534990364"/>
+      <w:bookmarkStart w:id="25" w:name="_Toc534990364"/>
       <w:r>
         <w:t xml:space="preserve">Bewegung im/am </w:t>
       </w:r>
-      <w:commentRangeStart w:id="24"/>
+      <w:commentRangeStart w:id="26"/>
       <w:r>
         <w:t>Haus</w:t>
       </w:r>
-      <w:commentRangeEnd w:id="24"/>
+      <w:commentRangeEnd w:id="26"/>
       <w:r>
         <w:rPr>
           <w:rStyle w:val="Kommentarzeichen"/>
@@ -3679,24 +3770,24 @@
           <w:iCs w:val="0"/>
           <w:color w:val="auto"/>
         </w:rPr>
-        <w:commentReference w:id="24"/>
-      </w:r>
-      <w:bookmarkEnd w:id="23"/>
+        <w:commentReference w:id="26"/>
+      </w:r>
+      <w:bookmarkEnd w:id="25"/>
     </w:p>
     <w:p/>
     <w:p>
       <w:pPr>
         <w:pStyle w:val="berschrift4"/>
       </w:pPr>
-      <w:bookmarkStart w:id="25" w:name="_Toc534990365"/>
+      <w:bookmarkStart w:id="27" w:name="_Toc534990365"/>
       <w:r>
         <w:t xml:space="preserve">Veränderndes </w:t>
       </w:r>
-      <w:commentRangeStart w:id="26"/>
+      <w:commentRangeStart w:id="28"/>
       <w:r>
         <w:t>Wetter</w:t>
       </w:r>
-      <w:commentRangeEnd w:id="26"/>
+      <w:commentRangeEnd w:id="28"/>
       <w:r>
         <w:rPr>
           <w:rStyle w:val="Kommentarzeichen"/>
@@ -3705,24 +3796,24 @@
           <w:iCs w:val="0"/>
           <w:color w:val="auto"/>
         </w:rPr>
-        <w:commentReference w:id="26"/>
-      </w:r>
-      <w:bookmarkEnd w:id="25"/>
+        <w:commentReference w:id="28"/>
+      </w:r>
+      <w:bookmarkEnd w:id="27"/>
     </w:p>
     <w:p/>
     <w:p>
       <w:pPr>
         <w:pStyle w:val="berschrift4"/>
       </w:pPr>
-      <w:bookmarkStart w:id="27" w:name="_Toc534990366"/>
+      <w:bookmarkStart w:id="29" w:name="_Toc534990366"/>
       <w:r>
         <w:t xml:space="preserve">Kamera </w:t>
       </w:r>
-      <w:commentRangeStart w:id="28"/>
+      <w:commentRangeStart w:id="30"/>
       <w:r>
         <w:t>Wechsel</w:t>
       </w:r>
-      <w:commentRangeEnd w:id="28"/>
+      <w:commentRangeEnd w:id="30"/>
       <w:r>
         <w:rPr>
           <w:rStyle w:val="Kommentarzeichen"/>
@@ -3731,16 +3822,16 @@
           <w:iCs w:val="0"/>
           <w:color w:val="auto"/>
         </w:rPr>
-        <w:commentReference w:id="28"/>
-      </w:r>
-      <w:bookmarkEnd w:id="27"/>
+        <w:commentReference w:id="30"/>
+      </w:r>
+      <w:bookmarkEnd w:id="29"/>
     </w:p>
     <w:p/>
     <w:p>
       <w:pPr>
         <w:pStyle w:val="berschrift3"/>
       </w:pPr>
-      <w:bookmarkStart w:id="29" w:name="_Toc534990367"/>
+      <w:bookmarkStart w:id="31" w:name="_Toc534990367"/>
       <w:r>
         <w:t xml:space="preserve">Erfassung der </w:t>
       </w:r>
@@ -3752,22 +3843,22 @@
       <w:r>
         <w:t xml:space="preserve"> Motion Gesten</w:t>
       </w:r>
-      <w:bookmarkEnd w:id="29"/>
+      <w:bookmarkEnd w:id="31"/>
     </w:p>
     <w:p>
       <w:r>
         <w:t xml:space="preserve">Nun mussten wir uns noch darum kümmern, dass die Hände über dem reellen Hause erfasst </w:t>
       </w:r>
-      <w:commentRangeStart w:id="30"/>
+      <w:commentRangeStart w:id="32"/>
       <w:r>
         <w:t>werden</w:t>
       </w:r>
-      <w:commentRangeEnd w:id="30"/>
+      <w:commentRangeEnd w:id="32"/>
       <w:r>
         <w:rPr>
           <w:rStyle w:val="Kommentarzeichen"/>
         </w:rPr>
-        <w:commentReference w:id="30"/>
+        <w:commentReference w:id="32"/>
       </w:r>
       <w:r>
         <w:t xml:space="preserve">. </w:t>
@@ -3777,125 +3868,122 @@
       <w:pPr>
         <w:pStyle w:val="berschrift3"/>
       </w:pPr>
-      <w:bookmarkStart w:id="31" w:name="_Toc534990368"/>
+      <w:bookmarkStart w:id="33" w:name="_Toc534990368"/>
+      <w:r>
+        <w:t>Controller: Der alles Verbindet</w:t>
+      </w:r>
+      <w:bookmarkEnd w:id="33"/>
+    </w:p>
+    <w:p>
+      <w:r>
+        <w:t xml:space="preserve">Damit bei einer Eingabe auch was passiert, müssen wir nun noch die passende Eingabe mit der dazu gehörigen Auswirkung Logisch in Unity verbinden. </w:t>
+      </w:r>
+      <w:commentRangeStart w:id="34"/>
+      <w:r>
+        <w:t>Dazu</w:t>
+      </w:r>
+      <w:commentRangeEnd w:id="34"/>
+      <w:r>
+        <w:rPr>
+          <w:rStyle w:val="Kommentarzeichen"/>
+        </w:rPr>
+        <w:commentReference w:id="34"/>
+      </w:r>
+      <w:r>
+        <w:t>…</w:t>
+      </w:r>
+    </w:p>
+    <w:p>
+      <w:pPr>
+        <w:pStyle w:val="berschrift1"/>
+      </w:pPr>
+      <w:bookmarkStart w:id="35" w:name="_Toc534990369"/>
+      <w:r>
+        <w:t>Aufgetretene Probleme</w:t>
+      </w:r>
+      <w:bookmarkEnd w:id="35"/>
+    </w:p>
+    <w:p>
+      <w:pPr>
+        <w:pStyle w:val="berschrift2"/>
+      </w:pPr>
+      <w:bookmarkStart w:id="36" w:name="_Toc534990370"/>
+      <w:r>
+        <w:t>Gyroskop</w:t>
+      </w:r>
+      <w:bookmarkEnd w:id="36"/>
+    </w:p>
+    <w:p>
+      <w:r>
+        <w:t xml:space="preserve">Zunächst ließ sich das Gyroskop nicht auffinden in dem von uns bestellten </w:t>
+      </w:r>
+      <w:proofErr w:type="spellStart"/>
+      <w:r>
+        <w:t>Sensorkit</w:t>
+      </w:r>
+      <w:proofErr w:type="spellEnd"/>
+      <w:r>
+        <w:t>, da dieser ungünstig Positioniert war, sodass wir ihn erst eine Woche später als eigentliches Gyroskop identifizieren konnten und einbauen konnte. Da das Bauteil schließlich doch noch gefunden wurde, war es ein eher kleineres Problem.</w:t>
+      </w:r>
+    </w:p>
+    <w:p>
+      <w:r>
+        <w:t xml:space="preserve">Das größere war die Programmierung des Arduinos zum auslesen der Daten </w:t>
+      </w:r>
+      <w:proofErr w:type="gramStart"/>
+      <w:r>
+        <w:t>vom Gyroskop</w:t>
+      </w:r>
+      <w:proofErr w:type="gramEnd"/>
+      <w:r>
+        <w:t>.</w:t>
+      </w:r>
+    </w:p>
+    <w:p>
+      <w:pPr>
+        <w:pStyle w:val="berschrift2"/>
+      </w:pPr>
+      <w:bookmarkStart w:id="37" w:name="_Toc534990371"/>
+      <w:proofErr w:type="spellStart"/>
+      <w:r>
+        <w:t>Git</w:t>
+      </w:r>
+      <w:bookmarkEnd w:id="37"/>
+      <w:proofErr w:type="spellEnd"/>
+    </w:p>
+    <w:p>
+      <w:r>
+        <w:t xml:space="preserve">Wir hatten uns für GitHub entschieden um unseren Fortschritt uns gegenseitig zu teilen. Da wir alle noch recht unbewandert waren mit </w:t>
+      </w:r>
+      <w:proofErr w:type="spellStart"/>
+      <w:r>
+        <w:t>Git</w:t>
+      </w:r>
+      <w:proofErr w:type="spellEnd"/>
+      <w:r>
+        <w:t xml:space="preserve">, hat uns das uns ein paar Mal ein paar Steine in den Weg geworfen. Wir konnten uns jedoch immer noch </w:t>
+      </w:r>
+      <w:proofErr w:type="gramStart"/>
+      <w:r>
+        <w:t>weiter helfen</w:t>
+      </w:r>
+      <w:proofErr w:type="gramEnd"/>
+      <w:r>
+        <w:t>.</w:t>
+      </w:r>
+    </w:p>
+    <w:p>
+      <w:pPr>
+        <w:pStyle w:val="berschrift2"/>
+      </w:pPr>
+      <w:bookmarkStart w:id="38" w:name="_Toc534990372"/>
+      <w:commentRangeStart w:id="39"/>
+      <w:proofErr w:type="spellStart"/>
       <w:r>
         <w:lastRenderedPageBreak/>
-        <w:t>Controller: Der alles Verbindet</w:t>
-      </w:r>
-      <w:bookmarkEnd w:id="31"/>
-    </w:p>
-    <w:p>
-      <w:r>
-        <w:t xml:space="preserve">Damit </w:t>
-      </w:r>
-      <w:r>
-        <w:t xml:space="preserve">bei einer Eingabe auch was passiert, müssen wir nun noch die passende Eingabe mit der dazu gehörigen Auswirkung Logisch in Unity verbinden. </w:t>
-      </w:r>
-      <w:commentRangeStart w:id="32"/>
-      <w:r>
-        <w:t>Dazu</w:t>
-      </w:r>
-      <w:commentRangeEnd w:id="32"/>
-      <w:r>
-        <w:rPr>
-          <w:rStyle w:val="Kommentarzeichen"/>
-        </w:rPr>
-        <w:commentReference w:id="32"/>
-      </w:r>
-      <w:r>
-        <w:t>…</w:t>
-      </w:r>
-    </w:p>
-    <w:p>
-      <w:pPr>
-        <w:pStyle w:val="berschrift1"/>
-      </w:pPr>
-      <w:bookmarkStart w:id="33" w:name="_Toc534990369"/>
-      <w:r>
-        <w:t>Aufgetretene Probleme</w:t>
-      </w:r>
-      <w:bookmarkEnd w:id="33"/>
-    </w:p>
-    <w:p>
-      <w:pPr>
-        <w:pStyle w:val="berschrift2"/>
-      </w:pPr>
-      <w:bookmarkStart w:id="34" w:name="_Toc534990370"/>
-      <w:r>
-        <w:t>Gyroskop</w:t>
-      </w:r>
-      <w:bookmarkEnd w:id="34"/>
-    </w:p>
-    <w:p>
-      <w:r>
-        <w:t xml:space="preserve">Zunächst ließ sich das Gyroskop nicht auffinden in dem von uns bestellten </w:t>
-      </w:r>
-      <w:proofErr w:type="spellStart"/>
-      <w:r>
-        <w:t>Sensorkit</w:t>
-      </w:r>
-      <w:proofErr w:type="spellEnd"/>
-      <w:r>
-        <w:t>, da dieser ungünstig Positioniert war, sodass wir ihn erst eine Woche später als eigentliches Gyroskop identifizieren konnten und einbauen konnte. Da das Bauteil schließlich doch noch gefunden wurde, war es ein eher kleineres Problem.</w:t>
-      </w:r>
-    </w:p>
-    <w:p>
-      <w:r>
-        <w:t xml:space="preserve">Das größere war die Programmierung des Arduinos zum auslesen der Daten </w:t>
-      </w:r>
-      <w:proofErr w:type="gramStart"/>
-      <w:r>
-        <w:t>vom Gyroskop</w:t>
-      </w:r>
-      <w:proofErr w:type="gramEnd"/>
-      <w:r>
-        <w:t>.</w:t>
-      </w:r>
-    </w:p>
-    <w:p>
-      <w:pPr>
-        <w:pStyle w:val="berschrift2"/>
-      </w:pPr>
-      <w:bookmarkStart w:id="35" w:name="_Toc534990371"/>
-      <w:proofErr w:type="spellStart"/>
-      <w:r>
-        <w:t>Git</w:t>
-      </w:r>
-      <w:bookmarkEnd w:id="35"/>
-      <w:proofErr w:type="spellEnd"/>
-    </w:p>
-    <w:p>
-      <w:r>
-        <w:t xml:space="preserve">Wir hatten uns für GitHub entschieden um unseren Fortschritt uns gegenseitig zu teilen. Da wir alle noch recht unbewandert waren mit </w:t>
-      </w:r>
-      <w:proofErr w:type="spellStart"/>
-      <w:r>
-        <w:t>Git</w:t>
-      </w:r>
-      <w:proofErr w:type="spellEnd"/>
-      <w:r>
-        <w:t xml:space="preserve">, hat uns das uns ein paar Mal ein paar Steine in den Weg geworfen. Wir konnten uns jedoch immer noch </w:t>
-      </w:r>
-      <w:proofErr w:type="gramStart"/>
-      <w:r>
-        <w:t>weiter helfen</w:t>
-      </w:r>
-      <w:proofErr w:type="gramEnd"/>
-      <w:r>
-        <w:t>.</w:t>
-      </w:r>
-    </w:p>
-    <w:p>
-      <w:pPr>
-        <w:pStyle w:val="berschrift2"/>
-      </w:pPr>
-      <w:bookmarkStart w:id="36" w:name="_Toc534990372"/>
-      <w:commentRangeStart w:id="37"/>
-      <w:proofErr w:type="spellStart"/>
-      <w:r>
         <w:t>Problemeeee</w:t>
       </w:r>
-      <w:commentRangeEnd w:id="37"/>
+      <w:commentRangeEnd w:id="39"/>
       <w:proofErr w:type="spellEnd"/>
       <w:r>
         <w:rPr>
@@ -3903,9 +3991,9 @@
           <w:rFonts w:ascii="Bookman Old Style" w:eastAsiaTheme="minorHAnsi" w:hAnsi="Bookman Old Style" w:cstheme="minorBidi"/>
           <w:color w:val="auto"/>
         </w:rPr>
-        <w:commentReference w:id="37"/>
-      </w:r>
-      <w:bookmarkEnd w:id="36"/>
+        <w:commentReference w:id="39"/>
+      </w:r>
+      <w:bookmarkEnd w:id="38"/>
       <w:r>
         <w:br w:type="page"/>
       </w:r>
@@ -3914,12 +4002,14 @@
       <w:pPr>
         <w:pStyle w:val="berschrift1"/>
       </w:pPr>
-      <w:bookmarkStart w:id="38" w:name="_Toc534990373"/>
+      <w:bookmarkStart w:id="40" w:name="_Toc534990373"/>
       <w:r>
         <w:lastRenderedPageBreak/>
         <w:t>Quellen</w:t>
       </w:r>
-      <w:bookmarkEnd w:id="38"/>
+      <w:bookmarkStart w:id="41" w:name="_GoBack"/>
+      <w:bookmarkEnd w:id="40"/>
+      <w:bookmarkEnd w:id="41"/>
     </w:p>
     <w:tbl>
       <w:tblPr>
@@ -3929,8 +4019,8 @@
       </w:tblPr>
       <w:tblGrid>
         <w:gridCol w:w="1599"/>
-        <w:gridCol w:w="5484"/>
-        <w:gridCol w:w="2126"/>
+        <w:gridCol w:w="5059"/>
+        <w:gridCol w:w="2551"/>
       </w:tblGrid>
       <w:tr>
         <w:tc>
@@ -3945,29 +4035,69 @@
         </w:tc>
         <w:tc>
           <w:tcPr>
-            <w:tcW w:w="5484" w:type="dxa"/>
+            <w:tcW w:w="5059" w:type="dxa"/>
           </w:tcPr>
           <w:p>
-            <w:commentRangeStart w:id="39"/>
+            <w:commentRangeStart w:id="42"/>
             <w:r>
               <w:t>Link</w:t>
             </w:r>
-            <w:commentRangeEnd w:id="39"/>
+            <w:commentRangeEnd w:id="42"/>
             <w:r>
               <w:rPr>
                 <w:rStyle w:val="Kommentarzeichen"/>
               </w:rPr>
-              <w:commentReference w:id="39"/>
+              <w:commentReference w:id="42"/>
             </w:r>
           </w:p>
         </w:tc>
         <w:tc>
           <w:tcPr>
-            <w:tcW w:w="2126" w:type="dxa"/>
+            <w:tcW w:w="2551" w:type="dxa"/>
           </w:tcPr>
           <w:p>
             <w:r>
               <w:t>Für was benutzt?</w:t>
+            </w:r>
+          </w:p>
+        </w:tc>
+      </w:tr>
+      <w:tr>
+        <w:tc>
+          <w:tcPr>
+            <w:tcW w:w="1599" w:type="dxa"/>
+          </w:tcPr>
+          <w:p>
+            <w:proofErr w:type="spellStart"/>
+            <w:r>
+              <w:rPr>
+                <w:sz w:val="20"/>
+              </w:rPr>
+              <w:t>Gyro</w:t>
+            </w:r>
+            <w:proofErr w:type="spellEnd"/>
+          </w:p>
+        </w:tc>
+        <w:tc>
+          <w:tcPr>
+            <w:tcW w:w="5059" w:type="dxa"/>
+          </w:tcPr>
+          <w:p>
+            <w:r>
+              <w:rPr>
+                <w:sz w:val="20"/>
+              </w:rPr>
+              <w:t>https://playground.arduino.cc/Main/MPU-6050</w:t>
+            </w:r>
+          </w:p>
+        </w:tc>
+        <w:tc>
+          <w:tcPr>
+            <w:tcW w:w="2551" w:type="dxa"/>
+          </w:tcPr>
+          <w:p>
+            <w:r>
+              <w:t xml:space="preserve">Arduino Programmierung </w:t>
             </w:r>
           </w:p>
         </w:tc>
@@ -3981,13 +4111,13 @@
         </w:tc>
         <w:tc>
           <w:tcPr>
-            <w:tcW w:w="5484" w:type="dxa"/>
+            <w:tcW w:w="5059" w:type="dxa"/>
           </w:tcPr>
           <w:p/>
         </w:tc>
         <w:tc>
           <w:tcPr>
-            <w:tcW w:w="2126" w:type="dxa"/>
+            <w:tcW w:w="2551" w:type="dxa"/>
           </w:tcPr>
           <w:p/>
         </w:tc>
@@ -4001,13 +4131,13 @@
         </w:tc>
         <w:tc>
           <w:tcPr>
-            <w:tcW w:w="5484" w:type="dxa"/>
+            <w:tcW w:w="5059" w:type="dxa"/>
           </w:tcPr>
           <w:p/>
         </w:tc>
         <w:tc>
           <w:tcPr>
-            <w:tcW w:w="2126" w:type="dxa"/>
+            <w:tcW w:w="2551" w:type="dxa"/>
           </w:tcPr>
           <w:p/>
         </w:tc>
@@ -4021,13 +4151,13 @@
         </w:tc>
         <w:tc>
           <w:tcPr>
-            <w:tcW w:w="5484" w:type="dxa"/>
+            <w:tcW w:w="5059" w:type="dxa"/>
           </w:tcPr>
           <w:p/>
         </w:tc>
         <w:tc>
           <w:tcPr>
-            <w:tcW w:w="2126" w:type="dxa"/>
+            <w:tcW w:w="2551" w:type="dxa"/>
           </w:tcPr>
           <w:p/>
         </w:tc>
@@ -4041,13 +4171,13 @@
         </w:tc>
         <w:tc>
           <w:tcPr>
-            <w:tcW w:w="5484" w:type="dxa"/>
+            <w:tcW w:w="5059" w:type="dxa"/>
           </w:tcPr>
           <w:p/>
         </w:tc>
         <w:tc>
           <w:tcPr>
-            <w:tcW w:w="2126" w:type="dxa"/>
+            <w:tcW w:w="2551" w:type="dxa"/>
           </w:tcPr>
           <w:p/>
         </w:tc>
@@ -4061,33 +4191,13 @@
         </w:tc>
         <w:tc>
           <w:tcPr>
-            <w:tcW w:w="5484" w:type="dxa"/>
+            <w:tcW w:w="5059" w:type="dxa"/>
           </w:tcPr>
           <w:p/>
         </w:tc>
         <w:tc>
           <w:tcPr>
-            <w:tcW w:w="2126" w:type="dxa"/>
-          </w:tcPr>
-          <w:p/>
-        </w:tc>
-      </w:tr>
-      <w:tr>
-        <w:tc>
-          <w:tcPr>
-            <w:tcW w:w="1599" w:type="dxa"/>
-          </w:tcPr>
-          <w:p/>
-        </w:tc>
-        <w:tc>
-          <w:tcPr>
-            <w:tcW w:w="5484" w:type="dxa"/>
-          </w:tcPr>
-          <w:p/>
-        </w:tc>
-        <w:tc>
-          <w:tcPr>
-            <w:tcW w:w="2126" w:type="dxa"/>
+            <w:tcW w:w="2551" w:type="dxa"/>
           </w:tcPr>
           <w:p/>
         </w:tc>
@@ -4095,29 +4205,29 @@
     </w:tbl>
     <w:p/>
     <w:p>
-      <w:commentRangeStart w:id="40"/>
-      <w:commentRangeEnd w:id="40"/>
+      <w:commentRangeStart w:id="43"/>
+      <w:commentRangeEnd w:id="43"/>
       <w:r>
         <w:rPr>
           <w:rStyle w:val="Kommentarzeichen"/>
         </w:rPr>
-        <w:commentReference w:id="40"/>
-      </w:r>
-      <w:commentRangeStart w:id="41"/>
-      <w:commentRangeEnd w:id="41"/>
+        <w:commentReference w:id="43"/>
+      </w:r>
+      <w:commentRangeStart w:id="44"/>
+      <w:commentRangeEnd w:id="44"/>
       <w:r>
         <w:rPr>
           <w:rStyle w:val="Kommentarzeichen"/>
         </w:rPr>
-        <w:commentReference w:id="41"/>
-      </w:r>
-      <w:commentRangeStart w:id="42"/>
-      <w:commentRangeEnd w:id="42"/>
+        <w:commentReference w:id="44"/>
+      </w:r>
+      <w:commentRangeStart w:id="45"/>
+      <w:commentRangeEnd w:id="45"/>
       <w:r>
         <w:rPr>
           <w:rStyle w:val="Kommentarzeichen"/>
         </w:rPr>
-        <w:commentReference w:id="42"/>
+        <w:commentReference w:id="45"/>
       </w:r>
     </w:p>
     <w:sectPr>
@@ -4139,6 +4249,9 @@
     <w:p>
       <w:pPr>
         <w:pStyle w:val="Kommentartext"/>
+        <w:rPr>
+          <w:lang w:val="en-GB"/>
+        </w:rPr>
       </w:pPr>
       <w:r>
         <w:rPr>
@@ -4146,33 +4259,51 @@
         </w:rPr>
         <w:annotationRef/>
       </w:r>
-      <w:r>
-        <w:t>An Rico</w:t>
+      <w:proofErr w:type="gramStart"/>
+      <w:r>
+        <w:rPr>
+          <w:lang w:val="en-GB"/>
+        </w:rPr>
+        <w:t>An</w:t>
+      </w:r>
+      <w:proofErr w:type="gramEnd"/>
+      <w:r>
+        <w:rPr>
+          <w:lang w:val="en-GB"/>
+        </w:rPr>
+        <w:t xml:space="preserve"> Rico</w:t>
       </w:r>
     </w:p>
     <w:p>
       <w:pPr>
         <w:pStyle w:val="Kommentartext"/>
+        <w:rPr>
+          <w:lang w:val="en-GB"/>
+        </w:rPr>
       </w:pPr>
       <w:proofErr w:type="spellStart"/>
       <w:r>
+        <w:rPr>
+          <w:lang w:val="en-GB"/>
+        </w:rPr>
         <w:t>Matr</w:t>
       </w:r>
       <w:proofErr w:type="spellEnd"/>
       <w:r>
-        <w:t xml:space="preserve">. </w:t>
-      </w:r>
-      <w:proofErr w:type="spellStart"/>
-      <w:r>
-        <w:t>Nr</w:t>
-      </w:r>
-      <w:proofErr w:type="spellEnd"/>
+        <w:rPr>
+          <w:lang w:val="en-GB"/>
+        </w:rPr>
+        <w:t>. Nr</w:t>
+      </w:r>
     </w:p>
   </w:comment>
   <w:comment w:id="2" w:author="Momo" w:date="2019-01-07T13:59:00Z" w:initials="M">
     <w:p>
       <w:pPr>
         <w:pStyle w:val="Kommentartext"/>
+        <w:rPr>
+          <w:lang w:val="en-GB"/>
+        </w:rPr>
       </w:pPr>
       <w:r>
         <w:rPr>
@@ -4180,33 +4311,51 @@
         </w:rPr>
         <w:annotationRef/>
       </w:r>
-      <w:r>
-        <w:t>An Johann</w:t>
+      <w:proofErr w:type="gramStart"/>
+      <w:r>
+        <w:rPr>
+          <w:lang w:val="en-GB"/>
+        </w:rPr>
+        <w:t>An</w:t>
+      </w:r>
+      <w:proofErr w:type="gramEnd"/>
+      <w:r>
+        <w:rPr>
+          <w:lang w:val="en-GB"/>
+        </w:rPr>
+        <w:t xml:space="preserve"> Johann</w:t>
       </w:r>
     </w:p>
     <w:p>
       <w:pPr>
         <w:pStyle w:val="Kommentartext"/>
+        <w:rPr>
+          <w:lang w:val="en-GB"/>
+        </w:rPr>
       </w:pPr>
       <w:proofErr w:type="spellStart"/>
       <w:r>
+        <w:rPr>
+          <w:lang w:val="en-GB"/>
+        </w:rPr>
         <w:t>Matr</w:t>
       </w:r>
       <w:proofErr w:type="spellEnd"/>
       <w:r>
-        <w:t xml:space="preserve">. </w:t>
-      </w:r>
-      <w:proofErr w:type="spellStart"/>
-      <w:r>
-        <w:t>Nr</w:t>
-      </w:r>
-      <w:proofErr w:type="spellEnd"/>
+        <w:rPr>
+          <w:lang w:val="en-GB"/>
+        </w:rPr>
+        <w:t>. Nr</w:t>
+      </w:r>
     </w:p>
   </w:comment>
   <w:comment w:id="3" w:author="Momo" w:date="2019-01-07T13:59:00Z" w:initials="M">
     <w:p>
       <w:pPr>
         <w:pStyle w:val="Kommentartext"/>
+        <w:rPr>
+          <w:lang w:val="en-GB"/>
+        </w:rPr>
       </w:pPr>
       <w:r>
         <w:rPr>
@@ -4214,8 +4363,19 @@
         </w:rPr>
         <w:annotationRef/>
       </w:r>
-      <w:r>
-        <w:t>An Tony</w:t>
+      <w:proofErr w:type="gramStart"/>
+      <w:r>
+        <w:rPr>
+          <w:lang w:val="en-GB"/>
+        </w:rPr>
+        <w:t>An</w:t>
+      </w:r>
+      <w:proofErr w:type="gramEnd"/>
+      <w:r>
+        <w:rPr>
+          <w:lang w:val="en-GB"/>
+        </w:rPr>
+        <w:t xml:space="preserve"> Tony</w:t>
       </w:r>
     </w:p>
     <w:p>
@@ -4224,10 +4384,16 @@
       </w:pPr>
       <w:proofErr w:type="spellStart"/>
       <w:r>
+        <w:rPr>
+          <w:lang w:val="en-GB"/>
+        </w:rPr>
         <w:t>Matr</w:t>
       </w:r>
       <w:proofErr w:type="spellEnd"/>
       <w:r>
+        <w:rPr>
+          <w:lang w:val="en-GB"/>
+        </w:rPr>
         <w:t xml:space="preserve">. </w:t>
       </w:r>
       <w:proofErr w:type="spellStart"/>
@@ -4285,12 +4451,41 @@
       </w:r>
     </w:p>
   </w:comment>
-  <w:comment w:id="21" w:author="Moritz Engers" w:date="2019-01-11T16:53:00Z" w:initials="ME">
+  <w:comment w:id="19" w:author="Johann" w:date="2019-01-13T11:24:00Z" w:initials="J">
     <w:p>
       <w:pPr>
         <w:pStyle w:val="Kommentartext"/>
       </w:pPr>
       <w:r>
+        <w:rPr>
+          <w:rStyle w:val="Kommentarzeichen"/>
+        </w:rPr>
+        <w:annotationRef/>
+      </w:r>
+      <w:r>
+        <w:t>Okay werde etwas mehr dazu schreiben</w:t>
+      </w:r>
+    </w:p>
+  </w:comment>
+  <w:comment w:id="20" w:author="Johann" w:date="2019-01-13T11:24:00Z" w:initials="J">
+    <w:p>
+      <w:pPr>
+        <w:pStyle w:val="Kommentartext"/>
+      </w:pPr>
+      <w:r>
+        <w:rPr>
+          <w:rStyle w:val="Kommentarzeichen"/>
+        </w:rPr>
+        <w:annotationRef/>
+      </w:r>
+    </w:p>
+  </w:comment>
+  <w:comment w:id="23" w:author="Moritz Engers" w:date="2019-01-11T16:53:00Z" w:initials="ME">
+    <w:p>
+      <w:pPr>
+        <w:pStyle w:val="Kommentartext"/>
+      </w:pPr>
+      <w:r>
         <w:t>An Rico:</w:t>
       </w:r>
       <w:r>
@@ -4312,47 +4507,6 @@
       </w:pPr>
       <w:r>
         <w:t>Und was hast du da sonst noch so gemacht….</w:t>
-      </w:r>
-    </w:p>
-  </w:comment>
-  <w:comment w:id="24" w:author="Moritz Engers" w:date="2019-01-11T17:09:00Z" w:initials="ME">
-    <w:p>
-      <w:pPr>
-        <w:pStyle w:val="Kommentartext"/>
-        <w:rPr>
-          <w:lang w:val="en-GB"/>
-        </w:rPr>
-      </w:pPr>
-      <w:r>
-        <w:rPr>
-          <w:rStyle w:val="Kommentarzeichen"/>
-        </w:rPr>
-        <w:annotationRef/>
-      </w:r>
-      <w:proofErr w:type="gramStart"/>
-      <w:r>
-        <w:rPr>
-          <w:lang w:val="en-GB"/>
-        </w:rPr>
-        <w:t>An</w:t>
-      </w:r>
-      <w:proofErr w:type="gramEnd"/>
-      <w:r>
-        <w:rPr>
-          <w:lang w:val="en-GB"/>
-        </w:rPr>
-        <w:t xml:space="preserve"> Rico:</w:t>
-      </w:r>
-    </w:p>
-    <w:p>
-      <w:pPr>
-        <w:pStyle w:val="Kommentartext"/>
-      </w:pPr>
-      <w:r>
-        <w:t>Wie hast du das U</w:t>
-      </w:r>
-      <w:r>
-        <w:t>mgesetzt</w:t>
       </w:r>
     </w:p>
   </w:comment>
@@ -4376,6 +4530,33 @@
         <w:pStyle w:val="Kommentartext"/>
       </w:pPr>
       <w:r>
+        <w:t>Wie hast du das U</w:t>
+      </w:r>
+      <w:r>
+        <w:t>mgesetzt</w:t>
+      </w:r>
+    </w:p>
+  </w:comment>
+  <w:comment w:id="28" w:author="Moritz Engers" w:date="2019-01-11T17:09:00Z" w:initials="ME">
+    <w:p>
+      <w:pPr>
+        <w:pStyle w:val="Kommentartext"/>
+      </w:pPr>
+      <w:r>
+        <w:rPr>
+          <w:rStyle w:val="Kommentarzeichen"/>
+        </w:rPr>
+        <w:annotationRef/>
+      </w:r>
+      <w:r>
+        <w:t>An Rico:</w:t>
+      </w:r>
+    </w:p>
+    <w:p>
+      <w:pPr>
+        <w:pStyle w:val="Kommentartext"/>
+      </w:pPr>
+      <w:r>
         <w:t xml:space="preserve">Wie hast du das </w:t>
       </w:r>
       <w:proofErr w:type="spellStart"/>
@@ -4385,7 +4566,7 @@
       <w:proofErr w:type="spellEnd"/>
     </w:p>
   </w:comment>
-  <w:comment w:id="28" w:author="Moritz Engers" w:date="2019-01-11T17:10:00Z" w:initials="ME">
+  <w:comment w:id="30" w:author="Moritz Engers" w:date="2019-01-11T17:10:00Z" w:initials="ME">
     <w:p>
       <w:pPr>
         <w:pStyle w:val="Kommentartext"/>
@@ -4419,7 +4600,7 @@
       </w:r>
     </w:p>
   </w:comment>
-  <w:comment w:id="30" w:author="Moritz Engers" w:date="2019-01-11T16:58:00Z" w:initials="ME">
+  <w:comment w:id="32" w:author="Moritz Engers" w:date="2019-01-11T16:58:00Z" w:initials="ME">
     <w:p>
       <w:pPr>
         <w:pStyle w:val="Kommentartext"/>
@@ -4446,7 +4627,7 @@
       </w:r>
     </w:p>
   </w:comment>
-  <w:comment w:id="32" w:author="Moritz Engers" w:date="2019-01-11T17:06:00Z" w:initials="ME">
+  <w:comment w:id="34" w:author="Moritz Engers" w:date="2019-01-11T17:06:00Z" w:initials="ME">
     <w:p>
       <w:pPr>
         <w:pStyle w:val="Kommentartext"/>
@@ -4466,7 +4647,7 @@
       </w:r>
     </w:p>
   </w:comment>
-  <w:comment w:id="37" w:author="Moritz Engers" w:date="2019-01-11T16:56:00Z" w:initials="ME">
+  <w:comment w:id="39" w:author="Moritz Engers" w:date="2019-01-11T16:56:00Z" w:initials="ME">
     <w:p>
       <w:pPr>
         <w:pStyle w:val="Kommentartext"/>
@@ -4495,7 +4676,7 @@
       </w:pPr>
     </w:p>
   </w:comment>
-  <w:comment w:id="39" w:author="Moritz Engers" w:date="2019-01-11T17:12:00Z" w:initials="ME">
+  <w:comment w:id="42" w:author="Moritz Engers" w:date="2019-01-11T17:12:00Z" w:initials="ME">
     <w:p>
       <w:pPr>
         <w:pStyle w:val="Kommentartext"/>
@@ -4519,7 +4700,7 @@
       </w:r>
     </w:p>
   </w:comment>
-  <w:comment w:id="40" w:author="Moritz Engers" w:date="2019-01-11T17:13:00Z" w:initials="ME">
+  <w:comment w:id="43" w:author="Moritz Engers" w:date="2019-01-11T17:13:00Z" w:initials="ME">
     <w:p>
       <w:pPr>
         <w:pStyle w:val="Kommentartext"/>
@@ -4565,7 +4746,7 @@
       </w:r>
     </w:p>
   </w:comment>
-  <w:comment w:id="41" w:author="Moritz Engers" w:date="2019-01-11T17:14:00Z" w:initials="ME">
+  <w:comment w:id="44" w:author="Moritz Engers" w:date="2019-01-11T17:14:00Z" w:initials="ME">
     <w:p>
       <w:pPr>
         <w:pStyle w:val="Kommentartext"/>
@@ -4585,17 +4766,11 @@
         <w:pStyle w:val="Kommentartext"/>
       </w:pPr>
       <w:r>
-        <w:t xml:space="preserve">Wenn ihr noch ein Paar Bilder drin haben wollt, dann bei </w:t>
-      </w:r>
-      <w:r>
-        <w:t>WhatsApp</w:t>
-      </w:r>
-      <w:r>
-        <w:t xml:space="preserve"> bitte in die Gruppe schicken.</w:t>
+        <w:t>Wenn ihr noch ein Paar Bilder drin haben wollt, dann bei WhatsApp bitte in die Gruppe schicken.</w:t>
       </w:r>
     </w:p>
   </w:comment>
-  <w:comment w:id="42" w:author="Moritz Engers" w:date="2019-01-11T17:19:00Z" w:initials="ME">
+  <w:comment w:id="45" w:author="Moritz Engers" w:date="2019-01-11T17:19:00Z" w:initials="ME">
     <w:p>
       <w:pPr>
         <w:pStyle w:val="Kommentartext"/>
@@ -4619,13 +4794,8 @@
       </w:r>
       <w:proofErr w:type="spellEnd"/>
       <w:r>
-        <w:t xml:space="preserve">. Wenn ihr was geändert haben wollt gern könnt ihr das machen. </w:t>
-      </w:r>
-      <w:r>
-        <w:t>Vor allem bei Rechtschreibung und Grammatik.</w:t>
-      </w:r>
-      <w:bookmarkStart w:id="43" w:name="_GoBack"/>
-      <w:bookmarkEnd w:id="43"/>
+        <w:t>. Wenn ihr was geändert haben wollt gern könnt ihr das machen. Vor allem bei Rechtschreibung und Grammatik.</w:t>
+      </w:r>
     </w:p>
   </w:comment>
 </w:comments>
@@ -4638,6 +4808,8 @@
   <w15:commentEx w15:paraId="37A89C1D" w15:done="0"/>
   <w15:commentEx w15:paraId="333132F0" w15:done="0"/>
   <w15:commentEx w15:paraId="548D44FC" w15:done="0"/>
+  <w15:commentEx w15:paraId="0EB3D0A5" w15:paraIdParent="548D44FC" w15:done="0"/>
+  <w15:commentEx w15:paraId="5D723E7E" w15:paraIdParent="548D44FC" w15:done="0"/>
   <w15:commentEx w15:paraId="68F735BA" w15:done="0"/>
   <w15:commentEx w15:paraId="022ACCEE" w15:done="0"/>
   <w15:commentEx w15:paraId="79BBF793" w15:done="0"/>
@@ -4659,6 +4831,8 @@
   <w16cid:commentId w16cid:paraId="37A89C1D" w16cid:durableId="1FDDD9B1"/>
   <w16cid:commentId w16cid:paraId="333132F0" w16cid:durableId="1FDDD95A"/>
   <w16cid:commentId w16cid:paraId="548D44FC" w16cid:durableId="1FE347D0"/>
+  <w16cid:commentId w16cid:paraId="0EB3D0A5" w16cid:durableId="1FE59E74"/>
+  <w16cid:commentId w16cid:paraId="5D723E7E" w16cid:durableId="1FE59E80"/>
   <w16cid:commentId w16cid:paraId="68F735BA" w16cid:durableId="1FE34890"/>
   <w16cid:commentId w16cid:paraId="022ACCEE" w16cid:durableId="1FE34C52"/>
   <w16cid:commentId w16cid:paraId="79BBF793" w16cid:durableId="1FE34C63"/>
@@ -5566,6 +5740,9 @@
   </w15:person>
   <w15:person w15:author="Moritz Engers">
     <w15:presenceInfo w15:providerId="None" w15:userId="Moritz Engers"/>
+  </w15:person>
+  <w15:person w15:author="Johann">
+    <w15:presenceInfo w15:providerId="None" w15:userId="Johann"/>
   </w15:person>
 </w15:people>
 </file>
@@ -6915,7 +7092,7 @@
 </file>
 
 <file path=customXml/itemProps1.xml><?xml version="1.0" encoding="utf-8"?>
-<ds:datastoreItem xmlns:ds="http://schemas.openxmlformats.org/officeDocument/2006/customXml" ds:itemID="{38D94C60-4A36-4D8E-B709-7A76783CF6F1}">
+<ds:datastoreItem xmlns:ds="http://schemas.openxmlformats.org/officeDocument/2006/customXml" ds:itemID="{E3F5C917-9B61-4E91-8459-4F2FB8903C1E}">
   <ds:schemaRefs>
     <ds:schemaRef ds:uri="http://schemas.openxmlformats.org/officeDocument/2006/bibliography"/>
   </ds:schemaRefs>

</xml_diff>

<commit_message>
Leap Motion Teil fertig in der Doku
</commit_message>
<xml_diff>
--- a/Doku.docx
+++ b/Doku.docx
@@ -332,22 +332,7 @@
                 <w:rFonts w:cs="Calibri"/>
                 <w:sz w:val="24"/>
               </w:rPr>
-              <w:t xml:space="preserve">Rico </w:t>
-            </w:r>
-            <w:commentRangeStart w:id="1"/>
-            <w:r>
-              <w:rPr>
-                <w:rFonts w:cs="Calibri"/>
-                <w:sz w:val="24"/>
-              </w:rPr>
-              <w:t>Eisenberg</w:t>
-            </w:r>
-            <w:commentRangeEnd w:id="1"/>
-            <w:r>
-              <w:rPr>
-                <w:rStyle w:val="Kommentarzeichen"/>
-              </w:rPr>
-              <w:commentReference w:id="1"/>
+              <w:t>Rico Eisenberg</w:t>
             </w:r>
           </w:p>
         </w:tc>
@@ -445,7 +430,6 @@
               </w:rPr>
               <w:t xml:space="preserve">Johann Jakob </w:t>
             </w:r>
-            <w:commentRangeStart w:id="2"/>
             <w:proofErr w:type="spellStart"/>
             <w:r>
               <w:rPr>
@@ -454,14 +438,7 @@
               </w:rPr>
               <w:t>Gillhoff</w:t>
             </w:r>
-            <w:commentRangeEnd w:id="2"/>
             <w:proofErr w:type="spellEnd"/>
-            <w:r>
-              <w:rPr>
-                <w:rStyle w:val="Kommentarzeichen"/>
-              </w:rPr>
-              <w:commentReference w:id="2"/>
-            </w:r>
           </w:p>
         </w:tc>
         <w:tc>
@@ -509,22 +486,7 @@
                 <w:rFonts w:cs="Calibri"/>
                 <w:sz w:val="24"/>
               </w:rPr>
-              <w:t xml:space="preserve">Tony Nguyen </w:t>
-            </w:r>
-            <w:commentRangeStart w:id="3"/>
-            <w:r>
-              <w:rPr>
-                <w:rFonts w:cs="Calibri"/>
-                <w:sz w:val="24"/>
-              </w:rPr>
-              <w:t>Tien</w:t>
-            </w:r>
-            <w:commentRangeEnd w:id="3"/>
-            <w:r>
-              <w:rPr>
-                <w:rStyle w:val="Kommentarzeichen"/>
-              </w:rPr>
-              <w:commentReference w:id="3"/>
+              <w:t>Tony Nguyen Tien</w:t>
             </w:r>
           </w:p>
         </w:tc>
@@ -582,7 +544,7 @@
         </w:rPr>
         <w:t xml:space="preserve">Berlin, </w:t>
       </w:r>
-      <w:commentRangeStart w:id="4"/>
+      <w:commentRangeStart w:id="1"/>
       <w:r>
         <w:rPr>
           <w:rFonts w:cs="Calibri"/>
@@ -592,12 +554,12 @@
         </w:rPr>
         <w:t>den</w:t>
       </w:r>
-      <w:commentRangeEnd w:id="4"/>
+      <w:commentRangeEnd w:id="1"/>
       <w:r>
         <w:rPr>
           <w:rStyle w:val="Kommentarzeichen"/>
         </w:rPr>
-        <w:commentReference w:id="4"/>
+        <w:commentReference w:id="1"/>
       </w:r>
       <w:r>
         <w:rPr>
@@ -2741,12 +2703,12 @@
       <w:pPr>
         <w:pStyle w:val="berschrift1"/>
       </w:pPr>
-      <w:bookmarkStart w:id="5" w:name="_Toc536008116"/>
+      <w:bookmarkStart w:id="2" w:name="_Toc536008116"/>
       <w:r>
         <w:lastRenderedPageBreak/>
         <w:t>Interaktives Modellhaus – Idee</w:t>
       </w:r>
-      <w:bookmarkEnd w:id="5"/>
+      <w:bookmarkEnd w:id="2"/>
     </w:p>
     <w:p>
       <w:r>
@@ -2757,11 +2719,11 @@
       <w:pPr>
         <w:pStyle w:val="berschrift2"/>
       </w:pPr>
-      <w:bookmarkStart w:id="6" w:name="_Toc536008117"/>
+      <w:bookmarkStart w:id="3" w:name="_Toc536008117"/>
       <w:r>
         <w:t>Einsatzmöglichkeiten</w:t>
       </w:r>
-      <w:bookmarkEnd w:id="6"/>
+      <w:bookmarkEnd w:id="3"/>
     </w:p>
     <w:p>
       <w:r>
@@ -2823,14 +2785,12 @@
       <w:r>
         <w:t>Kindern und jungen Jugendlichen könnte so spielerisch der Umgang mit Technik gezeigt und erklärt werden und Grundlegende Prinzipien könnten spielerisch vermittelt werden.</w:t>
       </w:r>
-      <w:bookmarkStart w:id="7" w:name="_GoBack"/>
-      <w:bookmarkEnd w:id="7"/>
     </w:p>
     <w:p>
       <w:pPr>
         <w:pStyle w:val="berschrift1"/>
       </w:pPr>
-      <w:bookmarkStart w:id="8" w:name="_Toc536008118"/>
+      <w:bookmarkStart w:id="4" w:name="_Toc536008118"/>
       <w:r>
         <w:rPr>
           <w:noProof/>
@@ -3243,7 +3203,7 @@
       <w:r>
         <w:t>Systembild</w:t>
       </w:r>
-      <w:bookmarkEnd w:id="8"/>
+      <w:bookmarkEnd w:id="4"/>
     </w:p>
     <w:p/>
     <w:p/>
@@ -3262,11 +3222,11 @@
       <w:pPr>
         <w:pStyle w:val="berschrift2"/>
       </w:pPr>
-      <w:bookmarkStart w:id="9" w:name="_Toc536008119"/>
+      <w:bookmarkStart w:id="5" w:name="_Toc536008119"/>
       <w:r>
         <w:t>Handgesten</w:t>
       </w:r>
-      <w:bookmarkEnd w:id="9"/>
+      <w:bookmarkEnd w:id="5"/>
     </w:p>
     <w:p>
       <w:r>
@@ -3288,11 +3248,11 @@
       <w:pPr>
         <w:pStyle w:val="berschrift3"/>
       </w:pPr>
-      <w:bookmarkStart w:id="10" w:name="_Toc536008120"/>
+      <w:bookmarkStart w:id="6" w:name="_Toc536008120"/>
       <w:r>
         <w:t>Kamera Positionen ändern</w:t>
       </w:r>
-      <w:bookmarkEnd w:id="10"/>
+      <w:bookmarkEnd w:id="6"/>
     </w:p>
     <w:p>
       <w:r>
@@ -3303,35 +3263,30 @@
       <w:pPr>
         <w:pStyle w:val="berschrift3"/>
       </w:pPr>
-      <w:bookmarkStart w:id="11" w:name="_Toc536008121"/>
+      <w:bookmarkStart w:id="7" w:name="_Toc536008121"/>
       <w:r>
         <w:t>Regen aktivieren</w:t>
       </w:r>
-      <w:bookmarkEnd w:id="11"/>
-    </w:p>
-    <w:p>
-      <w:r>
-        <w:t xml:space="preserve">Die zweite Interaktionsmöglichkeit dient zum Starten der Regenanimation im logischen Modell. Falls man die linke Hand mit der Handfläche nach unten zeigt und seine Finger bewegt, startet die Animation. Erfüllt die linke Hand diese Bedingung nicht, während sie von der </w:t>
-      </w:r>
-      <w:proofErr w:type="spellStart"/>
-      <w:r>
-        <w:t>Leap</w:t>
-      </w:r>
-      <w:proofErr w:type="spellEnd"/>
-      <w:r>
-        <w:t xml:space="preserve"> Motion registriert wird, wird die Animation </w:t>
-      </w:r>
-      <w:commentRangeStart w:id="12"/>
-      <w:r>
-        <w:t>gestoppt</w:t>
-      </w:r>
-      <w:commentRangeEnd w:id="12"/>
-      <w:r>
-        <w:rPr>
-          <w:rStyle w:val="Kommentarzeichen"/>
-        </w:rPr>
-        <w:commentReference w:id="12"/>
-      </w:r>
+      <w:bookmarkEnd w:id="7"/>
+    </w:p>
+    <w:p>
+      <w:r>
+        <w:t>Die zweite Interaktionsmöglichkeit dient zum Starten der Regenanimation im logischen Modell</w:t>
+      </w:r>
+      <w:r>
+        <w:t xml:space="preserve"> und das davon abhängige Schließen/Öffnen der Dachluke im physischen Modell</w:t>
+      </w:r>
+      <w:r>
+        <w:t xml:space="preserve">. Falls man die linke Hand mit der Handfläche nach unten zeigt und seine Finger bewegt, startet die Animation. </w:t>
+      </w:r>
+      <w:r>
+        <w:t xml:space="preserve">Damit der User nicht dauerhaft die Motion ausführen muss wie anfänglich geplant, haben wir uns dafür entschieden, dass man diese Bewegung nur einmal machen muss und die Animation gestartet wird. Dies bedingte eine weitere Motion zum abbrechen der Regenanimation. Wir entschieden uns dabei für die linke Hand </w:t>
+      </w:r>
+      <w:proofErr w:type="gramStart"/>
+      <w:r>
+        <w:t>mit allen ausgestreckten Finger</w:t>
+      </w:r>
+      <w:proofErr w:type="gramEnd"/>
       <w:r>
         <w:t>.</w:t>
       </w:r>
@@ -3340,11 +3295,11 @@
       <w:pPr>
         <w:pStyle w:val="berschrift2"/>
       </w:pPr>
-      <w:bookmarkStart w:id="13" w:name="_Toc536008122"/>
+      <w:bookmarkStart w:id="8" w:name="_Toc536008122"/>
       <w:r>
         <w:t>Serielle Schnittstelle</w:t>
       </w:r>
-      <w:bookmarkEnd w:id="13"/>
+      <w:bookmarkEnd w:id="8"/>
     </w:p>
     <w:p>
       <w:pPr>
@@ -3617,7 +3572,7 @@
       <w:pPr>
         <w:pStyle w:val="berschrift3"/>
       </w:pPr>
-      <w:bookmarkStart w:id="14" w:name="_Toc536008123"/>
+      <w:bookmarkStart w:id="9" w:name="_Toc536008123"/>
       <w:r>
         <w:lastRenderedPageBreak/>
         <w:t xml:space="preserve">Sendende und Empfangende Struktur vom </w:t>
@@ -3625,233 +3580,233 @@
       <w:r>
         <w:t>Arduino</w:t>
       </w:r>
+      <w:bookmarkEnd w:id="9"/>
+    </w:p>
+    <w:p>
+      <w:pPr>
+        <w:pStyle w:val="berschrift4"/>
+      </w:pPr>
+      <w:bookmarkStart w:id="10" w:name="_Toc536008124"/>
+      <w:r>
+        <w:t>Sendet Arduino zu Unity</w:t>
+      </w:r>
+      <w:bookmarkEnd w:id="10"/>
+    </w:p>
+    <w:p>
+      <w:pPr>
+        <w:jc w:val="center"/>
+      </w:pPr>
+      <w:r>
+        <w:t>„</w:t>
+      </w:r>
+      <w:proofErr w:type="spellStart"/>
+      <w:r>
+        <w:t>potiTuer</w:t>
+      </w:r>
+      <w:proofErr w:type="spellEnd"/>
+      <w:r>
+        <w:t>,</w:t>
+      </w:r>
+      <w:r>
+        <w:t xml:space="preserve"> </w:t>
+      </w:r>
+      <w:proofErr w:type="spellStart"/>
+      <w:r>
+        <w:t>klingelState</w:t>
+      </w:r>
+      <w:proofErr w:type="spellEnd"/>
+      <w:r>
+        <w:t>,</w:t>
+      </w:r>
+      <w:r>
+        <w:t xml:space="preserve"> </w:t>
+      </w:r>
+      <w:proofErr w:type="spellStart"/>
+      <w:r>
+        <w:t>sonarCM</w:t>
+      </w:r>
+      <w:proofErr w:type="spellEnd"/>
+      <w:r>
+        <w:t>,</w:t>
+      </w:r>
+      <w:r>
+        <w:t xml:space="preserve"> </w:t>
+      </w:r>
+      <w:proofErr w:type="spellStart"/>
+      <w:r>
+        <w:t>i</w:t>
+      </w:r>
+      <w:r>
+        <w:t>sAlarm</w:t>
+      </w:r>
+      <w:proofErr w:type="spellEnd"/>
+      <w:r>
+        <w:t>,</w:t>
+      </w:r>
+      <w:r>
+        <w:t xml:space="preserve"> </w:t>
+      </w:r>
+      <w:proofErr w:type="spellStart"/>
+      <w:r>
+        <w:t>magnetState</w:t>
+      </w:r>
+      <w:proofErr w:type="spellEnd"/>
+      <w:r>
+        <w:t>,</w:t>
+      </w:r>
+      <w:r>
+        <w:t xml:space="preserve"> </w:t>
+      </w:r>
+      <w:proofErr w:type="spellStart"/>
+      <w:r>
+        <w:t>lichtsensorState</w:t>
+      </w:r>
+      <w:proofErr w:type="spellEnd"/>
+      <w:r>
+        <w:t>, x, y, z</w:t>
+      </w:r>
+      <w:r>
+        <w:t>“</w:t>
+      </w:r>
+    </w:p>
+    <w:p>
+      <w:r>
+        <w:t>Die Werte werden als ganzer String übersendet an Unity.</w:t>
+      </w:r>
+    </w:p>
+    <w:p>
+      <w:pPr>
+        <w:pStyle w:val="berschrift4"/>
+      </w:pPr>
+      <w:bookmarkStart w:id="11" w:name="_Toc536008125"/>
+      <w:r>
+        <w:t>Empfängt Arduino von Unity</w:t>
+      </w:r>
+      <w:bookmarkEnd w:id="11"/>
+    </w:p>
+    <w:p>
+      <w:pPr>
+        <w:jc w:val="center"/>
+      </w:pPr>
+      <w:proofErr w:type="spellStart"/>
+      <w:r>
+        <w:t>incommingByte</w:t>
+      </w:r>
+      <w:proofErr w:type="spellEnd"/>
+    </w:p>
+    <w:p>
+      <w:r>
+        <w:t>Das Byte wird dabei als ASCII Zeichen interpretiert und daher ist eine übersendete „0“ eine 48 und wird so interpretiert. Daher muss von Unity einen „1“ oder „0“ übersendetet werden.</w:t>
+      </w:r>
+    </w:p>
+    <w:p>
+      <w:pPr>
+        <w:pStyle w:val="berschrift1"/>
+      </w:pPr>
+      <w:bookmarkStart w:id="12" w:name="_Toc536008126"/>
+      <w:r>
+        <w:t>Umsetzung</w:t>
+      </w:r>
+      <w:bookmarkEnd w:id="12"/>
+    </w:p>
+    <w:p>
+      <w:r>
+        <w:t>Um unser Projekt zu verwirklichen haben wir es untereilt um</w:t>
+      </w:r>
+      <w:r>
+        <w:t>so</w:t>
+      </w:r>
+      <w:r>
+        <w:t xml:space="preserve"> </w:t>
+      </w:r>
+      <w:r>
+        <w:t>p</w:t>
+      </w:r>
+      <w:r>
+        <w:t xml:space="preserve">roduktiv in der Gruppe daran Arbeiten zu können. Dazu haben wir das Projekt </w:t>
+      </w:r>
+      <w:r>
+        <w:t>folgender Maßen</w:t>
+      </w:r>
+      <w:r>
+        <w:t xml:space="preserve"> geteilt:</w:t>
+      </w:r>
+    </w:p>
+    <w:p>
+      <w:pPr>
+        <w:pStyle w:val="berschrift2"/>
+      </w:pPr>
+      <w:bookmarkStart w:id="13" w:name="_Toc536008127"/>
+      <w:r>
+        <w:t>Erstellung des Realen Modellhauses</w:t>
+      </w:r>
+      <w:bookmarkEnd w:id="13"/>
+    </w:p>
+    <w:p>
+      <w:pPr>
+        <w:pStyle w:val="berschrift3"/>
+      </w:pPr>
+      <w:bookmarkStart w:id="14" w:name="_Toc536008128"/>
+      <w:r>
+        <w:t>Aufbau des Hauses</w:t>
+      </w:r>
       <w:bookmarkEnd w:id="14"/>
     </w:p>
     <w:p>
-      <w:pPr>
-        <w:pStyle w:val="berschrift4"/>
-      </w:pPr>
-      <w:bookmarkStart w:id="15" w:name="_Toc536008124"/>
-      <w:r>
-        <w:t>Sendet Arduino zu Unity</w:t>
+      <w:r>
+        <w:t>Nachdem wir uns klar gemacht haben, welche Funktionen das Haus haben soll, planten wir wie wir das Umsetzten können und welche Sensoren und Motoren wir dafür bräuchten. Außerdem mussten wir uns noch entscheiden, aus welchem Material wir unser Haus fertigen wollen. Zur Diskussion standen Holz, Pape und Lego. Wir haben uns dann für Lego entschieden, da wir das Material zum einen Vorrätig hatten, außerdem zeichnet es sich durch seine leichte Verarbeitbarkeit und Vielseitigkeit aus.</w:t>
+      </w:r>
+    </w:p>
+    <w:p>
+      <w:r>
+        <w:t>Nachdem alles Benötigte organisiert war, begannen wir das Haus aus Lego zu bauen und dabei versuchten wir bestmöglich die Sensoren</w:t>
+      </w:r>
+      <w:r>
+        <w:t>,</w:t>
+      </w:r>
+      <w:r>
+        <w:t xml:space="preserve"> </w:t>
+      </w:r>
+      <w:r>
+        <w:t>den</w:t>
+      </w:r>
+      <w:r>
+        <w:t xml:space="preserve"> </w:t>
+      </w:r>
+      <w:proofErr w:type="spellStart"/>
+      <w:r>
+        <w:t>Servo</w:t>
+      </w:r>
+      <w:proofErr w:type="spellEnd"/>
+      <w:r>
+        <w:t xml:space="preserve"> und die </w:t>
+      </w:r>
+      <w:proofErr w:type="spellStart"/>
+      <w:r>
+        <w:t>Leap</w:t>
+      </w:r>
+      <w:proofErr w:type="spellEnd"/>
+      <w:r>
+        <w:t xml:space="preserve"> einzubauen. Nachdem wir dann auch noch alle Sensoren und den </w:t>
+      </w:r>
+      <w:proofErr w:type="spellStart"/>
+      <w:r>
+        <w:t>Servo</w:t>
+      </w:r>
+      <w:proofErr w:type="spellEnd"/>
+      <w:r>
+        <w:t xml:space="preserve"> and den Arduino angeschlossen hatten und die Verkabelung dokumentiert hatten, begannen wir den Arduino zu programmieren.</w:t>
+      </w:r>
+    </w:p>
+    <w:p>
+      <w:pPr>
+        <w:pStyle w:val="berschrift3"/>
+      </w:pPr>
+      <w:bookmarkStart w:id="15" w:name="_Toc536008129"/>
+      <w:r>
+        <w:t>Programmierung des Arduinos</w:t>
       </w:r>
       <w:bookmarkEnd w:id="15"/>
-    </w:p>
-    <w:p>
-      <w:pPr>
-        <w:jc w:val="center"/>
-      </w:pPr>
-      <w:r>
-        <w:t>„</w:t>
-      </w:r>
-      <w:proofErr w:type="spellStart"/>
-      <w:r>
-        <w:t>potiTuer</w:t>
-      </w:r>
-      <w:proofErr w:type="spellEnd"/>
-      <w:r>
-        <w:t>,</w:t>
-      </w:r>
-      <w:r>
-        <w:t xml:space="preserve"> </w:t>
-      </w:r>
-      <w:proofErr w:type="spellStart"/>
-      <w:r>
-        <w:t>klingelState</w:t>
-      </w:r>
-      <w:proofErr w:type="spellEnd"/>
-      <w:r>
-        <w:t>,</w:t>
-      </w:r>
-      <w:r>
-        <w:t xml:space="preserve"> </w:t>
-      </w:r>
-      <w:proofErr w:type="spellStart"/>
-      <w:r>
-        <w:t>sonarCM</w:t>
-      </w:r>
-      <w:proofErr w:type="spellEnd"/>
-      <w:r>
-        <w:t>,</w:t>
-      </w:r>
-      <w:r>
-        <w:t xml:space="preserve"> </w:t>
-      </w:r>
-      <w:proofErr w:type="spellStart"/>
-      <w:r>
-        <w:t>i</w:t>
-      </w:r>
-      <w:r>
-        <w:t>sAlarm</w:t>
-      </w:r>
-      <w:proofErr w:type="spellEnd"/>
-      <w:r>
-        <w:t>,</w:t>
-      </w:r>
-      <w:r>
-        <w:t xml:space="preserve"> </w:t>
-      </w:r>
-      <w:proofErr w:type="spellStart"/>
-      <w:r>
-        <w:t>magnetState</w:t>
-      </w:r>
-      <w:proofErr w:type="spellEnd"/>
-      <w:r>
-        <w:t>,</w:t>
-      </w:r>
-      <w:r>
-        <w:t xml:space="preserve"> </w:t>
-      </w:r>
-      <w:proofErr w:type="spellStart"/>
-      <w:r>
-        <w:t>lichtsensorState</w:t>
-      </w:r>
-      <w:proofErr w:type="spellEnd"/>
-      <w:r>
-        <w:t>, x, y, z</w:t>
-      </w:r>
-      <w:r>
-        <w:t>“</w:t>
-      </w:r>
-    </w:p>
-    <w:p>
-      <w:r>
-        <w:t>Die Werte werden als ganzer String übersendet an Unity.</w:t>
-      </w:r>
-    </w:p>
-    <w:p>
-      <w:pPr>
-        <w:pStyle w:val="berschrift4"/>
-      </w:pPr>
-      <w:bookmarkStart w:id="16" w:name="_Toc536008125"/>
-      <w:r>
-        <w:t>Empfängt Arduino von Unity</w:t>
-      </w:r>
-      <w:bookmarkEnd w:id="16"/>
-    </w:p>
-    <w:p>
-      <w:pPr>
-        <w:jc w:val="center"/>
-      </w:pPr>
-      <w:proofErr w:type="spellStart"/>
-      <w:r>
-        <w:t>incommingByte</w:t>
-      </w:r>
-      <w:proofErr w:type="spellEnd"/>
-    </w:p>
-    <w:p>
-      <w:r>
-        <w:t>Das Byte wird dabei als ASCII Zeichen interpretiert und daher ist eine übersendete „0“ eine 48 und wird so interpretiert. Daher muss von Unity einen „1“ oder „0“ übersendetet werden.</w:t>
-      </w:r>
-    </w:p>
-    <w:p>
-      <w:pPr>
-        <w:pStyle w:val="berschrift1"/>
-      </w:pPr>
-      <w:bookmarkStart w:id="17" w:name="_Toc536008126"/>
-      <w:r>
-        <w:t>Umsetzung</w:t>
-      </w:r>
-      <w:bookmarkEnd w:id="17"/>
-    </w:p>
-    <w:p>
-      <w:r>
-        <w:t>Um unser Projekt zu verwirklichen haben wir es untereilt um</w:t>
-      </w:r>
-      <w:r>
-        <w:t>so</w:t>
-      </w:r>
-      <w:r>
-        <w:t xml:space="preserve"> </w:t>
-      </w:r>
-      <w:r>
-        <w:t>p</w:t>
-      </w:r>
-      <w:r>
-        <w:t xml:space="preserve">roduktiv in der Gruppe daran Arbeiten zu können. Dazu haben wir das Projekt </w:t>
-      </w:r>
-      <w:r>
-        <w:t>folgender Maßen</w:t>
-      </w:r>
-      <w:r>
-        <w:t xml:space="preserve"> geteilt:</w:t>
-      </w:r>
-    </w:p>
-    <w:p>
-      <w:pPr>
-        <w:pStyle w:val="berschrift2"/>
-      </w:pPr>
-      <w:bookmarkStart w:id="18" w:name="_Toc536008127"/>
-      <w:r>
-        <w:t>Erstellung des Realen Modellhauses</w:t>
-      </w:r>
-      <w:bookmarkEnd w:id="18"/>
-    </w:p>
-    <w:p>
-      <w:pPr>
-        <w:pStyle w:val="berschrift3"/>
-      </w:pPr>
-      <w:bookmarkStart w:id="19" w:name="_Toc536008128"/>
-      <w:r>
-        <w:t>Aufbau des Hauses</w:t>
-      </w:r>
-      <w:bookmarkEnd w:id="19"/>
-    </w:p>
-    <w:p>
-      <w:r>
-        <w:t>Nachdem wir uns klar gemacht haben, welche Funktionen das Haus haben soll, planten wir wie wir das Umsetzten können und welche Sensoren und Motoren wir dafür bräuchten. Außerdem mussten wir uns noch entscheiden, aus welchem Material wir unser Haus fertigen wollen. Zur Diskussion standen Holz, Pape und Lego. Wir haben uns dann für Lego entschieden, da wir das Material zum einen Vorrätig hatten, außerdem zeichnet es sich durch seine leichte Verarbeitbarkeit und Vielseitigkeit aus.</w:t>
-      </w:r>
-    </w:p>
-    <w:p>
-      <w:r>
-        <w:t>Nachdem alles Benötigte organisiert war, begannen wir das Haus aus Lego zu bauen und dabei versuchten wir bestmöglich die Sensoren</w:t>
-      </w:r>
-      <w:r>
-        <w:t>,</w:t>
-      </w:r>
-      <w:r>
-        <w:t xml:space="preserve"> </w:t>
-      </w:r>
-      <w:r>
-        <w:t>den</w:t>
-      </w:r>
-      <w:r>
-        <w:t xml:space="preserve"> </w:t>
-      </w:r>
-      <w:proofErr w:type="spellStart"/>
-      <w:r>
-        <w:t>Servo</w:t>
-      </w:r>
-      <w:proofErr w:type="spellEnd"/>
-      <w:r>
-        <w:t xml:space="preserve"> und die </w:t>
-      </w:r>
-      <w:proofErr w:type="spellStart"/>
-      <w:r>
-        <w:t>Leap</w:t>
-      </w:r>
-      <w:proofErr w:type="spellEnd"/>
-      <w:r>
-        <w:t xml:space="preserve"> einzubauen. Nachdem wir dann auch noch alle Sensoren und den </w:t>
-      </w:r>
-      <w:proofErr w:type="spellStart"/>
-      <w:r>
-        <w:t>Servo</w:t>
-      </w:r>
-      <w:proofErr w:type="spellEnd"/>
-      <w:r>
-        <w:t xml:space="preserve"> and den Arduino angeschlossen hatten und die Verkabelung dokumentiert hatten, begannen wir den Arduino zu programmieren.</w:t>
-      </w:r>
-    </w:p>
-    <w:p>
-      <w:pPr>
-        <w:pStyle w:val="berschrift3"/>
-      </w:pPr>
-      <w:bookmarkStart w:id="20" w:name="_Toc536008129"/>
-      <w:r>
-        <w:t>Programmierung des Arduinos</w:t>
-      </w:r>
-      <w:bookmarkEnd w:id="20"/>
     </w:p>
     <w:p>
       <w:r>
@@ -3867,18 +3822,135 @@
       <w:r>
         <w:t xml:space="preserve"> </w:t>
       </w:r>
-      <w:commentRangeStart w:id="21"/>
-      <w:commentRangeStart w:id="22"/>
-      <w:commentRangeStart w:id="23"/>
+      <w:commentRangeStart w:id="16"/>
+      <w:commentRangeStart w:id="17"/>
+      <w:commentRangeStart w:id="18"/>
       <w:r>
         <w:t>senden</w:t>
       </w:r>
-      <w:commentRangeEnd w:id="21"/>
+      <w:commentRangeEnd w:id="16"/>
       <w:r>
         <w:rPr>
           <w:rStyle w:val="Kommentarzeichen"/>
         </w:rPr>
-        <w:commentReference w:id="21"/>
+        <w:commentReference w:id="16"/>
+      </w:r>
+      <w:commentRangeEnd w:id="17"/>
+      <w:r>
+        <w:rPr>
+          <w:rStyle w:val="Kommentarzeichen"/>
+        </w:rPr>
+        <w:commentReference w:id="17"/>
+      </w:r>
+      <w:commentRangeEnd w:id="18"/>
+      <w:r>
+        <w:rPr>
+          <w:rStyle w:val="Kommentarzeichen"/>
+        </w:rPr>
+        <w:commentReference w:id="18"/>
+      </w:r>
+      <w:r>
+        <w:t>.</w:t>
+      </w:r>
+      <w:r>
+        <w:t xml:space="preserve"> Unity empfängt und verarbeitet diese dann um die Änderungen am Modellhaus in Unity darzustellen.</w:t>
+      </w:r>
+    </w:p>
+    <w:p>
+      <w:pPr>
+        <w:pStyle w:val="berschrift3"/>
+      </w:pPr>
+      <w:bookmarkStart w:id="19" w:name="_Toc536008130"/>
+      <w:r>
+        <w:t>Empfang und Verarbeitung der Daten in Unity</w:t>
+      </w:r>
+      <w:bookmarkEnd w:id="19"/>
+    </w:p>
+    <w:p>
+      <w:r>
+        <w:t xml:space="preserve">Da der serielle Empfang einen blockierenden Aufruf enthält, haben wir uns dazu entschlossen die serielle Kommunikation in einem eigenen Thread durchzuführen. So können wir sicherstellen, dass eine hohe FPS gewährleistet bleibt. </w:t>
+      </w:r>
+      <w:r>
+        <w:t xml:space="preserve">Außerdem wird der Haupt Unity Thread nicht blockiert, wenn die Serielle Verbindung abbricht. Die gesamte serielle Kommunikation lagern wir in ein </w:t>
+      </w:r>
+      <w:proofErr w:type="spellStart"/>
+      <w:r>
+        <w:t>Script</w:t>
+      </w:r>
+      <w:proofErr w:type="spellEnd"/>
+      <w:r>
+        <w:t xml:space="preserve"> aus welches wir dem </w:t>
+      </w:r>
+      <w:proofErr w:type="spellStart"/>
+      <w:r>
+        <w:t>GameObject</w:t>
+      </w:r>
+      <w:proofErr w:type="spellEnd"/>
+      <w:r>
+        <w:t xml:space="preserve"> „</w:t>
+      </w:r>
+      <w:proofErr w:type="spellStart"/>
+      <w:r>
+        <w:t>SerialCommunicator</w:t>
+      </w:r>
+      <w:proofErr w:type="spellEnd"/>
+      <w:r>
+        <w:t xml:space="preserve">“ hinzufügen. Dieses </w:t>
+      </w:r>
+      <w:proofErr w:type="spellStart"/>
+      <w:r>
+        <w:t>GameObject</w:t>
+      </w:r>
+      <w:proofErr w:type="spellEnd"/>
+      <w:r>
+        <w:t xml:space="preserve"> existiert nur einmal und kann von anderen Komponenten für die Kommunikation genutzt werden. Innerhalb des Scripts benutzen wir das C# </w:t>
+      </w:r>
+      <w:r>
+        <w:t>volatile</w:t>
+      </w:r>
+      <w:r>
+        <w:t xml:space="preserve"> Keyword. Da wir auf die Attribute der Klasse von mehreren Threads aus zugreifen.</w:t>
+      </w:r>
+      <w:r>
+        <w:t xml:space="preserve"> Jede </w:t>
+      </w:r>
+      <w:r>
+        <w:t>Zeile,</w:t>
+      </w:r>
+      <w:r>
+        <w:t xml:space="preserve"> welche vom Arduino über die Serielle Schnittstelle übertragen wird, liefert den gesamten State des Modellhauses. Diese Komma-Separierte Zeile wird aufgeteilt und die </w:t>
+      </w:r>
+      <w:r>
+        <w:t>jeweiligen Werte werden aktualisiert.</w:t>
+      </w:r>
+    </w:p>
+    <w:p>
+      <w:pPr>
+        <w:pStyle w:val="berschrift2"/>
+      </w:pPr>
+      <w:bookmarkStart w:id="20" w:name="_Toc536008131"/>
+      <w:r>
+        <w:t>Erstellung des virtuellen Modellhauses in Unity</w:t>
+      </w:r>
+      <w:bookmarkEnd w:id="20"/>
+    </w:p>
+    <w:p>
+      <w:pPr>
+        <w:pStyle w:val="berschrift3"/>
+      </w:pPr>
+      <w:bookmarkStart w:id="21" w:name="_Toc536008132"/>
+      <w:r>
+        <w:t>Erstellung eines 3D Modells</w:t>
+      </w:r>
+      <w:bookmarkEnd w:id="21"/>
+    </w:p>
+    <w:p>
+      <w:r>
+        <w:t xml:space="preserve">Nachdem das Haus aufgebaut war, konnten wir eine 3D Modell in </w:t>
+      </w:r>
+      <w:commentRangeStart w:id="22"/>
+      <w:r>
+        <w:t>[Programm einfügen]</w:t>
       </w:r>
       <w:commentRangeEnd w:id="22"/>
       <w:r>
@@ -3887,136 +3959,19 @@
         </w:rPr>
         <w:commentReference w:id="22"/>
       </w:r>
-      <w:commentRangeEnd w:id="23"/>
-      <w:r>
-        <w:rPr>
-          <w:rStyle w:val="Kommentarzeichen"/>
-        </w:rPr>
-        <w:commentReference w:id="23"/>
-      </w:r>
-      <w:r>
-        <w:t>.</w:t>
-      </w:r>
-      <w:r>
-        <w:t xml:space="preserve"> Unity empfängt und verarbeitet diese dann um die Änderungen am Modellhaus in Unity darzustellen.</w:t>
-      </w:r>
     </w:p>
     <w:p>
       <w:pPr>
         <w:pStyle w:val="berschrift3"/>
       </w:pPr>
-      <w:bookmarkStart w:id="24" w:name="_Toc536008130"/>
-      <w:r>
-        <w:t>Empfang und Verarbeitung der Daten in Unity</w:t>
-      </w:r>
-      <w:bookmarkEnd w:id="24"/>
-    </w:p>
-    <w:p>
-      <w:r>
-        <w:t xml:space="preserve">Da der serielle Empfang einen blockierenden Aufruf enthält, haben wir uns dazu entschlossen die serielle Kommunikation in einem eigenen Thread durchzuführen. So können wir sicherstellen, dass eine hohe FPS gewährleistet bleibt. </w:t>
-      </w:r>
-      <w:r>
-        <w:t xml:space="preserve">Außerdem wird der Haupt Unity Thread nicht blockiert, wenn die Serielle Verbindung abbricht. Die gesamte serielle Kommunikation lagern wir in ein </w:t>
-      </w:r>
-      <w:proofErr w:type="spellStart"/>
-      <w:r>
-        <w:t>Script</w:t>
-      </w:r>
-      <w:proofErr w:type="spellEnd"/>
-      <w:r>
-        <w:t xml:space="preserve"> aus welches wir dem </w:t>
-      </w:r>
-      <w:proofErr w:type="spellStart"/>
-      <w:r>
-        <w:t>GameObject</w:t>
-      </w:r>
-      <w:proofErr w:type="spellEnd"/>
-      <w:r>
-        <w:t xml:space="preserve"> „</w:t>
-      </w:r>
-      <w:proofErr w:type="spellStart"/>
-      <w:r>
-        <w:t>SerialCommunicator</w:t>
-      </w:r>
-      <w:proofErr w:type="spellEnd"/>
-      <w:r>
-        <w:t xml:space="preserve">“ hinzufügen. Dieses </w:t>
-      </w:r>
-      <w:proofErr w:type="spellStart"/>
-      <w:r>
-        <w:t>GameObject</w:t>
-      </w:r>
-      <w:proofErr w:type="spellEnd"/>
-      <w:r>
-        <w:t xml:space="preserve"> existiert nur einmal und kann von anderen Komponenten für die Kommunikation genutzt werden. Innerhalb des Scripts benutzen wir das C# </w:t>
-      </w:r>
-      <w:r>
-        <w:t>volatile</w:t>
-      </w:r>
-      <w:r>
-        <w:t xml:space="preserve"> Keyword. Da wir auf die Attribute der Klasse von mehreren Threads aus zugreifen.</w:t>
-      </w:r>
-      <w:r>
-        <w:t xml:space="preserve"> Jede </w:t>
-      </w:r>
-      <w:r>
-        <w:t>Zeile,</w:t>
-      </w:r>
-      <w:r>
-        <w:t xml:space="preserve"> welche vom Arduino über die Serielle Schnittstelle übertragen wird, liefert den gesamten State des Modellhauses. Diese Komma-Separierte Zeile wird aufgeteilt und die </w:t>
-      </w:r>
-      <w:r>
-        <w:t>jeweiligen Werte werden aktualisiert.</w:t>
-      </w:r>
-    </w:p>
-    <w:p>
-      <w:pPr>
-        <w:pStyle w:val="berschrift2"/>
-      </w:pPr>
-      <w:bookmarkStart w:id="25" w:name="_Toc536008131"/>
-      <w:r>
-        <w:t>Erstellung des virtuellen Modellhauses in Unity</w:t>
-      </w:r>
-      <w:bookmarkEnd w:id="25"/>
-    </w:p>
-    <w:p>
-      <w:pPr>
-        <w:pStyle w:val="berschrift3"/>
-      </w:pPr>
-      <w:bookmarkStart w:id="26" w:name="_Toc536008132"/>
-      <w:r>
-        <w:t>Erstellung eines 3D Modells</w:t>
-      </w:r>
-      <w:bookmarkEnd w:id="26"/>
-    </w:p>
-    <w:p>
-      <w:r>
-        <w:t xml:space="preserve">Nachdem das Haus aufgebaut war, konnten wir eine 3D Modell in </w:t>
-      </w:r>
-      <w:commentRangeStart w:id="27"/>
-      <w:r>
-        <w:t>[Programm einfügen]</w:t>
-      </w:r>
-      <w:commentRangeEnd w:id="27"/>
-      <w:r>
-        <w:rPr>
-          <w:rStyle w:val="Kommentarzeichen"/>
-        </w:rPr>
-        <w:commentReference w:id="27"/>
-      </w:r>
-    </w:p>
-    <w:p>
-      <w:pPr>
-        <w:pStyle w:val="berschrift3"/>
-      </w:pPr>
-      <w:bookmarkStart w:id="28" w:name="_Toc536008133"/>
+      <w:bookmarkStart w:id="23" w:name="_Toc536008133"/>
       <w:r>
         <w:t xml:space="preserve">Auswirkungen auf das 3D Modell </w:t>
       </w:r>
       <w:r>
         <w:t>erstellen</w:t>
       </w:r>
-      <w:bookmarkEnd w:id="28"/>
+      <w:bookmarkEnd w:id="23"/>
     </w:p>
     <w:p>
       <w:r>
@@ -4027,15 +3982,15 @@
       <w:pPr>
         <w:pStyle w:val="berschrift4"/>
       </w:pPr>
-      <w:bookmarkStart w:id="29" w:name="_Toc536008134"/>
+      <w:bookmarkStart w:id="24" w:name="_Toc536008134"/>
       <w:r>
         <w:t xml:space="preserve">Bewegung im/am </w:t>
       </w:r>
-      <w:commentRangeStart w:id="30"/>
+      <w:commentRangeStart w:id="25"/>
       <w:r>
         <w:t>Haus</w:t>
       </w:r>
-      <w:commentRangeEnd w:id="30"/>
+      <w:commentRangeEnd w:id="25"/>
       <w:r>
         <w:rPr>
           <w:rStyle w:val="Kommentarzeichen"/>
@@ -4044,24 +3999,24 @@
           <w:iCs w:val="0"/>
           <w:color w:val="auto"/>
         </w:rPr>
-        <w:commentReference w:id="30"/>
-      </w:r>
-      <w:bookmarkEnd w:id="29"/>
+        <w:commentReference w:id="25"/>
+      </w:r>
+      <w:bookmarkEnd w:id="24"/>
     </w:p>
     <w:p/>
     <w:p>
       <w:pPr>
         <w:pStyle w:val="berschrift4"/>
       </w:pPr>
-      <w:bookmarkStart w:id="31" w:name="_Toc536008135"/>
+      <w:bookmarkStart w:id="26" w:name="_Toc536008135"/>
       <w:r>
         <w:t xml:space="preserve">Veränderndes </w:t>
       </w:r>
-      <w:commentRangeStart w:id="32"/>
+      <w:commentRangeStart w:id="27"/>
       <w:r>
         <w:t>Wetter</w:t>
       </w:r>
-      <w:commentRangeEnd w:id="32"/>
+      <w:commentRangeEnd w:id="27"/>
       <w:r>
         <w:rPr>
           <w:rStyle w:val="Kommentarzeichen"/>
@@ -4070,16 +4025,16 @@
           <w:iCs w:val="0"/>
           <w:color w:val="auto"/>
         </w:rPr>
-        <w:commentReference w:id="32"/>
-      </w:r>
-      <w:bookmarkEnd w:id="31"/>
+        <w:commentReference w:id="27"/>
+      </w:r>
+      <w:bookmarkEnd w:id="26"/>
     </w:p>
     <w:p/>
     <w:p>
       <w:pPr>
         <w:pStyle w:val="berschrift3"/>
       </w:pPr>
-      <w:bookmarkStart w:id="33" w:name="_Toc536008137"/>
+      <w:bookmarkStart w:id="28" w:name="_Toc536008137"/>
       <w:r>
         <w:t xml:space="preserve">Erfassung der </w:t>
       </w:r>
@@ -4091,22 +4046,22 @@
       <w:r>
         <w:t xml:space="preserve"> Motion Gesten</w:t>
       </w:r>
-      <w:bookmarkEnd w:id="33"/>
+      <w:bookmarkEnd w:id="28"/>
     </w:p>
     <w:p>
       <w:r>
         <w:t xml:space="preserve">Nun mussten wir uns noch darum kümmern, dass die Hände über dem reellen Hause erfasst </w:t>
       </w:r>
-      <w:commentRangeStart w:id="34"/>
+      <w:commentRangeStart w:id="29"/>
       <w:r>
         <w:t>werden</w:t>
       </w:r>
-      <w:commentRangeEnd w:id="34"/>
+      <w:commentRangeEnd w:id="29"/>
       <w:r>
         <w:rPr>
           <w:rStyle w:val="Kommentarzeichen"/>
         </w:rPr>
-        <w:commentReference w:id="34"/>
+        <w:commentReference w:id="29"/>
       </w:r>
       <w:r>
         <w:t xml:space="preserve">. </w:t>
@@ -4143,169 +4098,206 @@
       </w:r>
       <w:proofErr w:type="spellEnd"/>
       <w:r>
-        <w:t xml:space="preserve"> Motion </w:t>
-      </w:r>
-      <w:commentRangeStart w:id="35"/>
-      <w:r>
-        <w:t>API</w:t>
-      </w:r>
-      <w:commentRangeEnd w:id="35"/>
+        <w:t xml:space="preserve"> Motion API</w:t>
+      </w:r>
+      <w:r>
+        <w:t>.</w:t>
+      </w:r>
+      <w:r>
+        <w:t xml:space="preserve"> </w:t>
+      </w:r>
+    </w:p>
+    <w:p>
+      <w:r>
+        <w:t xml:space="preserve">Das Umsetzen der zweiten Interaktionsmöglichkeit gestaltete sich schwieriger, da in der </w:t>
+      </w:r>
+      <w:proofErr w:type="spellStart"/>
+      <w:r>
+        <w:t>Leap</w:t>
+      </w:r>
+      <w:proofErr w:type="spellEnd"/>
+      <w:r>
+        <w:t xml:space="preserve"> Motion v4 keine vorgefertigten Funktionen zum Tracking von Bewegungen sich befinden wie in den vorherigen Versionen und somit selbst implementiert werden musste. </w:t>
+      </w:r>
+      <w:r>
+        <w:t xml:space="preserve">Um dies zu realisieren wurden zunächst die Positionen aller Finger gespeichert. Im nächsten Frame wird anschließend überprüft, ob sich die Position der Finger geändert hat. Dieser Ablauf des Speicherns der Positionen im ersten Frame und der Bewegungsüberprüfung im zweiten Frame ist periodisch. Problem dieser Umsetzung war jedoch, dass eine Toleranzgrenze für jeden Finger ermittelt werden musste, weil die getrackten Positionen niemals gleichbleiben, unabhängig davon, ob es an Messungsungenauigkeiten der </w:t>
+      </w:r>
+      <w:proofErr w:type="spellStart"/>
+      <w:r>
+        <w:t>Leap</w:t>
+      </w:r>
+      <w:proofErr w:type="spellEnd"/>
+      <w:r>
+        <w:t xml:space="preserve"> Motion oder an minimale Bewegung der Hand durch Zittern lag. Die Geste, damit die Regenanimation gestoppt wird, wurde im </w:t>
+      </w:r>
+      <w:proofErr w:type="gramStart"/>
+      <w:r>
+        <w:t>allgemeinen</w:t>
+      </w:r>
+      <w:proofErr w:type="gramEnd"/>
+      <w:r>
+        <w:t xml:space="preserve"> für den Kamerawechsel bereits implementiert.</w:t>
+      </w:r>
+    </w:p>
+    <w:p/>
+    <w:p>
+      <w:pPr>
+        <w:pStyle w:val="berschrift3"/>
+      </w:pPr>
+      <w:bookmarkStart w:id="30" w:name="_Toc536008138"/>
+      <w:r>
+        <w:t>Controller: Der alles Verbindet</w:t>
+      </w:r>
+      <w:bookmarkEnd w:id="30"/>
+    </w:p>
+    <w:p>
+      <w:r>
+        <w:t xml:space="preserve">Damit bei einer Eingabe auch was passiert, müssen wir nun noch die passende Eingabe mit der dazu gehörigen Auswirkung Logisch in Unity verbinden. </w:t>
+      </w:r>
+      <w:commentRangeStart w:id="31"/>
+      <w:r>
+        <w:t>Dazu</w:t>
+      </w:r>
+      <w:commentRangeEnd w:id="31"/>
       <w:r>
         <w:rPr>
           <w:rStyle w:val="Kommentarzeichen"/>
         </w:rPr>
-        <w:commentReference w:id="35"/>
+        <w:commentReference w:id="31"/>
+      </w:r>
+      <w:r>
+        <w:t>…</w:t>
+      </w:r>
+    </w:p>
+    <w:p>
+      <w:pPr>
+        <w:pStyle w:val="berschrift1"/>
+      </w:pPr>
+      <w:bookmarkStart w:id="32" w:name="_Toc536008139"/>
+      <w:r>
+        <w:t>Aufgetretene Probleme</w:t>
+      </w:r>
+      <w:bookmarkEnd w:id="32"/>
+    </w:p>
+    <w:p>
+      <w:pPr>
+        <w:pStyle w:val="berschrift2"/>
+      </w:pPr>
+      <w:bookmarkStart w:id="33" w:name="_Toc536008140"/>
+      <w:r>
+        <w:t>Gyroskop</w:t>
+      </w:r>
+      <w:bookmarkEnd w:id="33"/>
+    </w:p>
+    <w:p>
+      <w:r>
+        <w:t xml:space="preserve">Zunächst ließ sich das Gyroskop nicht auffinden in dem von uns bestellten </w:t>
+      </w:r>
+      <w:proofErr w:type="spellStart"/>
+      <w:r>
+        <w:t>Sensor</w:t>
+      </w:r>
+      <w:r>
+        <w:t>en</w:t>
+      </w:r>
+      <w:r>
+        <w:t>kit</w:t>
+      </w:r>
+      <w:proofErr w:type="spellEnd"/>
+      <w:r>
+        <w:t>, da dieser ungünstig Positioniert war, sodass wir ihn erst eine Woche später als eigentliches Gyroskop identifizieren konnten und einbauen konnte. Da das Bauteil schließlich doch noch gefunden wurde, war es ein eher kleineres Problem.</w:t>
+      </w:r>
+    </w:p>
+    <w:p>
+      <w:r>
+        <w:t xml:space="preserve">Das größere war die Programmierung des Arduinos zum </w:t>
+      </w:r>
+      <w:r>
+        <w:t>Auslesen</w:t>
+      </w:r>
+      <w:r>
+        <w:t xml:space="preserve"> der Daten </w:t>
+      </w:r>
+      <w:r>
+        <w:t>des Gyroskops</w:t>
       </w:r>
       <w:r>
         <w:t>.</w:t>
       </w:r>
     </w:p>
-    <w:p/>
-    <w:p>
-      <w:pPr>
-        <w:pStyle w:val="berschrift3"/>
-      </w:pPr>
-      <w:bookmarkStart w:id="36" w:name="_Toc536008138"/>
-      <w:r>
-        <w:t>Controller: Der alles Verbindet</w:t>
-      </w:r>
-      <w:bookmarkEnd w:id="36"/>
-    </w:p>
-    <w:p>
-      <w:r>
-        <w:t xml:space="preserve">Damit bei einer Eingabe auch was passiert, müssen wir nun noch die passende Eingabe mit der dazu gehörigen Auswirkung Logisch in Unity verbinden. </w:t>
-      </w:r>
+    <w:p>
+      <w:pPr>
+        <w:pStyle w:val="berschrift2"/>
+      </w:pPr>
+      <w:bookmarkStart w:id="34" w:name="_Toc536008141"/>
+      <w:proofErr w:type="spellStart"/>
+      <w:r>
+        <w:lastRenderedPageBreak/>
+        <w:t>Git</w:t>
+      </w:r>
+      <w:bookmarkEnd w:id="34"/>
+      <w:proofErr w:type="spellEnd"/>
+    </w:p>
+    <w:p>
+      <w:r>
+        <w:t xml:space="preserve">Wir hatten uns für GitHub entschieden um unseren Fortschritt uns gegenseitig zu teilen. Da wir alle noch recht unbewandert waren mit </w:t>
+      </w:r>
+      <w:proofErr w:type="spellStart"/>
+      <w:r>
+        <w:t>Git</w:t>
+      </w:r>
+      <w:proofErr w:type="spellEnd"/>
+      <w:r>
+        <w:t xml:space="preserve">, hat uns das uns ein paar Mal ein paar Steine in den Weg geworfen. Wir konnten uns jedoch immer noch </w:t>
+      </w:r>
+      <w:r>
+        <w:t>weiterhelfen</w:t>
+      </w:r>
+      <w:r>
+        <w:t>.</w:t>
+      </w:r>
+    </w:p>
+    <w:p>
+      <w:pPr>
+        <w:pStyle w:val="berschrift2"/>
+      </w:pPr>
+      <w:bookmarkStart w:id="35" w:name="_Toc536008142"/>
+      <w:commentRangeStart w:id="36"/>
       <w:commentRangeStart w:id="37"/>
       <w:r>
-        <w:t>Dazu</w:t>
-      </w:r>
-      <w:commentRangeEnd w:id="37"/>
-      <w:r>
-        <w:rPr>
-          <w:rStyle w:val="Kommentarzeichen"/>
-        </w:rPr>
-        <w:commentReference w:id="37"/>
-      </w:r>
-      <w:r>
-        <w:t>…</w:t>
-      </w:r>
-    </w:p>
-    <w:p>
-      <w:pPr>
-        <w:pStyle w:val="berschrift1"/>
-      </w:pPr>
-      <w:bookmarkStart w:id="38" w:name="_Toc536008139"/>
-      <w:r>
-        <w:t>Aufgetretene Probleme</w:t>
-      </w:r>
-      <w:bookmarkEnd w:id="38"/>
-    </w:p>
-    <w:p>
-      <w:pPr>
-        <w:pStyle w:val="berschrift2"/>
-      </w:pPr>
-      <w:bookmarkStart w:id="39" w:name="_Toc536008140"/>
-      <w:r>
-        <w:t>Gyroskop</w:t>
-      </w:r>
-      <w:bookmarkEnd w:id="39"/>
-    </w:p>
-    <w:p>
-      <w:r>
-        <w:t xml:space="preserve">Zunächst ließ sich das Gyroskop nicht auffinden in dem von uns bestellten </w:t>
-      </w:r>
-      <w:proofErr w:type="spellStart"/>
-      <w:r>
-        <w:t>Sensorkit</w:t>
-      </w:r>
-      <w:proofErr w:type="spellEnd"/>
-      <w:r>
-        <w:t>, da dieser ungünstig Positioniert war, sodass wir ihn erst eine Woche später als eigentliches Gyroskop identifizieren konnten und einbauen konnte. Da das Bauteil schließlich doch noch gefunden wurde, war es ein eher kleineres Problem.</w:t>
-      </w:r>
-    </w:p>
-    <w:p>
-      <w:r>
-        <w:t xml:space="preserve">Das größere war die Programmierung des Arduinos zum </w:t>
-      </w:r>
-      <w:r>
-        <w:t>Auslesen</w:t>
-      </w:r>
-      <w:r>
-        <w:t xml:space="preserve"> der Daten </w:t>
-      </w:r>
-      <w:r>
-        <w:t>des Gyroskops</w:t>
-      </w:r>
-      <w:r>
-        <w:t>.</w:t>
-      </w:r>
-    </w:p>
-    <w:p>
-      <w:pPr>
-        <w:pStyle w:val="berschrift2"/>
-      </w:pPr>
-      <w:bookmarkStart w:id="40" w:name="_Toc536008141"/>
-      <w:proofErr w:type="spellStart"/>
-      <w:r>
-        <w:t>Git</w:t>
-      </w:r>
-      <w:bookmarkEnd w:id="40"/>
-      <w:proofErr w:type="spellEnd"/>
-    </w:p>
-    <w:p>
-      <w:r>
-        <w:t xml:space="preserve">Wir hatten uns für GitHub entschieden um unseren Fortschritt uns gegenseitig zu teilen. Da wir alle noch recht unbewandert waren mit </w:t>
-      </w:r>
-      <w:proofErr w:type="spellStart"/>
-      <w:r>
-        <w:t>Git</w:t>
-      </w:r>
-      <w:proofErr w:type="spellEnd"/>
-      <w:r>
-        <w:t xml:space="preserve">, hat uns das uns ein paar Mal ein paar Steine in den Weg geworfen. Wir konnten uns jedoch immer noch </w:t>
-      </w:r>
-      <w:r>
-        <w:t>weiterhelfen</w:t>
-      </w:r>
-      <w:r>
-        <w:t>.</w:t>
-      </w:r>
-    </w:p>
-    <w:p>
-      <w:pPr>
-        <w:pStyle w:val="berschrift2"/>
-      </w:pPr>
-      <w:bookmarkStart w:id="41" w:name="_Toc536008142"/>
-      <w:commentRangeStart w:id="42"/>
-      <w:proofErr w:type="spellStart"/>
-      <w:r>
-        <w:t>Problemeeee</w:t>
-      </w:r>
-      <w:commentRangeEnd w:id="42"/>
-      <w:proofErr w:type="spellEnd"/>
+        <w:t>Probleme</w:t>
+      </w:r>
+      <w:bookmarkEnd w:id="35"/>
+      <w:commentRangeEnd w:id="36"/>
       <w:r>
         <w:rPr>
           <w:rStyle w:val="Kommentarzeichen"/>
           <w:rFonts w:ascii="Bookman Old Style" w:eastAsiaTheme="minorHAnsi" w:hAnsi="Bookman Old Style" w:cstheme="minorBidi"/>
           <w:color w:val="auto"/>
         </w:rPr>
-        <w:commentReference w:id="42"/>
-      </w:r>
-      <w:bookmarkEnd w:id="41"/>
-      <w:r>
-        <w:br w:type="page"/>
+        <w:commentReference w:id="36"/>
+      </w:r>
+      <w:bookmarkStart w:id="38" w:name="_GoBack"/>
+      <w:bookmarkEnd w:id="38"/>
+      <w:commentRangeEnd w:id="37"/>
+      <w:r>
+        <w:rPr>
+          <w:rStyle w:val="Kommentarzeichen"/>
+          <w:rFonts w:ascii="Bookman Old Style" w:eastAsiaTheme="minorHAnsi" w:hAnsi="Bookman Old Style" w:cstheme="minorBidi"/>
+          <w:color w:val="auto"/>
+        </w:rPr>
+        <w:commentReference w:id="37"/>
       </w:r>
     </w:p>
     <w:p>
       <w:pPr>
         <w:pStyle w:val="berschrift1"/>
       </w:pPr>
-      <w:bookmarkStart w:id="43" w:name="_Toc536008143"/>
-      <w:r>
-        <w:lastRenderedPageBreak/>
+      <w:bookmarkStart w:id="39" w:name="_Toc536008143"/>
+      <w:r>
         <w:t>Quellen</w:t>
       </w:r>
-      <w:bookmarkEnd w:id="43"/>
+      <w:bookmarkEnd w:id="39"/>
     </w:p>
     <w:tbl>
       <w:tblPr>
@@ -4315,8 +4307,8 @@
       </w:tblPr>
       <w:tblGrid>
         <w:gridCol w:w="1599"/>
-        <w:gridCol w:w="5059"/>
-        <w:gridCol w:w="2551"/>
+        <w:gridCol w:w="5237"/>
+        <w:gridCol w:w="2373"/>
       </w:tblGrid>
       <w:tr>
         <w:tc>
@@ -4334,16 +4326,16 @@
             <w:tcW w:w="5059" w:type="dxa"/>
           </w:tcPr>
           <w:p>
-            <w:commentRangeStart w:id="44"/>
+            <w:commentRangeStart w:id="40"/>
             <w:r>
               <w:t>Link</w:t>
             </w:r>
-            <w:commentRangeEnd w:id="44"/>
+            <w:commentRangeEnd w:id="40"/>
             <w:r>
               <w:rPr>
                 <w:rStyle w:val="Kommentarzeichen"/>
               </w:rPr>
-              <w:commentReference w:id="44"/>
+              <w:commentReference w:id="40"/>
             </w:r>
           </w:p>
         </w:tc>
@@ -4403,19 +4395,61 @@
           <w:tcPr>
             <w:tcW w:w="1599" w:type="dxa"/>
           </w:tcPr>
-          <w:p/>
+          <w:p>
+            <w:r>
+              <w:t>Alarm Sound</w:t>
+            </w:r>
+          </w:p>
         </w:tc>
         <w:tc>
           <w:tcPr>
             <w:tcW w:w="5059" w:type="dxa"/>
           </w:tcPr>
-          <w:p/>
+          <w:p>
+            <w:pPr>
+              <w:rPr>
+                <w:sz w:val="20"/>
+              </w:rPr>
+            </w:pPr>
+            <w:r>
+              <w:rPr>
+                <w:sz w:val="20"/>
+              </w:rPr>
+              <w:t>https://www.youtube.com/watch?v=PowGPSdAxTI</w:t>
+            </w:r>
+          </w:p>
         </w:tc>
         <w:tc>
           <w:tcPr>
             <w:tcW w:w="2551" w:type="dxa"/>
           </w:tcPr>
-          <w:p/>
+          <w:p>
+            <w:pPr>
+              <w:rPr>
+                <w:lang w:val="en-GB"/>
+              </w:rPr>
+            </w:pPr>
+            <w:r>
+              <w:rPr>
+                <w:lang w:val="en-GB"/>
+              </w:rPr>
+              <w:t>Alarm Sound in der Unity-</w:t>
+            </w:r>
+            <w:proofErr w:type="spellStart"/>
+            <w:r>
+              <w:rPr>
+                <w:lang w:val="en-GB"/>
+              </w:rPr>
+              <w:t>S</w:t>
+            </w:r>
+            <w:r>
+              <w:rPr>
+                <w:lang w:val="en-GB"/>
+              </w:rPr>
+              <w:t>zene</w:t>
+            </w:r>
+            <w:proofErr w:type="spellEnd"/>
+          </w:p>
         </w:tc>
       </w:tr>
       <w:tr>
@@ -4423,19 +4457,58 @@
           <w:tcPr>
             <w:tcW w:w="1599" w:type="dxa"/>
           </w:tcPr>
-          <w:p/>
+          <w:p>
+            <w:pPr>
+              <w:rPr>
+                <w:lang w:val="en-GB"/>
+              </w:rPr>
+            </w:pPr>
+            <w:proofErr w:type="spellStart"/>
+            <w:r>
+              <w:rPr>
+                <w:lang w:val="en-GB"/>
+              </w:rPr>
+              <w:t>Klingel</w:t>
+            </w:r>
+            <w:proofErr w:type="spellEnd"/>
+            <w:r>
+              <w:rPr>
+                <w:lang w:val="en-GB"/>
+              </w:rPr>
+              <w:t xml:space="preserve"> Sound</w:t>
+            </w:r>
+          </w:p>
         </w:tc>
         <w:tc>
           <w:tcPr>
             <w:tcW w:w="5059" w:type="dxa"/>
           </w:tcPr>
-          <w:p/>
+          <w:p>
+            <w:pPr>
+              <w:rPr>
+                <w:sz w:val="20"/>
+              </w:rPr>
+            </w:pPr>
+            <w:r>
+              <w:rPr>
+                <w:sz w:val="20"/>
+              </w:rPr>
+              <w:t>http://soundbible.com/1466-Doorbell.html</w:t>
+            </w:r>
+          </w:p>
         </w:tc>
         <w:tc>
           <w:tcPr>
             <w:tcW w:w="2551" w:type="dxa"/>
           </w:tcPr>
-          <w:p/>
+          <w:p>
+            <w:r>
+              <w:t>Klingel Sound in der U</w:t>
+            </w:r>
+            <w:r>
+              <w:t>nity-Szene</w:t>
+            </w:r>
+          </w:p>
         </w:tc>
       </w:tr>
       <w:tr>
@@ -4501,29 +4574,29 @@
     </w:tbl>
     <w:p/>
     <w:p>
-      <w:commentRangeStart w:id="45"/>
-      <w:commentRangeEnd w:id="45"/>
+      <w:commentRangeStart w:id="41"/>
+      <w:commentRangeEnd w:id="41"/>
       <w:r>
         <w:rPr>
           <w:rStyle w:val="Kommentarzeichen"/>
         </w:rPr>
-        <w:commentReference w:id="45"/>
-      </w:r>
-      <w:commentRangeStart w:id="46"/>
-      <w:commentRangeEnd w:id="46"/>
+        <w:commentReference w:id="41"/>
+      </w:r>
+      <w:commentRangeStart w:id="42"/>
+      <w:commentRangeEnd w:id="42"/>
       <w:r>
         <w:rPr>
           <w:rStyle w:val="Kommentarzeichen"/>
         </w:rPr>
-        <w:commentReference w:id="46"/>
-      </w:r>
-      <w:commentRangeStart w:id="47"/>
-      <w:commentRangeEnd w:id="47"/>
+        <w:commentReference w:id="42"/>
+      </w:r>
+      <w:commentRangeStart w:id="43"/>
+      <w:commentRangeEnd w:id="43"/>
       <w:r>
         <w:rPr>
           <w:rStyle w:val="Kommentarzeichen"/>
         </w:rPr>
-        <w:commentReference w:id="47"/>
+        <w:commentReference w:id="43"/>
       </w:r>
     </w:p>
     <w:sectPr>
@@ -4541,13 +4614,10 @@
 
 <file path=word/comments.xml><?xml version="1.0" encoding="utf-8"?>
 <w:comments xmlns:wpc="http://schemas.microsoft.com/office/word/2010/wordprocessingCanvas" xmlns:cx="http://schemas.microsoft.com/office/drawing/2014/chartex" xmlns:cx1="http://schemas.microsoft.com/office/drawing/2015/9/8/chartex" xmlns:cx2="http://schemas.microsoft.com/office/drawing/2015/10/21/chartex" xmlns:cx3="http://schemas.microsoft.com/office/drawing/2016/5/9/chartex" xmlns:cx4="http://schemas.microsoft.com/office/drawing/2016/5/10/chartex" xmlns:cx5="http://schemas.microsoft.com/office/drawing/2016/5/11/chartex" xmlns:cx6="http://schemas.microsoft.com/office/drawing/2016/5/12/chartex" xmlns:cx7="http://schemas.microsoft.com/office/drawing/2016/5/13/chartex" xmlns:cx8="http://schemas.microsoft.com/office/drawing/2016/5/14/chartex" xmlns:mc="http://schemas.openxmlformats.org/markup-compatibility/2006" xmlns:aink="http://schemas.microsoft.com/office/drawing/2016/ink" xmlns:am3d="http://schemas.microsoft.com/office/drawing/2017/model3d" xmlns:o="urn:schemas-microsoft-com:office:office" xmlns:r="http://schemas.openxmlformats.org/officeDocument/2006/relationships" xmlns:m="http://schemas.openxmlformats.org/officeDocument/2006/math" xmlns:v="urn:schemas-microsoft-com:vml" xmlns:wp14="http://schemas.microsoft.com/office/word/2010/wordprocessingDrawing" xmlns:wp="http://schemas.openxmlformats.org/drawingml/2006/wordprocessingDrawing" xmlns:w10="urn:schemas-microsoft-com:office:word" xmlns:w="http://schemas.openxmlformats.org/wordprocessingml/2006/main" xmlns:w14="http://schemas.microsoft.com/office/word/2010/wordml" xmlns:w15="http://schemas.microsoft.com/office/word/2012/wordml" xmlns:w16cid="http://schemas.microsoft.com/office/word/2016/wordml/cid" xmlns:w16se="http://schemas.microsoft.com/office/word/2015/wordml/symex" xmlns:wpg="http://schemas.microsoft.com/office/word/2010/wordprocessingGroup" xmlns:wpi="http://schemas.microsoft.com/office/word/2010/wordprocessingInk" xmlns:wne="http://schemas.microsoft.com/office/word/2006/wordml" xmlns:wps="http://schemas.microsoft.com/office/word/2010/wordprocessingShape" mc:Ignorable="w14 w15 w16se w16cid wp14">
-  <w:comment w:id="1" w:author="Momo" w:date="2019-01-07T13:58:00Z" w:initials="M">
+  <w:comment w:id="1" w:author="Momo" w:date="2019-01-07T13:57:00Z" w:initials="M">
     <w:p>
       <w:pPr>
         <w:pStyle w:val="Kommentartext"/>
-        <w:rPr>
-          <w:lang w:val="en-GB"/>
-        </w:rPr>
       </w:pPr>
       <w:r>
         <w:rPr>
@@ -4555,51 +4625,23 @@
         </w:rPr>
         <w:annotationRef/>
       </w:r>
-      <w:proofErr w:type="gramStart"/>
-      <w:r>
-        <w:rPr>
-          <w:lang w:val="en-GB"/>
-        </w:rPr>
-        <w:t>An</w:t>
-      </w:r>
-      <w:proofErr w:type="gramEnd"/>
-      <w:r>
-        <w:rPr>
-          <w:lang w:val="en-GB"/>
-        </w:rPr>
-        <w:t xml:space="preserve"> Rico</w:t>
+      <w:r>
+        <w:t>An den Letzten der das Dokument hochlädt!!!</w:t>
       </w:r>
     </w:p>
     <w:p>
       <w:pPr>
         <w:pStyle w:val="Kommentartext"/>
-        <w:rPr>
-          <w:lang w:val="en-GB"/>
-        </w:rPr>
-      </w:pPr>
-      <w:proofErr w:type="spellStart"/>
-      <w:r>
-        <w:rPr>
-          <w:lang w:val="en-GB"/>
-        </w:rPr>
-        <w:t>Matr</w:t>
-      </w:r>
-      <w:proofErr w:type="spellEnd"/>
-      <w:r>
-        <w:rPr>
-          <w:lang w:val="en-GB"/>
-        </w:rPr>
-        <w:t>. Nr</w:t>
+      </w:pPr>
+      <w:r>
+        <w:t>Datum der Abgabe</w:t>
       </w:r>
     </w:p>
   </w:comment>
-  <w:comment w:id="2" w:author="Momo" w:date="2019-01-07T13:59:00Z" w:initials="M">
+  <w:comment w:id="16" w:author="Moritz Engers" w:date="2019-01-11T16:50:00Z" w:initials="ME">
     <w:p>
       <w:pPr>
         <w:pStyle w:val="Kommentartext"/>
-        <w:rPr>
-          <w:lang w:val="en-GB"/>
-        </w:rPr>
       </w:pPr>
       <w:r>
         <w:rPr>
@@ -4607,51 +4649,23 @@
         </w:rPr>
         <w:annotationRef/>
       </w:r>
-      <w:proofErr w:type="gramStart"/>
-      <w:r>
-        <w:rPr>
-          <w:lang w:val="en-GB"/>
-        </w:rPr>
-        <w:t>An</w:t>
-      </w:r>
-      <w:proofErr w:type="gramEnd"/>
-      <w:r>
-        <w:rPr>
-          <w:lang w:val="en-GB"/>
-        </w:rPr>
-        <w:t xml:space="preserve"> Johann</w:t>
+      <w:r>
+        <w:t>An Johann</w:t>
       </w:r>
     </w:p>
     <w:p>
       <w:pPr>
         <w:pStyle w:val="Kommentartext"/>
-        <w:rPr>
-          <w:lang w:val="en-GB"/>
-        </w:rPr>
-      </w:pPr>
-      <w:proofErr w:type="spellStart"/>
-      <w:r>
-        <w:rPr>
-          <w:lang w:val="en-GB"/>
-        </w:rPr>
-        <w:t>Matr</w:t>
-      </w:r>
-      <w:proofErr w:type="spellEnd"/>
-      <w:r>
-        <w:rPr>
-          <w:lang w:val="en-GB"/>
-        </w:rPr>
-        <w:t>. Nr</w:t>
+      </w:pPr>
+      <w:r>
+        <w:t>Ich bin mit dem Abschnitt selbst eher unzufrieden. Kannst du nochmal drüber schauen und eventuell es genauer machen? Wie du meinst.</w:t>
       </w:r>
     </w:p>
   </w:comment>
-  <w:comment w:id="3" w:author="Momo" w:date="2019-01-07T13:59:00Z" w:initials="M">
+  <w:comment w:id="17" w:author="Johann" w:date="2019-01-13T11:24:00Z" w:initials="J">
     <w:p>
       <w:pPr>
         <w:pStyle w:val="Kommentartext"/>
-        <w:rPr>
-          <w:lang w:val="en-GB"/>
-        </w:rPr>
       </w:pPr>
       <w:r>
         <w:rPr>
@@ -4659,47 +4673,12 @@
         </w:rPr>
         <w:annotationRef/>
       </w:r>
-      <w:proofErr w:type="gramStart"/>
-      <w:r>
-        <w:rPr>
-          <w:lang w:val="en-GB"/>
-        </w:rPr>
-        <w:t>An</w:t>
-      </w:r>
-      <w:proofErr w:type="gramEnd"/>
-      <w:r>
-        <w:rPr>
-          <w:lang w:val="en-GB"/>
-        </w:rPr>
-        <w:t xml:space="preserve"> Tony</w:t>
-      </w:r>
-    </w:p>
-    <w:p>
-      <w:pPr>
-        <w:pStyle w:val="Kommentartext"/>
-      </w:pPr>
-      <w:proofErr w:type="spellStart"/>
-      <w:r>
-        <w:rPr>
-          <w:lang w:val="en-GB"/>
-        </w:rPr>
-        <w:t>Matr</w:t>
-      </w:r>
-      <w:proofErr w:type="spellEnd"/>
-      <w:r>
-        <w:rPr>
-          <w:lang w:val="en-GB"/>
-        </w:rPr>
-        <w:t xml:space="preserve">. </w:t>
-      </w:r>
-      <w:proofErr w:type="spellStart"/>
-      <w:r>
-        <w:t>Nr</w:t>
-      </w:r>
-      <w:proofErr w:type="spellEnd"/>
+      <w:r>
+        <w:t>Okay werde etwas mehr dazu schreiben</w:t>
+      </w:r>
     </w:p>
   </w:comment>
-  <w:comment w:id="4" w:author="Momo" w:date="2019-01-07T13:57:00Z" w:initials="M">
+  <w:comment w:id="18" w:author="Johann" w:date="2019-01-13T11:24:00Z" w:initials="J">
     <w:p>
       <w:pPr>
         <w:pStyle w:val="Kommentartext"/>
@@ -4710,24 +4689,19 @@
         </w:rPr>
         <w:annotationRef/>
       </w:r>
-      <w:r>
-        <w:t>An den Letzten der das Dokument hochlädt!!!</w:t>
-      </w:r>
-    </w:p>
+    </w:p>
+  </w:comment>
+  <w:comment w:id="22" w:author="Moritz Engers" w:date="2019-01-11T16:53:00Z" w:initials="ME">
     <w:p>
       <w:pPr>
         <w:pStyle w:val="Kommentartext"/>
       </w:pPr>
       <w:r>
-        <w:t>Datum der Abgabe</w:t>
-      </w:r>
-    </w:p>
-  </w:comment>
-  <w:comment w:id="12" w:author="Tony Nguyen" w:date="2019-01-23T01:30:00Z" w:initials="TN">
-    <w:p>
-      <w:pPr>
-        <w:pStyle w:val="Kommentartext"/>
-      </w:pPr>
+        <w:t>An Rico:</w:t>
+      </w:r>
+      <w:r>
+        <w:br/>
+      </w:r>
       <w:r>
         <w:rPr>
           <w:rStyle w:val="Kommentarzeichen"/>
@@ -4735,11 +4709,19 @@
         <w:annotationRef/>
       </w:r>
       <w:r>
-        <w:t>Sollte die Geste auch die Dachluke öffnen? Wenn ja nur im logischen Modell oder beiden?</w:t>
+        <w:t>Mit was hast du das gemacht?</w:t>
+      </w:r>
+    </w:p>
+    <w:p>
+      <w:pPr>
+        <w:pStyle w:val="Kommentartext"/>
+      </w:pPr>
+      <w:r>
+        <w:t>Und was hast du da sonst noch so gemacht….</w:t>
       </w:r>
     </w:p>
   </w:comment>
-  <w:comment w:id="21" w:author="Moritz Engers" w:date="2019-01-11T16:50:00Z" w:initials="ME">
+  <w:comment w:id="25" w:author="Moritz Engers" w:date="2019-01-11T17:09:00Z" w:initials="ME">
     <w:p>
       <w:pPr>
         <w:pStyle w:val="Kommentartext"/>
@@ -4751,7 +4733,7 @@
         <w:annotationRef/>
       </w:r>
       <w:r>
-        <w:t>An Johann</w:t>
+        <w:t>An Rico:</w:t>
       </w:r>
     </w:p>
     <w:p>
@@ -4759,11 +4741,14 @@
         <w:pStyle w:val="Kommentartext"/>
       </w:pPr>
       <w:r>
-        <w:t>Ich bin mit dem Abschnitt selbst eher unzufrieden. Kannst du nochmal drüber schauen und eventuell es genauer machen? Wie du meinst.</w:t>
+        <w:t>Wie hast du das U</w:t>
+      </w:r>
+      <w:r>
+        <w:t>mgesetzt</w:t>
       </w:r>
     </w:p>
   </w:comment>
-  <w:comment w:id="22" w:author="Johann" w:date="2019-01-13T11:24:00Z" w:initials="J">
+  <w:comment w:id="27" w:author="Moritz Engers" w:date="2019-01-11T17:09:00Z" w:initials="ME">
     <w:p>
       <w:pPr>
         <w:pStyle w:val="Kommentartext"/>
@@ -4775,11 +4760,24 @@
         <w:annotationRef/>
       </w:r>
       <w:r>
-        <w:t>Okay werde etwas mehr dazu schreiben</w:t>
-      </w:r>
+        <w:t>An Rico:</w:t>
+      </w:r>
+    </w:p>
+    <w:p>
+      <w:pPr>
+        <w:pStyle w:val="Kommentartext"/>
+      </w:pPr>
+      <w:r>
+        <w:t xml:space="preserve">Wie hast du das </w:t>
+      </w:r>
+      <w:proofErr w:type="spellStart"/>
+      <w:r>
+        <w:t>Umgestzt</w:t>
+      </w:r>
+      <w:proofErr w:type="spellEnd"/>
     </w:p>
   </w:comment>
-  <w:comment w:id="23" w:author="Johann" w:date="2019-01-13T11:24:00Z" w:initials="J">
+  <w:comment w:id="29" w:author="Moritz Engers" w:date="2019-01-11T16:58:00Z" w:initials="ME">
     <w:p>
       <w:pPr>
         <w:pStyle w:val="Kommentartext"/>
@@ -4790,19 +4788,27 @@
         </w:rPr>
         <w:annotationRef/>
       </w:r>
+      <w:r>
+        <w:t>An Tony:</w:t>
+      </w:r>
+    </w:p>
+    <w:p>
+      <w:pPr>
+        <w:pStyle w:val="Kommentartext"/>
+      </w:pPr>
+      <w:r>
+        <w:t>Was hast du wie g</w:t>
+      </w:r>
+      <w:r>
+        <w:t>emacht?</w:t>
+      </w:r>
     </w:p>
   </w:comment>
-  <w:comment w:id="27" w:author="Moritz Engers" w:date="2019-01-11T16:53:00Z" w:initials="ME">
+  <w:comment w:id="31" w:author="Moritz Engers" w:date="2019-01-11T17:06:00Z" w:initials="ME">
     <w:p>
       <w:pPr>
         <w:pStyle w:val="Kommentartext"/>
       </w:pPr>
-      <w:r>
-        <w:t>An Rico:</w:t>
-      </w:r>
-      <w:r>
-        <w:br/>
-      </w:r>
       <w:r>
         <w:rPr>
           <w:rStyle w:val="Kommentarzeichen"/>
@@ -4810,19 +4816,15 @@
         <w:annotationRef/>
       </w:r>
       <w:r>
-        <w:t>Mit was hast du das gemacht?</w:t>
-      </w:r>
-    </w:p>
-    <w:p>
-      <w:pPr>
-        <w:pStyle w:val="Kommentartext"/>
-      </w:pPr>
-      <w:r>
-        <w:t>Und was hast du da sonst noch so gemacht….</w:t>
+        <w:t>TODO:</w:t>
+      </w:r>
+      <w:r>
+        <w:br/>
+        <w:t>sollten wir in der Gruppe machen, damit wir am Leichtesten die einzelnen Komponenten verbinden können.</w:t>
       </w:r>
     </w:p>
   </w:comment>
-  <w:comment w:id="30" w:author="Moritz Engers" w:date="2019-01-11T17:09:00Z" w:initials="ME">
+  <w:comment w:id="36" w:author="Tony Nguyen" w:date="2019-01-23T23:24:00Z" w:initials="TN">
     <w:p>
       <w:pPr>
         <w:pStyle w:val="Kommentartext"/>
@@ -4834,22 +4836,30 @@
         <w:annotationRef/>
       </w:r>
       <w:r>
-        <w:t>An Rico:</w:t>
-      </w:r>
-    </w:p>
-    <w:p>
-      <w:pPr>
-        <w:pStyle w:val="Kommentartext"/>
-      </w:pPr>
-      <w:r>
-        <w:t>Wie hast du das U</w:t>
-      </w:r>
-      <w:r>
-        <w:t>mgesetzt</w:t>
+        <w:t>Würde sagen, dass das jeder die konkreten Probleme in seinen Teil schreibt anstatt hierher. Wäre passender, falls hier nur allgemeine Probleme entstehen</w:t>
+      </w:r>
+      <w:r>
+        <w:t xml:space="preserve">. </w:t>
+      </w:r>
+      <w:proofErr w:type="gramStart"/>
+      <w:r>
+        <w:t>Habe</w:t>
+      </w:r>
+      <w:proofErr w:type="gramEnd"/>
+      <w:r>
+        <w:t xml:space="preserve"> die Probleme, die ich mit der </w:t>
+      </w:r>
+      <w:proofErr w:type="spellStart"/>
+      <w:r>
+        <w:t>Leap</w:t>
+      </w:r>
+      <w:proofErr w:type="spellEnd"/>
+      <w:r>
+        <w:t xml:space="preserve"> Motion hatte, auch bei mir nur kurz erwähnt, als es um die Entwicklung dessen ging.</w:t>
       </w:r>
     </w:p>
   </w:comment>
-  <w:comment w:id="32" w:author="Moritz Engers" w:date="2019-01-11T17:09:00Z" w:initials="ME">
+  <w:comment w:id="37" w:author="Tony Nguyen" w:date="2019-01-23T23:27:00Z" w:initials="TN">
     <w:p>
       <w:pPr>
         <w:pStyle w:val="Kommentartext"/>
@@ -4861,24 +4871,19 @@
         <w:annotationRef/>
       </w:r>
       <w:r>
-        <w:t>An Rico:</w:t>
-      </w:r>
-    </w:p>
+        <w:t>Also den Punkt „Probleme“ würde ich rauslassen</w:t>
+      </w:r>
+    </w:p>
+  </w:comment>
+  <w:comment w:id="40" w:author="Moritz Engers" w:date="2019-01-11T17:12:00Z" w:initials="ME">
     <w:p>
       <w:pPr>
         <w:pStyle w:val="Kommentartext"/>
       </w:pPr>
       <w:r>
-        <w:t xml:space="preserve">Wie hast du das </w:t>
-      </w:r>
-      <w:proofErr w:type="spellStart"/>
-      <w:r>
-        <w:t>Umgestzt</w:t>
-      </w:r>
-      <w:proofErr w:type="spellEnd"/>
-    </w:p>
-  </w:comment>
-  <w:comment w:id="34" w:author="Moritz Engers" w:date="2019-01-11T16:58:00Z" w:initials="ME">
+        <w:t>An Alle:</w:t>
+      </w:r>
+    </w:p>
     <w:p>
       <w:pPr>
         <w:pStyle w:val="Kommentartext"/>
@@ -4890,22 +4895,11 @@
         <w:annotationRef/>
       </w:r>
       <w:r>
-        <w:t>An Tony:</w:t>
-      </w:r>
-    </w:p>
-    <w:p>
-      <w:pPr>
-        <w:pStyle w:val="Kommentartext"/>
-      </w:pPr>
-      <w:r>
-        <w:t>Was hast du wie g</w:t>
-      </w:r>
-      <w:r>
-        <w:t>emacht?</w:t>
+        <w:t>Falls ihr noch Quellen habt, die ihr benutzt habt.</w:t>
       </w:r>
     </w:p>
   </w:comment>
-  <w:comment w:id="35" w:author="Tony Nguyen" w:date="2019-01-23T01:42:00Z" w:initials="TN">
+  <w:comment w:id="41" w:author="Moritz Engers" w:date="2019-01-11T17:13:00Z" w:initials="ME">
     <w:p>
       <w:pPr>
         <w:pStyle w:val="Kommentartext"/>
@@ -4917,11 +4911,41 @@
         <w:annotationRef/>
       </w:r>
       <w:r>
-        <w:t>TODO: Fingerbewegungs-Tracking</w:t>
+        <w:t>An Moritz:</w:t>
+      </w:r>
+    </w:p>
+    <w:p>
+      <w:pPr>
+        <w:pStyle w:val="Kommentartext"/>
+      </w:pPr>
+      <w:r>
+        <w:t xml:space="preserve">Bilder: Am Schluss hole ich mir dann noch ein Paar aus </w:t>
+      </w:r>
+      <w:r>
+        <w:t>WhatsApp</w:t>
+      </w:r>
+      <w:r>
+        <w:t xml:space="preserve"> und mach sie so ins Dokument, dass es alles Passt, ist aber </w:t>
+      </w:r>
+      <w:proofErr w:type="gramStart"/>
+      <w:r>
+        <w:t>leichter</w:t>
+      </w:r>
+      <w:proofErr w:type="gramEnd"/>
+      <w:r>
+        <w:t xml:space="preserve"> wenn es </w:t>
+      </w:r>
+      <w:proofErr w:type="spellStart"/>
+      <w:r>
+        <w:t>Fertig</w:t>
+      </w:r>
+      <w:proofErr w:type="spellEnd"/>
+      <w:r>
+        <w:t xml:space="preserve"> ist.</w:t>
       </w:r>
     </w:p>
   </w:comment>
-  <w:comment w:id="37" w:author="Moritz Engers" w:date="2019-01-11T17:06:00Z" w:initials="ME">
+  <w:comment w:id="42" w:author="Moritz Engers" w:date="2019-01-11T17:14:00Z" w:initials="ME">
     <w:p>
       <w:pPr>
         <w:pStyle w:val="Kommentartext"/>
@@ -4933,138 +4957,19 @@
         <w:annotationRef/>
       </w:r>
       <w:r>
-        <w:t>TODO:</w:t>
-      </w:r>
-      <w:r>
-        <w:br/>
-        <w:t>sollten wir in der Gruppe machen, damit wir am Leichtesten die einzelnen Komponenten verbinden können.</w:t>
+        <w:t>An Alle:</w:t>
+      </w:r>
+    </w:p>
+    <w:p>
+      <w:pPr>
+        <w:pStyle w:val="Kommentartext"/>
+      </w:pPr>
+      <w:r>
+        <w:t>Wenn ihr noch ein Paar Bilder drin haben wollt, dann bei WhatsApp bitte in die Gruppe schicken.</w:t>
       </w:r>
     </w:p>
   </w:comment>
-  <w:comment w:id="42" w:author="Moritz Engers" w:date="2019-01-11T16:56:00Z" w:initials="ME">
-    <w:p>
-      <w:pPr>
-        <w:pStyle w:val="Kommentartext"/>
-      </w:pPr>
-      <w:r>
-        <w:rPr>
-          <w:rStyle w:val="Kommentarzeichen"/>
-        </w:rPr>
-        <w:annotationRef/>
-      </w:r>
-      <w:r>
-        <w:t>An Alle:</w:t>
-      </w:r>
-    </w:p>
-    <w:p>
-      <w:pPr>
-        <w:pStyle w:val="Kommentartext"/>
-      </w:pPr>
-      <w:r>
-        <w:t>Gab’s sonst noch Probleme bei euch?</w:t>
-      </w:r>
-    </w:p>
-    <w:p>
-      <w:pPr>
-        <w:pStyle w:val="Kommentartext"/>
-      </w:pPr>
-    </w:p>
-  </w:comment>
-  <w:comment w:id="44" w:author="Moritz Engers" w:date="2019-01-11T17:12:00Z" w:initials="ME">
-    <w:p>
-      <w:pPr>
-        <w:pStyle w:val="Kommentartext"/>
-      </w:pPr>
-      <w:r>
-        <w:t>An Alle:</w:t>
-      </w:r>
-    </w:p>
-    <w:p>
-      <w:pPr>
-        <w:pStyle w:val="Kommentartext"/>
-      </w:pPr>
-      <w:r>
-        <w:rPr>
-          <w:rStyle w:val="Kommentarzeichen"/>
-        </w:rPr>
-        <w:annotationRef/>
-      </w:r>
-      <w:r>
-        <w:t>Falls ihr noch Quellen habt, die ihr benutzt habt.</w:t>
-      </w:r>
-    </w:p>
-  </w:comment>
-  <w:comment w:id="45" w:author="Moritz Engers" w:date="2019-01-11T17:13:00Z" w:initials="ME">
-    <w:p>
-      <w:pPr>
-        <w:pStyle w:val="Kommentartext"/>
-      </w:pPr>
-      <w:r>
-        <w:rPr>
-          <w:rStyle w:val="Kommentarzeichen"/>
-        </w:rPr>
-        <w:annotationRef/>
-      </w:r>
-      <w:r>
-        <w:t>An Moritz:</w:t>
-      </w:r>
-    </w:p>
-    <w:p>
-      <w:pPr>
-        <w:pStyle w:val="Kommentartext"/>
-      </w:pPr>
-      <w:r>
-        <w:t xml:space="preserve">Bilder: Am Schluss hole ich mir dann noch ein Paar aus </w:t>
-      </w:r>
-      <w:r>
-        <w:t>WhatsApp</w:t>
-      </w:r>
-      <w:r>
-        <w:t xml:space="preserve"> und mach sie so ins Dokument, dass es alles Passt, ist aber </w:t>
-      </w:r>
-      <w:proofErr w:type="gramStart"/>
-      <w:r>
-        <w:t>leichter</w:t>
-      </w:r>
-      <w:proofErr w:type="gramEnd"/>
-      <w:r>
-        <w:t xml:space="preserve"> wenn es </w:t>
-      </w:r>
-      <w:proofErr w:type="spellStart"/>
-      <w:r>
-        <w:t>Fertig</w:t>
-      </w:r>
-      <w:proofErr w:type="spellEnd"/>
-      <w:r>
-        <w:t xml:space="preserve"> ist.</w:t>
-      </w:r>
-    </w:p>
-  </w:comment>
-  <w:comment w:id="46" w:author="Moritz Engers" w:date="2019-01-11T17:14:00Z" w:initials="ME">
-    <w:p>
-      <w:pPr>
-        <w:pStyle w:val="Kommentartext"/>
-      </w:pPr>
-      <w:r>
-        <w:rPr>
-          <w:rStyle w:val="Kommentarzeichen"/>
-        </w:rPr>
-        <w:annotationRef/>
-      </w:r>
-      <w:r>
-        <w:t>An Alle:</w:t>
-      </w:r>
-    </w:p>
-    <w:p>
-      <w:pPr>
-        <w:pStyle w:val="Kommentartext"/>
-      </w:pPr>
-      <w:r>
-        <w:t>Wenn ihr noch ein Paar Bilder drin haben wollt, dann bei WhatsApp bitte in die Gruppe schicken.</w:t>
-      </w:r>
-    </w:p>
-  </w:comment>
-  <w:comment w:id="47" w:author="Moritz Engers" w:date="2019-01-11T17:19:00Z" w:initials="ME">
+  <w:comment w:id="43" w:author="Moritz Engers" w:date="2019-01-11T17:19:00Z" w:initials="ME">
     <w:p>
       <w:pPr>
         <w:pStyle w:val="Kommentartext"/>
@@ -5097,11 +5002,7 @@
 
 <file path=word/commentsExtended.xml><?xml version="1.0" encoding="utf-8"?>
 <w15:commentsEx xmlns:wpc="http://schemas.microsoft.com/office/word/2010/wordprocessingCanvas" xmlns:cx="http://schemas.microsoft.com/office/drawing/2014/chartex" xmlns:cx1="http://schemas.microsoft.com/office/drawing/2015/9/8/chartex" xmlns:cx2="http://schemas.microsoft.com/office/drawing/2015/10/21/chartex" xmlns:cx3="http://schemas.microsoft.com/office/drawing/2016/5/9/chartex" xmlns:cx4="http://schemas.microsoft.com/office/drawing/2016/5/10/chartex" xmlns:cx5="http://schemas.microsoft.com/office/drawing/2016/5/11/chartex" xmlns:cx6="http://schemas.microsoft.com/office/drawing/2016/5/12/chartex" xmlns:cx7="http://schemas.microsoft.com/office/drawing/2016/5/13/chartex" xmlns:cx8="http://schemas.microsoft.com/office/drawing/2016/5/14/chartex" xmlns:mc="http://schemas.openxmlformats.org/markup-compatibility/2006" xmlns:aink="http://schemas.microsoft.com/office/drawing/2016/ink" xmlns:am3d="http://schemas.microsoft.com/office/drawing/2017/model3d" xmlns:o="urn:schemas-microsoft-com:office:office" xmlns:r="http://schemas.openxmlformats.org/officeDocument/2006/relationships" xmlns:m="http://schemas.openxmlformats.org/officeDocument/2006/math" xmlns:v="urn:schemas-microsoft-com:vml" xmlns:wp14="http://schemas.microsoft.com/office/word/2010/wordprocessingDrawing" xmlns:wp="http://schemas.openxmlformats.org/drawingml/2006/wordprocessingDrawing" xmlns:w10="urn:schemas-microsoft-com:office:word" xmlns:w="http://schemas.openxmlformats.org/wordprocessingml/2006/main" xmlns:w14="http://schemas.microsoft.com/office/word/2010/wordml" xmlns:w15="http://schemas.microsoft.com/office/word/2012/wordml" xmlns:w16cid="http://schemas.microsoft.com/office/word/2016/wordml/cid" xmlns:w16se="http://schemas.microsoft.com/office/word/2015/wordml/symex" xmlns:wpg="http://schemas.microsoft.com/office/word/2010/wordprocessingGroup" xmlns:wpi="http://schemas.microsoft.com/office/word/2010/wordprocessingInk" xmlns:wne="http://schemas.microsoft.com/office/word/2006/wordml" xmlns:wps="http://schemas.microsoft.com/office/word/2010/wordprocessingShape" mc:Ignorable="w14 w15 w16se w16cid wp14">
-  <w15:commentEx w15:paraId="4B71FB33" w15:done="0"/>
-  <w15:commentEx w15:paraId="09BC89A5" w15:done="0"/>
-  <w15:commentEx w15:paraId="37A89C1D" w15:done="0"/>
   <w15:commentEx w15:paraId="333132F0" w15:done="0"/>
-  <w15:commentEx w15:paraId="318E7398" w15:done="0"/>
   <w15:commentEx w15:paraId="548D44FC" w15:done="0"/>
   <w15:commentEx w15:paraId="0EB3D0A5" w15:paraIdParent="548D44FC" w15:done="0"/>
   <w15:commentEx w15:paraId="5D723E7E" w15:paraIdParent="548D44FC" w15:done="0"/>
@@ -5109,9 +5010,9 @@
   <w15:commentEx w15:paraId="022ACCEE" w15:done="0"/>
   <w15:commentEx w15:paraId="79BBF793" w15:done="0"/>
   <w15:commentEx w15:paraId="5F3F644A" w15:done="0"/>
-  <w15:commentEx w15:paraId="532676EA" w15:done="0"/>
   <w15:commentEx w15:paraId="079B58F2" w15:done="0"/>
-  <w15:commentEx w15:paraId="26ADF0B5" w15:done="0"/>
+  <w15:commentEx w15:paraId="019CB1CE" w15:done="0"/>
+  <w15:commentEx w15:paraId="499CCA2D" w15:paraIdParent="019CB1CE" w15:done="0"/>
   <w15:commentEx w15:paraId="33916255" w15:done="0"/>
   <w15:commentEx w15:paraId="1F631E46" w15:done="0"/>
   <w15:commentEx w15:paraId="0F1897E4" w15:done="0"/>
@@ -5121,11 +5022,7 @@
 
 <file path=word/commentsIds.xml><?xml version="1.0" encoding="utf-8"?>
 <w16cid:commentsIds xmlns:wpc="http://schemas.microsoft.com/office/word/2010/wordprocessingCanvas" xmlns:cx="http://schemas.microsoft.com/office/drawing/2014/chartex" xmlns:cx1="http://schemas.microsoft.com/office/drawing/2015/9/8/chartex" xmlns:cx2="http://schemas.microsoft.com/office/drawing/2015/10/21/chartex" xmlns:cx3="http://schemas.microsoft.com/office/drawing/2016/5/9/chartex" xmlns:cx4="http://schemas.microsoft.com/office/drawing/2016/5/10/chartex" xmlns:cx5="http://schemas.microsoft.com/office/drawing/2016/5/11/chartex" xmlns:cx6="http://schemas.microsoft.com/office/drawing/2016/5/12/chartex" xmlns:cx7="http://schemas.microsoft.com/office/drawing/2016/5/13/chartex" xmlns:cx8="http://schemas.microsoft.com/office/drawing/2016/5/14/chartex" xmlns:mc="http://schemas.openxmlformats.org/markup-compatibility/2006" xmlns:aink="http://schemas.microsoft.com/office/drawing/2016/ink" xmlns:am3d="http://schemas.microsoft.com/office/drawing/2017/model3d" xmlns:o="urn:schemas-microsoft-com:office:office" xmlns:r="http://schemas.openxmlformats.org/officeDocument/2006/relationships" xmlns:m="http://schemas.openxmlformats.org/officeDocument/2006/math" xmlns:v="urn:schemas-microsoft-com:vml" xmlns:wp14="http://schemas.microsoft.com/office/word/2010/wordprocessingDrawing" xmlns:wp="http://schemas.openxmlformats.org/drawingml/2006/wordprocessingDrawing" xmlns:w10="urn:schemas-microsoft-com:office:word" xmlns:w="http://schemas.openxmlformats.org/wordprocessingml/2006/main" xmlns:w14="http://schemas.microsoft.com/office/word/2010/wordml" xmlns:w15="http://schemas.microsoft.com/office/word/2012/wordml" xmlns:w16cid="http://schemas.microsoft.com/office/word/2016/wordml/cid" xmlns:w16se="http://schemas.microsoft.com/office/word/2015/wordml/symex" xmlns:wpg="http://schemas.microsoft.com/office/word/2010/wordprocessingGroup" xmlns:wpi="http://schemas.microsoft.com/office/word/2010/wordprocessingInk" xmlns:wne="http://schemas.microsoft.com/office/word/2006/wordml" xmlns:wps="http://schemas.microsoft.com/office/word/2010/wordprocessingShape" mc:Ignorable="w14 w15 w16se w16cid wp14">
-  <w16cid:commentId w16cid:paraId="4B71FB33" w16cid:durableId="1FDDD9A3"/>
-  <w16cid:commentId w16cid:paraId="09BC89A5" w16cid:durableId="1FDDD9AB"/>
-  <w16cid:commentId w16cid:paraId="37A89C1D" w16cid:durableId="1FDDD9B1"/>
   <w16cid:commentId w16cid:paraId="333132F0" w16cid:durableId="1FDDD95A"/>
-  <w16cid:commentId w16cid:paraId="318E7398" w16cid:durableId="1FF24238"/>
   <w16cid:commentId w16cid:paraId="548D44FC" w16cid:durableId="1FE347D0"/>
   <w16cid:commentId w16cid:paraId="0EB3D0A5" w16cid:durableId="1FE59E74"/>
   <w16cid:commentId w16cid:paraId="5D723E7E" w16cid:durableId="1FE59E80"/>
@@ -5133,9 +5030,9 @@
   <w16cid:commentId w16cid:paraId="022ACCEE" w16cid:durableId="1FE34C52"/>
   <w16cid:commentId w16cid:paraId="79BBF793" w16cid:durableId="1FE34C63"/>
   <w16cid:commentId w16cid:paraId="5F3F644A" w16cid:durableId="1FE349C4"/>
-  <w16cid:commentId w16cid:paraId="532676EA" w16cid:durableId="1FF2451E"/>
   <w16cid:commentId w16cid:paraId="079B58F2" w16cid:durableId="1FE34B91"/>
-  <w16cid:commentId w16cid:paraId="26ADF0B5" w16cid:durableId="1FE3494A"/>
+  <w16cid:commentId w16cid:paraId="019CB1CE" w16cid:durableId="1FF37610"/>
+  <w16cid:commentId w16cid:paraId="499CCA2D" w16cid:durableId="1FF376C4"/>
   <w16cid:commentId w16cid:paraId="33916255" w16cid:durableId="1FE34CEC"/>
   <w16cid:commentId w16cid:paraId="1F631E46" w16cid:durableId="1FE34D1C"/>
   <w16cid:commentId w16cid:paraId="0F1897E4" w16cid:durableId="1FE34D8E"/>
@@ -6123,14 +6020,14 @@
   <w15:person w15:author="Momo">
     <w15:presenceInfo w15:providerId="None" w15:userId="Momo"/>
   </w15:person>
-  <w15:person w15:author="Tony Nguyen">
-    <w15:presenceInfo w15:providerId="Windows Live" w15:userId="49143b3e38dd6ea0"/>
-  </w15:person>
   <w15:person w15:author="Moritz Engers">
     <w15:presenceInfo w15:providerId="None" w15:userId="Moritz Engers"/>
   </w15:person>
   <w15:person w15:author="Johann">
     <w15:presenceInfo w15:providerId="None" w15:userId="Johann"/>
+  </w15:person>
+  <w15:person w15:author="Tony Nguyen">
+    <w15:presenceInfo w15:providerId="Windows Live" w15:userId="49143b3e38dd6ea0"/>
   </w15:person>
 </w15:people>
 </file>
@@ -7480,7 +7377,7 @@
 </file>
 
 <file path=customXml/itemProps1.xml><?xml version="1.0" encoding="utf-8"?>
-<ds:datastoreItem xmlns:ds="http://schemas.openxmlformats.org/officeDocument/2006/customXml" ds:itemID="{F4DD8709-2416-46BB-8579-C4B50EAB81EB}">
+<ds:datastoreItem xmlns:ds="http://schemas.openxmlformats.org/officeDocument/2006/customXml" ds:itemID="{FF08FF43-0856-4449-8ECB-E7747E1A6D2A}">
   <ds:schemaRefs>
     <ds:schemaRef ds:uri="http://schemas.openxmlformats.org/officeDocument/2006/bibliography"/>
   </ds:schemaRefs>

</xml_diff>

<commit_message>
Doku + Praesi Update
</commit_message>
<xml_diff>
--- a/Doku.docx
+++ b/Doku.docx
@@ -12,7 +12,7 @@
           <w:noProof/>
         </w:rPr>
         <w:drawing>
-          <wp:anchor distT="0" distB="0" distL="114300" distR="114300" simplePos="0" relativeHeight="251657216" behindDoc="1" locked="0" layoutInCell="1" allowOverlap="1" wp14:anchorId="40C6C9C6" wp14:editId="37468B48">
+          <wp:anchor distT="0" distB="0" distL="114300" distR="114300" simplePos="0" relativeHeight="251653120" behindDoc="1" locked="0" layoutInCell="1" allowOverlap="1" wp14:anchorId="40C6C9C6" wp14:editId="488FD7A4">
             <wp:simplePos x="0" y="0"/>
             <wp:positionH relativeFrom="page">
               <wp:align>right</wp:align>
@@ -568,6 +568,15 @@
           <w:sz w:val="28"/>
           <w:szCs w:val="28"/>
         </w:rPr>
+        <w:t xml:space="preserve"> 28.01.2019</w:t>
+      </w:r>
+      <w:r>
+        <w:rPr>
+          <w:rFonts w:cs="Calibri"/>
+          <w:color w:val="000000" w:themeColor="text1"/>
+          <w:sz w:val="28"/>
+          <w:szCs w:val="28"/>
+        </w:rPr>
         <w:t xml:space="preserve"> </w:t>
       </w:r>
     </w:p>
@@ -644,7 +653,7 @@
           <w:r>
             <w:fldChar w:fldCharType="separate"/>
           </w:r>
-          <w:hyperlink w:anchor="_Toc536008116" w:history="1">
+          <w:hyperlink w:anchor="_Toc536213573" w:history="1">
             <w:r>
               <w:rPr>
                 <w:rStyle w:val="Hyperlink"/>
@@ -671,7 +680,7 @@
                 <w:noProof/>
                 <w:webHidden/>
               </w:rPr>
-              <w:instrText xml:space="preserve"> PAGEREF _Toc536008116 \h </w:instrText>
+              <w:instrText xml:space="preserve"> PAGEREF _Toc536213573 \h </w:instrText>
             </w:r>
             <w:r>
               <w:rPr>
@@ -691,7 +700,7 @@
                 <w:noProof/>
                 <w:webHidden/>
               </w:rPr>
-              <w:t>3</w:t>
+              <w:t>2</w:t>
             </w:r>
             <w:r>
               <w:rPr>
@@ -718,7 +727,7 @@
               <w:lang w:eastAsia="de-DE"/>
             </w:rPr>
           </w:pPr>
-          <w:hyperlink w:anchor="_Toc536008117" w:history="1">
+          <w:hyperlink w:anchor="_Toc536213574" w:history="1">
             <w:r>
               <w:rPr>
                 <w:rStyle w:val="Hyperlink"/>
@@ -745,7 +754,7 @@
                 <w:noProof/>
                 <w:webHidden/>
               </w:rPr>
-              <w:instrText xml:space="preserve"> PAGEREF _Toc536008117 \h </w:instrText>
+              <w:instrText xml:space="preserve"> PAGEREF _Toc536213574 \h </w:instrText>
             </w:r>
             <w:r>
               <w:rPr>
@@ -765,7 +774,7 @@
                 <w:noProof/>
                 <w:webHidden/>
               </w:rPr>
-              <w:t>3</w:t>
+              <w:t>2</w:t>
             </w:r>
             <w:r>
               <w:rPr>
@@ -792,7 +801,7 @@
               <w:lang w:eastAsia="de-DE"/>
             </w:rPr>
           </w:pPr>
-          <w:hyperlink w:anchor="_Toc536008118" w:history="1">
+          <w:hyperlink w:anchor="_Toc536213575" w:history="1">
             <w:r>
               <w:rPr>
                 <w:rStyle w:val="Hyperlink"/>
@@ -819,7 +828,7 @@
                 <w:noProof/>
                 <w:webHidden/>
               </w:rPr>
-              <w:instrText xml:space="preserve"> PAGEREF _Toc536008118 \h </w:instrText>
+              <w:instrText xml:space="preserve"> PAGEREF _Toc536213575 \h </w:instrText>
             </w:r>
             <w:r>
               <w:rPr>
@@ -839,7 +848,7 @@
                 <w:noProof/>
                 <w:webHidden/>
               </w:rPr>
-              <w:t>3</w:t>
+              <w:t>2</w:t>
             </w:r>
             <w:r>
               <w:rPr>
@@ -866,7 +875,7 @@
               <w:lang w:eastAsia="de-DE"/>
             </w:rPr>
           </w:pPr>
-          <w:hyperlink w:anchor="_Toc536008119" w:history="1">
+          <w:hyperlink w:anchor="_Toc536213576" w:history="1">
             <w:r>
               <w:rPr>
                 <w:rStyle w:val="Hyperlink"/>
@@ -893,7 +902,7 @@
                 <w:noProof/>
                 <w:webHidden/>
               </w:rPr>
-              <w:instrText xml:space="preserve"> PAGEREF _Toc536008119 \h </w:instrText>
+              <w:instrText xml:space="preserve"> PAGEREF _Toc536213576 \h </w:instrText>
             </w:r>
             <w:r>
               <w:rPr>
@@ -913,7 +922,7 @@
                 <w:noProof/>
                 <w:webHidden/>
               </w:rPr>
-              <w:t>4</w:t>
+              <w:t>3</w:t>
             </w:r>
             <w:r>
               <w:rPr>
@@ -938,7 +947,7 @@
               <w:lang w:eastAsia="de-DE"/>
             </w:rPr>
           </w:pPr>
-          <w:hyperlink w:anchor="_Toc536008120" w:history="1">
+          <w:hyperlink w:anchor="_Toc536213577" w:history="1">
             <w:r>
               <w:rPr>
                 <w:rStyle w:val="Hyperlink"/>
@@ -965,7 +974,7 @@
                 <w:noProof/>
                 <w:webHidden/>
               </w:rPr>
-              <w:instrText xml:space="preserve"> PAGEREF _Toc536008120 \h </w:instrText>
+              <w:instrText xml:space="preserve"> PAGEREF _Toc536213577 \h </w:instrText>
             </w:r>
             <w:r>
               <w:rPr>
@@ -985,7 +994,7 @@
                 <w:noProof/>
                 <w:webHidden/>
               </w:rPr>
-              <w:t>4</w:t>
+              <w:t>3</w:t>
             </w:r>
             <w:r>
               <w:rPr>
@@ -1010,7 +1019,7 @@
               <w:lang w:eastAsia="de-DE"/>
             </w:rPr>
           </w:pPr>
-          <w:hyperlink w:anchor="_Toc536008121" w:history="1">
+          <w:hyperlink w:anchor="_Toc536213578" w:history="1">
             <w:r>
               <w:rPr>
                 <w:rStyle w:val="Hyperlink"/>
@@ -1037,7 +1046,7 @@
                 <w:noProof/>
                 <w:webHidden/>
               </w:rPr>
-              <w:instrText xml:space="preserve"> PAGEREF _Toc536008121 \h </w:instrText>
+              <w:instrText xml:space="preserve"> PAGEREF _Toc536213578 \h </w:instrText>
             </w:r>
             <w:r>
               <w:rPr>
@@ -1057,7 +1066,7 @@
                 <w:noProof/>
                 <w:webHidden/>
               </w:rPr>
-              <w:t>4</w:t>
+              <w:t>3</w:t>
             </w:r>
             <w:r>
               <w:rPr>
@@ -1084,7 +1093,7 @@
               <w:lang w:eastAsia="de-DE"/>
             </w:rPr>
           </w:pPr>
-          <w:hyperlink w:anchor="_Toc536008122" w:history="1">
+          <w:hyperlink w:anchor="_Toc536213579" w:history="1">
             <w:r>
               <w:rPr>
                 <w:rStyle w:val="Hyperlink"/>
@@ -1111,7 +1120,7 @@
                 <w:noProof/>
                 <w:webHidden/>
               </w:rPr>
-              <w:instrText xml:space="preserve"> PAGEREF _Toc536008122 \h </w:instrText>
+              <w:instrText xml:space="preserve"> PAGEREF _Toc536213579 \h </w:instrText>
             </w:r>
             <w:r>
               <w:rPr>
@@ -1131,7 +1140,7 @@
                 <w:noProof/>
                 <w:webHidden/>
               </w:rPr>
-              <w:t>4</w:t>
+              <w:t>3</w:t>
             </w:r>
             <w:r>
               <w:rPr>
@@ -1156,7 +1165,7 @@
               <w:lang w:eastAsia="de-DE"/>
             </w:rPr>
           </w:pPr>
-          <w:hyperlink w:anchor="_Toc536008123" w:history="1">
+          <w:hyperlink w:anchor="_Toc536213580" w:history="1">
             <w:r>
               <w:rPr>
                 <w:rStyle w:val="Hyperlink"/>
@@ -1183,7 +1192,7 @@
                 <w:noProof/>
                 <w:webHidden/>
               </w:rPr>
-              <w:instrText xml:space="preserve"> PAGEREF _Toc536008123 \h </w:instrText>
+              <w:instrText xml:space="preserve"> PAGEREF _Toc536213580 \h </w:instrText>
             </w:r>
             <w:r>
               <w:rPr>
@@ -1203,7 +1212,7 @@
                 <w:noProof/>
                 <w:webHidden/>
               </w:rPr>
-              <w:t>5</w:t>
+              <w:t>4</w:t>
             </w:r>
             <w:r>
               <w:rPr>
@@ -1228,7 +1237,7 @@
               <w:lang w:eastAsia="de-DE"/>
             </w:rPr>
           </w:pPr>
-          <w:hyperlink w:anchor="_Toc536008124" w:history="1">
+          <w:hyperlink w:anchor="_Toc536213581" w:history="1">
             <w:r>
               <w:rPr>
                 <w:rStyle w:val="Hyperlink"/>
@@ -1255,7 +1264,7 @@
                 <w:noProof/>
                 <w:webHidden/>
               </w:rPr>
-              <w:instrText xml:space="preserve"> PAGEREF _Toc536008124 \h </w:instrText>
+              <w:instrText xml:space="preserve"> PAGEREF _Toc536213581 \h </w:instrText>
             </w:r>
             <w:r>
               <w:rPr>
@@ -1275,7 +1284,7 @@
                 <w:noProof/>
                 <w:webHidden/>
               </w:rPr>
-              <w:t>5</w:t>
+              <w:t>4</w:t>
             </w:r>
             <w:r>
               <w:rPr>
@@ -1300,7 +1309,7 @@
               <w:lang w:eastAsia="de-DE"/>
             </w:rPr>
           </w:pPr>
-          <w:hyperlink w:anchor="_Toc536008125" w:history="1">
+          <w:hyperlink w:anchor="_Toc536213582" w:history="1">
             <w:r>
               <w:rPr>
                 <w:rStyle w:val="Hyperlink"/>
@@ -1327,7 +1336,7 @@
                 <w:noProof/>
                 <w:webHidden/>
               </w:rPr>
-              <w:instrText xml:space="preserve"> PAGEREF _Toc536008125 \h </w:instrText>
+              <w:instrText xml:space="preserve"> PAGEREF _Toc536213582 \h </w:instrText>
             </w:r>
             <w:r>
               <w:rPr>
@@ -1347,7 +1356,7 @@
                 <w:noProof/>
                 <w:webHidden/>
               </w:rPr>
-              <w:t>5</w:t>
+              <w:t>4</w:t>
             </w:r>
             <w:r>
               <w:rPr>
@@ -1374,7 +1383,7 @@
               <w:lang w:eastAsia="de-DE"/>
             </w:rPr>
           </w:pPr>
-          <w:hyperlink w:anchor="_Toc536008126" w:history="1">
+          <w:hyperlink w:anchor="_Toc536213583" w:history="1">
             <w:r>
               <w:rPr>
                 <w:rStyle w:val="Hyperlink"/>
@@ -1401,7 +1410,7 @@
                 <w:noProof/>
                 <w:webHidden/>
               </w:rPr>
-              <w:instrText xml:space="preserve"> PAGEREF _Toc536008126 \h </w:instrText>
+              <w:instrText xml:space="preserve"> PAGEREF _Toc536213583 \h </w:instrText>
             </w:r>
             <w:r>
               <w:rPr>
@@ -1421,7 +1430,7 @@
                 <w:noProof/>
                 <w:webHidden/>
               </w:rPr>
-              <w:t>5</w:t>
+              <w:t>4</w:t>
             </w:r>
             <w:r>
               <w:rPr>
@@ -1448,7 +1457,7 @@
               <w:lang w:eastAsia="de-DE"/>
             </w:rPr>
           </w:pPr>
-          <w:hyperlink w:anchor="_Toc536008127" w:history="1">
+          <w:hyperlink w:anchor="_Toc536213584" w:history="1">
             <w:r>
               <w:rPr>
                 <w:rStyle w:val="Hyperlink"/>
@@ -1475,7 +1484,7 @@
                 <w:noProof/>
                 <w:webHidden/>
               </w:rPr>
-              <w:instrText xml:space="preserve"> PAGEREF _Toc536008127 \h </w:instrText>
+              <w:instrText xml:space="preserve"> PAGEREF _Toc536213584 \h </w:instrText>
             </w:r>
             <w:r>
               <w:rPr>
@@ -1495,7 +1504,7 @@
                 <w:noProof/>
                 <w:webHidden/>
               </w:rPr>
-              <w:t>5</w:t>
+              <w:t>4</w:t>
             </w:r>
             <w:r>
               <w:rPr>
@@ -1520,7 +1529,7 @@
               <w:lang w:eastAsia="de-DE"/>
             </w:rPr>
           </w:pPr>
-          <w:hyperlink w:anchor="_Toc536008128" w:history="1">
+          <w:hyperlink w:anchor="_Toc536213585" w:history="1">
             <w:r>
               <w:rPr>
                 <w:rStyle w:val="Hyperlink"/>
@@ -1547,7 +1556,7 @@
                 <w:noProof/>
                 <w:webHidden/>
               </w:rPr>
-              <w:instrText xml:space="preserve"> PAGEREF _Toc536008128 \h </w:instrText>
+              <w:instrText xml:space="preserve"> PAGEREF _Toc536213585 \h </w:instrText>
             </w:r>
             <w:r>
               <w:rPr>
@@ -1567,7 +1576,7 @@
                 <w:noProof/>
                 <w:webHidden/>
               </w:rPr>
-              <w:t>5</w:t>
+              <w:t>4</w:t>
             </w:r>
             <w:r>
               <w:rPr>
@@ -1592,7 +1601,7 @@
               <w:lang w:eastAsia="de-DE"/>
             </w:rPr>
           </w:pPr>
-          <w:hyperlink w:anchor="_Toc536008129" w:history="1">
+          <w:hyperlink w:anchor="_Toc536213586" w:history="1">
             <w:r>
               <w:rPr>
                 <w:rStyle w:val="Hyperlink"/>
@@ -1619,7 +1628,7 @@
                 <w:noProof/>
                 <w:webHidden/>
               </w:rPr>
-              <w:instrText xml:space="preserve"> PAGEREF _Toc536008129 \h </w:instrText>
+              <w:instrText xml:space="preserve"> PAGEREF _Toc536213586 \h </w:instrText>
             </w:r>
             <w:r>
               <w:rPr>
@@ -1639,7 +1648,7 @@
                 <w:noProof/>
                 <w:webHidden/>
               </w:rPr>
-              <w:t>5</w:t>
+              <w:t>4</w:t>
             </w:r>
             <w:r>
               <w:rPr>
@@ -1664,7 +1673,7 @@
               <w:lang w:eastAsia="de-DE"/>
             </w:rPr>
           </w:pPr>
-          <w:hyperlink w:anchor="_Toc536008130" w:history="1">
+          <w:hyperlink w:anchor="_Toc536213587" w:history="1">
             <w:r>
               <w:rPr>
                 <w:rStyle w:val="Hyperlink"/>
@@ -1691,7 +1700,7 @@
                 <w:noProof/>
                 <w:webHidden/>
               </w:rPr>
-              <w:instrText xml:space="preserve"> PAGEREF _Toc536008130 \h </w:instrText>
+              <w:instrText xml:space="preserve"> PAGEREF _Toc536213587 \h </w:instrText>
             </w:r>
             <w:r>
               <w:rPr>
@@ -1711,7 +1720,7 @@
                 <w:noProof/>
                 <w:webHidden/>
               </w:rPr>
-              <w:t>6</w:t>
+              <w:t>5</w:t>
             </w:r>
             <w:r>
               <w:rPr>
@@ -1738,7 +1747,7 @@
               <w:lang w:eastAsia="de-DE"/>
             </w:rPr>
           </w:pPr>
-          <w:hyperlink w:anchor="_Toc536008131" w:history="1">
+          <w:hyperlink w:anchor="_Toc536213588" w:history="1">
             <w:r>
               <w:rPr>
                 <w:rStyle w:val="Hyperlink"/>
@@ -1765,7 +1774,7 @@
                 <w:noProof/>
                 <w:webHidden/>
               </w:rPr>
-              <w:instrText xml:space="preserve"> PAGEREF _Toc536008131 \h </w:instrText>
+              <w:instrText xml:space="preserve"> PAGEREF _Toc536213588 \h </w:instrText>
             </w:r>
             <w:r>
               <w:rPr>
@@ -1785,7 +1794,7 @@
                 <w:noProof/>
                 <w:webHidden/>
               </w:rPr>
-              <w:t>6</w:t>
+              <w:t>5</w:t>
             </w:r>
             <w:r>
               <w:rPr>
@@ -1810,7 +1819,7 @@
               <w:lang w:eastAsia="de-DE"/>
             </w:rPr>
           </w:pPr>
-          <w:hyperlink w:anchor="_Toc536008132" w:history="1">
+          <w:hyperlink w:anchor="_Toc536213589" w:history="1">
             <w:r>
               <w:rPr>
                 <w:rStyle w:val="Hyperlink"/>
@@ -1837,7 +1846,7 @@
                 <w:noProof/>
                 <w:webHidden/>
               </w:rPr>
-              <w:instrText xml:space="preserve"> PAGEREF _Toc536008132 \h </w:instrText>
+              <w:instrText xml:space="preserve"> PAGEREF _Toc536213589 \h </w:instrText>
             </w:r>
             <w:r>
               <w:rPr>
@@ -1857,7 +1866,7 @@
                 <w:noProof/>
                 <w:webHidden/>
               </w:rPr>
-              <w:t>6</w:t>
+              <w:t>5</w:t>
             </w:r>
             <w:r>
               <w:rPr>
@@ -1882,7 +1891,7 @@
               <w:lang w:eastAsia="de-DE"/>
             </w:rPr>
           </w:pPr>
-          <w:hyperlink w:anchor="_Toc536008133" w:history="1">
+          <w:hyperlink w:anchor="_Toc536213590" w:history="1">
             <w:r>
               <w:rPr>
                 <w:rStyle w:val="Hyperlink"/>
@@ -1909,7 +1918,7 @@
                 <w:noProof/>
                 <w:webHidden/>
               </w:rPr>
-              <w:instrText xml:space="preserve"> PAGEREF _Toc536008133 \h </w:instrText>
+              <w:instrText xml:space="preserve"> PAGEREF _Toc536213590 \h </w:instrText>
             </w:r>
             <w:r>
               <w:rPr>
@@ -1954,13 +1963,13 @@
               <w:lang w:eastAsia="de-DE"/>
             </w:rPr>
           </w:pPr>
-          <w:hyperlink w:anchor="_Toc536008134" w:history="1">
+          <w:hyperlink w:anchor="_Toc536213591" w:history="1">
             <w:r>
               <w:rPr>
                 <w:rStyle w:val="Hyperlink"/>
                 <w:noProof/>
               </w:rPr>
-              <w:t>Bewegung im/am Haus</w:t>
+              <w:t>Veränderndes Wetter</w:t>
             </w:r>
             <w:r>
               <w:rPr>
@@ -1981,151 +1990,7 @@
                 <w:noProof/>
                 <w:webHidden/>
               </w:rPr>
-              <w:instrText xml:space="preserve"> PAGEREF _Toc536008134 \h </w:instrText>
-            </w:r>
-            <w:r>
-              <w:rPr>
-                <w:noProof/>
-                <w:webHidden/>
-              </w:rPr>
-            </w:r>
-            <w:r>
-              <w:rPr>
-                <w:noProof/>
-                <w:webHidden/>
-              </w:rPr>
-              <w:fldChar w:fldCharType="separate"/>
-            </w:r>
-            <w:r>
-              <w:rPr>
-                <w:noProof/>
-                <w:webHidden/>
-              </w:rPr>
-              <w:t>6</w:t>
-            </w:r>
-            <w:r>
-              <w:rPr>
-                <w:noProof/>
-                <w:webHidden/>
-              </w:rPr>
-              <w:fldChar w:fldCharType="end"/>
-            </w:r>
-          </w:hyperlink>
-        </w:p>
-        <w:p>
-          <w:pPr>
-            <w:pStyle w:val="Verzeichnis4"/>
-            <w:tabs>
-              <w:tab w:val="right" w:pos="9060"/>
-            </w:tabs>
-            <w:rPr>
-              <w:rFonts w:eastAsiaTheme="minorEastAsia" w:cstheme="minorBidi"/>
-              <w:noProof/>
-              <w:sz w:val="22"/>
-              <w:szCs w:val="22"/>
-              <w:lang w:eastAsia="de-DE"/>
-            </w:rPr>
-          </w:pPr>
-          <w:hyperlink w:anchor="_Toc536008135" w:history="1">
-            <w:r>
-              <w:rPr>
-                <w:rStyle w:val="Hyperlink"/>
-                <w:noProof/>
-              </w:rPr>
-              <w:t>Veränderndes Wetter</w:t>
-            </w:r>
-            <w:r>
-              <w:rPr>
-                <w:noProof/>
-                <w:webHidden/>
-              </w:rPr>
-              <w:tab/>
-            </w:r>
-            <w:r>
-              <w:rPr>
-                <w:noProof/>
-                <w:webHidden/>
-              </w:rPr>
-              <w:fldChar w:fldCharType="begin"/>
-            </w:r>
-            <w:r>
-              <w:rPr>
-                <w:noProof/>
-                <w:webHidden/>
-              </w:rPr>
-              <w:instrText xml:space="preserve"> PAGEREF _Toc536008135 \h </w:instrText>
-            </w:r>
-            <w:r>
-              <w:rPr>
-                <w:noProof/>
-                <w:webHidden/>
-              </w:rPr>
-            </w:r>
-            <w:r>
-              <w:rPr>
-                <w:noProof/>
-                <w:webHidden/>
-              </w:rPr>
-              <w:fldChar w:fldCharType="separate"/>
-            </w:r>
-            <w:r>
-              <w:rPr>
-                <w:noProof/>
-                <w:webHidden/>
-              </w:rPr>
-              <w:t>6</w:t>
-            </w:r>
-            <w:r>
-              <w:rPr>
-                <w:noProof/>
-                <w:webHidden/>
-              </w:rPr>
-              <w:fldChar w:fldCharType="end"/>
-            </w:r>
-          </w:hyperlink>
-        </w:p>
-        <w:p>
-          <w:pPr>
-            <w:pStyle w:val="Verzeichnis4"/>
-            <w:tabs>
-              <w:tab w:val="right" w:pos="9060"/>
-            </w:tabs>
-            <w:rPr>
-              <w:rFonts w:eastAsiaTheme="minorEastAsia" w:cstheme="minorBidi"/>
-              <w:noProof/>
-              <w:sz w:val="22"/>
-              <w:szCs w:val="22"/>
-              <w:lang w:eastAsia="de-DE"/>
-            </w:rPr>
-          </w:pPr>
-          <w:hyperlink w:anchor="_Toc536008136" w:history="1">
-            <w:r>
-              <w:rPr>
-                <w:rStyle w:val="Hyperlink"/>
-                <w:noProof/>
-              </w:rPr>
-              <w:t>Kamera Wechsel</w:t>
-            </w:r>
-            <w:r>
-              <w:rPr>
-                <w:noProof/>
-                <w:webHidden/>
-              </w:rPr>
-              <w:tab/>
-            </w:r>
-            <w:r>
-              <w:rPr>
-                <w:noProof/>
-                <w:webHidden/>
-              </w:rPr>
-              <w:fldChar w:fldCharType="begin"/>
-            </w:r>
-            <w:r>
-              <w:rPr>
-                <w:noProof/>
-                <w:webHidden/>
-              </w:rPr>
-              <w:instrText xml:space="preserve"> PAGEREF _Toc536008136 \h </w:instrText>
+              <w:instrText xml:space="preserve"> PAGEREF _Toc536213591 \h </w:instrText>
             </w:r>
             <w:r>
               <w:rPr>
@@ -2170,7 +2035,7 @@
               <w:lang w:eastAsia="de-DE"/>
             </w:rPr>
           </w:pPr>
-          <w:hyperlink w:anchor="_Toc536008137" w:history="1">
+          <w:hyperlink w:anchor="_Toc536213592" w:history="1">
             <w:r>
               <w:rPr>
                 <w:rStyle w:val="Hyperlink"/>
@@ -2197,7 +2062,7 @@
                 <w:noProof/>
                 <w:webHidden/>
               </w:rPr>
-              <w:instrText xml:space="preserve"> PAGEREF _Toc536008137 \h </w:instrText>
+              <w:instrText xml:space="preserve"> PAGEREF _Toc536213592 \h </w:instrText>
             </w:r>
             <w:r>
               <w:rPr>
@@ -2217,7 +2082,7 @@
                 <w:noProof/>
                 <w:webHidden/>
               </w:rPr>
-              <w:t>7</w:t>
+              <w:t>6</w:t>
             </w:r>
             <w:r>
               <w:rPr>
@@ -2242,7 +2107,7 @@
               <w:lang w:eastAsia="de-DE"/>
             </w:rPr>
           </w:pPr>
-          <w:hyperlink w:anchor="_Toc536008138" w:history="1">
+          <w:hyperlink w:anchor="_Toc536213593" w:history="1">
             <w:r>
               <w:rPr>
                 <w:rStyle w:val="Hyperlink"/>
@@ -2269,7 +2134,7 @@
                 <w:noProof/>
                 <w:webHidden/>
               </w:rPr>
-              <w:instrText xml:space="preserve"> PAGEREF _Toc536008138 \h </w:instrText>
+              <w:instrText xml:space="preserve"> PAGEREF _Toc536213593 \h </w:instrText>
             </w:r>
             <w:r>
               <w:rPr>
@@ -2316,7 +2181,7 @@
               <w:lang w:eastAsia="de-DE"/>
             </w:rPr>
           </w:pPr>
-          <w:hyperlink w:anchor="_Toc536008139" w:history="1">
+          <w:hyperlink w:anchor="_Toc536213594" w:history="1">
             <w:r>
               <w:rPr>
                 <w:rStyle w:val="Hyperlink"/>
@@ -2343,7 +2208,7 @@
                 <w:noProof/>
                 <w:webHidden/>
               </w:rPr>
-              <w:instrText xml:space="preserve"> PAGEREF _Toc536008139 \h </w:instrText>
+              <w:instrText xml:space="preserve"> PAGEREF _Toc536213594 \h </w:instrText>
             </w:r>
             <w:r>
               <w:rPr>
@@ -2390,7 +2255,7 @@
               <w:lang w:eastAsia="de-DE"/>
             </w:rPr>
           </w:pPr>
-          <w:hyperlink w:anchor="_Toc536008140" w:history="1">
+          <w:hyperlink w:anchor="_Toc536213595" w:history="1">
             <w:r>
               <w:rPr>
                 <w:rStyle w:val="Hyperlink"/>
@@ -2417,7 +2282,7 @@
                 <w:noProof/>
                 <w:webHidden/>
               </w:rPr>
-              <w:instrText xml:space="preserve"> PAGEREF _Toc536008140 \h </w:instrText>
+              <w:instrText xml:space="preserve"> PAGEREF _Toc536213595 \h </w:instrText>
             </w:r>
             <w:r>
               <w:rPr>
@@ -2464,7 +2329,7 @@
               <w:lang w:eastAsia="de-DE"/>
             </w:rPr>
           </w:pPr>
-          <w:hyperlink w:anchor="_Toc536008141" w:history="1">
+          <w:hyperlink w:anchor="_Toc536213596" w:history="1">
             <w:r>
               <w:rPr>
                 <w:rStyle w:val="Hyperlink"/>
@@ -2491,7 +2356,7 @@
                 <w:noProof/>
                 <w:webHidden/>
               </w:rPr>
-              <w:instrText xml:space="preserve"> PAGEREF _Toc536008141 \h </w:instrText>
+              <w:instrText xml:space="preserve"> PAGEREF _Toc536213596 \h </w:instrText>
             </w:r>
             <w:r>
               <w:rPr>
@@ -2538,13 +2403,13 @@
               <w:lang w:eastAsia="de-DE"/>
             </w:rPr>
           </w:pPr>
-          <w:hyperlink w:anchor="_Toc536008142" w:history="1">
+          <w:hyperlink w:anchor="_Toc536213597" w:history="1">
             <w:r>
               <w:rPr>
                 <w:rStyle w:val="Hyperlink"/>
                 <w:noProof/>
               </w:rPr>
-              <w:t>Problemeeee</w:t>
+              <w:t>Probleme</w:t>
             </w:r>
             <w:r>
               <w:rPr>
@@ -2565,7 +2430,7 @@
                 <w:noProof/>
                 <w:webHidden/>
               </w:rPr>
-              <w:instrText xml:space="preserve"> PAGEREF _Toc536008142 \h </w:instrText>
+              <w:instrText xml:space="preserve"> PAGEREF _Toc536213597 \h </w:instrText>
             </w:r>
             <w:r>
               <w:rPr>
@@ -2585,7 +2450,7 @@
                 <w:noProof/>
                 <w:webHidden/>
               </w:rPr>
-              <w:t>7</w:t>
+              <w:t>8</w:t>
             </w:r>
             <w:r>
               <w:rPr>
@@ -2612,7 +2477,7 @@
               <w:lang w:eastAsia="de-DE"/>
             </w:rPr>
           </w:pPr>
-          <w:hyperlink w:anchor="_Toc536008143" w:history="1">
+          <w:hyperlink w:anchor="_Toc536213598" w:history="1">
             <w:r>
               <w:rPr>
                 <w:rStyle w:val="Hyperlink"/>
@@ -2639,7 +2504,7 @@
                 <w:noProof/>
                 <w:webHidden/>
               </w:rPr>
-              <w:instrText xml:space="preserve"> PAGEREF _Toc536008143 \h </w:instrText>
+              <w:instrText xml:space="preserve"> PAGEREF _Toc536213598 \h </w:instrText>
             </w:r>
             <w:r>
               <w:rPr>
@@ -2703,7 +2568,7 @@
       <w:pPr>
         <w:pStyle w:val="berschrift1"/>
       </w:pPr>
-      <w:bookmarkStart w:id="2" w:name="_Toc536008116"/>
+      <w:bookmarkStart w:id="2" w:name="_Toc536213573"/>
       <w:r>
         <w:lastRenderedPageBreak/>
         <w:t>Interaktives Modellhaus – Idee</w:t>
@@ -2719,7 +2584,7 @@
       <w:pPr>
         <w:pStyle w:val="berschrift2"/>
       </w:pPr>
-      <w:bookmarkStart w:id="3" w:name="_Toc536008117"/>
+      <w:bookmarkStart w:id="3" w:name="_Toc536213574"/>
       <w:r>
         <w:t>Einsatzmöglichkeiten</w:t>
       </w:r>
@@ -2782,15 +2647,6 @@
           <w:numId w:val="8"/>
         </w:numPr>
       </w:pPr>
-      <w:r>
-        <w:t>Kindern und jungen Jugendlichen könnte so spielerisch der Umgang mit Technik gezeigt und erklärt werden und Grundlegende Prinzipien könnten spielerisch vermittelt werden.</w:t>
-      </w:r>
-    </w:p>
-    <w:p>
-      <w:pPr>
-        <w:pStyle w:val="berschrift1"/>
-      </w:pPr>
-      <w:bookmarkStart w:id="4" w:name="_Toc536008118"/>
       <w:r>
         <w:rPr>
           <w:noProof/>
@@ -2798,18 +2654,18 @@
         <mc:AlternateContent>
           <mc:Choice Requires="wpg">
             <w:drawing>
-              <wp:anchor distT="0" distB="0" distL="114300" distR="114300" simplePos="0" relativeHeight="251670528" behindDoc="0" locked="0" layoutInCell="1" allowOverlap="1" wp14:anchorId="51C127F5" wp14:editId="57FCE2AD">
+              <wp:anchor distT="0" distB="0" distL="114300" distR="114300" simplePos="0" relativeHeight="251670528" behindDoc="0" locked="0" layoutInCell="1" allowOverlap="1" wp14:anchorId="1A4E2D82" wp14:editId="57BEAF53">
                 <wp:simplePos x="0" y="0"/>
-                <wp:positionH relativeFrom="margin">
-                  <wp:posOffset>-220980</wp:posOffset>
+                <wp:positionH relativeFrom="column">
+                  <wp:posOffset>2620010</wp:posOffset>
                 </wp:positionH>
                 <wp:positionV relativeFrom="paragraph">
-                  <wp:posOffset>577215</wp:posOffset>
+                  <wp:posOffset>512445</wp:posOffset>
                 </wp:positionV>
-                <wp:extent cx="6040002" cy="4317365"/>
-                <wp:effectExtent l="0" t="0" r="0" b="6985"/>
+                <wp:extent cx="6040002" cy="4632960"/>
+                <wp:effectExtent l="0" t="0" r="0" b="0"/>
                 <wp:wrapNone/>
-                <wp:docPr id="3" name="Gruppieren 3"/>
+                <wp:docPr id="10" name="Gruppieren 10"/>
                 <wp:cNvGraphicFramePr/>
                 <a:graphic xmlns:a="http://schemas.openxmlformats.org/drawingml/2006/main">
                   <a:graphicData uri="http://schemas.microsoft.com/office/word/2010/wordprocessingGroup">
@@ -2818,46 +2674,297 @@
                       <wpg:grpSpPr>
                         <a:xfrm>
                           <a:off x="0" y="0"/>
-                          <a:ext cx="6040002" cy="4317365"/>
-                          <a:chOff x="468745" y="0"/>
-                          <a:chExt cx="6040216" cy="4317789"/>
+                          <a:ext cx="6040002" cy="4632960"/>
+                          <a:chOff x="0" y="0"/>
+                          <a:chExt cx="6040002" cy="4632960"/>
                         </a:xfrm>
                       </wpg:grpSpPr>
                       <wpg:grpSp>
-                        <wpg:cNvPr id="16" name="Gruppieren 16"/>
+                        <wpg:cNvPr id="3" name="Gruppieren 3"/>
                         <wpg:cNvGrpSpPr/>
                         <wpg:grpSpPr>
                           <a:xfrm>
-                            <a:off x="999066" y="0"/>
-                            <a:ext cx="5509895" cy="4317789"/>
-                            <a:chOff x="999066" y="0"/>
-                            <a:chExt cx="5509895" cy="4317789"/>
+                            <a:off x="0" y="0"/>
+                            <a:ext cx="6040002" cy="4317365"/>
+                            <a:chOff x="468745" y="0"/>
+                            <a:chExt cx="6040216" cy="4317789"/>
                           </a:xfrm>
                         </wpg:grpSpPr>
+                        <wpg:grpSp>
+                          <wpg:cNvPr id="16" name="Gruppieren 16"/>
+                          <wpg:cNvGrpSpPr/>
+                          <wpg:grpSpPr>
+                            <a:xfrm>
+                              <a:off x="999066" y="0"/>
+                              <a:ext cx="5509895" cy="4317789"/>
+                              <a:chOff x="999066" y="0"/>
+                              <a:chExt cx="5509895" cy="4317789"/>
+                            </a:xfrm>
+                          </wpg:grpSpPr>
+                          <pic:pic xmlns:pic="http://schemas.openxmlformats.org/drawingml/2006/picture">
+                            <pic:nvPicPr>
+                              <pic:cNvPr id="9" name="Grafik 9" descr="https://lh6.googleusercontent.com/dfkB2dsEldOf_I0M9ZQ9hucWc86KL-cxwi4ZOhYMIkbbRIYTOcex4XenYJOvgyQmNi34MlR4ZVUitCeEKJNROjW2I2G5kj9kzemCH2v9dX8H6WZOZJ-V28iaGZCtPDiTmNwksTzedrM"/>
+                              <pic:cNvPicPr>
+                                <a:picLocks noChangeAspect="1"/>
+                              </pic:cNvPicPr>
+                            </pic:nvPicPr>
+                            <pic:blipFill>
+                              <a:blip r:embed="rId12" cstate="print">
+                                <a:extLst>
+                                  <a:ext uri="{28A0092B-C50C-407E-A947-70E740481C1C}">
+                                    <a14:useLocalDpi xmlns:a14="http://schemas.microsoft.com/office/drawing/2010/main" val="0"/>
+                                  </a:ext>
+                                </a:extLst>
+                              </a:blip>
+                              <a:srcRect/>
+                              <a:stretch>
+                                <a:fillRect/>
+                              </a:stretch>
+                            </pic:blipFill>
+                            <pic:spPr bwMode="auto">
+                              <a:xfrm>
+                                <a:off x="999066" y="0"/>
+                                <a:ext cx="1870710" cy="896620"/>
+                              </a:xfrm>
+                              <a:prstGeom prst="rect">
+                                <a:avLst/>
+                              </a:prstGeom>
+                              <a:noFill/>
+                              <a:ln>
+                                <a:noFill/>
+                              </a:ln>
+                            </pic:spPr>
+                          </pic:pic>
+                          <pic:pic xmlns:pic="http://schemas.openxmlformats.org/drawingml/2006/picture">
+                            <pic:nvPicPr>
+                              <pic:cNvPr id="7" name="Grafik 7" descr="https://lh4.googleusercontent.com/5i8zHScWFk5ri19ZYRuSpNZQsmJM-tfxp2Z_X79eXgsswgf2mbYDdYYjIdgx4OVI84SijW-jJhjx2zKWoe11VJ-ULuqDIQDpIZyW74uryocwWWEvWstPSR2jFio4tTrKEHoEofgnp10"/>
+                              <pic:cNvPicPr>
+                                <a:picLocks noChangeAspect="1"/>
+                              </pic:cNvPicPr>
+                            </pic:nvPicPr>
+                            <pic:blipFill>
+                              <a:blip r:embed="rId13" cstate="print">
+                                <a:extLst>
+                                  <a:ext uri="{28A0092B-C50C-407E-A947-70E740481C1C}">
+                                    <a14:useLocalDpi xmlns:a14="http://schemas.microsoft.com/office/drawing/2010/main" val="0"/>
+                                  </a:ext>
+                                </a:extLst>
+                              </a:blip>
+                              <a:srcRect/>
+                              <a:stretch>
+                                <a:fillRect/>
+                              </a:stretch>
+                            </pic:blipFill>
+                            <pic:spPr bwMode="auto">
+                              <a:xfrm>
+                                <a:off x="3716866" y="1515534"/>
+                                <a:ext cx="2792095" cy="1016000"/>
+                              </a:xfrm>
+                              <a:prstGeom prst="rect">
+                                <a:avLst/>
+                              </a:prstGeom>
+                              <a:noFill/>
+                              <a:ln>
+                                <a:noFill/>
+                              </a:ln>
+                            </pic:spPr>
+                          </pic:pic>
+                          <pic:pic xmlns:pic="http://schemas.openxmlformats.org/drawingml/2006/picture">
+                            <pic:nvPicPr>
+                              <pic:cNvPr id="6" name="Grafik 6" descr="https://lh6.googleusercontent.com/Io-V1n5xUWvzsjlRI5MaZEaX5LEy_eHF7GC92Vhn5mH5aI4-EvJFg-T37gVesWRx6vlh8qMyLWIm6x-mef27gWF_-p3F9AE5d0livAdF74eJJDyvvAWDOAc__7Qo4YHX_iJfyNnMUnQ"/>
+                              <pic:cNvPicPr>
+                                <a:picLocks noChangeAspect="1"/>
+                              </pic:cNvPicPr>
+                            </pic:nvPicPr>
+                            <pic:blipFill>
+                              <a:blip r:embed="rId14" cstate="print">
+                                <a:extLst>
+                                  <a:ext uri="{28A0092B-C50C-407E-A947-70E740481C1C}">
+                                    <a14:useLocalDpi xmlns:a14="http://schemas.microsoft.com/office/drawing/2010/main" val="0"/>
+                                  </a:ext>
+                                </a:extLst>
+                              </a:blip>
+                              <a:srcRect/>
+                              <a:stretch>
+                                <a:fillRect/>
+                              </a:stretch>
+                            </pic:blipFill>
+                            <pic:spPr bwMode="auto">
+                              <a:xfrm>
+                                <a:off x="1202266" y="3014134"/>
+                                <a:ext cx="1306195" cy="1303655"/>
+                              </a:xfrm>
+                              <a:prstGeom prst="rect">
+                                <a:avLst/>
+                              </a:prstGeom>
+                              <a:noFill/>
+                              <a:ln>
+                                <a:noFill/>
+                              </a:ln>
+                            </pic:spPr>
+                          </pic:pic>
+                          <wps:wsp>
+                            <wps:cNvPr id="11" name="Gerade Verbindung mit Pfeil 11"/>
+                            <wps:cNvCnPr/>
+                            <wps:spPr>
+                              <a:xfrm>
+                                <a:off x="2956983" y="374650"/>
+                                <a:ext cx="1288839" cy="1127971"/>
+                              </a:xfrm>
+                              <a:prstGeom prst="straightConnector1">
+                                <a:avLst/>
+                              </a:prstGeom>
+                              <a:ln w="38100">
+                                <a:solidFill>
+                                  <a:schemeClr val="tx1">
+                                    <a:lumMod val="95000"/>
+                                    <a:lumOff val="5000"/>
+                                  </a:schemeClr>
+                                </a:solidFill>
+                                <a:tailEnd type="triangle"/>
+                              </a:ln>
+                            </wps:spPr>
+                            <wps:style>
+                              <a:lnRef idx="1">
+                                <a:schemeClr val="accent1"/>
+                              </a:lnRef>
+                              <a:fillRef idx="0">
+                                <a:schemeClr val="accent1"/>
+                              </a:fillRef>
+                              <a:effectRef idx="0">
+                                <a:schemeClr val="accent1"/>
+                              </a:effectRef>
+                              <a:fontRef idx="minor">
+                                <a:schemeClr val="tx1"/>
+                              </a:fontRef>
+                            </wps:style>
+                            <wps:bodyPr/>
+                          </wps:wsp>
+                          <wps:wsp>
+                            <wps:cNvPr id="12" name="Gerade Verbindung mit Pfeil 12"/>
+                            <wps:cNvCnPr/>
+                            <wps:spPr>
+                              <a:xfrm flipV="1">
+                                <a:off x="2586566" y="2586567"/>
+                                <a:ext cx="1701588" cy="1003300"/>
+                              </a:xfrm>
+                              <a:prstGeom prst="straightConnector1">
+                                <a:avLst/>
+                              </a:prstGeom>
+                              <a:ln w="38100">
+                                <a:solidFill>
+                                  <a:schemeClr val="tx1">
+                                    <a:lumMod val="95000"/>
+                                    <a:lumOff val="5000"/>
+                                  </a:schemeClr>
+                                </a:solidFill>
+                                <a:headEnd type="triangle"/>
+                                <a:tailEnd type="triangle"/>
+                              </a:ln>
+                            </wps:spPr>
+                            <wps:style>
+                              <a:lnRef idx="1">
+                                <a:schemeClr val="accent1"/>
+                              </a:lnRef>
+                              <a:fillRef idx="0">
+                                <a:schemeClr val="accent1"/>
+                              </a:fillRef>
+                              <a:effectRef idx="0">
+                                <a:schemeClr val="accent1"/>
+                              </a:effectRef>
+                              <a:fontRef idx="minor">
+                                <a:schemeClr val="tx1"/>
+                              </a:fontRef>
+                            </wps:style>
+                            <wps:bodyPr/>
+                          </wps:wsp>
+                          <wps:wsp>
+                            <wps:cNvPr id="14" name="Textfeld 14"/>
+                            <wps:cNvSpPr txBox="1"/>
+                            <wps:spPr>
+                              <a:xfrm>
+                                <a:off x="3572933" y="626534"/>
+                                <a:ext cx="1684867" cy="482600"/>
+                              </a:xfrm>
+                              <a:prstGeom prst="rect">
+                                <a:avLst/>
+                              </a:prstGeom>
+                              <a:noFill/>
+                              <a:ln w="6350">
+                                <a:noFill/>
+                              </a:ln>
+                            </wps:spPr>
+                            <wps:txbx>
+                              <w:txbxContent>
+                                <w:p>
+                                  <w:r>
+                                    <w:t>Handgesten</w:t>
+                                  </w:r>
+                                </w:p>
+                              </w:txbxContent>
+                            </wps:txbx>
+                            <wps:bodyPr rot="0" spcFirstLastPara="0" vertOverflow="overflow" horzOverflow="overflow" vert="horz" wrap="square" lIns="91440" tIns="45720" rIns="91440" bIns="45720" numCol="1" spcCol="0" rtlCol="0" fromWordArt="0" anchor="t" anchorCtr="0" forceAA="0" compatLnSpc="1">
+                              <a:prstTxWarp prst="textNoShape">
+                                <a:avLst/>
+                              </a:prstTxWarp>
+                              <a:noAutofit/>
+                            </wps:bodyPr>
+                          </wps:wsp>
+                          <wps:wsp>
+                            <wps:cNvPr id="15" name="Textfeld 15"/>
+                            <wps:cNvSpPr txBox="1"/>
+                            <wps:spPr>
+                              <a:xfrm>
+                                <a:off x="3327400" y="3107267"/>
+                                <a:ext cx="1684867" cy="482600"/>
+                              </a:xfrm>
+                              <a:prstGeom prst="rect">
+                                <a:avLst/>
+                              </a:prstGeom>
+                              <a:noFill/>
+                              <a:ln w="6350">
+                                <a:noFill/>
+                              </a:ln>
+                            </wps:spPr>
+                            <wps:txbx>
+                              <w:txbxContent>
+                                <w:p>
+                                  <w:r>
+                                    <w:t>Serielle Schnittstelle</w:t>
+                                  </w:r>
+                                </w:p>
+                              </w:txbxContent>
+                            </wps:txbx>
+                            <wps:bodyPr rot="0" spcFirstLastPara="0" vertOverflow="overflow" horzOverflow="overflow" vert="horz" wrap="square" lIns="91440" tIns="45720" rIns="91440" bIns="45720" numCol="1" spcCol="0" rtlCol="0" fromWordArt="0" anchor="t" anchorCtr="0" forceAA="0" compatLnSpc="1">
+                              <a:prstTxWarp prst="textNoShape">
+                                <a:avLst/>
+                              </a:prstTxWarp>
+                              <a:noAutofit/>
+                            </wps:bodyPr>
+                          </wps:wsp>
+                        </wpg:grpSp>
                         <pic:pic xmlns:pic="http://schemas.openxmlformats.org/drawingml/2006/picture">
                           <pic:nvPicPr>
-                            <pic:cNvPr id="9" name="Grafik 9" descr="https://lh6.googleusercontent.com/dfkB2dsEldOf_I0M9ZQ9hucWc86KL-cxwi4ZOhYMIkbbRIYTOcex4XenYJOvgyQmNi34MlR4ZVUitCeEKJNROjW2I2G5kj9kzemCH2v9dX8H6WZOZJ-V28iaGZCtPDiTmNwksTzedrM"/>
+                            <pic:cNvPr id="2" name="Grafik 2"/>
                             <pic:cNvPicPr>
                               <a:picLocks noChangeAspect="1"/>
                             </pic:cNvPicPr>
                           </pic:nvPicPr>
-                          <pic:blipFill>
-                            <a:blip r:embed="rId12" cstate="print">
+                          <pic:blipFill rotWithShape="1">
+                            <a:blip r:embed="rId15" cstate="print">
                               <a:extLst>
                                 <a:ext uri="{28A0092B-C50C-407E-A947-70E740481C1C}">
                                   <a14:useLocalDpi xmlns:a14="http://schemas.microsoft.com/office/drawing/2010/main" val="0"/>
                                 </a:ext>
                               </a:extLst>
                             </a:blip>
-                            <a:srcRect/>
-                            <a:stretch>
-                              <a:fillRect/>
-                            </a:stretch>
+                            <a:srcRect l="11111" r="18666"/>
+                            <a:stretch/>
                           </pic:blipFill>
                           <pic:spPr bwMode="auto">
                             <a:xfrm>
-                              <a:off x="999066" y="0"/>
-                              <a:ext cx="1870710" cy="896620"/>
+                              <a:off x="468745" y="984245"/>
+                              <a:ext cx="2674505" cy="2140261"/>
                             </a:xfrm>
                             <a:prstGeom prst="rect">
                               <a:avLst/>
@@ -2866,238 +2973,1356 @@
                             <a:ln>
                               <a:noFill/>
                             </a:ln>
+                            <a:extLst>
+                              <a:ext uri="{53640926-AAD7-44D8-BBD7-CCE9431645EC}">
+                                <a14:shadowObscured xmlns:a14="http://schemas.microsoft.com/office/drawing/2010/main"/>
+                              </a:ext>
+                            </a:extLst>
                           </pic:spPr>
                         </pic:pic>
-                        <pic:pic xmlns:pic="http://schemas.openxmlformats.org/drawingml/2006/picture">
-                          <pic:nvPicPr>
-                            <pic:cNvPr id="7" name="Grafik 7" descr="https://lh4.googleusercontent.com/5i8zHScWFk5ri19ZYRuSpNZQsmJM-tfxp2Z_X79eXgsswgf2mbYDdYYjIdgx4OVI84SijW-jJhjx2zKWoe11VJ-ULuqDIQDpIZyW74uryocwWWEvWstPSR2jFio4tTrKEHoEofgnp10"/>
-                            <pic:cNvPicPr>
-                              <a:picLocks noChangeAspect="1"/>
-                            </pic:cNvPicPr>
-                          </pic:nvPicPr>
-                          <pic:blipFill>
-                            <a:blip r:embed="rId13" cstate="print">
-                              <a:extLst>
-                                <a:ext uri="{28A0092B-C50C-407E-A947-70E740481C1C}">
-                                  <a14:useLocalDpi xmlns:a14="http://schemas.microsoft.com/office/drawing/2010/main" val="0"/>
-                                </a:ext>
-                              </a:extLst>
-                            </a:blip>
-                            <a:srcRect/>
-                            <a:stretch>
-                              <a:fillRect/>
-                            </a:stretch>
-                          </pic:blipFill>
-                          <pic:spPr bwMode="auto">
-                            <a:xfrm>
-                              <a:off x="3716866" y="1515534"/>
-                              <a:ext cx="2792095" cy="1016000"/>
-                            </a:xfrm>
-                            <a:prstGeom prst="rect">
-                              <a:avLst/>
-                            </a:prstGeom>
+                      </wpg:grpSp>
+                      <wps:wsp>
+                        <wps:cNvPr id="8" name="Textfeld 8"/>
+                        <wps:cNvSpPr txBox="1"/>
+                        <wps:spPr>
+                          <a:xfrm>
+                            <a:off x="0" y="4371975"/>
+                            <a:ext cx="6038850" cy="260985"/>
+                          </a:xfrm>
+                          <a:prstGeom prst="rect">
+                            <a:avLst/>
+                          </a:prstGeom>
+                          <a:solidFill>
+                            <a:prstClr val="white"/>
+                          </a:solidFill>
+                          <a:ln>
                             <a:noFill/>
-                            <a:ln>
-                              <a:noFill/>
-                            </a:ln>
-                          </pic:spPr>
-                        </pic:pic>
-                        <pic:pic xmlns:pic="http://schemas.openxmlformats.org/drawingml/2006/picture">
-                          <pic:nvPicPr>
-                            <pic:cNvPr id="6" name="Grafik 6" descr="https://lh6.googleusercontent.com/Io-V1n5xUWvzsjlRI5MaZEaX5LEy_eHF7GC92Vhn5mH5aI4-EvJFg-T37gVesWRx6vlh8qMyLWIm6x-mef27gWF_-p3F9AE5d0livAdF74eJJDyvvAWDOAc__7Qo4YHX_iJfyNnMUnQ"/>
-                            <pic:cNvPicPr>
-                              <a:picLocks noChangeAspect="1"/>
-                            </pic:cNvPicPr>
-                          </pic:nvPicPr>
-                          <pic:blipFill>
-                            <a:blip r:embed="rId14" cstate="print">
-                              <a:extLst>
-                                <a:ext uri="{28A0092B-C50C-407E-A947-70E740481C1C}">
-                                  <a14:useLocalDpi xmlns:a14="http://schemas.microsoft.com/office/drawing/2010/main" val="0"/>
-                                </a:ext>
-                              </a:extLst>
-                            </a:blip>
-                            <a:srcRect/>
-                            <a:stretch>
-                              <a:fillRect/>
-                            </a:stretch>
-                          </pic:blipFill>
-                          <pic:spPr bwMode="auto">
-                            <a:xfrm>
-                              <a:off x="1202266" y="3014134"/>
-                              <a:ext cx="1306195" cy="1303655"/>
-                            </a:xfrm>
-                            <a:prstGeom prst="rect">
-                              <a:avLst/>
-                            </a:prstGeom>
-                            <a:noFill/>
-                            <a:ln>
-                              <a:noFill/>
-                            </a:ln>
-                          </pic:spPr>
-                        </pic:pic>
-                        <wps:wsp>
-                          <wps:cNvPr id="11" name="Gerade Verbindung mit Pfeil 11"/>
-                          <wps:cNvCnPr/>
-                          <wps:spPr>
-                            <a:xfrm>
-                              <a:off x="2956983" y="374650"/>
-                              <a:ext cx="1288839" cy="1127971"/>
-                            </a:xfrm>
-                            <a:prstGeom prst="straightConnector1">
-                              <a:avLst/>
-                            </a:prstGeom>
-                            <a:ln w="38100">
-                              <a:solidFill>
-                                <a:schemeClr val="tx1">
-                                  <a:lumMod val="95000"/>
-                                  <a:lumOff val="5000"/>
-                                </a:schemeClr>
-                              </a:solidFill>
-                              <a:tailEnd type="triangle"/>
-                            </a:ln>
-                          </wps:spPr>
-                          <wps:style>
-                            <a:lnRef idx="1">
-                              <a:schemeClr val="accent1"/>
-                            </a:lnRef>
-                            <a:fillRef idx="0">
-                              <a:schemeClr val="accent1"/>
-                            </a:fillRef>
-                            <a:effectRef idx="0">
-                              <a:schemeClr val="accent1"/>
-                            </a:effectRef>
-                            <a:fontRef idx="minor">
-                              <a:schemeClr val="tx1"/>
-                            </a:fontRef>
-                          </wps:style>
-                          <wps:bodyPr/>
-                        </wps:wsp>
-                        <wps:wsp>
-                          <wps:cNvPr id="12" name="Gerade Verbindung mit Pfeil 12"/>
-                          <wps:cNvCnPr/>
-                          <wps:spPr>
-                            <a:xfrm flipV="1">
-                              <a:off x="2586566" y="2586567"/>
-                              <a:ext cx="1701588" cy="1003300"/>
-                            </a:xfrm>
-                            <a:prstGeom prst="straightConnector1">
-                              <a:avLst/>
-                            </a:prstGeom>
-                            <a:ln w="38100">
-                              <a:solidFill>
-                                <a:schemeClr val="tx1">
-                                  <a:lumMod val="95000"/>
-                                  <a:lumOff val="5000"/>
-                                </a:schemeClr>
-                              </a:solidFill>
-                              <a:headEnd type="triangle"/>
-                              <a:tailEnd type="triangle"/>
-                            </a:ln>
-                          </wps:spPr>
-                          <wps:style>
-                            <a:lnRef idx="1">
-                              <a:schemeClr val="accent1"/>
-                            </a:lnRef>
-                            <a:fillRef idx="0">
-                              <a:schemeClr val="accent1"/>
-                            </a:fillRef>
-                            <a:effectRef idx="0">
-                              <a:schemeClr val="accent1"/>
-                            </a:effectRef>
-                            <a:fontRef idx="minor">
-                              <a:schemeClr val="tx1"/>
-                            </a:fontRef>
-                          </wps:style>
-                          <wps:bodyPr/>
-                        </wps:wsp>
-                        <wps:wsp>
-                          <wps:cNvPr id="14" name="Textfeld 14"/>
-                          <wps:cNvSpPr txBox="1"/>
-                          <wps:spPr>
-                            <a:xfrm>
-                              <a:off x="3572933" y="626534"/>
-                              <a:ext cx="1684867" cy="482600"/>
-                            </a:xfrm>
-                            <a:prstGeom prst="rect">
-                              <a:avLst/>
-                            </a:prstGeom>
-                            <a:noFill/>
-                            <a:ln w="6350">
-                              <a:noFill/>
-                            </a:ln>
-                          </wps:spPr>
-                          <wps:txbx>
-                            <w:txbxContent>
-                              <w:p>
+                          </a:ln>
+                        </wps:spPr>
+                        <wps:txbx>
+                          <w:txbxContent>
+                            <w:p>
+                              <w:pPr>
+                                <w:pStyle w:val="Beschriftung"/>
+                                <w:rPr>
+                                  <w:noProof/>
+                                </w:rPr>
+                              </w:pPr>
+                              <w:r>
+                                <w:t xml:space="preserve">Abbildung </w:t>
+                              </w:r>
+                              <w:fldSimple w:instr=" SEQ Abbildung \* ARABIC ">
                                 <w:r>
-                                  <w:t>Handgesten</w:t>
+                                  <w:rPr>
+                                    <w:noProof/>
+                                  </w:rPr>
+                                  <w:t>1</w:t>
                                 </w:r>
-                              </w:p>
-                            </w:txbxContent>
-                          </wps:txbx>
-                          <wps:bodyPr rot="0" spcFirstLastPara="0" vertOverflow="overflow" horzOverflow="overflow" vert="horz" wrap="square" lIns="91440" tIns="45720" rIns="91440" bIns="45720" numCol="1" spcCol="0" rtlCol="0" fromWordArt="0" anchor="t" anchorCtr="0" forceAA="0" compatLnSpc="1">
-                            <a:prstTxWarp prst="textNoShape">
-                              <a:avLst/>
-                            </a:prstTxWarp>
-                            <a:noAutofit/>
-                          </wps:bodyPr>
-                        </wps:wsp>
-                        <wps:wsp>
-                          <wps:cNvPr id="15" name="Textfeld 15"/>
-                          <wps:cNvSpPr txBox="1"/>
-                          <wps:spPr>
-                            <a:xfrm>
-                              <a:off x="3327400" y="3107267"/>
-                              <a:ext cx="1684867" cy="482600"/>
-                            </a:xfrm>
-                            <a:prstGeom prst="rect">
-                              <a:avLst/>
-                            </a:prstGeom>
-                            <a:noFill/>
-                            <a:ln w="6350">
-                              <a:noFill/>
-                            </a:ln>
-                          </wps:spPr>
-                          <wps:txbx>
-                            <w:txbxContent>
-                              <w:p>
-                                <w:r>
-                                  <w:t>Serielle Schnittstelle</w:t>
-                                </w:r>
-                              </w:p>
-                            </w:txbxContent>
-                          </wps:txbx>
-                          <wps:bodyPr rot="0" spcFirstLastPara="0" vertOverflow="overflow" horzOverflow="overflow" vert="horz" wrap="square" lIns="91440" tIns="45720" rIns="91440" bIns="45720" numCol="1" spcCol="0" rtlCol="0" fromWordArt="0" anchor="t" anchorCtr="0" forceAA="0" compatLnSpc="1">
-                            <a:prstTxWarp prst="textNoShape">
-                              <a:avLst/>
-                            </a:prstTxWarp>
-                            <a:noAutofit/>
-                          </wps:bodyPr>
-                        </wps:wsp>
-                      </wpg:grpSp>
+                              </w:fldSimple>
+                              <w:r>
+                                <w:t xml:space="preserve"> Systembild</w:t>
+                              </w:r>
+                            </w:p>
+                          </w:txbxContent>
+                        </wps:txbx>
+                        <wps:bodyPr rot="0" spcFirstLastPara="0" vertOverflow="overflow" horzOverflow="overflow" vert="horz" wrap="square" lIns="0" tIns="0" rIns="0" bIns="0" numCol="1" spcCol="0" rtlCol="0" fromWordArt="0" anchor="t" anchorCtr="0" forceAA="0" compatLnSpc="1">
+                          <a:prstTxWarp prst="textNoShape">
+                            <a:avLst/>
+                          </a:prstTxWarp>
+                          <a:spAutoFit/>
+                        </wps:bodyPr>
+                      </wps:wsp>
+                    </wpg:wgp>
+                  </a:graphicData>
+                </a:graphic>
+                <wp14:sizeRelH relativeFrom="margin">
+                  <wp14:pctWidth>0</wp14:pctWidth>
+                </wp14:sizeRelH>
+                <wp14:sizeRelV relativeFrom="margin">
+                  <wp14:pctHeight>0</wp14:pctHeight>
+                </wp14:sizeRelV>
+              </wp:anchor>
+            </w:drawing>
+          </mc:Choice>
+          <mc:Fallback>
+            <w:pict>
+              <v:group w14:anchorId="1A4E2D82" id="Gruppieren 10" o:spid="_x0000_s1026" style="position:absolute;left:0;text-align:left;margin-left:206.3pt;margin-top:40.35pt;width:475.6pt;height:364.8pt;z-index:251670528;mso-width-relative:margin;mso-height-relative:margin" coordsize="60400,46329" o:gfxdata="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">
+                <v:group id="Gruppieren 3" o:spid="_x0000_s1027" style="position:absolute;width:60400;height:43173" coordorigin="4687" coordsize="60402,43177" o:gfxdata="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">
+                  <v:group id="Gruppieren 16" o:spid="_x0000_s1028" style="position:absolute;left:9990;width:55099;height:43177" coordorigin="9990" coordsize="55098,43177" o:gfxdata="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">
+                    <v:shapetype id="_x0000_t75" coordsize="21600,21600" o:spt="75" o:preferrelative="t" path="m@4@5l@4@11@9@11@9@5xe" filled="f" stroked="f">
+                      <v:stroke joinstyle="miter"/>
+                      <v:formulas>
+                        <v:f eqn="if lineDrawn pixelLineWidth 0"/>
+                        <v:f eqn="sum @0 1 0"/>
+                        <v:f eqn="sum 0 0 @1"/>
+                        <v:f eqn="prod @2 1 2"/>
+                        <v:f eqn="prod @3 21600 pixelWidth"/>
+                        <v:f eqn="prod @3 21600 pixelHeight"/>
+                        <v:f eqn="sum @0 0 1"/>
+                        <v:f eqn="prod @6 1 2"/>
+                        <v:f eqn="prod @7 21600 pixelWidth"/>
+                        <v:f eqn="sum @8 21600 0"/>
+                        <v:f eqn="prod @7 21600 pixelHeight"/>
+                        <v:f eqn="sum @10 21600 0"/>
+                      </v:formulas>
+                      <v:path o:extrusionok="f" gradientshapeok="t" o:connecttype="rect"/>
+                      <o:lock v:ext="edit" aspectratio="t"/>
+                    </v:shapetype>
+                    <v:shape id="Grafik 9" o:spid="_x0000_s1029" type="#_x0000_t75" alt="https://lh6.googleusercontent.com/dfkB2dsEldOf_I0M9ZQ9hucWc86KL-cxwi4ZOhYMIkbbRIYTOcex4XenYJOvgyQmNi34MlR4ZVUitCeEKJNROjW2I2G5kj9kzemCH2v9dX8H6WZOZJ-V28iaGZCtPDiTmNwksTzedrM" style="position:absolute;left:9990;width:18707;height:8966;visibility:visible;mso-wrap-style:square" o:gfxdata="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">
+                      <v:imagedata r:id="rId16" o:title="dfkB2dsEldOf_I0M9ZQ9hucWc86KL-cxwi4ZOhYMIkbbRIYTOcex4XenYJOvgyQmNi34MlR4ZVUitCeEKJNROjW2I2G5kj9kzemCH2v9dX8H6WZOZJ-V28iaGZCtPDiTmNwksTzedrM"/>
+                    </v:shape>
+                    <v:shape id="Grafik 7" o:spid="_x0000_s1030" type="#_x0000_t75" alt="https://lh4.googleusercontent.com/5i8zHScWFk5ri19ZYRuSpNZQsmJM-tfxp2Z_X79eXgsswgf2mbYDdYYjIdgx4OVI84SijW-jJhjx2zKWoe11VJ-ULuqDIQDpIZyW74uryocwWWEvWstPSR2jFio4tTrKEHoEofgnp10" style="position:absolute;left:37168;top:15155;width:27921;height:10160;visibility:visible;mso-wrap-style:square" o:gfxdata="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">
+                      <v:imagedata r:id="rId17" o:title="5i8zHScWFk5ri19ZYRuSpNZQsmJM-tfxp2Z_X79eXgsswgf2mbYDdYYjIdgx4OVI84SijW-jJhjx2zKWoe11VJ-ULuqDIQDpIZyW74uryocwWWEvWstPSR2jFio4tTrKEHoEofgnp10"/>
+                    </v:shape>
+                    <v:shape id="Grafik 6" o:spid="_x0000_s1031" type="#_x0000_t75" alt="https://lh6.googleusercontent.com/Io-V1n5xUWvzsjlRI5MaZEaX5LEy_eHF7GC92Vhn5mH5aI4-EvJFg-T37gVesWRx6vlh8qMyLWIm6x-mef27gWF_-p3F9AE5d0livAdF74eJJDyvvAWDOAc__7Qo4YHX_iJfyNnMUnQ" style="position:absolute;left:12022;top:30141;width:13062;height:13036;visibility:visible;mso-wrap-style:square" o:gfxdata="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">
+                      <v:imagedata r:id="rId18" o:title="Io-V1n5xUWvzsjlRI5MaZEaX5LEy_eHF7GC92Vhn5mH5aI4-EvJFg-T37gVesWRx6vlh8qMyLWIm6x-mef27gWF_-p3F9AE5d0livAdF74eJJDyvvAWDOAc__7Qo4YHX_iJfyNnMUnQ"/>
+                    </v:shape>
+                    <v:shapetype id="_x0000_t32" coordsize="21600,21600" o:spt="32" o:oned="t" path="m,l21600,21600e" filled="f">
+                      <v:path arrowok="t" fillok="f" o:connecttype="none"/>
+                      <o:lock v:ext="edit" shapetype="t"/>
+                    </v:shapetype>
+                    <v:shape id="Gerade Verbindung mit Pfeil 11" o:spid="_x0000_s1032" type="#_x0000_t32" style="position:absolute;left:29569;top:3746;width:12889;height:11280;visibility:visible;mso-wrap-style:square" o:connectortype="straight" o:gfxdata="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" strokecolor="#0d0d0d [3069]" strokeweight="3pt">
+                      <v:stroke endarrow="block" joinstyle="miter"/>
+                    </v:shape>
+                    <v:shape id="Gerade Verbindung mit Pfeil 12" o:spid="_x0000_s1033" type="#_x0000_t32" style="position:absolute;left:25865;top:25865;width:17016;height:10033;flip:y;visibility:visible;mso-wrap-style:square" o:connectortype="straight" o:gfxdata="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" strokecolor="#0d0d0d [3069]" strokeweight="3pt">
+                      <v:stroke startarrow="block" endarrow="block" joinstyle="miter"/>
+                    </v:shape>
+                    <v:shapetype id="_x0000_t202" coordsize="21600,21600" o:spt="202" path="m,l,21600r21600,l21600,xe">
+                      <v:stroke joinstyle="miter"/>
+                      <v:path gradientshapeok="t" o:connecttype="rect"/>
+                    </v:shapetype>
+                    <v:shape id="Textfeld 14" o:spid="_x0000_s1034" type="#_x0000_t202" style="position:absolute;left:35729;top:6265;width:16849;height:4826;visibility:visible;mso-wrap-style:square;v-text-anchor:top" o:gfxdata="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" filled="f" stroked="f" strokeweight=".5pt">
+                      <v:textbox>
+                        <w:txbxContent>
+                          <w:p>
+                            <w:r>
+                              <w:t>Handgesten</w:t>
+                            </w:r>
+                          </w:p>
+                        </w:txbxContent>
+                      </v:textbox>
+                    </v:shape>
+                    <v:shape id="Textfeld 15" o:spid="_x0000_s1035" type="#_x0000_t202" style="position:absolute;left:33274;top:31072;width:16848;height:4826;visibility:visible;mso-wrap-style:square;v-text-anchor:top" o:gfxdata="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" filled="f" stroked="f" strokeweight=".5pt">
+                      <v:textbox>
+                        <w:txbxContent>
+                          <w:p>
+                            <w:r>
+                              <w:t>Serielle Schnittstelle</w:t>
+                            </w:r>
+                          </w:p>
+                        </w:txbxContent>
+                      </v:textbox>
+                    </v:shape>
+                  </v:group>
+                  <v:shape id="Grafik 2" o:spid="_x0000_s1036" type="#_x0000_t75" style="position:absolute;left:4687;top:9842;width:26745;height:21403;visibility:visible;mso-wrap-style:square" o:gfxdata="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">
+                    <v:imagedata r:id="rId19" o:title="" cropleft="7282f" cropright="12233f"/>
+                  </v:shape>
+                </v:group>
+                <v:shape id="Textfeld 8" o:spid="_x0000_s1037" type="#_x0000_t202" style="position:absolute;top:43719;width:60388;height:2610;visibility:visible;mso-wrap-style:square;v-text-anchor:top" o:gfxdata="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" stroked="f">
+                  <v:textbox style="mso-fit-shape-to-text:t" inset="0,0,0,0">
+                    <w:txbxContent>
+                      <w:p>
+                        <w:pPr>
+                          <w:pStyle w:val="Beschriftung"/>
+                          <w:rPr>
+                            <w:noProof/>
+                          </w:rPr>
+                        </w:pPr>
+                        <w:r>
+                          <w:t xml:space="preserve">Abbildung </w:t>
+                        </w:r>
+                        <w:fldSimple w:instr=" SEQ Abbildung \* ARABIC ">
+                          <w:r>
+                            <w:rPr>
+                              <w:noProof/>
+                            </w:rPr>
+                            <w:t>1</w:t>
+                          </w:r>
+                        </w:fldSimple>
+                        <w:r>
+                          <w:t xml:space="preserve"> Systembild</w:t>
+                        </w:r>
+                      </w:p>
+                    </w:txbxContent>
+                  </v:textbox>
+                </v:shape>
+              </v:group>
+            </w:pict>
+          </mc:Fallback>
+        </mc:AlternateContent>
+      </w:r>
+      <w:r>
+        <w:t>Kindern und jungen Jugendlichen könnte so spielerisch der Umgang mit Technik gezeigt und erklärt werden und Grundlegende Prinzipien könnten spielerisch vermittelt werden.</w:t>
+      </w:r>
+    </w:p>
+    <w:p>
+      <w:pPr>
+        <w:pStyle w:val="berschrift1"/>
+      </w:pPr>
+      <w:bookmarkStart w:id="4" w:name="_Toc536213575"/>
+      <w:r>
+        <w:t>Systembild</w:t>
+      </w:r>
+      <w:bookmarkEnd w:id="4"/>
+    </w:p>
+    <w:p/>
+    <w:p/>
+    <w:p/>
+    <w:p/>
+    <w:p/>
+    <w:p/>
+    <w:p/>
+    <w:p/>
+    <w:p/>
+    <w:p/>
+    <w:p/>
+    <w:p/>
+    <w:p/>
+    <w:p>
+      <w:pPr>
+        <w:pStyle w:val="berschrift2"/>
+      </w:pPr>
+      <w:bookmarkStart w:id="5" w:name="_Toc536213576"/>
+      <w:r>
+        <w:t>Handgesten</w:t>
+      </w:r>
+      <w:bookmarkEnd w:id="5"/>
+    </w:p>
+    <w:p>
+      <w:r>
+        <w:t xml:space="preserve">Es gibt zwei Möglichkeiten mit der </w:t>
+      </w:r>
+      <w:proofErr w:type="spellStart"/>
+      <w:r>
+        <w:t>Leap</w:t>
+      </w:r>
+      <w:proofErr w:type="spellEnd"/>
+      <w:r>
+        <w:t xml:space="preserve"> Motion zu interagieren</w:t>
+      </w:r>
+      <w:r>
+        <w:t>:</w:t>
+      </w:r>
+    </w:p>
+    <w:p>
+      <w:pPr>
+        <w:pStyle w:val="berschrift3"/>
+      </w:pPr>
+      <w:bookmarkStart w:id="6" w:name="_Toc536213577"/>
+      <w:r>
+        <w:t>Kamera Positionen ändern</w:t>
+      </w:r>
+      <w:bookmarkEnd w:id="6"/>
+    </w:p>
+    <w:p>
+      <w:r>
+        <w:t>Die erste Möglichkeit dient zum Wechseln der aktiven Kamera in der Szene. Dies ermöglicht einem das Haus von verschiedenen Seiten zu beobachten. In der Szene befinden sich insgesamt 3 Kamera. Der Wechsel geschieht durch das Ausstrecken des Daumens, Zeigefingers und Mittelfingers der rechten Hand. Abhängig davon ob nur der Daumen, der Daumen und der Zeigefinger oder alle drei Finger ausgetreckt ist, wird entschieden welche Kamerasicht angezeigt wird.</w:t>
+      </w:r>
+    </w:p>
+    <w:p>
+      <w:pPr>
+        <w:pStyle w:val="berschrift3"/>
+      </w:pPr>
+      <w:bookmarkStart w:id="7" w:name="_Toc536213578"/>
+      <w:r>
+        <w:t>Regen aktivieren</w:t>
+      </w:r>
+      <w:bookmarkEnd w:id="7"/>
+    </w:p>
+    <w:p>
+      <w:r>
+        <w:t>Die zweite Interaktionsmöglichkeit dient zum Starten der Regenanimation im logischen Modell</w:t>
+      </w:r>
+      <w:r>
+        <w:t xml:space="preserve"> und das davon abhängige Schließen/Öffnen der Dachluke im physischen Modell</w:t>
+      </w:r>
+      <w:r>
+        <w:t xml:space="preserve">. Falls man die linke Hand mit der Handfläche nach unten zeigt und seine Finger bewegt, startet die Animation. </w:t>
+      </w:r>
+      <w:r>
+        <w:t xml:space="preserve">Damit der User nicht dauerhaft die Motion ausführen muss wie anfänglich geplant, haben wir uns dafür entschieden, dass man diese Bewegung nur einmal machen muss und die Animation gestartet wird. Dies bedingte eine weitere Motion zum abbrechen der Regenanimation. Wir entschieden uns dabei für die linke Hand </w:t>
+      </w:r>
+      <w:proofErr w:type="gramStart"/>
+      <w:r>
+        <w:t>mit allen ausgestreckten Finger</w:t>
+      </w:r>
+      <w:proofErr w:type="gramEnd"/>
+      <w:r>
+        <w:t>.</w:t>
+      </w:r>
+    </w:p>
+    <w:p>
+      <w:pPr>
+        <w:pStyle w:val="berschrift2"/>
+      </w:pPr>
+      <w:bookmarkStart w:id="8" w:name="_Toc536213579"/>
+      <w:r>
+        <w:t>Serielle Schnittstelle</w:t>
+      </w:r>
+      <w:bookmarkEnd w:id="8"/>
+    </w:p>
+    <w:p>
+      <w:pPr>
+        <w:pStyle w:val="Listenabsatz"/>
+        <w:numPr>
+          <w:ilvl w:val="0"/>
+          <w:numId w:val="6"/>
+        </w:numPr>
+      </w:pPr>
+      <w:r>
+        <w:t>Tür</w:t>
+      </w:r>
+      <w:r>
+        <w:tab/>
+      </w:r>
+      <w:r>
+        <w:tab/>
+      </w:r>
+      <w:r>
+        <w:tab/>
+        <w:t>→ „</w:t>
+      </w:r>
+      <w:proofErr w:type="spellStart"/>
+      <w:r>
+        <w:t>potiTuer</w:t>
+      </w:r>
+      <w:proofErr w:type="spellEnd"/>
+      <w:r>
+        <w:t>“</w:t>
+      </w:r>
+    </w:p>
+    <w:p>
+      <w:pPr>
+        <w:pStyle w:val="Listenabsatz"/>
+        <w:numPr>
+          <w:ilvl w:val="0"/>
+          <w:numId w:val="6"/>
+        </w:numPr>
+      </w:pPr>
+      <w:r>
+        <w:t>Klingel</w:t>
+      </w:r>
+      <w:r>
+        <w:tab/>
+      </w:r>
+      <w:r>
+        <w:tab/>
+        <w:t>→ „</w:t>
+      </w:r>
+      <w:proofErr w:type="spellStart"/>
+      <w:r>
+        <w:t>klingelState</w:t>
+      </w:r>
+      <w:proofErr w:type="spellEnd"/>
+      <w:r>
+        <w:t>“</w:t>
+      </w:r>
+    </w:p>
+    <w:p>
+      <w:pPr>
+        <w:pStyle w:val="Listenabsatz"/>
+        <w:numPr>
+          <w:ilvl w:val="0"/>
+          <w:numId w:val="6"/>
+        </w:numPr>
+      </w:pPr>
+      <w:r>
+        <w:t>Kellertür Sonar</w:t>
+      </w:r>
+      <w:r>
+        <w:tab/>
+        <w:t>→ „</w:t>
+      </w:r>
+      <w:proofErr w:type="spellStart"/>
+      <w:r>
+        <w:t>sonarCM</w:t>
+      </w:r>
+      <w:proofErr w:type="spellEnd"/>
+      <w:r>
+        <w:t>“</w:t>
+      </w:r>
+    </w:p>
+    <w:p>
+      <w:pPr>
+        <w:pStyle w:val="Listenabsatz"/>
+        <w:numPr>
+          <w:ilvl w:val="1"/>
+          <w:numId w:val="6"/>
+        </w:numPr>
+      </w:pPr>
+      <w:r>
+        <w:t>Kellertür Alarm</w:t>
+      </w:r>
+      <w:r>
+        <w:tab/>
+        <w:t>→ „</w:t>
+      </w:r>
+      <w:proofErr w:type="spellStart"/>
+      <w:r>
+        <w:t>i</w:t>
+      </w:r>
+      <w:r>
+        <w:t>sAlarm</w:t>
+      </w:r>
+      <w:proofErr w:type="spellEnd"/>
+      <w:r>
+        <w:t>“</w:t>
+      </w:r>
+    </w:p>
+    <w:p>
+      <w:pPr>
+        <w:pStyle w:val="Listenabsatz"/>
+        <w:numPr>
+          <w:ilvl w:val="1"/>
+          <w:numId w:val="6"/>
+        </w:numPr>
+      </w:pPr>
+      <w:r>
+        <w:t>Blinklicht</w:t>
+      </w:r>
+      <w:r>
+        <w:tab/>
+      </w:r>
+      <w:r>
+        <w:tab/>
+      </w:r>
+      <w:proofErr w:type="spellStart"/>
+      <w:r>
+        <w:t>activ</w:t>
+      </w:r>
+      <w:proofErr w:type="spellEnd"/>
+      <w:r>
+        <w:t xml:space="preserve"> </w:t>
+      </w:r>
+      <w:proofErr w:type="spellStart"/>
+      <w:r>
+        <w:t>with</w:t>
+      </w:r>
+      <w:proofErr w:type="spellEnd"/>
+      <w:r>
+        <w:t xml:space="preserve"> </w:t>
+      </w:r>
+      <w:proofErr w:type="spellStart"/>
+      <w:r>
+        <w:t>isAlarm</w:t>
+      </w:r>
+      <w:proofErr w:type="spellEnd"/>
+    </w:p>
+    <w:p>
+      <w:pPr>
+        <w:pStyle w:val="Listenabsatz"/>
+        <w:numPr>
+          <w:ilvl w:val="0"/>
+          <w:numId w:val="6"/>
+        </w:numPr>
+      </w:pPr>
+      <w:r>
+        <w:t>Magnet</w:t>
+      </w:r>
+      <w:r>
+        <w:tab/>
+      </w:r>
+      <w:r>
+        <w:tab/>
+        <w:t>→ „</w:t>
+      </w:r>
+      <w:proofErr w:type="spellStart"/>
+      <w:r>
+        <w:t>magnetState</w:t>
+      </w:r>
+      <w:proofErr w:type="spellEnd"/>
+      <w:r>
+        <w:t>“</w:t>
+      </w:r>
+    </w:p>
+    <w:p>
+      <w:pPr>
+        <w:pStyle w:val="Listenabsatz"/>
+        <w:numPr>
+          <w:ilvl w:val="0"/>
+          <w:numId w:val="6"/>
+        </w:numPr>
+      </w:pPr>
+      <w:r>
+        <w:t>Fenster</w:t>
+      </w:r>
+      <w:r>
+        <w:tab/>
+      </w:r>
+      <w:r>
+        <w:tab/>
+        <w:t>→ „</w:t>
+      </w:r>
+      <w:proofErr w:type="spellStart"/>
+      <w:r>
+        <w:t>lichtsensorState</w:t>
+      </w:r>
+      <w:proofErr w:type="spellEnd"/>
+      <w:r>
+        <w:t>“</w:t>
+      </w:r>
+    </w:p>
+    <w:p>
+      <w:pPr>
+        <w:pStyle w:val="Listenabsatz"/>
+        <w:numPr>
+          <w:ilvl w:val="0"/>
+          <w:numId w:val="6"/>
+        </w:numPr>
+      </w:pPr>
+      <w:r>
+        <w:t>Gyro</w:t>
+      </w:r>
+      <w:r>
+        <w:t>skop</w:t>
+      </w:r>
+      <w:r>
+        <w:tab/>
+      </w:r>
+      <w:r>
+        <w:tab/>
+      </w:r>
+      <w:r>
+        <w:tab/>
+        <w:t xml:space="preserve">→ </w:t>
+      </w:r>
+      <w:r>
+        <w:t>„</w:t>
+      </w:r>
+      <w:r>
+        <w:t>x, y, z</w:t>
+      </w:r>
+      <w:r>
+        <w:t>“</w:t>
+      </w:r>
+    </w:p>
+    <w:p>
+      <w:pPr>
+        <w:pStyle w:val="Listenabsatz"/>
+        <w:numPr>
+          <w:ilvl w:val="0"/>
+          <w:numId w:val="6"/>
+        </w:numPr>
+      </w:pPr>
+      <w:proofErr w:type="spellStart"/>
+      <w:r>
+        <w:t>Servo</w:t>
+      </w:r>
+      <w:proofErr w:type="spellEnd"/>
+      <w:r>
+        <w:t xml:space="preserve"> </w:t>
+      </w:r>
+      <w:r>
+        <w:tab/>
+      </w:r>
+      <w:r>
+        <w:tab/>
+      </w:r>
+      <w:r>
+        <w:tab/>
+        <w:t xml:space="preserve">← </w:t>
+      </w:r>
+      <w:proofErr w:type="spellStart"/>
+      <w:r>
+        <w:t>incomingByte</w:t>
+      </w:r>
+      <w:proofErr w:type="spellEnd"/>
+    </w:p>
+    <w:p>
+      <w:pPr>
+        <w:pStyle w:val="berschrift3"/>
+      </w:pPr>
+      <w:bookmarkStart w:id="9" w:name="_Toc536213580"/>
+      <w:r>
+        <w:lastRenderedPageBreak/>
+        <w:t xml:space="preserve">Sendende und Empfangende Struktur vom </w:t>
+      </w:r>
+      <w:r>
+        <w:t>Arduino</w:t>
+      </w:r>
+      <w:bookmarkEnd w:id="9"/>
+    </w:p>
+    <w:p>
+      <w:pPr>
+        <w:pStyle w:val="berschrift4"/>
+      </w:pPr>
+      <w:bookmarkStart w:id="10" w:name="_Toc536213581"/>
+      <w:r>
+        <w:t>Sendet Arduino zu Unity</w:t>
+      </w:r>
+      <w:bookmarkEnd w:id="10"/>
+    </w:p>
+    <w:p>
+      <w:pPr>
+        <w:jc w:val="center"/>
+      </w:pPr>
+      <w:r>
+        <w:t>„</w:t>
+      </w:r>
+      <w:proofErr w:type="spellStart"/>
+      <w:r>
+        <w:t>potiTuer</w:t>
+      </w:r>
+      <w:proofErr w:type="spellEnd"/>
+      <w:r>
+        <w:t>,</w:t>
+      </w:r>
+      <w:r>
+        <w:t xml:space="preserve"> </w:t>
+      </w:r>
+      <w:proofErr w:type="spellStart"/>
+      <w:r>
+        <w:t>klingelState</w:t>
+      </w:r>
+      <w:proofErr w:type="spellEnd"/>
+      <w:r>
+        <w:t>,</w:t>
+      </w:r>
+      <w:r>
+        <w:t xml:space="preserve"> </w:t>
+      </w:r>
+      <w:proofErr w:type="spellStart"/>
+      <w:r>
+        <w:t>sonarCM</w:t>
+      </w:r>
+      <w:proofErr w:type="spellEnd"/>
+      <w:r>
+        <w:t>,</w:t>
+      </w:r>
+      <w:r>
+        <w:t xml:space="preserve"> </w:t>
+      </w:r>
+      <w:proofErr w:type="spellStart"/>
+      <w:r>
+        <w:t>i</w:t>
+      </w:r>
+      <w:r>
+        <w:t>sAlarm</w:t>
+      </w:r>
+      <w:proofErr w:type="spellEnd"/>
+      <w:r>
+        <w:t>,</w:t>
+      </w:r>
+      <w:r>
+        <w:t xml:space="preserve"> </w:t>
+      </w:r>
+      <w:proofErr w:type="spellStart"/>
+      <w:r>
+        <w:t>magnetState</w:t>
+      </w:r>
+      <w:proofErr w:type="spellEnd"/>
+      <w:r>
+        <w:t>,</w:t>
+      </w:r>
+      <w:r>
+        <w:t xml:space="preserve"> </w:t>
+      </w:r>
+      <w:proofErr w:type="spellStart"/>
+      <w:r>
+        <w:t>lichtsensorState</w:t>
+      </w:r>
+      <w:proofErr w:type="spellEnd"/>
+      <w:r>
+        <w:t>, x, y, z</w:t>
+      </w:r>
+      <w:r>
+        <w:t>“</w:t>
+      </w:r>
+    </w:p>
+    <w:p>
+      <w:r>
+        <w:t>Die Werte werden als ganzer String übersendet an Unity.</w:t>
+      </w:r>
+    </w:p>
+    <w:p>
+      <w:pPr>
+        <w:pStyle w:val="berschrift4"/>
+      </w:pPr>
+      <w:bookmarkStart w:id="11" w:name="_Toc536213582"/>
+      <w:r>
+        <w:t>Empfängt Arduino von Unity</w:t>
+      </w:r>
+      <w:bookmarkEnd w:id="11"/>
+    </w:p>
+    <w:p>
+      <w:pPr>
+        <w:jc w:val="center"/>
+      </w:pPr>
+      <w:proofErr w:type="spellStart"/>
+      <w:r>
+        <w:t>incommingByte</w:t>
+      </w:r>
+      <w:proofErr w:type="spellEnd"/>
+    </w:p>
+    <w:p>
+      <w:r>
+        <w:t>Das Byte wird dabei als ASCII Zeichen interpretiert und daher ist eine übersendete „0“ eine 48 und wird so interpretiert. Daher muss von Unity einen „1“ oder „0“ übersendetet werden.</w:t>
+      </w:r>
+    </w:p>
+    <w:p>
+      <w:pPr>
+        <w:pStyle w:val="berschrift1"/>
+      </w:pPr>
+      <w:bookmarkStart w:id="12" w:name="_Toc536213583"/>
+      <w:r>
+        <w:t>Umsetzung</w:t>
+      </w:r>
+      <w:bookmarkEnd w:id="12"/>
+    </w:p>
+    <w:p>
+      <w:r>
+        <w:t>Um unser Projekt zu verwirklichen haben wir es untereilt um</w:t>
+      </w:r>
+      <w:r>
+        <w:t>so</w:t>
+      </w:r>
+      <w:r>
+        <w:t xml:space="preserve"> </w:t>
+      </w:r>
+      <w:r>
+        <w:t>p</w:t>
+      </w:r>
+      <w:r>
+        <w:t xml:space="preserve">roduktiv in der Gruppe daran Arbeiten zu können. Dazu haben wir das Projekt </w:t>
+      </w:r>
+      <w:r>
+        <w:t>folgender Maßen</w:t>
+      </w:r>
+      <w:r>
+        <w:t xml:space="preserve"> geteilt:</w:t>
+      </w:r>
+    </w:p>
+    <w:p>
+      <w:pPr>
+        <w:pStyle w:val="berschrift2"/>
+      </w:pPr>
+      <w:bookmarkStart w:id="13" w:name="_Toc536213584"/>
+      <w:r>
+        <w:t>Erstellung des Realen Modellhauses</w:t>
+      </w:r>
+      <w:bookmarkEnd w:id="13"/>
+    </w:p>
+    <w:p>
+      <w:pPr>
+        <w:pStyle w:val="berschrift3"/>
+      </w:pPr>
+      <w:bookmarkStart w:id="14" w:name="_Toc536213585"/>
+      <w:r>
+        <w:t>Aufbau des Hauses</w:t>
+      </w:r>
+      <w:bookmarkEnd w:id="14"/>
+    </w:p>
+    <w:p>
+      <w:r>
+        <w:rPr>
+          <w:noProof/>
+        </w:rPr>
+        <mc:AlternateContent>
+          <mc:Choice Requires="wpg">
+            <w:drawing>
+              <wp:anchor distT="0" distB="0" distL="114300" distR="114300" simplePos="0" relativeHeight="251677696" behindDoc="0" locked="0" layoutInCell="1" allowOverlap="1" wp14:anchorId="76B45D9D" wp14:editId="178BB9B2">
+                <wp:simplePos x="0" y="0"/>
+                <wp:positionH relativeFrom="column">
+                  <wp:posOffset>3497580</wp:posOffset>
+                </wp:positionH>
+                <wp:positionV relativeFrom="paragraph">
+                  <wp:posOffset>391160</wp:posOffset>
+                </wp:positionV>
+                <wp:extent cx="3162300" cy="2371725"/>
+                <wp:effectExtent l="0" t="0" r="0" b="9525"/>
+                <wp:wrapSquare wrapText="bothSides"/>
+                <wp:docPr id="20" name="Gruppieren 20"/>
+                <wp:cNvGraphicFramePr/>
+                <a:graphic xmlns:a="http://schemas.openxmlformats.org/drawingml/2006/main">
+                  <a:graphicData uri="http://schemas.microsoft.com/office/word/2010/wordprocessingGroup">
+                    <wpg:wgp>
+                      <wpg:cNvGrpSpPr/>
+                      <wpg:grpSpPr>
+                        <a:xfrm>
+                          <a:off x="0" y="0"/>
+                          <a:ext cx="3162300" cy="2371725"/>
+                          <a:chOff x="19050" y="0"/>
+                          <a:chExt cx="3618214" cy="2519340"/>
+                        </a:xfrm>
+                      </wpg:grpSpPr>
                       <pic:pic xmlns:pic="http://schemas.openxmlformats.org/drawingml/2006/picture">
                         <pic:nvPicPr>
-                          <pic:cNvPr id="2" name="Grafik 2"/>
+                          <pic:cNvPr id="18" name="Grafik 18"/>
                           <pic:cNvPicPr>
                             <a:picLocks noChangeAspect="1"/>
                           </pic:cNvPicPr>
                         </pic:nvPicPr>
                         <pic:blipFill rotWithShape="1">
-                          <a:blip r:embed="rId15" cstate="print">
+                          <a:blip r:embed="rId20" cstate="print">
                             <a:extLst>
                               <a:ext uri="{28A0092B-C50C-407E-A947-70E740481C1C}">
                                 <a14:useLocalDpi xmlns:a14="http://schemas.microsoft.com/office/drawing/2010/main" val="0"/>
                               </a:ext>
                             </a:extLst>
                           </a:blip>
-                          <a:srcRect l="11111" r="18666"/>
+                          <a:srcRect l="25737" r="10456" b="22690"/>
+                          <a:stretch/>
+                        </pic:blipFill>
+                        <pic:spPr>
+                          <a:xfrm>
+                            <a:off x="19050" y="0"/>
+                            <a:ext cx="3162301" cy="2155098"/>
+                          </a:xfrm>
+                          <a:prstGeom prst="rect">
+                            <a:avLst/>
+                          </a:prstGeom>
+                        </pic:spPr>
+                      </pic:pic>
+                      <wps:wsp>
+                        <wps:cNvPr id="19" name="Textfeld 19"/>
+                        <wps:cNvSpPr txBox="1"/>
+                        <wps:spPr>
+                          <a:xfrm>
+                            <a:off x="84439" y="2258355"/>
+                            <a:ext cx="3552825" cy="260985"/>
+                          </a:xfrm>
+                          <a:prstGeom prst="rect">
+                            <a:avLst/>
+                          </a:prstGeom>
+                          <a:solidFill>
+                            <a:prstClr val="white"/>
+                          </a:solidFill>
+                          <a:ln>
+                            <a:noFill/>
+                          </a:ln>
+                        </wps:spPr>
+                        <wps:txbx>
+                          <w:txbxContent>
+                            <w:p>
+                              <w:pPr>
+                                <w:pStyle w:val="Beschriftung"/>
+                                <w:rPr>
+                                  <w:noProof/>
+                                </w:rPr>
+                              </w:pPr>
+                              <w:r>
+                                <w:t xml:space="preserve">Abbildung </w:t>
+                              </w:r>
+                              <w:fldSimple w:instr=" SEQ Abbildung \* ARABIC ">
+                                <w:r>
+                                  <w:rPr>
+                                    <w:noProof/>
+                                  </w:rPr>
+                                  <w:t>2</w:t>
+                                </w:r>
+                              </w:fldSimple>
+                              <w:r>
+                                <w:t xml:space="preserve"> Reales Modellhaus</w:t>
+                              </w:r>
+                            </w:p>
+                          </w:txbxContent>
+                        </wps:txbx>
+                        <wps:bodyPr rot="0" spcFirstLastPara="0" vertOverflow="overflow" horzOverflow="overflow" vert="horz" wrap="square" lIns="0" tIns="0" rIns="0" bIns="0" numCol="1" spcCol="0" rtlCol="0" fromWordArt="0" anchor="t" anchorCtr="0" forceAA="0" compatLnSpc="1">
+                          <a:prstTxWarp prst="textNoShape">
+                            <a:avLst/>
+                          </a:prstTxWarp>
+                          <a:noAutofit/>
+                        </wps:bodyPr>
+                      </wps:wsp>
+                    </wpg:wgp>
+                  </a:graphicData>
+                </a:graphic>
+                <wp14:sizeRelH relativeFrom="margin">
+                  <wp14:pctWidth>0</wp14:pctWidth>
+                </wp14:sizeRelH>
+                <wp14:sizeRelV relativeFrom="margin">
+                  <wp14:pctHeight>0</wp14:pctHeight>
+                </wp14:sizeRelV>
+              </wp:anchor>
+            </w:drawing>
+          </mc:Choice>
+          <mc:Fallback>
+            <w:pict>
+              <v:group w14:anchorId="76B45D9D" id="Gruppieren 20" o:spid="_x0000_s1038" style="position:absolute;margin-left:275.4pt;margin-top:30.8pt;width:249pt;height:186.75pt;z-index:251677696;mso-width-relative:margin;mso-height-relative:margin" coordorigin="190" coordsize="36182,25193" o:gfxdata="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">
+                <v:shape id="Grafik 18" o:spid="_x0000_s1039" type="#_x0000_t75" style="position:absolute;left:190;width:31623;height:21550;visibility:visible;mso-wrap-style:square" o:gfxdata="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">
+                  <v:imagedata r:id="rId21" o:title="" cropbottom="14870f" cropleft="16867f" cropright="6852f"/>
+                </v:shape>
+                <v:shape id="Textfeld 19" o:spid="_x0000_s1040" type="#_x0000_t202" style="position:absolute;left:844;top:22583;width:35528;height:2610;visibility:visible;mso-wrap-style:square;v-text-anchor:top" o:gfxdata="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" stroked="f">
+                  <v:textbox inset="0,0,0,0">
+                    <w:txbxContent>
+                      <w:p>
+                        <w:pPr>
+                          <w:pStyle w:val="Beschriftung"/>
+                          <w:rPr>
+                            <w:noProof/>
+                          </w:rPr>
+                        </w:pPr>
+                        <w:r>
+                          <w:t xml:space="preserve">Abbildung </w:t>
+                        </w:r>
+                        <w:fldSimple w:instr=" SEQ Abbildung \* ARABIC ">
+                          <w:r>
+                            <w:rPr>
+                              <w:noProof/>
+                            </w:rPr>
+                            <w:t>2</w:t>
+                          </w:r>
+                        </w:fldSimple>
+                        <w:r>
+                          <w:t xml:space="preserve"> Reales Modellhaus</w:t>
+                        </w:r>
+                      </w:p>
+                    </w:txbxContent>
+                  </v:textbox>
+                </v:shape>
+                <w10:wrap type="square"/>
+              </v:group>
+            </w:pict>
+          </mc:Fallback>
+        </mc:AlternateContent>
+      </w:r>
+      <w:r>
+        <w:t>Nachdem wir uns klar gemacht haben, welche Funktionen das Haus haben soll, planten wir wie wir das Umsetzten können und welche Sensoren und Motoren wir dafür bräuchten. Außerdem mussten wir uns noch entscheiden, aus welchem Material wir unser Haus fertigen wollen. Zur Diskussion standen Holz, Pape und Lego. Wir haben uns dann für Lego entschieden, da wir das Material zum einen Vorrätig hatten, außerdem zeichnet es sich durch seine leichte Verarbeitbarkeit und Vielseitigkeit aus.</w:t>
+      </w:r>
+    </w:p>
+    <w:p>
+      <w:r>
+        <w:t>Nachdem alles Benötigte organisiert war, begannen wir das Haus aus Lego zu bauen und dabei versuchten wir bestmöglich die Sensoren</w:t>
+      </w:r>
+      <w:r>
+        <w:t>,</w:t>
+      </w:r>
+      <w:r>
+        <w:t xml:space="preserve"> </w:t>
+      </w:r>
+      <w:r>
+        <w:t>den</w:t>
+      </w:r>
+      <w:r>
+        <w:t xml:space="preserve"> </w:t>
+      </w:r>
+      <w:proofErr w:type="spellStart"/>
+      <w:r>
+        <w:t>Servo</w:t>
+      </w:r>
+      <w:proofErr w:type="spellEnd"/>
+      <w:r>
+        <w:t xml:space="preserve"> und die </w:t>
+      </w:r>
+      <w:proofErr w:type="spellStart"/>
+      <w:r>
+        <w:t>Leap</w:t>
+      </w:r>
+      <w:proofErr w:type="spellEnd"/>
+      <w:r>
+        <w:t xml:space="preserve"> einzubauen. Nachdem wir dann auch noch alle Sensoren und den </w:t>
+      </w:r>
+      <w:proofErr w:type="spellStart"/>
+      <w:r>
+        <w:t>Servo</w:t>
+      </w:r>
+      <w:proofErr w:type="spellEnd"/>
+      <w:r>
+        <w:t xml:space="preserve"> and den Arduino angeschlossen hatten und die Verkabelung dokumentiert hatten, begannen wir den Arduino zu programmieren.</w:t>
+      </w:r>
+      <w:r>
+        <w:rPr>
+          <w:noProof/>
+        </w:rPr>
+        <w:t xml:space="preserve"> </w:t>
+      </w:r>
+    </w:p>
+    <w:p>
+      <w:pPr>
+        <w:pStyle w:val="berschrift3"/>
+      </w:pPr>
+      <w:bookmarkStart w:id="15" w:name="_Toc536213586"/>
+      <w:r>
+        <w:lastRenderedPageBreak/>
+        <w:t>Programmierung des Arduinos</w:t>
+      </w:r>
+      <w:bookmarkEnd w:id="15"/>
+    </w:p>
+    <w:p>
+      <w:r>
+        <w:rPr>
+          <w:noProof/>
+        </w:rPr>
+        <mc:AlternateContent>
+          <mc:Choice Requires="wpg">
+            <w:drawing>
+              <wp:anchor distT="0" distB="0" distL="114300" distR="114300" simplePos="0" relativeHeight="251681792" behindDoc="0" locked="0" layoutInCell="1" allowOverlap="1" wp14:anchorId="5B645206" wp14:editId="3A5132F8">
+                <wp:simplePos x="0" y="0"/>
+                <wp:positionH relativeFrom="column">
+                  <wp:posOffset>-157480</wp:posOffset>
+                </wp:positionH>
+                <wp:positionV relativeFrom="paragraph">
+                  <wp:posOffset>69215</wp:posOffset>
+                </wp:positionV>
+                <wp:extent cx="3470910" cy="2270760"/>
+                <wp:effectExtent l="0" t="0" r="0" b="0"/>
+                <wp:wrapTight wrapText="bothSides">
+                  <wp:wrapPolygon edited="0">
+                    <wp:start x="0" y="0"/>
+                    <wp:lineTo x="0" y="18664"/>
+                    <wp:lineTo x="2252" y="20295"/>
+                    <wp:lineTo x="2252" y="21383"/>
+                    <wp:lineTo x="20391" y="21383"/>
+                    <wp:lineTo x="20391" y="20295"/>
+                    <wp:lineTo x="21458" y="18664"/>
+                    <wp:lineTo x="21458" y="0"/>
+                    <wp:lineTo x="0" y="0"/>
+                  </wp:wrapPolygon>
+                </wp:wrapTight>
+                <wp:docPr id="23" name="Gruppieren 23"/>
+                <wp:cNvGraphicFramePr/>
+                <a:graphic xmlns:a="http://schemas.openxmlformats.org/drawingml/2006/main">
+                  <a:graphicData uri="http://schemas.microsoft.com/office/word/2010/wordprocessingGroup">
+                    <wpg:wgp>
+                      <wpg:cNvGrpSpPr/>
+                      <wpg:grpSpPr>
+                        <a:xfrm>
+                          <a:off x="0" y="0"/>
+                          <a:ext cx="3470910" cy="2270760"/>
+                          <a:chOff x="2288202" y="0"/>
+                          <a:chExt cx="3471248" cy="2270760"/>
+                        </a:xfrm>
+                      </wpg:grpSpPr>
+                      <pic:pic xmlns:pic="http://schemas.openxmlformats.org/drawingml/2006/picture">
+                        <pic:nvPicPr>
+                          <pic:cNvPr id="21" name="Grafik 21"/>
+                          <pic:cNvPicPr>
+                            <a:picLocks noChangeAspect="1"/>
+                          </pic:cNvPicPr>
+                        </pic:nvPicPr>
+                        <pic:blipFill>
+                          <a:blip r:embed="rId22" cstate="print">
+                            <a:extLst>
+                              <a:ext uri="{28A0092B-C50C-407E-A947-70E740481C1C}">
+                                <a14:useLocalDpi xmlns:a14="http://schemas.microsoft.com/office/drawing/2010/main" val="0"/>
+                              </a:ext>
+                            </a:extLst>
+                          </a:blip>
+                          <a:stretch>
+                            <a:fillRect/>
+                          </a:stretch>
+                        </pic:blipFill>
+                        <pic:spPr>
+                          <a:xfrm rot="10800000">
+                            <a:off x="2288202" y="0"/>
+                            <a:ext cx="3471248" cy="1952625"/>
+                          </a:xfrm>
+                          <a:prstGeom prst="rect">
+                            <a:avLst/>
+                          </a:prstGeom>
+                        </pic:spPr>
+                      </pic:pic>
+                      <wps:wsp>
+                        <wps:cNvPr id="22" name="Textfeld 22"/>
+                        <wps:cNvSpPr txBox="1"/>
+                        <wps:spPr>
+                          <a:xfrm>
+                            <a:off x="2695575" y="2009775"/>
+                            <a:ext cx="2844800" cy="260985"/>
+                          </a:xfrm>
+                          <a:prstGeom prst="rect">
+                            <a:avLst/>
+                          </a:prstGeom>
+                          <a:solidFill>
+                            <a:prstClr val="white"/>
+                          </a:solidFill>
+                          <a:ln>
+                            <a:noFill/>
+                          </a:ln>
+                        </wps:spPr>
+                        <wps:txbx>
+                          <w:txbxContent>
+                            <w:p>
+                              <w:pPr>
+                                <w:pStyle w:val="Beschriftung"/>
+                              </w:pPr>
+                              <w:r>
+                                <w:t xml:space="preserve">Abbildung </w:t>
+                              </w:r>
+                              <w:fldSimple w:instr=" SEQ Abbildung \* ARABIC ">
+                                <w:r>
+                                  <w:rPr>
+                                    <w:noProof/>
+                                  </w:rPr>
+                                  <w:t>3</w:t>
+                                </w:r>
+                              </w:fldSimple>
+                              <w:r>
+                                <w:t xml:space="preserve"> Reales </w:t>
+                              </w:r>
+                              <w:proofErr w:type="spellStart"/>
+                              <w:r>
+                                <w:t>Mellhaus</w:t>
+                              </w:r>
+                              <w:proofErr w:type="spellEnd"/>
+                              <w:r>
+                                <w:t xml:space="preserve"> Verkabelung</w:t>
+                              </w:r>
+                            </w:p>
+                          </w:txbxContent>
+                        </wps:txbx>
+                        <wps:bodyPr rot="0" spcFirstLastPara="0" vertOverflow="overflow" horzOverflow="overflow" vert="horz" wrap="square" lIns="0" tIns="0" rIns="0" bIns="0" numCol="1" spcCol="0" rtlCol="0" fromWordArt="0" anchor="t" anchorCtr="0" forceAA="0" compatLnSpc="1">
+                          <a:prstTxWarp prst="textNoShape">
+                            <a:avLst/>
+                          </a:prstTxWarp>
+                          <a:spAutoFit/>
+                        </wps:bodyPr>
+                      </wps:wsp>
+                    </wpg:wgp>
+                  </a:graphicData>
+                </a:graphic>
+                <wp14:sizeRelH relativeFrom="margin">
+                  <wp14:pctWidth>0</wp14:pctWidth>
+                </wp14:sizeRelH>
+                <wp14:sizeRelV relativeFrom="margin">
+                  <wp14:pctHeight>0</wp14:pctHeight>
+                </wp14:sizeRelV>
+              </wp:anchor>
+            </w:drawing>
+          </mc:Choice>
+          <mc:Fallback>
+            <w:pict>
+              <v:group w14:anchorId="5B645206" id="Gruppieren 23" o:spid="_x0000_s1041" style="position:absolute;margin-left:-12.4pt;margin-top:5.45pt;width:273.3pt;height:178.8pt;z-index:251681792;mso-width-relative:margin;mso-height-relative:margin" coordorigin="22882" coordsize="34712,22707" o:gfxdata="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">
+                <v:shape id="Grafik 21" o:spid="_x0000_s1042" type="#_x0000_t75" style="position:absolute;left:22882;width:34712;height:19526;rotation:180;visibility:visible;mso-wrap-style:square" o:gfxdata="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">
+                  <v:imagedata r:id="rId23" o:title=""/>
+                </v:shape>
+                <v:shape id="Textfeld 22" o:spid="_x0000_s1043" type="#_x0000_t202" style="position:absolute;left:26955;top:20097;width:28448;height:2610;visibility:visible;mso-wrap-style:square;v-text-anchor:top" o:gfxdata="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" stroked="f">
+                  <v:textbox style="mso-fit-shape-to-text:t" inset="0,0,0,0">
+                    <w:txbxContent>
+                      <w:p>
+                        <w:pPr>
+                          <w:pStyle w:val="Beschriftung"/>
+                        </w:pPr>
+                        <w:r>
+                          <w:t xml:space="preserve">Abbildung </w:t>
+                        </w:r>
+                        <w:fldSimple w:instr=" SEQ Abbildung \* ARABIC ">
+                          <w:r>
+                            <w:rPr>
+                              <w:noProof/>
+                            </w:rPr>
+                            <w:t>3</w:t>
+                          </w:r>
+                        </w:fldSimple>
+                        <w:r>
+                          <w:t xml:space="preserve"> Reales </w:t>
+                        </w:r>
+                        <w:proofErr w:type="spellStart"/>
+                        <w:r>
+                          <w:t>Mellhaus</w:t>
+                        </w:r>
+                        <w:proofErr w:type="spellEnd"/>
+                        <w:r>
+                          <w:t xml:space="preserve"> Verkabelung</w:t>
+                        </w:r>
+                      </w:p>
+                    </w:txbxContent>
+                  </v:textbox>
+                </v:shape>
+                <w10:wrap type="tight"/>
+              </v:group>
+            </w:pict>
+          </mc:Fallback>
+        </mc:AlternateContent>
+      </w:r>
+      <w:r>
+        <w:t>Die Programmierung des Arduinos</w:t>
+      </w:r>
+      <w:r>
+        <w:t xml:space="preserve"> verlief relativ reibungslos und schneller als erwartet. Dies lag unter anderem daran, dass in dem von uns bestelltem Sensor-Kit bereits Beispielcode zu jedem Bauteil beilag. Nach einiger Anpassung lief das meiste recht schnell und wir konnten wie in dem SL gelernt über die serielle Schnittstelle die Sensordaten </w:t>
+      </w:r>
+      <w:r>
+        <w:t>über die Serielle Konsole</w:t>
+      </w:r>
+      <w:r>
+        <w:t xml:space="preserve"> </w:t>
+      </w:r>
+      <w:commentRangeStart w:id="16"/>
+      <w:commentRangeStart w:id="17"/>
+      <w:commentRangeStart w:id="18"/>
+      <w:r>
+        <w:t>senden</w:t>
+      </w:r>
+      <w:commentRangeEnd w:id="16"/>
+      <w:r>
+        <w:rPr>
+          <w:rStyle w:val="Kommentarzeichen"/>
+        </w:rPr>
+        <w:commentReference w:id="16"/>
+      </w:r>
+      <w:commentRangeEnd w:id="17"/>
+      <w:r>
+        <w:rPr>
+          <w:rStyle w:val="Kommentarzeichen"/>
+        </w:rPr>
+        <w:commentReference w:id="17"/>
+      </w:r>
+      <w:commentRangeEnd w:id="18"/>
+      <w:r>
+        <w:rPr>
+          <w:rStyle w:val="Kommentarzeichen"/>
+        </w:rPr>
+        <w:commentReference w:id="18"/>
+      </w:r>
+      <w:r>
+        <w:t>.</w:t>
+      </w:r>
+      <w:r>
+        <w:t xml:space="preserve"> Unity empfängt und verarbeitet diese dann um die Änderungen am Modellhaus in Unity darzustellen.</w:t>
+      </w:r>
+    </w:p>
+    <w:p>
+      <w:pPr>
+        <w:pStyle w:val="berschrift3"/>
+      </w:pPr>
+      <w:bookmarkStart w:id="19" w:name="_Toc536213587"/>
+      <w:r>
+        <w:t>Empfang und Verarbeitung der Daten in Unity</w:t>
+      </w:r>
+      <w:bookmarkEnd w:id="19"/>
+    </w:p>
+    <w:p>
+      <w:r>
+        <w:t xml:space="preserve">Da der serielle Empfang einen blockierenden Aufruf enthält, haben wir uns dazu entschlossen die serielle Kommunikation in einem eigenen Thread durchzuführen. So können wir sicherstellen, dass eine hohe FPS gewährleistet bleibt. </w:t>
+      </w:r>
+      <w:r>
+        <w:t xml:space="preserve">Außerdem wird der Haupt Unity Thread nicht blockiert, wenn die Serielle Verbindung abbricht. Die gesamte serielle Kommunikation lagern wir in ein </w:t>
+      </w:r>
+      <w:proofErr w:type="spellStart"/>
+      <w:r>
+        <w:t>Script</w:t>
+      </w:r>
+      <w:proofErr w:type="spellEnd"/>
+      <w:r>
+        <w:t xml:space="preserve"> aus welches wir dem </w:t>
+      </w:r>
+      <w:proofErr w:type="spellStart"/>
+      <w:r>
+        <w:t>GameObject</w:t>
+      </w:r>
+      <w:proofErr w:type="spellEnd"/>
+      <w:r>
+        <w:t xml:space="preserve"> „</w:t>
+      </w:r>
+      <w:proofErr w:type="spellStart"/>
+      <w:r>
+        <w:t>SerialCommunicator</w:t>
+      </w:r>
+      <w:proofErr w:type="spellEnd"/>
+      <w:r>
+        <w:t xml:space="preserve">“ hinzufügen. Dieses </w:t>
+      </w:r>
+      <w:proofErr w:type="spellStart"/>
+      <w:r>
+        <w:t>GameObject</w:t>
+      </w:r>
+      <w:proofErr w:type="spellEnd"/>
+      <w:r>
+        <w:t xml:space="preserve"> existiert nur einmal und kann von anderen Komponenten für die Kommunikation genutzt werden. Innerhalb des Scripts benutzen wir das C# </w:t>
+      </w:r>
+      <w:r>
+        <w:t>volatile</w:t>
+      </w:r>
+      <w:r>
+        <w:t xml:space="preserve"> Keyword. Da wir auf die Attribute der Klasse von mehreren Threads aus zugreifen.</w:t>
+      </w:r>
+      <w:r>
+        <w:t xml:space="preserve"> Jede </w:t>
+      </w:r>
+      <w:r>
+        <w:t>Zeile,</w:t>
+      </w:r>
+      <w:r>
+        <w:t xml:space="preserve"> welche vom Arduino über die Serielle Schnittstelle übertragen wird, liefert den gesamten State des Modellhauses. Diese Komma-Separierte Zeile wird aufgeteilt und die </w:t>
+      </w:r>
+      <w:r>
+        <w:t>jeweiligen Werte werden aktualisiert.</w:t>
+      </w:r>
+    </w:p>
+    <w:p>
+      <w:pPr>
+        <w:pStyle w:val="berschrift2"/>
+      </w:pPr>
+      <w:bookmarkStart w:id="20" w:name="_Toc536213588"/>
+      <w:r>
+        <w:lastRenderedPageBreak/>
+        <w:t>Erstellung des virtuellen Modellhauses in Unity</w:t>
+      </w:r>
+      <w:bookmarkEnd w:id="20"/>
+    </w:p>
+    <w:p>
+      <w:pPr>
+        <w:pStyle w:val="berschrift3"/>
+      </w:pPr>
+      <w:bookmarkStart w:id="21" w:name="_Toc536213589"/>
+      <w:r>
+        <w:t>Erstellung eines 3D Modells</w:t>
+      </w:r>
+      <w:bookmarkEnd w:id="21"/>
+    </w:p>
+    <w:p>
+      <w:r>
+        <w:rPr>
+          <w:noProof/>
+        </w:rPr>
+        <mc:AlternateContent>
+          <mc:Choice Requires="wpg">
+            <w:drawing>
+              <wp:anchor distT="0" distB="0" distL="114300" distR="114300" simplePos="0" relativeHeight="251673600" behindDoc="0" locked="0" layoutInCell="1" allowOverlap="1" wp14:anchorId="012A4F3A" wp14:editId="7D286964">
+                <wp:simplePos x="0" y="0"/>
+                <wp:positionH relativeFrom="column">
+                  <wp:posOffset>3404870</wp:posOffset>
+                </wp:positionH>
+                <wp:positionV relativeFrom="paragraph">
+                  <wp:posOffset>6350</wp:posOffset>
+                </wp:positionV>
+                <wp:extent cx="3009900" cy="2842260"/>
+                <wp:effectExtent l="0" t="0" r="0" b="0"/>
+                <wp:wrapTight wrapText="bothSides">
+                  <wp:wrapPolygon edited="0">
+                    <wp:start x="0" y="0"/>
+                    <wp:lineTo x="0" y="21426"/>
+                    <wp:lineTo x="21463" y="21426"/>
+                    <wp:lineTo x="21463" y="0"/>
+                    <wp:lineTo x="0" y="0"/>
+                  </wp:wrapPolygon>
+                </wp:wrapTight>
+                <wp:docPr id="17" name="Gruppieren 17"/>
+                <wp:cNvGraphicFramePr/>
+                <a:graphic xmlns:a="http://schemas.openxmlformats.org/drawingml/2006/main">
+                  <a:graphicData uri="http://schemas.microsoft.com/office/word/2010/wordprocessingGroup">
+                    <wpg:wgp>
+                      <wpg:cNvGrpSpPr/>
+                      <wpg:grpSpPr>
+                        <a:xfrm>
+                          <a:off x="0" y="0"/>
+                          <a:ext cx="3009900" cy="2842260"/>
+                          <a:chOff x="0" y="0"/>
+                          <a:chExt cx="3009900" cy="2842260"/>
+                        </a:xfrm>
+                      </wpg:grpSpPr>
+                      <pic:pic xmlns:pic="http://schemas.openxmlformats.org/drawingml/2006/picture">
+                        <pic:nvPicPr>
+                          <pic:cNvPr id="4" name="Grafik 4" descr="https://i.gyazo.com/8a7814b965d0fc2d2b438cc25b0b9e32.png"/>
+                          <pic:cNvPicPr>
+                            <a:picLocks noChangeAspect="1"/>
+                          </pic:cNvPicPr>
+                        </pic:nvPicPr>
+                        <pic:blipFill rotWithShape="1">
+                          <a:blip r:embed="rId24">
+                            <a:extLst>
+                              <a:ext uri="{28A0092B-C50C-407E-A947-70E740481C1C}">
+                                <a14:useLocalDpi xmlns:a14="http://schemas.microsoft.com/office/drawing/2010/main" val="0"/>
+                              </a:ext>
+                            </a:extLst>
+                          </a:blip>
+                          <a:srcRect l="12899" t="10177" r="5568" b="4044"/>
                           <a:stretch/>
                         </pic:blipFill>
                         <pic:spPr bwMode="auto">
                           <a:xfrm>
-                            <a:off x="468745" y="984245"/>
-                            <a:ext cx="2674505" cy="2140261"/>
+                            <a:off x="0" y="0"/>
+                            <a:ext cx="3009900" cy="2520950"/>
                           </a:xfrm>
                           <a:prstGeom prst="rect">
                             <a:avLst/>
@@ -3113,904 +4338,172 @@
                           </a:extLst>
                         </pic:spPr>
                       </pic:pic>
+                      <wps:wsp>
+                        <wps:cNvPr id="13" name="Textfeld 13"/>
+                        <wps:cNvSpPr txBox="1"/>
+                        <wps:spPr>
+                          <a:xfrm>
+                            <a:off x="0" y="2581275"/>
+                            <a:ext cx="3009900" cy="260985"/>
+                          </a:xfrm>
+                          <a:prstGeom prst="rect">
+                            <a:avLst/>
+                          </a:prstGeom>
+                          <a:solidFill>
+                            <a:prstClr val="white"/>
+                          </a:solidFill>
+                          <a:ln>
+                            <a:noFill/>
+                          </a:ln>
+                        </wps:spPr>
+                        <wps:txbx>
+                          <w:txbxContent>
+                            <w:p>
+                              <w:pPr>
+                                <w:pStyle w:val="Beschriftung"/>
+                                <w:rPr>
+                                  <w:noProof/>
+                                </w:rPr>
+                              </w:pPr>
+                              <w:r>
+                                <w:t xml:space="preserve">Abbildung </w:t>
+                              </w:r>
+                              <w:fldSimple w:instr=" SEQ Abbildung \* ARABIC ">
+                                <w:r>
+                                  <w:rPr>
+                                    <w:noProof/>
+                                  </w:rPr>
+                                  <w:t>4</w:t>
+                                </w:r>
+                              </w:fldSimple>
+                              <w:r>
+                                <w:t xml:space="preserve"> 3D Modellhaus</w:t>
+                              </w:r>
+                            </w:p>
+                          </w:txbxContent>
+                        </wps:txbx>
+                        <wps:bodyPr rot="0" spcFirstLastPara="0" vertOverflow="overflow" horzOverflow="overflow" vert="horz" wrap="square" lIns="0" tIns="0" rIns="0" bIns="0" numCol="1" spcCol="0" rtlCol="0" fromWordArt="0" anchor="t" anchorCtr="0" forceAA="0" compatLnSpc="1">
+                          <a:prstTxWarp prst="textNoShape">
+                            <a:avLst/>
+                          </a:prstTxWarp>
+                          <a:spAutoFit/>
+                        </wps:bodyPr>
+                      </wps:wsp>
                     </wpg:wgp>
                   </a:graphicData>
                 </a:graphic>
-                <wp14:sizeRelH relativeFrom="margin">
-                  <wp14:pctWidth>0</wp14:pctWidth>
-                </wp14:sizeRelH>
               </wp:anchor>
             </w:drawing>
           </mc:Choice>
           <mc:Fallback>
             <w:pict>
-              <v:group w14:anchorId="51C127F5" id="Gruppieren 3" o:spid="_x0000_s1026" style="position:absolute;margin-left:-17.4pt;margin-top:45.45pt;width:475.6pt;height:339.95pt;z-index:251670528;mso-position-horizontal-relative:margin;mso-width-relative:margin" coordorigin="4687" coordsize="60402,43177" o:gfxdata="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">
-                <v:group id="Gruppieren 16" o:spid="_x0000_s1027" style="position:absolute;left:9990;width:55099;height:43177" coordorigin="9990" coordsize="55098,43177" o:gfxdata="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">
-                  <v:shapetype id="_x0000_t75" coordsize="21600,21600" o:spt="75" o:preferrelative="t" path="m@4@5l@4@11@9@11@9@5xe" filled="f" stroked="f">
-                    <v:stroke joinstyle="miter"/>
-                    <v:formulas>
-                      <v:f eqn="if lineDrawn pixelLineWidth 0"/>
-                      <v:f eqn="sum @0 1 0"/>
-                      <v:f eqn="sum 0 0 @1"/>
-                      <v:f eqn="prod @2 1 2"/>
-                      <v:f eqn="prod @3 21600 pixelWidth"/>
-                      <v:f eqn="prod @3 21600 pixelHeight"/>
-                      <v:f eqn="sum @0 0 1"/>
-                      <v:f eqn="prod @6 1 2"/>
-                      <v:f eqn="prod @7 21600 pixelWidth"/>
-                      <v:f eqn="sum @8 21600 0"/>
-                      <v:f eqn="prod @7 21600 pixelHeight"/>
-                      <v:f eqn="sum @10 21600 0"/>
-                    </v:formulas>
-                    <v:path o:extrusionok="f" gradientshapeok="t" o:connecttype="rect"/>
-                    <o:lock v:ext="edit" aspectratio="t"/>
-                  </v:shapetype>
-                  <v:shape id="Grafik 9" o:spid="_x0000_s1028" type="#_x0000_t75" alt="https://lh6.googleusercontent.com/dfkB2dsEldOf_I0M9ZQ9hucWc86KL-cxwi4ZOhYMIkbbRIYTOcex4XenYJOvgyQmNi34MlR4ZVUitCeEKJNROjW2I2G5kj9kzemCH2v9dX8H6WZOZJ-V28iaGZCtPDiTmNwksTzedrM" style="position:absolute;left:9990;width:18707;height:8966;visibility:visible;mso-wrap-style:square" o:gfxdata="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">
-                    <v:imagedata r:id="rId16" o:title="dfkB2dsEldOf_I0M9ZQ9hucWc86KL-cxwi4ZOhYMIkbbRIYTOcex4XenYJOvgyQmNi34MlR4ZVUitCeEKJNROjW2I2G5kj9kzemCH2v9dX8H6WZOZJ-V28iaGZCtPDiTmNwksTzedrM"/>
-                  </v:shape>
-                  <v:shape id="Grafik 7" o:spid="_x0000_s1029" type="#_x0000_t75" alt="https://lh4.googleusercontent.com/5i8zHScWFk5ri19ZYRuSpNZQsmJM-tfxp2Z_X79eXgsswgf2mbYDdYYjIdgx4OVI84SijW-jJhjx2zKWoe11VJ-ULuqDIQDpIZyW74uryocwWWEvWstPSR2jFio4tTrKEHoEofgnp10" style="position:absolute;left:37168;top:15155;width:27921;height:10160;visibility:visible;mso-wrap-style:square" o:gfxdata="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">
-                    <v:imagedata r:id="rId17" o:title="5i8zHScWFk5ri19ZYRuSpNZQsmJM-tfxp2Z_X79eXgsswgf2mbYDdYYjIdgx4OVI84SijW-jJhjx2zKWoe11VJ-ULuqDIQDpIZyW74uryocwWWEvWstPSR2jFio4tTrKEHoEofgnp10"/>
-                  </v:shape>
-                  <v:shape id="Grafik 6" o:spid="_x0000_s1030" type="#_x0000_t75" alt="https://lh6.googleusercontent.com/Io-V1n5xUWvzsjlRI5MaZEaX5LEy_eHF7GC92Vhn5mH5aI4-EvJFg-T37gVesWRx6vlh8qMyLWIm6x-mef27gWF_-p3F9AE5d0livAdF74eJJDyvvAWDOAc__7Qo4YHX_iJfyNnMUnQ" style="position:absolute;left:12022;top:30141;width:13062;height:13036;visibility:visible;mso-wrap-style:square" o:gfxdata="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">
-                    <v:imagedata r:id="rId18" o:title="Io-V1n5xUWvzsjlRI5MaZEaX5LEy_eHF7GC92Vhn5mH5aI4-EvJFg-T37gVesWRx6vlh8qMyLWIm6x-mef27gWF_-p3F9AE5d0livAdF74eJJDyvvAWDOAc__7Qo4YHX_iJfyNnMUnQ"/>
-                  </v:shape>
-                  <v:shapetype id="_x0000_t32" coordsize="21600,21600" o:spt="32" o:oned="t" path="m,l21600,21600e" filled="f">
-                    <v:path arrowok="t" fillok="f" o:connecttype="none"/>
-                    <o:lock v:ext="edit" shapetype="t"/>
-                  </v:shapetype>
-                  <v:shape id="Gerade Verbindung mit Pfeil 11" o:spid="_x0000_s1031" type="#_x0000_t32" style="position:absolute;left:29569;top:3746;width:12889;height:11280;visibility:visible;mso-wrap-style:square" o:connectortype="straight" o:gfxdata="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" strokecolor="#0d0d0d [3069]" strokeweight="3pt">
-                    <v:stroke endarrow="block" joinstyle="miter"/>
-                  </v:shape>
-                  <v:shape id="Gerade Verbindung mit Pfeil 12" o:spid="_x0000_s1032" type="#_x0000_t32" style="position:absolute;left:25865;top:25865;width:17016;height:10033;flip:y;visibility:visible;mso-wrap-style:square" o:connectortype="straight" o:gfxdata="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" strokecolor="#0d0d0d [3069]" strokeweight="3pt">
-                    <v:stroke startarrow="block" endarrow="block" joinstyle="miter"/>
-                  </v:shape>
-                  <v:shapetype id="_x0000_t202" coordsize="21600,21600" o:spt="202" path="m,l,21600r21600,l21600,xe">
-                    <v:stroke joinstyle="miter"/>
-                    <v:path gradientshapeok="t" o:connecttype="rect"/>
-                  </v:shapetype>
-                  <v:shape id="Textfeld 14" o:spid="_x0000_s1033" type="#_x0000_t202" style="position:absolute;left:35729;top:6265;width:16849;height:4826;visibility:visible;mso-wrap-style:square;v-text-anchor:top" o:gfxdata="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" filled="f" stroked="f" strokeweight=".5pt">
-                    <v:textbox>
-                      <w:txbxContent>
-                        <w:p>
+              <v:group w14:anchorId="012A4F3A" id="Gruppieren 17" o:spid="_x0000_s1044" style="position:absolute;margin-left:268.1pt;margin-top:.5pt;width:237pt;height:223.8pt;z-index:251673600" coordsize="30099,28422" o:gfxdata="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">
+                <v:shape id="Grafik 4" o:spid="_x0000_s1045" type="#_x0000_t75" alt="https://i.gyazo.com/8a7814b965d0fc2d2b438cc25b0b9e32.png" style="position:absolute;width:30099;height:25209;visibility:visible;mso-wrap-style:square" o:gfxdata="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">
+                  <v:imagedata r:id="rId25" o:title="8a7814b965d0fc2d2b438cc25b0b9e32" croptop="6670f" cropbottom="2650f" cropleft="8453f" cropright="3649f"/>
+                </v:shape>
+                <v:shape id="Textfeld 13" o:spid="_x0000_s1046" type="#_x0000_t202" style="position:absolute;top:25812;width:30099;height:2610;visibility:visible;mso-wrap-style:square;v-text-anchor:top" o:gfxdata="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" stroked="f">
+                  <v:textbox style="mso-fit-shape-to-text:t" inset="0,0,0,0">
+                    <w:txbxContent>
+                      <w:p>
+                        <w:pPr>
+                          <w:pStyle w:val="Beschriftung"/>
+                          <w:rPr>
+                            <w:noProof/>
+                          </w:rPr>
+                        </w:pPr>
+                        <w:r>
+                          <w:t xml:space="preserve">Abbildung </w:t>
+                        </w:r>
+                        <w:fldSimple w:instr=" SEQ Abbildung \* ARABIC ">
                           <w:r>
-                            <w:t>Handgesten</w:t>
+                            <w:rPr>
+                              <w:noProof/>
+                            </w:rPr>
+                            <w:t>4</w:t>
                           </w:r>
-                        </w:p>
-                      </w:txbxContent>
-                    </v:textbox>
-                  </v:shape>
-                  <v:shape id="Textfeld 15" o:spid="_x0000_s1034" type="#_x0000_t202" style="position:absolute;left:33274;top:31072;width:16848;height:4826;visibility:visible;mso-wrap-style:square;v-text-anchor:top" o:gfxdata="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" filled="f" stroked="f" strokeweight=".5pt">
-                    <v:textbox>
-                      <w:txbxContent>
-                        <w:p>
-                          <w:r>
-                            <w:t>Serielle Schnittstelle</w:t>
-                          </w:r>
-                        </w:p>
-                      </w:txbxContent>
-                    </v:textbox>
-                  </v:shape>
-                </v:group>
-                <v:shape id="Grafik 2" o:spid="_x0000_s1035" type="#_x0000_t75" style="position:absolute;left:4687;top:9842;width:26745;height:21403;visibility:visible;mso-wrap-style:square" o:gfxdata="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">
-                  <v:imagedata r:id="rId19" o:title="" cropleft="7282f" cropright="12233f"/>
+                        </w:fldSimple>
+                        <w:r>
+                          <w:t xml:space="preserve"> 3D Modellhaus</w:t>
+                        </w:r>
+                      </w:p>
+                    </w:txbxContent>
+                  </v:textbox>
                 </v:shape>
-                <w10:wrap anchorx="margin"/>
+                <w10:wrap type="tight"/>
               </v:group>
             </w:pict>
           </mc:Fallback>
         </mc:AlternateContent>
       </w:r>
       <w:r>
-        <w:t>Systembild</w:t>
-      </w:r>
-      <w:bookmarkEnd w:id="4"/>
-    </w:p>
-    <w:p/>
-    <w:p/>
-    <w:p/>
-    <w:p/>
-    <w:p/>
-    <w:p/>
-    <w:p/>
-    <w:p/>
-    <w:p/>
-    <w:p/>
-    <w:p/>
-    <w:p/>
-    <w:p/>
-    <w:p>
-      <w:pPr>
-        <w:pStyle w:val="berschrift2"/>
-      </w:pPr>
-      <w:bookmarkStart w:id="5" w:name="_Toc536008119"/>
-      <w:r>
-        <w:t>Handgesten</w:t>
-      </w:r>
-      <w:bookmarkEnd w:id="5"/>
-    </w:p>
-    <w:p>
-      <w:r>
-        <w:t xml:space="preserve">Es gibt zwei Möglichkeiten mit der </w:t>
-      </w:r>
-      <w:proofErr w:type="spellStart"/>
-      <w:r>
-        <w:t>Leap</w:t>
-      </w:r>
-      <w:proofErr w:type="spellEnd"/>
-      <w:r>
-        <w:t xml:space="preserve"> Motion zu interagieren</w:t>
-      </w:r>
-      <w:r>
-        <w:t>:</w:t>
+        <w:t xml:space="preserve">Zur Erstellung eines virtuellen Abbildes des physischen Legohauses wurde die 3D-Grafiksoftware „Cinema 4D“ genutzt. </w:t>
+      </w:r>
+    </w:p>
+    <w:p>
+      <w:r>
+        <w:t xml:space="preserve">Beim Bau des physischen Legohauses wurden im Wesentlichen 2 Arten von Legobausteinen verwendet: Bausteine mit 2x4 Noppen und Bausteine mit 2x2 Noppen auf der Oberfläche. </w:t>
+      </w:r>
+    </w:p>
+    <w:p>
+      <w:r>
+        <w:t>Diese beiden Arten von Bausteinen wurden zunächst als Polygon-Objekte in Cinema 4D nachgebildet. Die Polygon-Objekte bestanden somit abstrahiert aus einem Würfel mit 4 Zylindern bzw. einem Quader mit 8 Zylindern.</w:t>
+      </w:r>
+    </w:p>
+    <w:p>
+      <w:r>
+        <w:t>Diese Polygon-Objekte dienten im weiteren Verlauf als Referenz-Objekte für alle weitere Bausteine des virtuellen Legohauses, um ggf.  Form, Polygonauflösung der Zylinder oder die Rundungen an den Kanten der Bausteine nachträglich für alle Instanzen flexibel anpassen zu können. Die Instanzen der Bausteine wurden entsprechend angeordnet, um die Mauern, das Flachdach und den Schornstein des 3D-Legohauses zu modellieren.</w:t>
+      </w:r>
+      <w:r>
+        <w:t xml:space="preserve"> </w:t>
+      </w:r>
+    </w:p>
+    <w:p>
+      <w:r>
+        <w:t>Danach wurden Polygon-Objekte für Fenster, Türen und Einrichtungsgegenstände erstellt und das 3D-Legohaus weitestgehend entsprechend der realen Vorlage texturiert.</w:t>
+      </w:r>
+    </w:p>
+    <w:p>
+      <w:r>
+        <w:t>Das fertige Modell wurde schließlich in das proprietäre FBX-Dateiformat der Firma Autodesk exportiert, um es in Unity nutzen zu können.</w:t>
+      </w:r>
+      <w:r>
+        <w:t xml:space="preserve"> </w:t>
       </w:r>
     </w:p>
     <w:p>
       <w:pPr>
         <w:pStyle w:val="berschrift3"/>
       </w:pPr>
-      <w:bookmarkStart w:id="6" w:name="_Toc536008120"/>
-      <w:r>
-        <w:t>Kamera Positionen ändern</w:t>
-      </w:r>
-      <w:bookmarkEnd w:id="6"/>
-    </w:p>
-    <w:p>
-      <w:r>
-        <w:t>Die erste Möglichkeit dient zum Wechseln der aktiven Kamera in der Szene. Dies ermöglicht einem das Haus von verschiedenen Seiten zu beobachten. In der Szene befinden sich insgesamt 3 Kamera. Der Wechsel geschieht durch das Ausstrecken des Daumens, Zeigefingers und Mittelfingers der rechten Hand. Abhängig davon ob nur der Daumen, der Daumen und der Zeigefinger oder alle drei Finger ausgetreckt ist, wird entschieden welche Kamerasicht angezeigt wird.</w:t>
-      </w:r>
-    </w:p>
-    <w:p>
-      <w:pPr>
-        <w:pStyle w:val="berschrift3"/>
-      </w:pPr>
-      <w:bookmarkStart w:id="7" w:name="_Toc536008121"/>
-      <w:r>
-        <w:t>Regen aktivieren</w:t>
-      </w:r>
-      <w:bookmarkEnd w:id="7"/>
-    </w:p>
-    <w:p>
-      <w:r>
-        <w:t>Die zweite Interaktionsmöglichkeit dient zum Starten der Regenanimation im logischen Modell</w:t>
-      </w:r>
-      <w:r>
-        <w:t xml:space="preserve"> und das davon abhängige Schließen/Öffnen der Dachluke im physischen Modell</w:t>
-      </w:r>
-      <w:r>
-        <w:t xml:space="preserve">. Falls man die linke Hand mit der Handfläche nach unten zeigt und seine Finger bewegt, startet die Animation. </w:t>
-      </w:r>
-      <w:r>
-        <w:t xml:space="preserve">Damit der User nicht dauerhaft die Motion ausführen muss wie anfänglich geplant, haben wir uns dafür entschieden, dass man diese Bewegung nur einmal machen muss und die Animation gestartet wird. Dies bedingte eine weitere Motion zum abbrechen der Regenanimation. Wir entschieden uns dabei für die linke Hand </w:t>
-      </w:r>
-      <w:proofErr w:type="gramStart"/>
-      <w:r>
-        <w:t>mit allen ausgestreckten Finger</w:t>
-      </w:r>
-      <w:proofErr w:type="gramEnd"/>
-      <w:r>
-        <w:t>.</w:t>
-      </w:r>
-    </w:p>
-    <w:p>
-      <w:pPr>
-        <w:pStyle w:val="berschrift2"/>
-      </w:pPr>
-      <w:bookmarkStart w:id="8" w:name="_Toc536008122"/>
-      <w:r>
-        <w:t>Serielle Schnittstelle</w:t>
-      </w:r>
-      <w:bookmarkEnd w:id="8"/>
-    </w:p>
-    <w:p>
-      <w:pPr>
-        <w:pStyle w:val="Listenabsatz"/>
-        <w:numPr>
-          <w:ilvl w:val="0"/>
-          <w:numId w:val="6"/>
-        </w:numPr>
-      </w:pPr>
-      <w:r>
-        <w:t>Tür</w:t>
-      </w:r>
-      <w:r>
-        <w:tab/>
-      </w:r>
-      <w:r>
-        <w:tab/>
-      </w:r>
-      <w:r>
-        <w:tab/>
-        <w:t>→ „</w:t>
-      </w:r>
-      <w:proofErr w:type="spellStart"/>
-      <w:r>
-        <w:t>potiTuer</w:t>
-      </w:r>
-      <w:proofErr w:type="spellEnd"/>
-      <w:r>
-        <w:t>“</w:t>
-      </w:r>
-    </w:p>
-    <w:p>
-      <w:pPr>
-        <w:pStyle w:val="Listenabsatz"/>
-        <w:numPr>
-          <w:ilvl w:val="0"/>
-          <w:numId w:val="6"/>
-        </w:numPr>
-      </w:pPr>
-      <w:r>
-        <w:t>Klingel</w:t>
-      </w:r>
-      <w:r>
-        <w:tab/>
-      </w:r>
-      <w:r>
-        <w:tab/>
-        <w:t>→ „</w:t>
-      </w:r>
-      <w:proofErr w:type="spellStart"/>
-      <w:r>
-        <w:t>klingelState</w:t>
-      </w:r>
-      <w:proofErr w:type="spellEnd"/>
-      <w:r>
-        <w:t>“</w:t>
-      </w:r>
-    </w:p>
-    <w:p>
-      <w:pPr>
-        <w:pStyle w:val="Listenabsatz"/>
-        <w:numPr>
-          <w:ilvl w:val="0"/>
-          <w:numId w:val="6"/>
-        </w:numPr>
-      </w:pPr>
-      <w:r>
-        <w:t>Kellertür Sonar</w:t>
-      </w:r>
-      <w:r>
-        <w:tab/>
-        <w:t>→ „</w:t>
-      </w:r>
-      <w:proofErr w:type="spellStart"/>
-      <w:r>
-        <w:t>sonarCM</w:t>
-      </w:r>
-      <w:proofErr w:type="spellEnd"/>
-      <w:r>
-        <w:t>“</w:t>
-      </w:r>
-    </w:p>
-    <w:p>
-      <w:pPr>
-        <w:pStyle w:val="Listenabsatz"/>
-        <w:numPr>
-          <w:ilvl w:val="1"/>
-          <w:numId w:val="6"/>
-        </w:numPr>
-      </w:pPr>
-      <w:r>
-        <w:t>Kellertür Alarm</w:t>
-      </w:r>
-      <w:r>
-        <w:tab/>
-        <w:t>→ „</w:t>
-      </w:r>
-      <w:proofErr w:type="spellStart"/>
-      <w:r>
-        <w:t>i</w:t>
-      </w:r>
-      <w:r>
-        <w:t>sAlarm</w:t>
-      </w:r>
-      <w:proofErr w:type="spellEnd"/>
-      <w:r>
-        <w:t>“</w:t>
-      </w:r>
-    </w:p>
-    <w:p>
-      <w:pPr>
-        <w:pStyle w:val="Listenabsatz"/>
-        <w:numPr>
-          <w:ilvl w:val="1"/>
-          <w:numId w:val="6"/>
-        </w:numPr>
-      </w:pPr>
-      <w:r>
-        <w:t>Blinklicht</w:t>
-      </w:r>
-      <w:r>
-        <w:tab/>
-      </w:r>
-      <w:r>
-        <w:tab/>
-      </w:r>
-      <w:proofErr w:type="spellStart"/>
-      <w:r>
-        <w:t>activ</w:t>
-      </w:r>
-      <w:proofErr w:type="spellEnd"/>
+      <w:bookmarkStart w:id="22" w:name="_Toc536213590"/>
+      <w:r>
+        <w:t xml:space="preserve">Auswirkungen auf das 3D Modell </w:t>
+      </w:r>
+      <w:r>
+        <w:t>erstellen</w:t>
+      </w:r>
+      <w:bookmarkEnd w:id="22"/>
+    </w:p>
+    <w:p>
+      <w:r>
+        <w:t>Nachdem das 3D Haus in Unity importiert war mussten wir noch die Umgebung auf den Userinput reagieren lassen. Dazu haben wir zunächst die Auswirkungen erschaffen, die der User auf das 3D Modell haben kann.</w:t>
+      </w:r>
       <w:r>
         <w:t xml:space="preserve"> </w:t>
       </w:r>
-      <w:proofErr w:type="spellStart"/>
-      <w:r>
-        <w:t>with</w:t>
-      </w:r>
-      <w:proofErr w:type="spellEnd"/>
-      <w:r>
-        <w:t xml:space="preserve"> </w:t>
-      </w:r>
-      <w:proofErr w:type="spellStart"/>
-      <w:r>
-        <w:t>isAlarm</w:t>
-      </w:r>
-      <w:proofErr w:type="spellEnd"/>
-    </w:p>
-    <w:p>
-      <w:pPr>
-        <w:pStyle w:val="Listenabsatz"/>
-        <w:numPr>
-          <w:ilvl w:val="0"/>
-          <w:numId w:val="6"/>
-        </w:numPr>
-      </w:pPr>
-      <w:r>
-        <w:t>Magnet</w:t>
-      </w:r>
-      <w:r>
-        <w:tab/>
-      </w:r>
-      <w:r>
-        <w:tab/>
-        <w:t>→ „</w:t>
-      </w:r>
-      <w:proofErr w:type="spellStart"/>
-      <w:r>
-        <w:t>magnetState</w:t>
-      </w:r>
-      <w:proofErr w:type="spellEnd"/>
-      <w:r>
-        <w:t>“</w:t>
-      </w:r>
-    </w:p>
-    <w:p>
-      <w:pPr>
-        <w:pStyle w:val="Listenabsatz"/>
-        <w:numPr>
-          <w:ilvl w:val="0"/>
-          <w:numId w:val="6"/>
-        </w:numPr>
-      </w:pPr>
-      <w:r>
-        <w:t>Fenster</w:t>
-      </w:r>
-      <w:r>
-        <w:tab/>
-      </w:r>
-      <w:r>
-        <w:tab/>
-        <w:t>→ „</w:t>
-      </w:r>
-      <w:proofErr w:type="spellStart"/>
-      <w:r>
-        <w:t>lichtsensorState</w:t>
-      </w:r>
-      <w:proofErr w:type="spellEnd"/>
-      <w:r>
-        <w:t>“</w:t>
-      </w:r>
-    </w:p>
-    <w:p>
-      <w:pPr>
-        <w:pStyle w:val="Listenabsatz"/>
-        <w:numPr>
-          <w:ilvl w:val="0"/>
-          <w:numId w:val="6"/>
-        </w:numPr>
-      </w:pPr>
-      <w:r>
-        <w:t>Gyro</w:t>
-      </w:r>
-      <w:r>
-        <w:t>skop</w:t>
-      </w:r>
-      <w:r>
-        <w:tab/>
-      </w:r>
-      <w:r>
-        <w:tab/>
-      </w:r>
-      <w:r>
-        <w:tab/>
-        <w:t xml:space="preserve">→ </w:t>
-      </w:r>
-      <w:r>
-        <w:t>„</w:t>
-      </w:r>
-      <w:r>
-        <w:t>x, y, z</w:t>
-      </w:r>
-      <w:r>
-        <w:t>“</w:t>
-      </w:r>
-    </w:p>
-    <w:p>
-      <w:pPr>
-        <w:pStyle w:val="Listenabsatz"/>
-        <w:numPr>
-          <w:ilvl w:val="0"/>
-          <w:numId w:val="6"/>
-        </w:numPr>
-      </w:pPr>
-      <w:proofErr w:type="spellStart"/>
-      <w:r>
-        <w:t>Servo</w:t>
-      </w:r>
-      <w:proofErr w:type="spellEnd"/>
-      <w:r>
-        <w:t xml:space="preserve"> </w:t>
-      </w:r>
-      <w:r>
-        <w:tab/>
-      </w:r>
-      <w:r>
-        <w:tab/>
-      </w:r>
-      <w:r>
-        <w:tab/>
-        <w:t xml:space="preserve">← </w:t>
-      </w:r>
-      <w:proofErr w:type="spellStart"/>
-      <w:r>
-        <w:t>incomingByte</w:t>
-      </w:r>
-      <w:proofErr w:type="spellEnd"/>
-    </w:p>
-    <w:p>
-      <w:pPr>
-        <w:pStyle w:val="berschrift3"/>
-      </w:pPr>
-      <w:bookmarkStart w:id="9" w:name="_Toc536008123"/>
-      <w:r>
-        <w:lastRenderedPageBreak/>
-        <w:t xml:space="preserve">Sendende und Empfangende Struktur vom </w:t>
-      </w:r>
-      <w:r>
-        <w:t>Arduino</w:t>
-      </w:r>
-      <w:bookmarkEnd w:id="9"/>
     </w:p>
     <w:p>
       <w:pPr>
         <w:pStyle w:val="berschrift4"/>
       </w:pPr>
-      <w:bookmarkStart w:id="10" w:name="_Toc536008124"/>
-      <w:r>
-        <w:t>Sendet Arduino zu Unity</w:t>
-      </w:r>
-      <w:bookmarkEnd w:id="10"/>
-    </w:p>
-    <w:p>
-      <w:pPr>
-        <w:jc w:val="center"/>
-      </w:pPr>
-      <w:r>
-        <w:t>„</w:t>
-      </w:r>
-      <w:proofErr w:type="spellStart"/>
-      <w:r>
-        <w:t>potiTuer</w:t>
-      </w:r>
-      <w:proofErr w:type="spellEnd"/>
-      <w:r>
-        <w:t>,</w:t>
-      </w:r>
-      <w:r>
-        <w:t xml:space="preserve"> </w:t>
-      </w:r>
-      <w:proofErr w:type="spellStart"/>
-      <w:r>
-        <w:t>klingelState</w:t>
-      </w:r>
-      <w:proofErr w:type="spellEnd"/>
-      <w:r>
-        <w:t>,</w:t>
-      </w:r>
-      <w:r>
-        <w:t xml:space="preserve"> </w:t>
-      </w:r>
-      <w:proofErr w:type="spellStart"/>
-      <w:r>
-        <w:t>sonarCM</w:t>
-      </w:r>
-      <w:proofErr w:type="spellEnd"/>
-      <w:r>
-        <w:t>,</w:t>
-      </w:r>
-      <w:r>
-        <w:t xml:space="preserve"> </w:t>
-      </w:r>
-      <w:proofErr w:type="spellStart"/>
-      <w:r>
-        <w:t>i</w:t>
-      </w:r>
-      <w:r>
-        <w:t>sAlarm</w:t>
-      </w:r>
-      <w:proofErr w:type="spellEnd"/>
-      <w:r>
-        <w:t>,</w:t>
-      </w:r>
-      <w:r>
-        <w:t xml:space="preserve"> </w:t>
-      </w:r>
-      <w:proofErr w:type="spellStart"/>
-      <w:r>
-        <w:t>magnetState</w:t>
-      </w:r>
-      <w:proofErr w:type="spellEnd"/>
-      <w:r>
-        <w:t>,</w:t>
-      </w:r>
-      <w:r>
-        <w:t xml:space="preserve"> </w:t>
-      </w:r>
-      <w:proofErr w:type="spellStart"/>
-      <w:r>
-        <w:t>lichtsensorState</w:t>
-      </w:r>
-      <w:proofErr w:type="spellEnd"/>
-      <w:r>
-        <w:t>, x, y, z</w:t>
-      </w:r>
-      <w:r>
-        <w:t>“</w:t>
-      </w:r>
-    </w:p>
-    <w:p>
-      <w:r>
-        <w:t>Die Werte werden als ganzer String übersendet an Unity.</w:t>
-      </w:r>
-    </w:p>
-    <w:p>
-      <w:pPr>
-        <w:pStyle w:val="berschrift4"/>
-      </w:pPr>
-      <w:bookmarkStart w:id="11" w:name="_Toc536008125"/>
-      <w:r>
-        <w:t>Empfängt Arduino von Unity</w:t>
-      </w:r>
-      <w:bookmarkEnd w:id="11"/>
-    </w:p>
-    <w:p>
-      <w:pPr>
-        <w:jc w:val="center"/>
-      </w:pPr>
-      <w:proofErr w:type="spellStart"/>
-      <w:r>
-        <w:t>incommingByte</w:t>
-      </w:r>
-      <w:proofErr w:type="spellEnd"/>
-    </w:p>
-    <w:p>
-      <w:r>
-        <w:t>Das Byte wird dabei als ASCII Zeichen interpretiert und daher ist eine übersendete „0“ eine 48 und wird so interpretiert. Daher muss von Unity einen „1“ oder „0“ übersendetet werden.</w:t>
-      </w:r>
-    </w:p>
-    <w:p>
-      <w:pPr>
-        <w:pStyle w:val="berschrift1"/>
-      </w:pPr>
-      <w:bookmarkStart w:id="12" w:name="_Toc536008126"/>
-      <w:r>
-        <w:t>Umsetzung</w:t>
-      </w:r>
-      <w:bookmarkEnd w:id="12"/>
-    </w:p>
-    <w:p>
-      <w:r>
-        <w:t>Um unser Projekt zu verwirklichen haben wir es untereilt um</w:t>
-      </w:r>
-      <w:r>
-        <w:t>so</w:t>
-      </w:r>
-      <w:r>
-        <w:t xml:space="preserve"> </w:t>
-      </w:r>
-      <w:r>
-        <w:t>p</w:t>
-      </w:r>
-      <w:r>
-        <w:t xml:space="preserve">roduktiv in der Gruppe daran Arbeiten zu können. Dazu haben wir das Projekt </w:t>
-      </w:r>
-      <w:r>
-        <w:t>folgender Maßen</w:t>
-      </w:r>
-      <w:r>
-        <w:t xml:space="preserve"> geteilt:</w:t>
-      </w:r>
-    </w:p>
-    <w:p>
-      <w:pPr>
-        <w:pStyle w:val="berschrift2"/>
-      </w:pPr>
-      <w:bookmarkStart w:id="13" w:name="_Toc536008127"/>
-      <w:r>
-        <w:t>Erstellung des Realen Modellhauses</w:t>
-      </w:r>
-      <w:bookmarkEnd w:id="13"/>
-    </w:p>
-    <w:p>
-      <w:pPr>
-        <w:pStyle w:val="berschrift3"/>
-      </w:pPr>
-      <w:bookmarkStart w:id="14" w:name="_Toc536008128"/>
-      <w:r>
-        <w:t>Aufbau des Hauses</w:t>
-      </w:r>
-      <w:bookmarkEnd w:id="14"/>
-    </w:p>
-    <w:p>
-      <w:r>
-        <w:t>Nachdem wir uns klar gemacht haben, welche Funktionen das Haus haben soll, planten wir wie wir das Umsetzten können und welche Sensoren und Motoren wir dafür bräuchten. Außerdem mussten wir uns noch entscheiden, aus welchem Material wir unser Haus fertigen wollen. Zur Diskussion standen Holz, Pape und Lego. Wir haben uns dann für Lego entschieden, da wir das Material zum einen Vorrätig hatten, außerdem zeichnet es sich durch seine leichte Verarbeitbarkeit und Vielseitigkeit aus.</w:t>
-      </w:r>
-    </w:p>
-    <w:p>
-      <w:r>
-        <w:t>Nachdem alles Benötigte organisiert war, begannen wir das Haus aus Lego zu bauen und dabei versuchten wir bestmöglich die Sensoren</w:t>
-      </w:r>
-      <w:r>
-        <w:t>,</w:t>
-      </w:r>
-      <w:r>
-        <w:t xml:space="preserve"> </w:t>
-      </w:r>
-      <w:r>
-        <w:t>den</w:t>
-      </w:r>
-      <w:r>
-        <w:t xml:space="preserve"> </w:t>
-      </w:r>
-      <w:proofErr w:type="spellStart"/>
-      <w:r>
-        <w:t>Servo</w:t>
-      </w:r>
-      <w:proofErr w:type="spellEnd"/>
-      <w:r>
-        <w:t xml:space="preserve"> und die </w:t>
-      </w:r>
-      <w:proofErr w:type="spellStart"/>
-      <w:r>
-        <w:t>Leap</w:t>
-      </w:r>
-      <w:proofErr w:type="spellEnd"/>
-      <w:r>
-        <w:t xml:space="preserve"> einzubauen. Nachdem wir dann auch noch alle Sensoren und den </w:t>
-      </w:r>
-      <w:proofErr w:type="spellStart"/>
-      <w:r>
-        <w:t>Servo</w:t>
-      </w:r>
-      <w:proofErr w:type="spellEnd"/>
-      <w:r>
-        <w:t xml:space="preserve"> and den Arduino angeschlossen hatten und die Verkabelung dokumentiert hatten, begannen wir den Arduino zu programmieren.</w:t>
-      </w:r>
-    </w:p>
-    <w:p>
-      <w:pPr>
-        <w:pStyle w:val="berschrift3"/>
-      </w:pPr>
-      <w:bookmarkStart w:id="15" w:name="_Toc536008129"/>
-      <w:r>
-        <w:t>Programmierung des Arduinos</w:t>
-      </w:r>
-      <w:bookmarkEnd w:id="15"/>
-    </w:p>
-    <w:p>
-      <w:r>
-        <w:t xml:space="preserve">Diese verlief relativ reibungslos und schneller als erwartet. Dies lag unter anderem daran, dass in dem von uns bestelltem Sensor-Kit bereits Beispielcode zu jedem </w:t>
-      </w:r>
-      <w:r>
-        <w:lastRenderedPageBreak/>
-        <w:t xml:space="preserve">Bauteil beilag. Nach einiger Anpassung lief das meiste recht schnell und wir konnten wie in dem SL gelernt über die serielle Schnittstelle die Sensordaten </w:t>
-      </w:r>
-      <w:r>
-        <w:t>über die Serielle Konsole</w:t>
-      </w:r>
-      <w:r>
-        <w:t xml:space="preserve"> </w:t>
-      </w:r>
-      <w:commentRangeStart w:id="16"/>
-      <w:commentRangeStart w:id="17"/>
-      <w:commentRangeStart w:id="18"/>
-      <w:r>
-        <w:t>senden</w:t>
-      </w:r>
-      <w:commentRangeEnd w:id="16"/>
-      <w:r>
-        <w:rPr>
-          <w:rStyle w:val="Kommentarzeichen"/>
-        </w:rPr>
-        <w:commentReference w:id="16"/>
-      </w:r>
-      <w:commentRangeEnd w:id="17"/>
-      <w:r>
-        <w:rPr>
-          <w:rStyle w:val="Kommentarzeichen"/>
-        </w:rPr>
-        <w:commentReference w:id="17"/>
-      </w:r>
-      <w:commentRangeEnd w:id="18"/>
-      <w:r>
-        <w:rPr>
-          <w:rStyle w:val="Kommentarzeichen"/>
-        </w:rPr>
-        <w:commentReference w:id="18"/>
-      </w:r>
-      <w:r>
-        <w:t>.</w:t>
-      </w:r>
-      <w:r>
-        <w:t xml:space="preserve"> Unity empfängt und verarbeitet diese dann um die Änderungen am Modellhaus in Unity darzustellen.</w:t>
-      </w:r>
-    </w:p>
-    <w:p>
-      <w:pPr>
-        <w:pStyle w:val="berschrift3"/>
-      </w:pPr>
-      <w:bookmarkStart w:id="19" w:name="_Toc536008130"/>
-      <w:r>
-        <w:t>Empfang und Verarbeitung der Daten in Unity</w:t>
-      </w:r>
-      <w:bookmarkEnd w:id="19"/>
-    </w:p>
-    <w:p>
-      <w:r>
-        <w:t xml:space="preserve">Da der serielle Empfang einen blockierenden Aufruf enthält, haben wir uns dazu entschlossen die serielle Kommunikation in einem eigenen Thread durchzuführen. So können wir sicherstellen, dass eine hohe FPS gewährleistet bleibt. </w:t>
-      </w:r>
-      <w:r>
-        <w:t xml:space="preserve">Außerdem wird der Haupt Unity Thread nicht blockiert, wenn die Serielle Verbindung abbricht. Die gesamte serielle Kommunikation lagern wir in ein </w:t>
-      </w:r>
-      <w:proofErr w:type="spellStart"/>
-      <w:r>
-        <w:t>Script</w:t>
-      </w:r>
-      <w:proofErr w:type="spellEnd"/>
-      <w:r>
-        <w:t xml:space="preserve"> aus welches wir dem </w:t>
-      </w:r>
-      <w:proofErr w:type="spellStart"/>
-      <w:r>
-        <w:t>GameObject</w:t>
-      </w:r>
-      <w:proofErr w:type="spellEnd"/>
-      <w:r>
-        <w:t xml:space="preserve"> „</w:t>
-      </w:r>
-      <w:proofErr w:type="spellStart"/>
-      <w:r>
-        <w:t>SerialCommunicator</w:t>
-      </w:r>
-      <w:proofErr w:type="spellEnd"/>
-      <w:r>
-        <w:t xml:space="preserve">“ hinzufügen. Dieses </w:t>
-      </w:r>
-      <w:proofErr w:type="spellStart"/>
-      <w:r>
-        <w:t>GameObject</w:t>
-      </w:r>
-      <w:proofErr w:type="spellEnd"/>
-      <w:r>
-        <w:t xml:space="preserve"> existiert nur einmal und kann von anderen Komponenten für die Kommunikation genutzt werden. Innerhalb des Scripts benutzen wir das C# </w:t>
-      </w:r>
-      <w:r>
-        <w:t>volatile</w:t>
-      </w:r>
-      <w:r>
-        <w:t xml:space="preserve"> Keyword. Da wir auf die Attribute der Klasse von mehreren Threads aus zugreifen.</w:t>
-      </w:r>
-      <w:r>
-        <w:t xml:space="preserve"> Jede </w:t>
-      </w:r>
-      <w:r>
-        <w:t>Zeile,</w:t>
-      </w:r>
-      <w:r>
-        <w:t xml:space="preserve"> welche vom Arduino über die Serielle Schnittstelle übertragen wird, liefert den gesamten State des Modellhauses. Diese Komma-Separierte Zeile wird aufgeteilt und die </w:t>
-      </w:r>
-      <w:r>
-        <w:t>jeweiligen Werte werden aktualisiert.</w:t>
-      </w:r>
-    </w:p>
-    <w:p>
-      <w:pPr>
-        <w:pStyle w:val="berschrift2"/>
-      </w:pPr>
-      <w:bookmarkStart w:id="20" w:name="_Toc536008131"/>
-      <w:r>
-        <w:t>Erstellung des virtuellen Modellhauses in Unity</w:t>
-      </w:r>
-      <w:bookmarkEnd w:id="20"/>
-    </w:p>
-    <w:p>
-      <w:pPr>
-        <w:pStyle w:val="berschrift3"/>
-      </w:pPr>
-      <w:bookmarkStart w:id="21" w:name="_Toc536008132"/>
-      <w:r>
-        <w:t>Erstellung eines 3D Modells</w:t>
-      </w:r>
-      <w:bookmarkEnd w:id="21"/>
-    </w:p>
-    <w:p>
-      <w:r>
-        <w:t xml:space="preserve">Zur Erstellung eines virtuellen Abbildes des physischen Legohauses wurde die 3D-Grafiksoftware „Cinema 4D“ genutzt. </w:t>
-      </w:r>
-    </w:p>
-    <w:p>
-      <w:r>
-        <w:t xml:space="preserve">Beim Bau des physischen Legohauses wurden im Wesentlichen 2 Arten von Legobausteinen verwendet: Bausteine mit 2x4 Noppen und Bausteine mit 2x2 Noppen auf der Oberfläche. </w:t>
-      </w:r>
-    </w:p>
-    <w:p>
-      <w:r>
-        <w:t>Diese beiden Arten von Bausteinen wurden zunächst als Polygon-Objekte in Cinema 4D nachgebildet. Die Polygon-Objekte bestanden somit abstrahiert aus einem Würfel mit 4 Zylindern bzw. einem Quader mit 8 Zylindern.</w:t>
-      </w:r>
-    </w:p>
-    <w:p>
-      <w:r>
-        <w:t>Diese Polygon-Objekte dienten im weiteren Verlauf als Referenz-Objekte für alle weitere Bausteine des virtuellen Legohauses, um ggf.  Form, Polygonauflösung der Zylinder oder die Rundungen an den Kanten der Bausteine nachträglich für alle Instanzen flexibel anpassen zu können. Die Instanzen der Bausteine wurden entsprechend angeordnet, um die Mauern, das Flachdach und den Schornstein des 3D-Legohauses zu modellieren.</w:t>
-      </w:r>
-    </w:p>
-    <w:p>
-      <w:r>
-        <w:lastRenderedPageBreak/>
-        <w:t>Danach wurden Polygon-Objekte für Fenster, Türen und Einrichtungsgegenstände erstellt und das 3D-Legohaus weitestgehend entsprechend der realen Vorlage texturiert.</w:t>
-      </w:r>
-    </w:p>
-    <w:p>
-      <w:r>
-        <w:t>Das fertige Modell wurde schließlich in das proprietäre FBX-Dateiformat der Firma Autodesk exportiert, um es in Unity nutzen zu können.</w:t>
-      </w:r>
-    </w:p>
-    <w:p>
-      <w:bookmarkStart w:id="22" w:name="_GoBack"/>
-      <w:bookmarkEnd w:id="22"/>
-    </w:p>
-    <w:p>
-      <w:pPr>
-        <w:pStyle w:val="berschrift3"/>
-      </w:pPr>
-      <w:bookmarkStart w:id="23" w:name="_Toc536008133"/>
-      <w:r>
-        <w:t xml:space="preserve">Auswirkungen auf das 3D Modell </w:t>
-      </w:r>
-      <w:r>
-        <w:t>erstellen</w:t>
-      </w:r>
-      <w:bookmarkEnd w:id="23"/>
-    </w:p>
-    <w:p>
-      <w:r>
-        <w:t>Nachdem das 3D Haus in Unity importiert war mussten wir noch die Umgebung auf den Userinput reagieren lassen. Dazu haben wir zunächst die Auswirkungen erschaffen, die der User auf das 3D Modell haben kann.</w:t>
-      </w:r>
-    </w:p>
-    <w:p/>
-    <w:p>
-      <w:pPr>
-        <w:pStyle w:val="berschrift4"/>
-      </w:pPr>
-      <w:bookmarkStart w:id="24" w:name="_Toc536008135"/>
+      <w:bookmarkStart w:id="23" w:name="_Toc536213591"/>
       <w:r>
         <w:t xml:space="preserve">Veränderndes </w:t>
       </w:r>
-      <w:commentRangeStart w:id="25"/>
+      <w:commentRangeStart w:id="24"/>
       <w:r>
         <w:t>Wetter</w:t>
       </w:r>
-      <w:commentRangeEnd w:id="25"/>
+      <w:commentRangeEnd w:id="24"/>
       <w:r>
         <w:rPr>
           <w:rStyle w:val="Kommentarzeichen"/>
@@ -4019,13 +4512,17 @@
           <w:iCs w:val="0"/>
           <w:color w:val="auto"/>
         </w:rPr>
-        <w:commentReference w:id="25"/>
-      </w:r>
-      <w:bookmarkEnd w:id="24"/>
-    </w:p>
-    <w:p>
-      <w:r>
-        <w:t xml:space="preserve">Um Niederschlag in Unity zu realisieren, wurden 3 Game-Objects für Wolken, Nebel und Regen erstellt.                                                                                                               Alle Objekte implementieren dabei jeweils eigene </w:t>
+        <w:commentReference w:id="24"/>
+      </w:r>
+      <w:bookmarkEnd w:id="23"/>
+    </w:p>
+    <w:p>
+      <w:r>
+        <w:t xml:space="preserve">Um Niederschlag in Unity zu realisieren, wurden 3 Game-Objects für Wolken, Nebel und Regen erstellt.                                                                                                               </w:t>
+      </w:r>
+      <w:r>
+        <w:lastRenderedPageBreak/>
+        <w:t xml:space="preserve">Alle Objekte implementieren dabei jeweils eigene </w:t>
       </w:r>
       <w:proofErr w:type="spellStart"/>
       <w:r>
@@ -4056,7 +4553,7 @@
       <w:pPr>
         <w:pStyle w:val="berschrift3"/>
       </w:pPr>
-      <w:bookmarkStart w:id="26" w:name="_Toc536008137"/>
+      <w:bookmarkStart w:id="25" w:name="_Toc536213592"/>
       <w:r>
         <w:t xml:space="preserve">Erfassung der </w:t>
       </w:r>
@@ -4068,22 +4565,22 @@
       <w:r>
         <w:t xml:space="preserve"> Motion Gesten</w:t>
       </w:r>
-      <w:bookmarkEnd w:id="26"/>
+      <w:bookmarkEnd w:id="25"/>
     </w:p>
     <w:p>
       <w:r>
         <w:t xml:space="preserve">Nun mussten wir uns noch darum kümmern, dass die Hände über dem reellen Hause erfasst </w:t>
       </w:r>
-      <w:commentRangeStart w:id="27"/>
+      <w:commentRangeStart w:id="26"/>
       <w:r>
         <w:t>werden</w:t>
       </w:r>
-      <w:commentRangeEnd w:id="27"/>
+      <w:commentRangeEnd w:id="26"/>
       <w:r>
         <w:rPr>
           <w:rStyle w:val="Kommentarzeichen"/>
         </w:rPr>
-        <w:commentReference w:id="27"/>
+        <w:commentReference w:id="26"/>
       </w:r>
       <w:r>
         <w:t xml:space="preserve">. </w:t>
@@ -4135,189 +4632,180 @@
       </w:r>
       <w:proofErr w:type="spellEnd"/>
       <w:r>
-        <w:t xml:space="preserve"> Motion v4 keine vorgefertigten Funktionen zum Tracking von Bewegungen </w:t>
+        <w:t xml:space="preserve"> Motion v4 keine vorgefertigten Funktionen zum Tracking von Bewegungen sich befinden wie in den vorherigen Versionen und somit selbst implementiert werden musste. </w:t>
+      </w:r>
+      <w:r>
+        <w:t xml:space="preserve">Um dies zu realisieren wurden zunächst die Positionen aller Finger gespeichert. Im nächsten Frame wird anschließend überprüft, ob sich die Position der Finger geändert hat. Dieser Ablauf des Speicherns der Positionen im ersten Frame und der Bewegungsüberprüfung im zweiten Frame ist periodisch. Problem dieser Umsetzung war jedoch, dass eine Toleranzgrenze für jeden Finger ermittelt werden musste, weil die getrackten Positionen niemals gleichbleiben, unabhängig davon, ob es an Messungsungenauigkeiten der </w:t>
+      </w:r>
+      <w:proofErr w:type="spellStart"/>
+      <w:r>
+        <w:t>Leap</w:t>
+      </w:r>
+      <w:proofErr w:type="spellEnd"/>
+      <w:r>
+        <w:t xml:space="preserve"> Motion oder an minimale Bewegung der Hand durch Zittern lag. Die Geste, damit die Regenanimation gestoppt wird, wurde im </w:t>
+      </w:r>
+      <w:r>
+        <w:t>Allgemeinen</w:t>
+      </w:r>
+      <w:r>
+        <w:t xml:space="preserve"> für den Kamerawechsel bereits implementiert.</w:t>
+      </w:r>
+    </w:p>
+    <w:p>
+      <w:pPr>
+        <w:pStyle w:val="berschrift3"/>
+      </w:pPr>
+      <w:bookmarkStart w:id="27" w:name="_Toc536213593"/>
+      <w:r>
+        <w:t>Controller: Der alles Verbindet</w:t>
+      </w:r>
+      <w:bookmarkEnd w:id="27"/>
+    </w:p>
+    <w:p>
+      <w:r>
+        <w:t xml:space="preserve">Damit bei einer Eingabe auch was passiert, müssen wir nun noch die passende Eingabe mit der dazu gehörigen Auswirkung Logisch in Unity verbinden. </w:t>
+      </w:r>
+      <w:r>
+        <w:t xml:space="preserve">Dazu </w:t>
+      </w:r>
+      <w:r>
+        <w:t>existiert</w:t>
+      </w:r>
+      <w:r>
+        <w:t xml:space="preserve"> in Unity ein Controller-</w:t>
+      </w:r>
+      <w:proofErr w:type="spellStart"/>
+      <w:r>
+        <w:t>Gameobject</w:t>
+      </w:r>
+      <w:proofErr w:type="spellEnd"/>
+      <w:r>
+        <w:t xml:space="preserve">, welches eingehendenden Werte, zumeist einfache </w:t>
+      </w:r>
+      <w:proofErr w:type="spellStart"/>
+      <w:r>
+        <w:t>true</w:t>
+      </w:r>
+      <w:proofErr w:type="spellEnd"/>
+      <w:r>
+        <w:t xml:space="preserve">- und </w:t>
+      </w:r>
+      <w:proofErr w:type="spellStart"/>
+      <w:r>
+        <w:t>false</w:t>
+      </w:r>
+      <w:proofErr w:type="spellEnd"/>
+      <w:r>
+        <w:t xml:space="preserve">-Werte, logisch mit </w:t>
+      </w:r>
+      <w:r>
+        <w:t xml:space="preserve">den passenden </w:t>
       </w:r>
       <w:r>
         <w:lastRenderedPageBreak/>
-        <w:t xml:space="preserve">sich befinden wie in den vorherigen Versionen und somit selbst implementiert werden musste. </w:t>
-      </w:r>
-      <w:r>
-        <w:t xml:space="preserve">Um dies zu realisieren wurden zunächst die Positionen aller Finger gespeichert. Im nächsten Frame wird anschließend überprüft, ob sich die Position der Finger geändert hat. Dieser Ablauf des Speicherns der Positionen im ersten Frame und der Bewegungsüberprüfung im zweiten Frame ist periodisch. Problem dieser Umsetzung war jedoch, dass eine Toleranzgrenze für jeden Finger ermittelt werden musste, weil die getrackten Positionen niemals gleichbleiben, unabhängig davon, ob es an Messungsungenauigkeiten der </w:t>
+        <w:t>Repräsentationen verbindet. Sodass wenn sich z.B. in dem realen Haus die Tür öffnet sich auch in dem Unity-Modell diese Tür öffnet.</w:t>
+      </w:r>
+    </w:p>
+    <w:p>
+      <w:pPr>
+        <w:pStyle w:val="berschrift1"/>
+      </w:pPr>
+      <w:bookmarkStart w:id="28" w:name="_Toc536213594"/>
+      <w:r>
+        <w:t>Aufgetretene Probleme</w:t>
+      </w:r>
+      <w:bookmarkEnd w:id="28"/>
+    </w:p>
+    <w:p>
+      <w:pPr>
+        <w:pStyle w:val="berschrift2"/>
+      </w:pPr>
+      <w:bookmarkStart w:id="29" w:name="_Toc536213595"/>
+      <w:r>
+        <w:t>Gyroskop</w:t>
+      </w:r>
+      <w:bookmarkEnd w:id="29"/>
+    </w:p>
+    <w:p>
+      <w:r>
+        <w:t xml:space="preserve">Zunächst ließ sich das Gyroskop nicht auffinden in dem von uns bestellten </w:t>
       </w:r>
       <w:proofErr w:type="spellStart"/>
       <w:r>
-        <w:t>Leap</w:t>
+        <w:t>Sensor</w:t>
+      </w:r>
+      <w:r>
+        <w:t>en</w:t>
+      </w:r>
+      <w:r>
+        <w:t>kit</w:t>
       </w:r>
       <w:proofErr w:type="spellEnd"/>
       <w:r>
-        <w:t xml:space="preserve"> Motion oder an minimale Bewegung der Hand durch Zittern lag. Die Geste, damit die Regenanimation gestoppt wird, wurde im </w:t>
-      </w:r>
-      <w:proofErr w:type="gramStart"/>
-      <w:r>
-        <w:t>allgemeinen</w:t>
-      </w:r>
-      <w:proofErr w:type="gramEnd"/>
-      <w:r>
-        <w:t xml:space="preserve"> für den Kamerawechsel bereits implementiert.</w:t>
-      </w:r>
-    </w:p>
-    <w:p/>
-    <w:p>
-      <w:pPr>
-        <w:pStyle w:val="berschrift3"/>
-      </w:pPr>
-      <w:bookmarkStart w:id="28" w:name="_Toc536008138"/>
-      <w:r>
-        <w:t>Controller: Der alles Verbindet</w:t>
-      </w:r>
-      <w:bookmarkEnd w:id="28"/>
-    </w:p>
-    <w:p>
-      <w:r>
-        <w:t xml:space="preserve">Damit bei einer Eingabe auch was passiert, müssen wir nun noch die passende Eingabe mit der dazu gehörigen Auswirkung Logisch in Unity verbinden. </w:t>
-      </w:r>
-      <w:commentRangeStart w:id="29"/>
-      <w:r>
-        <w:t>Dazu</w:t>
-      </w:r>
-      <w:commentRangeEnd w:id="29"/>
-      <w:r>
-        <w:rPr>
-          <w:rStyle w:val="Kommentarzeichen"/>
-        </w:rPr>
-        <w:commentReference w:id="29"/>
-      </w:r>
-      <w:r>
-        <w:t>…</w:t>
+        <w:t>, da dieser ungünstig Positioniert war, sodass wir ihn erst eine Woche später als eigentliches Gyroskop identifizieren konnten und einbauen konnte. Da das Bauteil schließlich doch noch gefunden wurde, war es ein eher kleineres Problem.</w:t>
+      </w:r>
+    </w:p>
+    <w:p>
+      <w:r>
+        <w:t xml:space="preserve">Das größere war die Programmierung des Arduinos zum </w:t>
+      </w:r>
+      <w:r>
+        <w:t>Auslesen</w:t>
+      </w:r>
+      <w:r>
+        <w:t xml:space="preserve"> der Daten </w:t>
+      </w:r>
+      <w:r>
+        <w:t>des Gyroskops</w:t>
+      </w:r>
+      <w:r>
+        <w:t>.</w:t>
+      </w:r>
+    </w:p>
+    <w:p>
+      <w:pPr>
+        <w:pStyle w:val="berschrift2"/>
+      </w:pPr>
+      <w:bookmarkStart w:id="30" w:name="_Toc536213596"/>
+      <w:proofErr w:type="spellStart"/>
+      <w:r>
+        <w:t>Git</w:t>
+      </w:r>
+      <w:bookmarkEnd w:id="30"/>
+      <w:proofErr w:type="spellEnd"/>
+    </w:p>
+    <w:p>
+      <w:r>
+        <w:t xml:space="preserve">Wir hatten uns für GitHub entschieden um unseren Fortschritt uns gegenseitig zu teilen. Da wir alle noch recht unbewandert waren mit </w:t>
+      </w:r>
+      <w:proofErr w:type="spellStart"/>
+      <w:r>
+        <w:t>Git</w:t>
+      </w:r>
+      <w:proofErr w:type="spellEnd"/>
+      <w:r>
+        <w:t xml:space="preserve">, hat uns das uns ein paar Mal ein paar Steine in den Weg geworfen. Wir konnten uns jedoch immer noch </w:t>
+      </w:r>
+      <w:r>
+        <w:t>weiterhelfen</w:t>
+      </w:r>
+      <w:r>
+        <w:t>.</w:t>
+      </w:r>
+      <w:r>
+        <w:t xml:space="preserve"> </w:t>
       </w:r>
     </w:p>
     <w:p>
       <w:pPr>
         <w:pStyle w:val="berschrift1"/>
       </w:pPr>
-      <w:bookmarkStart w:id="30" w:name="_Toc536008139"/>
-      <w:r>
-        <w:t>Aufgetretene Probleme</w:t>
-      </w:r>
-      <w:bookmarkEnd w:id="30"/>
-    </w:p>
-    <w:p>
-      <w:pPr>
-        <w:pStyle w:val="berschrift2"/>
-      </w:pPr>
-      <w:bookmarkStart w:id="31" w:name="_Toc536008140"/>
-      <w:r>
-        <w:t>Gyroskop</w:t>
+      <w:bookmarkStart w:id="31" w:name="_Toc536213598"/>
+      <w:r>
+        <w:t>Quellen</w:t>
       </w:r>
       <w:bookmarkEnd w:id="31"/>
-    </w:p>
-    <w:p>
-      <w:r>
-        <w:t xml:space="preserve">Zunächst ließ sich das Gyroskop nicht auffinden in dem von uns bestellten </w:t>
-      </w:r>
-      <w:proofErr w:type="spellStart"/>
-      <w:r>
-        <w:t>Sensor</w:t>
-      </w:r>
-      <w:r>
-        <w:t>en</w:t>
-      </w:r>
-      <w:r>
-        <w:t>kit</w:t>
-      </w:r>
-      <w:proofErr w:type="spellEnd"/>
-      <w:r>
-        <w:t>, da dieser ungünstig Positioniert war, sodass wir ihn erst eine Woche später als eigentliches Gyroskop identifizieren konnten und einbauen konnte. Da das Bauteil schließlich doch noch gefunden wurde, war es ein eher kleineres Problem.</w:t>
-      </w:r>
-    </w:p>
-    <w:p>
-      <w:r>
-        <w:t xml:space="preserve">Das größere war die Programmierung des Arduinos zum </w:t>
-      </w:r>
-      <w:r>
-        <w:t>Auslesen</w:t>
-      </w:r>
-      <w:r>
-        <w:t xml:space="preserve"> der Daten </w:t>
-      </w:r>
-      <w:r>
-        <w:t>des Gyroskops</w:t>
-      </w:r>
-      <w:r>
-        <w:t>.</w:t>
-      </w:r>
-    </w:p>
-    <w:p>
-      <w:pPr>
-        <w:pStyle w:val="berschrift2"/>
-      </w:pPr>
-      <w:bookmarkStart w:id="32" w:name="_Toc536008141"/>
-      <w:proofErr w:type="spellStart"/>
-      <w:r>
-        <w:t>Git</w:t>
-      </w:r>
-      <w:bookmarkEnd w:id="32"/>
-      <w:proofErr w:type="spellEnd"/>
-    </w:p>
-    <w:p>
-      <w:r>
-        <w:t xml:space="preserve">Wir hatten uns für GitHub entschieden um unseren Fortschritt uns gegenseitig zu teilen. Da wir alle noch recht unbewandert waren mit </w:t>
-      </w:r>
-      <w:proofErr w:type="spellStart"/>
-      <w:r>
-        <w:t>Git</w:t>
-      </w:r>
-      <w:proofErr w:type="spellEnd"/>
-      <w:r>
-        <w:t xml:space="preserve">, hat uns das uns ein paar Mal ein paar Steine in den Weg geworfen. Wir konnten uns jedoch immer noch </w:t>
-      </w:r>
-      <w:r>
-        <w:t>weiterhelfen</w:t>
-      </w:r>
-      <w:r>
-        <w:t>.</w:t>
-      </w:r>
-    </w:p>
-    <w:p>
-      <w:pPr>
-        <w:pStyle w:val="berschrift2"/>
-      </w:pPr>
-      <w:bookmarkStart w:id="33" w:name="_Toc536008142"/>
-      <w:commentRangeStart w:id="34"/>
-      <w:commentRangeStart w:id="35"/>
-      <w:r>
-        <w:lastRenderedPageBreak/>
-        <w:t>Probleme</w:t>
-      </w:r>
-      <w:bookmarkEnd w:id="33"/>
-      <w:commentRangeEnd w:id="34"/>
-      <w:r>
-        <w:rPr>
-          <w:rStyle w:val="Kommentarzeichen"/>
-          <w:rFonts w:ascii="Bookman Old Style" w:eastAsiaTheme="minorHAnsi" w:hAnsi="Bookman Old Style" w:cstheme="minorBidi"/>
-          <w:color w:val="auto"/>
-        </w:rPr>
-        <w:commentReference w:id="34"/>
-      </w:r>
-      <w:commentRangeEnd w:id="35"/>
-      <w:r>
-        <w:rPr>
-          <w:rStyle w:val="Kommentarzeichen"/>
-          <w:rFonts w:ascii="Bookman Old Style" w:eastAsiaTheme="minorHAnsi" w:hAnsi="Bookman Old Style" w:cstheme="minorBidi"/>
-          <w:color w:val="auto"/>
-        </w:rPr>
-        <w:commentReference w:id="35"/>
-      </w:r>
-    </w:p>
-    <w:p>
-      <w:pPr>
-        <w:pStyle w:val="berschrift1"/>
-      </w:pPr>
-      <w:bookmarkStart w:id="36" w:name="_Toc536008143"/>
-      <w:r>
-        <w:t>Quellen</w:t>
-      </w:r>
-      <w:bookmarkEnd w:id="36"/>
     </w:p>
     <w:tbl>
       <w:tblPr>
@@ -4343,25 +4831,25 @@
         </w:tc>
         <w:tc>
           <w:tcPr>
-            <w:tcW w:w="5059" w:type="dxa"/>
+            <w:tcW w:w="5237" w:type="dxa"/>
           </w:tcPr>
           <w:p>
-            <w:commentRangeStart w:id="37"/>
+            <w:commentRangeStart w:id="32"/>
             <w:r>
               <w:t>Link</w:t>
             </w:r>
-            <w:commentRangeEnd w:id="37"/>
+            <w:commentRangeEnd w:id="32"/>
             <w:r>
               <w:rPr>
                 <w:rStyle w:val="Kommentarzeichen"/>
               </w:rPr>
-              <w:commentReference w:id="37"/>
+              <w:commentReference w:id="32"/>
             </w:r>
           </w:p>
         </w:tc>
         <w:tc>
           <w:tcPr>
-            <w:tcW w:w="2551" w:type="dxa"/>
+            <w:tcW w:w="2373" w:type="dxa"/>
           </w:tcPr>
           <w:p>
             <w:r>
@@ -4388,7 +4876,7 @@
         </w:tc>
         <w:tc>
           <w:tcPr>
-            <w:tcW w:w="5059" w:type="dxa"/>
+            <w:tcW w:w="5237" w:type="dxa"/>
           </w:tcPr>
           <w:p>
             <w:r>
@@ -4401,7 +4889,7 @@
         </w:tc>
         <w:tc>
           <w:tcPr>
-            <w:tcW w:w="2551" w:type="dxa"/>
+            <w:tcW w:w="2373" w:type="dxa"/>
           </w:tcPr>
           <w:p>
             <w:r>
@@ -4423,7 +4911,7 @@
         </w:tc>
         <w:tc>
           <w:tcPr>
-            <w:tcW w:w="5059" w:type="dxa"/>
+            <w:tcW w:w="5237" w:type="dxa"/>
           </w:tcPr>
           <w:p>
             <w:pPr>
@@ -4441,7 +4929,7 @@
         </w:tc>
         <w:tc>
           <w:tcPr>
-            <w:tcW w:w="2551" w:type="dxa"/>
+            <w:tcW w:w="2373" w:type="dxa"/>
           </w:tcPr>
           <w:p>
             <w:pPr>
@@ -4501,7 +4989,7 @@
         </w:tc>
         <w:tc>
           <w:tcPr>
-            <w:tcW w:w="5059" w:type="dxa"/>
+            <w:tcW w:w="5237" w:type="dxa"/>
           </w:tcPr>
           <w:p>
             <w:pPr>
@@ -4521,7 +5009,7 @@
         </w:tc>
         <w:tc>
           <w:tcPr>
-            <w:tcW w:w="2551" w:type="dxa"/>
+            <w:tcW w:w="2373" w:type="dxa"/>
           </w:tcPr>
           <w:p>
             <w:r>
@@ -4531,98 +5019,40 @@
               <w:t>nity-Szene</w:t>
             </w:r>
           </w:p>
-        </w:tc>
-      </w:tr>
-      <w:tr>
-        <w:tc>
-          <w:tcPr>
-            <w:tcW w:w="1599" w:type="dxa"/>
-          </w:tcPr>
-          <w:p/>
-        </w:tc>
-        <w:tc>
-          <w:tcPr>
-            <w:tcW w:w="5059" w:type="dxa"/>
-          </w:tcPr>
-          <w:p/>
-        </w:tc>
-        <w:tc>
-          <w:tcPr>
-            <w:tcW w:w="2551" w:type="dxa"/>
-          </w:tcPr>
-          <w:p/>
-        </w:tc>
-      </w:tr>
-      <w:tr>
-        <w:tc>
-          <w:tcPr>
-            <w:tcW w:w="1599" w:type="dxa"/>
-          </w:tcPr>
-          <w:p/>
-        </w:tc>
-        <w:tc>
-          <w:tcPr>
-            <w:tcW w:w="5059" w:type="dxa"/>
-          </w:tcPr>
-          <w:p/>
-        </w:tc>
-        <w:tc>
-          <w:tcPr>
-            <w:tcW w:w="2551" w:type="dxa"/>
-          </w:tcPr>
-          <w:p/>
-        </w:tc>
-      </w:tr>
-      <w:tr>
-        <w:tc>
-          <w:tcPr>
-            <w:tcW w:w="1599" w:type="dxa"/>
-          </w:tcPr>
-          <w:p/>
-        </w:tc>
-        <w:tc>
-          <w:tcPr>
-            <w:tcW w:w="5059" w:type="dxa"/>
-          </w:tcPr>
-          <w:p/>
-        </w:tc>
-        <w:tc>
-          <w:tcPr>
-            <w:tcW w:w="2551" w:type="dxa"/>
-          </w:tcPr>
-          <w:p/>
         </w:tc>
       </w:tr>
     </w:tbl>
     <w:p/>
     <w:p>
-      <w:commentRangeStart w:id="38"/>
-      <w:commentRangeEnd w:id="38"/>
+      <w:commentRangeStart w:id="33"/>
+      <w:commentRangeEnd w:id="33"/>
       <w:r>
         <w:rPr>
           <w:rStyle w:val="Kommentarzeichen"/>
         </w:rPr>
-        <w:commentReference w:id="38"/>
-      </w:r>
-      <w:commentRangeStart w:id="39"/>
-      <w:commentRangeEnd w:id="39"/>
+        <w:commentReference w:id="33"/>
+      </w:r>
+      <w:bookmarkStart w:id="34" w:name="_GoBack"/>
+      <w:bookmarkEnd w:id="34"/>
+      <w:commentRangeStart w:id="35"/>
+      <w:commentRangeEnd w:id="35"/>
       <w:r>
         <w:rPr>
           <w:rStyle w:val="Kommentarzeichen"/>
         </w:rPr>
-        <w:commentReference w:id="39"/>
-      </w:r>
-      <w:commentRangeStart w:id="40"/>
-      <w:commentRangeEnd w:id="40"/>
+        <w:commentReference w:id="35"/>
+      </w:r>
+      <w:commentRangeStart w:id="36"/>
+      <w:commentRangeEnd w:id="36"/>
       <w:r>
         <w:rPr>
           <w:rStyle w:val="Kommentarzeichen"/>
         </w:rPr>
-        <w:commentReference w:id="40"/>
+        <w:commentReference w:id="36"/>
       </w:r>
     </w:p>
     <w:sectPr>
-      <w:footerReference w:type="default" r:id="rId20"/>
+      <w:footerReference w:type="default" r:id="rId26"/>
       <w:pgSz w:w="11906" w:h="16838" w:code="9"/>
       <w:pgMar w:top="1418" w:right="1418" w:bottom="1418" w:left="1418" w:header="709" w:footer="709" w:gutter="0"/>
       <w:pgNumType w:start="0"/>
@@ -4713,7 +5143,7 @@
       </w:r>
     </w:p>
   </w:comment>
-  <w:comment w:id="25" w:author="Moritz Engers" w:date="2019-01-11T17:09:00Z" w:initials="ME">
+  <w:comment w:id="24" w:author="Moritz Engers" w:date="2019-01-11T17:09:00Z" w:initials="ME">
     <w:p>
       <w:pPr>
         <w:pStyle w:val="Kommentartext"/>
@@ -4742,7 +5172,7 @@
       <w:proofErr w:type="spellEnd"/>
     </w:p>
   </w:comment>
-  <w:comment w:id="27" w:author="Moritz Engers" w:date="2019-01-11T16:58:00Z" w:initials="ME">
+  <w:comment w:id="26" w:author="Moritz Engers" w:date="2019-01-11T16:58:00Z" w:initials="ME">
     <w:p>
       <w:pPr>
         <w:pStyle w:val="Kommentartext"/>
@@ -4769,7 +5199,15 @@
       </w:r>
     </w:p>
   </w:comment>
-  <w:comment w:id="29" w:author="Moritz Engers" w:date="2019-01-11T17:06:00Z" w:initials="ME">
+  <w:comment w:id="32" w:author="Moritz Engers" w:date="2019-01-11T17:12:00Z" w:initials="ME">
+    <w:p>
+      <w:pPr>
+        <w:pStyle w:val="Kommentartext"/>
+      </w:pPr>
+      <w:r>
+        <w:t>An Alle:</w:t>
+      </w:r>
+    </w:p>
     <w:p>
       <w:pPr>
         <w:pStyle w:val="Kommentartext"/>
@@ -4781,15 +5219,11 @@
         <w:annotationRef/>
       </w:r>
       <w:r>
-        <w:t>TODO:</w:t>
-      </w:r>
-      <w:r>
-        <w:br/>
-        <w:t>sollten wir in der Gruppe machen, damit wir am Leichtesten die einzelnen Komponenten verbinden können.</w:t>
+        <w:t>Falls ihr noch Quellen habt, die ihr benutzt habt.</w:t>
       </w:r>
     </w:p>
   </w:comment>
-  <w:comment w:id="34" w:author="Tony Nguyen" w:date="2019-01-23T23:24:00Z" w:initials="TN">
+  <w:comment w:id="33" w:author="Moritz Engers" w:date="2019-01-11T17:13:00Z" w:initials="ME">
     <w:p>
       <w:pPr>
         <w:pStyle w:val="Kommentartext"/>
@@ -4801,22 +5235,41 @@
         <w:annotationRef/>
       </w:r>
       <w:r>
-        <w:t>Würde sagen, dass das jeder die konkreten Probleme in seinen Teil schreibt anstatt hierher. Wäre passender, falls hier nur allgemeine Probleme entstehen</w:t>
-      </w:r>
-      <w:r>
-        <w:t xml:space="preserve">. Habe die Probleme, die ich mit der </w:t>
+        <w:t>An Moritz:</w:t>
+      </w:r>
+    </w:p>
+    <w:p>
+      <w:pPr>
+        <w:pStyle w:val="Kommentartext"/>
+      </w:pPr>
+      <w:r>
+        <w:t xml:space="preserve">Bilder: Am Schluss hole ich mir dann noch ein Paar aus </w:t>
+      </w:r>
+      <w:r>
+        <w:t>WhatsApp</w:t>
+      </w:r>
+      <w:r>
+        <w:t xml:space="preserve"> und mach sie so ins Dokument, dass es alles Passt, ist aber </w:t>
+      </w:r>
+      <w:proofErr w:type="gramStart"/>
+      <w:r>
+        <w:t>leichter</w:t>
+      </w:r>
+      <w:proofErr w:type="gramEnd"/>
+      <w:r>
+        <w:t xml:space="preserve"> wenn es </w:t>
       </w:r>
       <w:proofErr w:type="spellStart"/>
       <w:r>
-        <w:t>Leap</w:t>
+        <w:t>Fertig</w:t>
       </w:r>
       <w:proofErr w:type="spellEnd"/>
       <w:r>
-        <w:t xml:space="preserve"> Motion hatte, auch bei mir nur kurz erwähnt, als es um die Entwicklung dessen ging.</w:t>
+        <w:t xml:space="preserve"> ist.</w:t>
       </w:r>
     </w:p>
   </w:comment>
-  <w:comment w:id="35" w:author="Tony Nguyen" w:date="2019-01-23T23:27:00Z" w:initials="TN">
+  <w:comment w:id="35" w:author="Moritz Engers" w:date="2019-01-11T17:14:00Z" w:initials="ME">
     <w:p>
       <w:pPr>
         <w:pStyle w:val="Kommentartext"/>
@@ -4828,105 +5281,19 @@
         <w:annotationRef/>
       </w:r>
       <w:r>
-        <w:t>Also den Punkt „Probleme“ würde ich rauslassen</w:t>
+        <w:t>An Alle:</w:t>
+      </w:r>
+    </w:p>
+    <w:p>
+      <w:pPr>
+        <w:pStyle w:val="Kommentartext"/>
+      </w:pPr>
+      <w:r>
+        <w:t>Wenn ihr noch ein Paar Bilder drin haben wollt, dann bei WhatsApp bitte in die Gruppe schicken.</w:t>
       </w:r>
     </w:p>
   </w:comment>
-  <w:comment w:id="37" w:author="Moritz Engers" w:date="2019-01-11T17:12:00Z" w:initials="ME">
-    <w:p>
-      <w:pPr>
-        <w:pStyle w:val="Kommentartext"/>
-      </w:pPr>
-      <w:r>
-        <w:t>An Alle:</w:t>
-      </w:r>
-    </w:p>
-    <w:p>
-      <w:pPr>
-        <w:pStyle w:val="Kommentartext"/>
-      </w:pPr>
-      <w:r>
-        <w:rPr>
-          <w:rStyle w:val="Kommentarzeichen"/>
-        </w:rPr>
-        <w:annotationRef/>
-      </w:r>
-      <w:r>
-        <w:t>Falls ihr noch Quellen habt, die ihr benutzt habt.</w:t>
-      </w:r>
-    </w:p>
-  </w:comment>
-  <w:comment w:id="38" w:author="Moritz Engers" w:date="2019-01-11T17:13:00Z" w:initials="ME">
-    <w:p>
-      <w:pPr>
-        <w:pStyle w:val="Kommentartext"/>
-      </w:pPr>
-      <w:r>
-        <w:rPr>
-          <w:rStyle w:val="Kommentarzeichen"/>
-        </w:rPr>
-        <w:annotationRef/>
-      </w:r>
-      <w:r>
-        <w:t>An Moritz:</w:t>
-      </w:r>
-    </w:p>
-    <w:p>
-      <w:pPr>
-        <w:pStyle w:val="Kommentartext"/>
-      </w:pPr>
-      <w:r>
-        <w:t xml:space="preserve">Bilder: Am Schluss hole ich mir dann noch ein Paar aus </w:t>
-      </w:r>
-      <w:r>
-        <w:t>WhatsApp</w:t>
-      </w:r>
-      <w:r>
-        <w:t xml:space="preserve"> und mach sie so ins Dokument, dass es alles Passt, ist aber </w:t>
-      </w:r>
-      <w:proofErr w:type="gramStart"/>
-      <w:r>
-        <w:t>leichter</w:t>
-      </w:r>
-      <w:proofErr w:type="gramEnd"/>
-      <w:r>
-        <w:t xml:space="preserve"> wenn es </w:t>
-      </w:r>
-      <w:proofErr w:type="spellStart"/>
-      <w:r>
-        <w:t>Fertig</w:t>
-      </w:r>
-      <w:proofErr w:type="spellEnd"/>
-      <w:r>
-        <w:t xml:space="preserve"> ist.</w:t>
-      </w:r>
-    </w:p>
-  </w:comment>
-  <w:comment w:id="39" w:author="Moritz Engers" w:date="2019-01-11T17:14:00Z" w:initials="ME">
-    <w:p>
-      <w:pPr>
-        <w:pStyle w:val="Kommentartext"/>
-      </w:pPr>
-      <w:r>
-        <w:rPr>
-          <w:rStyle w:val="Kommentarzeichen"/>
-        </w:rPr>
-        <w:annotationRef/>
-      </w:r>
-      <w:r>
-        <w:t>An Alle:</w:t>
-      </w:r>
-    </w:p>
-    <w:p>
-      <w:pPr>
-        <w:pStyle w:val="Kommentartext"/>
-      </w:pPr>
-      <w:r>
-        <w:t>Wenn ihr noch ein Paar Bilder drin haben wollt, dann bei WhatsApp bitte in die Gruppe schicken.</w:t>
-      </w:r>
-    </w:p>
-  </w:comment>
-  <w:comment w:id="40" w:author="Moritz Engers" w:date="2019-01-11T17:19:00Z" w:initials="ME">
+  <w:comment w:id="36" w:author="Moritz Engers" w:date="2019-01-11T17:19:00Z" w:initials="ME">
     <w:p>
       <w:pPr>
         <w:pStyle w:val="Kommentartext"/>
@@ -4959,19 +5326,16 @@
 
 <file path=word/commentsExtended.xml><?xml version="1.0" encoding="utf-8"?>
 <w15:commentsEx xmlns:wpc="http://schemas.microsoft.com/office/word/2010/wordprocessingCanvas" xmlns:cx="http://schemas.microsoft.com/office/drawing/2014/chartex" xmlns:cx1="http://schemas.microsoft.com/office/drawing/2015/9/8/chartex" xmlns:cx2="http://schemas.microsoft.com/office/drawing/2015/10/21/chartex" xmlns:cx3="http://schemas.microsoft.com/office/drawing/2016/5/9/chartex" xmlns:cx4="http://schemas.microsoft.com/office/drawing/2016/5/10/chartex" xmlns:cx5="http://schemas.microsoft.com/office/drawing/2016/5/11/chartex" xmlns:cx6="http://schemas.microsoft.com/office/drawing/2016/5/12/chartex" xmlns:cx7="http://schemas.microsoft.com/office/drawing/2016/5/13/chartex" xmlns:cx8="http://schemas.microsoft.com/office/drawing/2016/5/14/chartex" xmlns:mc="http://schemas.openxmlformats.org/markup-compatibility/2006" xmlns:aink="http://schemas.microsoft.com/office/drawing/2016/ink" xmlns:am3d="http://schemas.microsoft.com/office/drawing/2017/model3d" xmlns:o="urn:schemas-microsoft-com:office:office" xmlns:r="http://schemas.openxmlformats.org/officeDocument/2006/relationships" xmlns:m="http://schemas.openxmlformats.org/officeDocument/2006/math" xmlns:v="urn:schemas-microsoft-com:vml" xmlns:wp14="http://schemas.microsoft.com/office/word/2010/wordprocessingDrawing" xmlns:wp="http://schemas.openxmlformats.org/drawingml/2006/wordprocessingDrawing" xmlns:w10="urn:schemas-microsoft-com:office:word" xmlns:w="http://schemas.openxmlformats.org/wordprocessingml/2006/main" xmlns:w14="http://schemas.microsoft.com/office/word/2010/wordml" xmlns:w15="http://schemas.microsoft.com/office/word/2012/wordml" xmlns:w16cid="http://schemas.microsoft.com/office/word/2016/wordml/cid" xmlns:w16se="http://schemas.microsoft.com/office/word/2015/wordml/symex" xmlns:wpg="http://schemas.microsoft.com/office/word/2010/wordprocessingGroup" xmlns:wpi="http://schemas.microsoft.com/office/word/2010/wordprocessingInk" xmlns:wne="http://schemas.microsoft.com/office/word/2006/wordml" xmlns:wps="http://schemas.microsoft.com/office/word/2010/wordprocessingShape" mc:Ignorable="w14 w15 w16se w16cid wp14">
-  <w15:commentEx w15:paraId="333132F0" w15:done="0"/>
-  <w15:commentEx w15:paraId="548D44FC" w15:done="0"/>
-  <w15:commentEx w15:paraId="0EB3D0A5" w15:paraIdParent="548D44FC" w15:done="0"/>
-  <w15:commentEx w15:paraId="5D723E7E" w15:paraIdParent="548D44FC" w15:done="0"/>
-  <w15:commentEx w15:paraId="79BBF793" w15:done="0"/>
-  <w15:commentEx w15:paraId="5F3F644A" w15:done="0"/>
-  <w15:commentEx w15:paraId="079B58F2" w15:done="0"/>
-  <w15:commentEx w15:paraId="019CB1CE" w15:done="0"/>
-  <w15:commentEx w15:paraId="499CCA2D" w15:paraIdParent="019CB1CE" w15:done="0"/>
-  <w15:commentEx w15:paraId="33916255" w15:done="0"/>
-  <w15:commentEx w15:paraId="1F631E46" w15:done="0"/>
-  <w15:commentEx w15:paraId="0F1897E4" w15:done="0"/>
-  <w15:commentEx w15:paraId="0637CD29" w15:done="0"/>
+  <w15:commentEx w15:paraId="333132F0" w15:done="1"/>
+  <w15:commentEx w15:paraId="548D44FC" w15:done="1"/>
+  <w15:commentEx w15:paraId="0EB3D0A5" w15:paraIdParent="548D44FC" w15:done="1"/>
+  <w15:commentEx w15:paraId="5D723E7E" w15:paraIdParent="548D44FC" w15:done="1"/>
+  <w15:commentEx w15:paraId="79BBF793" w15:done="1"/>
+  <w15:commentEx w15:paraId="5F3F644A" w15:done="1"/>
+  <w15:commentEx w15:paraId="33916255" w15:done="1"/>
+  <w15:commentEx w15:paraId="1F631E46" w15:done="1"/>
+  <w15:commentEx w15:paraId="0F1897E4" w15:done="1"/>
+  <w15:commentEx w15:paraId="0637CD29" w15:done="1"/>
 </w15:commentsEx>
 </file>
 
@@ -4983,9 +5347,6 @@
   <w16cid:commentId w16cid:paraId="5D723E7E" w16cid:durableId="1FE59E80"/>
   <w16cid:commentId w16cid:paraId="79BBF793" w16cid:durableId="1FE34C63"/>
   <w16cid:commentId w16cid:paraId="5F3F644A" w16cid:durableId="1FE349C4"/>
-  <w16cid:commentId w16cid:paraId="079B58F2" w16cid:durableId="1FE34B91"/>
-  <w16cid:commentId w16cid:paraId="019CB1CE" w16cid:durableId="1FF37610"/>
-  <w16cid:commentId w16cid:paraId="499CCA2D" w16cid:durableId="1FF376C4"/>
   <w16cid:commentId w16cid:paraId="33916255" w16cid:durableId="1FE34CEC"/>
   <w16cid:commentId w16cid:paraId="1F631E46" w16cid:durableId="1FE34D1C"/>
   <w16cid:commentId w16cid:paraId="0F1897E4" w16cid:durableId="1FE34D8E"/>
@@ -5978,9 +6339,6 @@
   </w15:person>
   <w15:person w15:author="Johann">
     <w15:presenceInfo w15:providerId="None" w15:userId="Johann"/>
-  </w15:person>
-  <w15:person w15:author="Tony Nguyen">
-    <w15:presenceInfo w15:providerId="Windows Live" w15:userId="49143b3e38dd6ea0"/>
   </w15:person>
 </w15:people>
 </file>
@@ -7330,7 +7688,7 @@
 </file>
 
 <file path=customXml/itemProps1.xml><?xml version="1.0" encoding="utf-8"?>
-<ds:datastoreItem xmlns:ds="http://schemas.openxmlformats.org/officeDocument/2006/customXml" ds:itemID="{A205C337-82F6-47AB-A780-35CEF5F64B6D}">
+<ds:datastoreItem xmlns:ds="http://schemas.openxmlformats.org/officeDocument/2006/customXml" ds:itemID="{D0AE30BE-7C23-4744-A104-2783D82A3BB7}">
   <ds:schemaRefs>
     <ds:schemaRef ds:uri="http://schemas.openxmlformats.org/officeDocument/2006/bibliography"/>
   </ds:schemaRefs>

</xml_diff>

<commit_message>
Updated Doku + Praesi
</commit_message>
<xml_diff>
--- a/Doku.docx
+++ b/Doku.docx
@@ -3011,14 +3011,36 @@
                               <w:r>
                                 <w:t xml:space="preserve">Abbildung </w:t>
                               </w:r>
-                              <w:fldSimple w:instr=" SEQ Abbildung \* ARABIC ">
-                                <w:r>
-                                  <w:rPr>
-                                    <w:noProof/>
-                                  </w:rPr>
-                                  <w:t>1</w:t>
-                                </w:r>
-                              </w:fldSimple>
+                              <w:r>
+                                <w:rPr>
+                                  <w:noProof/>
+                                </w:rPr>
+                                <w:fldChar w:fldCharType="begin"/>
+                              </w:r>
+                              <w:r>
+                                <w:rPr>
+                                  <w:noProof/>
+                                </w:rPr>
+                                <w:instrText xml:space="preserve"> SEQ Abbildung \* ARABIC </w:instrText>
+                              </w:r>
+                              <w:r>
+                                <w:rPr>
+                                  <w:noProof/>
+                                </w:rPr>
+                                <w:fldChar w:fldCharType="separate"/>
+                              </w:r>
+                              <w:r>
+                                <w:rPr>
+                                  <w:noProof/>
+                                </w:rPr>
+                                <w:t>1</w:t>
+                              </w:r>
+                              <w:r>
+                                <w:rPr>
+                                  <w:noProof/>
+                                </w:rPr>
+                                <w:fldChar w:fldCharType="end"/>
+                              </w:r>
                               <w:r>
                                 <w:t xml:space="preserve"> Systembild</w:t>
                               </w:r>
@@ -3131,14 +3153,36 @@
                         <w:r>
                           <w:t xml:space="preserve">Abbildung </w:t>
                         </w:r>
-                        <w:fldSimple w:instr=" SEQ Abbildung \* ARABIC ">
-                          <w:r>
-                            <w:rPr>
-                              <w:noProof/>
-                            </w:rPr>
-                            <w:t>1</w:t>
-                          </w:r>
-                        </w:fldSimple>
+                        <w:r>
+                          <w:rPr>
+                            <w:noProof/>
+                          </w:rPr>
+                          <w:fldChar w:fldCharType="begin"/>
+                        </w:r>
+                        <w:r>
+                          <w:rPr>
+                            <w:noProof/>
+                          </w:rPr>
+                          <w:instrText xml:space="preserve"> SEQ Abbildung \* ARABIC </w:instrText>
+                        </w:r>
+                        <w:r>
+                          <w:rPr>
+                            <w:noProof/>
+                          </w:rPr>
+                          <w:fldChar w:fldCharType="separate"/>
+                        </w:r>
+                        <w:r>
+                          <w:rPr>
+                            <w:noProof/>
+                          </w:rPr>
+                          <w:t>1</w:t>
+                        </w:r>
+                        <w:r>
+                          <w:rPr>
+                            <w:noProof/>
+                          </w:rPr>
+                          <w:fldChar w:fldCharType="end"/>
+                        </w:r>
                         <w:r>
                           <w:t xml:space="preserve"> Systembild</w:t>
                         </w:r>
@@ -3216,7 +3260,13 @@
     </w:p>
     <w:p>
       <w:r>
-        <w:t>Die erste Möglichkeit dient zum Wechseln der aktiven Kamera in der Szene. Dies ermöglicht einem das Haus von verschiedenen Seiten zu beobachten. In der Szene befinden sich insgesamt 3 Kamera. Der Wechsel geschieht durch das Ausstrecken des Daumens, Zeigefingers und Mittelfingers der rechten Hand. Abhängig davon ob nur der Daumen, der Daumen und der Zeigefinger oder alle drei Finger ausgetreckt ist, wird entschieden welche Kamerasicht angezeigt wird.</w:t>
+        <w:t xml:space="preserve">Die erste Möglichkeit dient zum Wechseln der aktiven Kamera in der Szene. Dies ermöglicht einem das Haus von verschiedenen </w:t>
+      </w:r>
+      <w:r>
+        <w:t>Punkten aus</w:t>
+      </w:r>
+      <w:r>
+        <w:t xml:space="preserve"> zu beobachten. In der Szene befinden sich insgesamt 3 Kamera. Der Wechsel geschieht durch das Ausstrecken des Daumens, Zeigefingers und Mittelfingers der rechten Hand. Abhängig davon ob nur der Daumen, der Daumen und der Zeigefinger oder alle drei Finger ausgetreckt ist, wird entschieden welche Kamerasicht angezeigt wird.</w:t>
       </w:r>
     </w:p>
     <w:p>
@@ -3237,18 +3287,25 @@
         <w:t xml:space="preserve"> und das davon abhängige Schließen/Öffnen der Dachluke im physischen Modell</w:t>
       </w:r>
       <w:r>
-        <w:t xml:space="preserve">. Falls man die linke Hand mit der Handfläche nach unten zeigt und seine Finger bewegt, startet die Animation. </w:t>
-      </w:r>
-      <w:r>
-        <w:t xml:space="preserve">Damit der User nicht dauerhaft die Motion ausführen muss wie anfänglich geplant, haben wir uns dafür entschieden, dass man diese Bewegung nur einmal machen muss und die Animation gestartet wird. Dies bedingte eine weitere Motion zum abbrechen der Regenanimation. Wir entschieden uns dabei für die linke Hand </w:t>
-      </w:r>
-      <w:proofErr w:type="gramStart"/>
-      <w:r>
-        <w:t>mit allen ausgestreckten Finger</w:t>
-      </w:r>
-      <w:proofErr w:type="gramEnd"/>
-      <w:r>
-        <w:t>.</w:t>
+        <w:t xml:space="preserve">. Falls die linke Hand mit der Handfläche nach unten zeigt und </w:t>
+      </w:r>
+      <w:r>
+        <w:t xml:space="preserve">man </w:t>
+      </w:r>
+      <w:r>
+        <w:t xml:space="preserve">seine Finger bewegt, startet die Animation. </w:t>
+      </w:r>
+      <w:r>
+        <w:t xml:space="preserve">Damit der User nicht dauerhaft die Motion ausführen muss wie anfänglich geplant, haben wir uns dafür entschieden, dass man diese Bewegung nur einmal machen muss und die Animation gestartet wird. Dies bedingte eine weitere Motion zum </w:t>
+      </w:r>
+      <w:r>
+        <w:t>A</w:t>
+      </w:r>
+      <w:r>
+        <w:t>bbrechen der Regenanimation. Wir entschieden uns dabei für die linke Hand</w:t>
+      </w:r>
+      <w:r>
+        <w:t>, bei der alle Finger ausgestreckt sind.</w:t>
       </w:r>
     </w:p>
     <w:p>
@@ -3803,14 +3860,36 @@
                               <w:r>
                                 <w:t xml:space="preserve">Abbildung </w:t>
                               </w:r>
-                              <w:fldSimple w:instr=" SEQ Abbildung \* ARABIC ">
-                                <w:r>
-                                  <w:rPr>
-                                    <w:noProof/>
-                                  </w:rPr>
-                                  <w:t>2</w:t>
-                                </w:r>
-                              </w:fldSimple>
+                              <w:r>
+                                <w:rPr>
+                                  <w:noProof/>
+                                </w:rPr>
+                                <w:fldChar w:fldCharType="begin"/>
+                              </w:r>
+                              <w:r>
+                                <w:rPr>
+                                  <w:noProof/>
+                                </w:rPr>
+                                <w:instrText xml:space="preserve"> SEQ Abbildung \* ARABIC </w:instrText>
+                              </w:r>
+                              <w:r>
+                                <w:rPr>
+                                  <w:noProof/>
+                                </w:rPr>
+                                <w:fldChar w:fldCharType="separate"/>
+                              </w:r>
+                              <w:r>
+                                <w:rPr>
+                                  <w:noProof/>
+                                </w:rPr>
+                                <w:t>2</w:t>
+                              </w:r>
+                              <w:r>
+                                <w:rPr>
+                                  <w:noProof/>
+                                </w:rPr>
+                                <w:fldChar w:fldCharType="end"/>
+                              </w:r>
                               <w:r>
                                 <w:t xml:space="preserve"> Reales Modellhaus</w:t>
                               </w:r>
@@ -3855,14 +3934,36 @@
                         <w:r>
                           <w:t xml:space="preserve">Abbildung </w:t>
                         </w:r>
-                        <w:fldSimple w:instr=" SEQ Abbildung \* ARABIC ">
-                          <w:r>
-                            <w:rPr>
-                              <w:noProof/>
-                            </w:rPr>
-                            <w:t>2</w:t>
-                          </w:r>
-                        </w:fldSimple>
+                        <w:r>
+                          <w:rPr>
+                            <w:noProof/>
+                          </w:rPr>
+                          <w:fldChar w:fldCharType="begin"/>
+                        </w:r>
+                        <w:r>
+                          <w:rPr>
+                            <w:noProof/>
+                          </w:rPr>
+                          <w:instrText xml:space="preserve"> SEQ Abbildung \* ARABIC </w:instrText>
+                        </w:r>
+                        <w:r>
+                          <w:rPr>
+                            <w:noProof/>
+                          </w:rPr>
+                          <w:fldChar w:fldCharType="separate"/>
+                        </w:r>
+                        <w:r>
+                          <w:rPr>
+                            <w:noProof/>
+                          </w:rPr>
+                          <w:t>2</w:t>
+                        </w:r>
+                        <w:r>
+                          <w:rPr>
+                            <w:noProof/>
+                          </w:rPr>
+                          <w:fldChar w:fldCharType="end"/>
+                        </w:r>
                         <w:r>
                           <w:t xml:space="preserve"> Reales Modellhaus</w:t>
                         </w:r>
@@ -4039,14 +4140,36 @@
                               <w:r>
                                 <w:t xml:space="preserve">Abbildung </w:t>
                               </w:r>
-                              <w:fldSimple w:instr=" SEQ Abbildung \* ARABIC ">
-                                <w:r>
-                                  <w:rPr>
-                                    <w:noProof/>
-                                  </w:rPr>
-                                  <w:t>3</w:t>
-                                </w:r>
-                              </w:fldSimple>
+                              <w:r>
+                                <w:rPr>
+                                  <w:noProof/>
+                                </w:rPr>
+                                <w:fldChar w:fldCharType="begin"/>
+                              </w:r>
+                              <w:r>
+                                <w:rPr>
+                                  <w:noProof/>
+                                </w:rPr>
+                                <w:instrText xml:space="preserve"> SEQ Abbildung \* ARABIC </w:instrText>
+                              </w:r>
+                              <w:r>
+                                <w:rPr>
+                                  <w:noProof/>
+                                </w:rPr>
+                                <w:fldChar w:fldCharType="separate"/>
+                              </w:r>
+                              <w:r>
+                                <w:rPr>
+                                  <w:noProof/>
+                                </w:rPr>
+                                <w:t>3</w:t>
+                              </w:r>
+                              <w:r>
+                                <w:rPr>
+                                  <w:noProof/>
+                                </w:rPr>
+                                <w:fldChar w:fldCharType="end"/>
+                              </w:r>
                               <w:r>
                                 <w:t xml:space="preserve"> Reales </w:t>
                               </w:r>
@@ -4096,14 +4219,36 @@
                         <w:r>
                           <w:t xml:space="preserve">Abbildung </w:t>
                         </w:r>
-                        <w:fldSimple w:instr=" SEQ Abbildung \* ARABIC ">
-                          <w:r>
-                            <w:rPr>
-                              <w:noProof/>
-                            </w:rPr>
-                            <w:t>3</w:t>
-                          </w:r>
-                        </w:fldSimple>
+                        <w:r>
+                          <w:rPr>
+                            <w:noProof/>
+                          </w:rPr>
+                          <w:fldChar w:fldCharType="begin"/>
+                        </w:r>
+                        <w:r>
+                          <w:rPr>
+                            <w:noProof/>
+                          </w:rPr>
+                          <w:instrText xml:space="preserve"> SEQ Abbildung \* ARABIC </w:instrText>
+                        </w:r>
+                        <w:r>
+                          <w:rPr>
+                            <w:noProof/>
+                          </w:rPr>
+                          <w:fldChar w:fldCharType="separate"/>
+                        </w:r>
+                        <w:r>
+                          <w:rPr>
+                            <w:noProof/>
+                          </w:rPr>
+                          <w:t>3</w:t>
+                        </w:r>
+                        <w:r>
+                          <w:rPr>
+                            <w:noProof/>
+                          </w:rPr>
+                          <w:fldChar w:fldCharType="end"/>
+                        </w:r>
                         <w:r>
                           <w:t xml:space="preserve"> Reales </w:t>
                         </w:r>
@@ -4368,14 +4513,36 @@
                               <w:r>
                                 <w:t xml:space="preserve">Abbildung </w:t>
                               </w:r>
-                              <w:fldSimple w:instr=" SEQ Abbildung \* ARABIC ">
-                                <w:r>
-                                  <w:rPr>
-                                    <w:noProof/>
-                                  </w:rPr>
-                                  <w:t>4</w:t>
-                                </w:r>
-                              </w:fldSimple>
+                              <w:r>
+                                <w:rPr>
+                                  <w:noProof/>
+                                </w:rPr>
+                                <w:fldChar w:fldCharType="begin"/>
+                              </w:r>
+                              <w:r>
+                                <w:rPr>
+                                  <w:noProof/>
+                                </w:rPr>
+                                <w:instrText xml:space="preserve"> SEQ Abbildung \* ARABIC </w:instrText>
+                              </w:r>
+                              <w:r>
+                                <w:rPr>
+                                  <w:noProof/>
+                                </w:rPr>
+                                <w:fldChar w:fldCharType="separate"/>
+                              </w:r>
+                              <w:r>
+                                <w:rPr>
+                                  <w:noProof/>
+                                </w:rPr>
+                                <w:t>4</w:t>
+                              </w:r>
+                              <w:r>
+                                <w:rPr>
+                                  <w:noProof/>
+                                </w:rPr>
+                                <w:fldChar w:fldCharType="end"/>
+                              </w:r>
                               <w:r>
                                 <w:t xml:space="preserve"> 3D Modellhaus</w:t>
                               </w:r>
@@ -4414,14 +4581,36 @@
                         <w:r>
                           <w:t xml:space="preserve">Abbildung </w:t>
                         </w:r>
-                        <w:fldSimple w:instr=" SEQ Abbildung \* ARABIC ">
-                          <w:r>
-                            <w:rPr>
-                              <w:noProof/>
-                            </w:rPr>
-                            <w:t>4</w:t>
-                          </w:r>
-                        </w:fldSimple>
+                        <w:r>
+                          <w:rPr>
+                            <w:noProof/>
+                          </w:rPr>
+                          <w:fldChar w:fldCharType="begin"/>
+                        </w:r>
+                        <w:r>
+                          <w:rPr>
+                            <w:noProof/>
+                          </w:rPr>
+                          <w:instrText xml:space="preserve"> SEQ Abbildung \* ARABIC </w:instrText>
+                        </w:r>
+                        <w:r>
+                          <w:rPr>
+                            <w:noProof/>
+                          </w:rPr>
+                          <w:fldChar w:fldCharType="separate"/>
+                        </w:r>
+                        <w:r>
+                          <w:rPr>
+                            <w:noProof/>
+                          </w:rPr>
+                          <w:t>4</w:t>
+                        </w:r>
+                        <w:r>
+                          <w:rPr>
+                            <w:noProof/>
+                          </w:rPr>
+                          <w:fldChar w:fldCharType="end"/>
+                        </w:r>
                         <w:r>
                           <w:t xml:space="preserve"> 3D Modellhaus</w:t>
                         </w:r>
@@ -4569,21 +4758,7 @@
     </w:p>
     <w:p>
       <w:r>
-        <w:t xml:space="preserve">Nun mussten wir uns noch darum kümmern, dass die Hände über dem reellen Hause erfasst </w:t>
-      </w:r>
-      <w:commentRangeStart w:id="26"/>
-      <w:r>
-        <w:t>werden</w:t>
-      </w:r>
-      <w:commentRangeEnd w:id="26"/>
-      <w:r>
-        <w:rPr>
-          <w:rStyle w:val="Kommentarzeichen"/>
-        </w:rPr>
-        <w:commentReference w:id="26"/>
-      </w:r>
-      <w:r>
-        <w:t xml:space="preserve">. </w:t>
+        <w:t xml:space="preserve">Nun mussten wir uns noch darum kümmern, dass die Hände über dem reellen Haus erfasst werden. </w:t>
       </w:r>
       <w:r>
         <w:t>Zunächst wurde</w:t>
@@ -4597,7 +4772,19 @@
       </w:r>
       <w:proofErr w:type="spellEnd"/>
       <w:r>
-        <w:t xml:space="preserve"> zurückliefern, wenn besagte Finger ausgestreckt sind. Der Methode werden die getrackten Finger sowie eine Liste von Fingertypen, die ausgestreckt sein sollen, übergeben. Es wird anschließend geschaut, ob die Finger, die getrackt wurden und einem Fingertyp aus der Liste entsprechend, ausgestreckt sind mithilfe der Finger-Eigenschaft </w:t>
+        <w:t xml:space="preserve"> zurückliefern, wenn besagte Finger ausgestreckt sind. Der Methode werden die getrackten Finger sowie eine Liste von Fingertypen, die ausgestreckt sein sollen, übergeben. Es wird anschließend geschaut, ob die Finger, die getrackt wurden</w:t>
+      </w:r>
+      <w:r>
+        <w:t>,</w:t>
+      </w:r>
+      <w:r>
+        <w:t xml:space="preserve"> einem Fingertyp aus der Liste entsprechend</w:t>
+      </w:r>
+      <w:r>
+        <w:t xml:space="preserve"> und </w:t>
+      </w:r>
+      <w:r>
+        <w:t xml:space="preserve">ausgestreckt sind mithilfe der Finger-Eigenschaft </w:t>
       </w:r>
       <w:proofErr w:type="spellStart"/>
       <w:r>
@@ -4656,10 +4843,12 @@
       <w:pPr>
         <w:pStyle w:val="berschrift3"/>
       </w:pPr>
-      <w:bookmarkStart w:id="27" w:name="_Toc536213593"/>
+      <w:bookmarkStart w:id="26" w:name="_Toc536213593"/>
       <w:r>
         <w:t>Controller: Der alles Verbindet</w:t>
       </w:r>
+      <w:bookmarkStart w:id="27" w:name="_GoBack"/>
+      <w:bookmarkEnd w:id="26"/>
       <w:bookmarkEnd w:id="27"/>
     </w:p>
     <w:p>
@@ -5032,8 +5221,14 @@
         </w:rPr>
         <w:commentReference w:id="33"/>
       </w:r>
-      <w:bookmarkStart w:id="34" w:name="_GoBack"/>
-      <w:bookmarkEnd w:id="34"/>
+      <w:commentRangeStart w:id="34"/>
+      <w:commentRangeEnd w:id="34"/>
+      <w:r>
+        <w:rPr>
+          <w:rStyle w:val="Kommentarzeichen"/>
+        </w:rPr>
+        <w:commentReference w:id="34"/>
+      </w:r>
       <w:commentRangeStart w:id="35"/>
       <w:commentRangeEnd w:id="35"/>
       <w:r>
@@ -5041,14 +5236,6 @@
           <w:rStyle w:val="Kommentarzeichen"/>
         </w:rPr>
         <w:commentReference w:id="35"/>
-      </w:r>
-      <w:commentRangeStart w:id="36"/>
-      <w:commentRangeEnd w:id="36"/>
-      <w:r>
-        <w:rPr>
-          <w:rStyle w:val="Kommentarzeichen"/>
-        </w:rPr>
-        <w:commentReference w:id="36"/>
       </w:r>
     </w:p>
     <w:sectPr>
@@ -5172,7 +5359,15 @@
       <w:proofErr w:type="spellEnd"/>
     </w:p>
   </w:comment>
-  <w:comment w:id="26" w:author="Moritz Engers" w:date="2019-01-11T16:58:00Z" w:initials="ME">
+  <w:comment w:id="32" w:author="Moritz Engers" w:date="2019-01-11T17:12:00Z" w:initials="ME">
+    <w:p>
+      <w:pPr>
+        <w:pStyle w:val="Kommentartext"/>
+      </w:pPr>
+      <w:r>
+        <w:t>An Alle:</w:t>
+      </w:r>
+    </w:p>
     <w:p>
       <w:pPr>
         <w:pStyle w:val="Kommentartext"/>
@@ -5184,30 +5379,11 @@
         <w:annotationRef/>
       </w:r>
       <w:r>
-        <w:t>An Tony:</w:t>
-      </w:r>
-    </w:p>
-    <w:p>
-      <w:pPr>
-        <w:pStyle w:val="Kommentartext"/>
-      </w:pPr>
-      <w:r>
-        <w:t>Was hast du wie g</w:t>
-      </w:r>
-      <w:r>
-        <w:t>emacht?</w:t>
+        <w:t>Falls ihr noch Quellen habt, die ihr benutzt habt.</w:t>
       </w:r>
     </w:p>
   </w:comment>
-  <w:comment w:id="32" w:author="Moritz Engers" w:date="2019-01-11T17:12:00Z" w:initials="ME">
-    <w:p>
-      <w:pPr>
-        <w:pStyle w:val="Kommentartext"/>
-      </w:pPr>
-      <w:r>
-        <w:t>An Alle:</w:t>
-      </w:r>
-    </w:p>
+  <w:comment w:id="33" w:author="Moritz Engers" w:date="2019-01-11T17:13:00Z" w:initials="ME">
     <w:p>
       <w:pPr>
         <w:pStyle w:val="Kommentartext"/>
@@ -5219,11 +5395,41 @@
         <w:annotationRef/>
       </w:r>
       <w:r>
-        <w:t>Falls ihr noch Quellen habt, die ihr benutzt habt.</w:t>
+        <w:t>An Moritz:</w:t>
+      </w:r>
+    </w:p>
+    <w:p>
+      <w:pPr>
+        <w:pStyle w:val="Kommentartext"/>
+      </w:pPr>
+      <w:r>
+        <w:t xml:space="preserve">Bilder: Am Schluss hole ich mir dann noch ein Paar aus </w:t>
+      </w:r>
+      <w:r>
+        <w:t>WhatsApp</w:t>
+      </w:r>
+      <w:r>
+        <w:t xml:space="preserve"> und mach sie so ins Dokument, dass es alles Passt, ist aber </w:t>
+      </w:r>
+      <w:proofErr w:type="gramStart"/>
+      <w:r>
+        <w:t>leichter</w:t>
+      </w:r>
+      <w:proofErr w:type="gramEnd"/>
+      <w:r>
+        <w:t xml:space="preserve"> wenn es </w:t>
+      </w:r>
+      <w:proofErr w:type="spellStart"/>
+      <w:r>
+        <w:t>Fertig</w:t>
+      </w:r>
+      <w:proofErr w:type="spellEnd"/>
+      <w:r>
+        <w:t xml:space="preserve"> ist.</w:t>
       </w:r>
     </w:p>
   </w:comment>
-  <w:comment w:id="33" w:author="Moritz Engers" w:date="2019-01-11T17:13:00Z" w:initials="ME">
+  <w:comment w:id="34" w:author="Moritz Engers" w:date="2019-01-11T17:14:00Z" w:initials="ME">
     <w:p>
       <w:pPr>
         <w:pStyle w:val="Kommentartext"/>
@@ -5235,7 +5441,7 @@
         <w:annotationRef/>
       </w:r>
       <w:r>
-        <w:t>An Moritz:</w:t>
+        <w:t>An Alle:</w:t>
       </w:r>
     </w:p>
     <w:p>
@@ -5243,57 +5449,11 @@
         <w:pStyle w:val="Kommentartext"/>
       </w:pPr>
       <w:r>
-        <w:t xml:space="preserve">Bilder: Am Schluss hole ich mir dann noch ein Paar aus </w:t>
-      </w:r>
-      <w:r>
-        <w:t>WhatsApp</w:t>
-      </w:r>
-      <w:r>
-        <w:t xml:space="preserve"> und mach sie so ins Dokument, dass es alles Passt, ist aber </w:t>
-      </w:r>
-      <w:proofErr w:type="gramStart"/>
-      <w:r>
-        <w:t>leichter</w:t>
-      </w:r>
-      <w:proofErr w:type="gramEnd"/>
-      <w:r>
-        <w:t xml:space="preserve"> wenn es </w:t>
-      </w:r>
-      <w:proofErr w:type="spellStart"/>
-      <w:r>
-        <w:t>Fertig</w:t>
-      </w:r>
-      <w:proofErr w:type="spellEnd"/>
-      <w:r>
-        <w:t xml:space="preserve"> ist.</w:t>
+        <w:t>Wenn ihr noch ein Paar Bilder drin haben wollt, dann bei WhatsApp bitte in die Gruppe schicken.</w:t>
       </w:r>
     </w:p>
   </w:comment>
-  <w:comment w:id="35" w:author="Moritz Engers" w:date="2019-01-11T17:14:00Z" w:initials="ME">
-    <w:p>
-      <w:pPr>
-        <w:pStyle w:val="Kommentartext"/>
-      </w:pPr>
-      <w:r>
-        <w:rPr>
-          <w:rStyle w:val="Kommentarzeichen"/>
-        </w:rPr>
-        <w:annotationRef/>
-      </w:r>
-      <w:r>
-        <w:t>An Alle:</w:t>
-      </w:r>
-    </w:p>
-    <w:p>
-      <w:pPr>
-        <w:pStyle w:val="Kommentartext"/>
-      </w:pPr>
-      <w:r>
-        <w:t>Wenn ihr noch ein Paar Bilder drin haben wollt, dann bei WhatsApp bitte in die Gruppe schicken.</w:t>
-      </w:r>
-    </w:p>
-  </w:comment>
-  <w:comment w:id="36" w:author="Moritz Engers" w:date="2019-01-11T17:19:00Z" w:initials="ME">
+  <w:comment w:id="35" w:author="Moritz Engers" w:date="2019-01-11T17:19:00Z" w:initials="ME">
     <w:p>
       <w:pPr>
         <w:pStyle w:val="Kommentartext"/>
@@ -5331,7 +5491,6 @@
   <w15:commentEx w15:paraId="0EB3D0A5" w15:paraIdParent="548D44FC" w15:done="1"/>
   <w15:commentEx w15:paraId="5D723E7E" w15:paraIdParent="548D44FC" w15:done="1"/>
   <w15:commentEx w15:paraId="79BBF793" w15:done="1"/>
-  <w15:commentEx w15:paraId="5F3F644A" w15:done="1"/>
   <w15:commentEx w15:paraId="33916255" w15:done="1"/>
   <w15:commentEx w15:paraId="1F631E46" w15:done="1"/>
   <w15:commentEx w15:paraId="0F1897E4" w15:done="1"/>
@@ -5346,7 +5505,6 @@
   <w16cid:commentId w16cid:paraId="0EB3D0A5" w16cid:durableId="1FE59E74"/>
   <w16cid:commentId w16cid:paraId="5D723E7E" w16cid:durableId="1FE59E80"/>
   <w16cid:commentId w16cid:paraId="79BBF793" w16cid:durableId="1FE34C63"/>
-  <w16cid:commentId w16cid:paraId="5F3F644A" w16cid:durableId="1FE349C4"/>
   <w16cid:commentId w16cid:paraId="33916255" w16cid:durableId="1FE34CEC"/>
   <w16cid:commentId w16cid:paraId="1F631E46" w16cid:durableId="1FE34D1C"/>
   <w16cid:commentId w16cid:paraId="0F1897E4" w16cid:durableId="1FE34D8E"/>
@@ -7688,7 +7846,7 @@
 </file>
 
 <file path=customXml/itemProps1.xml><?xml version="1.0" encoding="utf-8"?>
-<ds:datastoreItem xmlns:ds="http://schemas.openxmlformats.org/officeDocument/2006/customXml" ds:itemID="{D0AE30BE-7C23-4744-A104-2783D82A3BB7}">
+<ds:datastoreItem xmlns:ds="http://schemas.openxmlformats.org/officeDocument/2006/customXml" ds:itemID="{A5731572-1CD2-4879-93D8-F5B5B807D7E0}">
   <ds:schemaRefs>
     <ds:schemaRef ds:uri="http://schemas.openxmlformats.org/officeDocument/2006/bibliography"/>
   </ds:schemaRefs>

</xml_diff>

<commit_message>
documented LeapController, Update to .doc & .ppx
</commit_message>
<xml_diff>
--- a/Doku.docx
+++ b/Doku.docx
@@ -3777,13 +3777,13 @@
         <mc:AlternateContent>
           <mc:Choice Requires="wpg">
             <w:drawing>
-              <wp:anchor distT="0" distB="0" distL="114300" distR="114300" simplePos="0" relativeHeight="251677696" behindDoc="0" locked="0" layoutInCell="1" allowOverlap="1" wp14:anchorId="76B45D9D" wp14:editId="178BB9B2">
+              <wp:anchor distT="0" distB="0" distL="114300" distR="114300" simplePos="0" relativeHeight="251677696" behindDoc="0" locked="0" layoutInCell="1" allowOverlap="1" wp14:anchorId="76B45D9D" wp14:editId="1CD6DBB5">
                 <wp:simplePos x="0" y="0"/>
-                <wp:positionH relativeFrom="column">
-                  <wp:posOffset>3497580</wp:posOffset>
+                <wp:positionH relativeFrom="page">
+                  <wp:align>right</wp:align>
                 </wp:positionH>
                 <wp:positionV relativeFrom="paragraph">
-                  <wp:posOffset>391160</wp:posOffset>
+                  <wp:posOffset>133985</wp:posOffset>
                 </wp:positionV>
                 <wp:extent cx="3162300" cy="2371725"/>
                 <wp:effectExtent l="0" t="0" r="0" b="9525"/>
@@ -3917,7 +3917,7 @@
           </mc:Choice>
           <mc:Fallback>
             <w:pict>
-              <v:group w14:anchorId="76B45D9D" id="Gruppieren 20" o:spid="_x0000_s1038" style="position:absolute;margin-left:275.4pt;margin-top:30.8pt;width:249pt;height:186.75pt;z-index:251677696;mso-width-relative:margin;mso-height-relative:margin" coordorigin="190" coordsize="36182,25193" o:gfxdata="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">
+              <v:group w14:anchorId="76B45D9D" id="Gruppieren 20" o:spid="_x0000_s1038" style="position:absolute;margin-left:197.8pt;margin-top:10.55pt;width:249pt;height:186.75pt;z-index:251677696;mso-position-horizontal:right;mso-position-horizontal-relative:page;mso-width-relative:margin;mso-height-relative:margin" coordorigin="190" coordsize="36182,25193" o:gfxdata="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